<commit_message>
Changes to be committed: 	modified:   srs_template.docx 			added to 1.3 and added diagram on 2.1
</commit_message>
<xml_diff>
--- a/srs_template.docx
+++ b/srs_template.docx
@@ -2508,6 +2508,132 @@
     </w:p>
     <w:p>
       <w:pPr>
+        <w:pStyle w:val="template"/>
+        <w:jc w:val="both"/>
+      </w:pPr>
+    </w:p>
+    <w:p>
+      <w:pPr>
+        <w:pStyle w:val="template"/>
+        <w:jc w:val="both"/>
+        <w:rPr>
+          <w:i w:val="0"/>
+        </w:rPr>
+      </w:pPr>
+      <w:r>
+        <w:rPr>
+          <w:i w:val="0"/>
+        </w:rPr>
+        <w:t>PDF share and schedule provides a hub for band members to easily share and access their chord charts.</w:t>
+      </w:r>
+    </w:p>
+    <w:p>
+      <w:pPr>
+        <w:pStyle w:val="template"/>
+        <w:jc w:val="both"/>
+        <w:rPr>
+          <w:i w:val="0"/>
+        </w:rPr>
+      </w:pPr>
+    </w:p>
+    <w:p>
+      <w:pPr>
+        <w:pStyle w:val="template"/>
+        <w:jc w:val="both"/>
+        <w:rPr>
+          <w:i w:val="0"/>
+        </w:rPr>
+      </w:pPr>
+      <w:r>
+        <w:rPr>
+          <w:i w:val="0"/>
+        </w:rPr>
+        <w:t>Sharing:</w:t>
+      </w:r>
+    </w:p>
+    <w:p>
+      <w:pPr>
+        <w:pStyle w:val="template"/>
+        <w:ind w:left="1080"/>
+        <w:jc w:val="both"/>
+        <w:rPr>
+          <w:i w:val="0"/>
+        </w:rPr>
+      </w:pPr>
+    </w:p>
+    <w:p>
+      <w:pPr>
+        <w:pStyle w:val="template"/>
+        <w:ind w:left="720"/>
+        <w:jc w:val="both"/>
+        <w:rPr>
+          <w:i w:val="0"/>
+        </w:rPr>
+      </w:pPr>
+      <w:r>
+        <w:rPr>
+          <w:i w:val="0"/>
+        </w:rPr>
+        <w:t>Chord charts are uploaded in PDF format by the band leader. The file is then available for download by the rest of the band. Making distribution of chord charts quick and easy.</w:t>
+      </w:r>
+    </w:p>
+    <w:p>
+      <w:pPr>
+        <w:pStyle w:val="template"/>
+        <w:jc w:val="both"/>
+        <w:rPr>
+          <w:i w:val="0"/>
+        </w:rPr>
+      </w:pPr>
+    </w:p>
+    <w:p>
+      <w:pPr>
+        <w:pStyle w:val="template"/>
+        <w:jc w:val="both"/>
+        <w:rPr>
+          <w:i w:val="0"/>
+        </w:rPr>
+      </w:pPr>
+      <w:r>
+        <w:rPr>
+          <w:i w:val="0"/>
+        </w:rPr>
+        <w:t>Scheduling:</w:t>
+      </w:r>
+    </w:p>
+    <w:p>
+      <w:pPr>
+        <w:pStyle w:val="template"/>
+        <w:jc w:val="both"/>
+        <w:rPr>
+          <w:i w:val="0"/>
+        </w:rPr>
+      </w:pPr>
+    </w:p>
+    <w:p>
+      <w:pPr>
+        <w:pStyle w:val="template"/>
+        <w:ind w:left="720"/>
+        <w:jc w:val="both"/>
+        <w:rPr>
+          <w:i w:val="0"/>
+        </w:rPr>
+      </w:pPr>
+      <w:r>
+        <w:rPr>
+          <w:i w:val="0"/>
+        </w:rPr>
+        <w:t>Uploaded files are organised by date when the band is scheduled to play. Letting each band member know what songs they are playing and when.</w:t>
+      </w:r>
+    </w:p>
+    <w:p>
+      <w:pPr>
+        <w:pStyle w:val="template"/>
+        <w:jc w:val="both"/>
+      </w:pPr>
+    </w:p>
+    <w:p>
+      <w:pPr>
         <w:pStyle w:val="Heading2"/>
         <w:rPr>
           <w:rFonts w:ascii="Arial" w:hAnsi="Arial"/>
@@ -2575,49 +2701,26 @@
         <w:rPr>
           <w:i w:val="0"/>
         </w:rPr>
-        <w:t>This document is</w:t>
+        <w:t xml:space="preserve">This document is intended for the venue board organizer and band leader for consultation and future implementation of the product at hand. </w:t>
       </w:r>
       <w:r>
         <w:rPr>
           <w:i w:val="0"/>
         </w:rPr>
-        <w:t xml:space="preserve"> </w:t>
+        <w:t xml:space="preserve">This document is intended for </w:t>
       </w:r>
       <w:r>
         <w:rPr>
           <w:i w:val="0"/>
         </w:rPr>
-        <w:t>intended for the venue board organizer and band leader</w:t>
+        <w:t xml:space="preserve">those who are interested in the set-up, and planning phase of the PDF share &amp; Schedule website. Primarily any clients who are interested in using the format and layout of the project. This document will also be </w:t>
       </w:r>
       <w:r>
         <w:rPr>
           <w:i w:val="0"/>
         </w:rPr>
-        <w:t xml:space="preserve"> for consultation and future implementation of the product at hand</w:t>
-      </w:r>
-      <w:r>
-        <w:rPr>
-          <w:i w:val="0"/>
-        </w:rPr>
-        <w:t>.</w:t>
-      </w:r>
-      <w:r>
-        <w:rPr>
-          <w:i w:val="0"/>
-        </w:rPr>
-        <w:t xml:space="preserve"> </w:t>
-      </w:r>
-      <w:r>
-        <w:rPr>
-          <w:i w:val="0"/>
-        </w:rPr>
-        <w:t xml:space="preserve">This document is intended for </w:t>
-      </w:r>
-      <w:r>
-        <w:rPr>
-          <w:i w:val="0"/>
-        </w:rPr>
-        <w:t xml:space="preserve">those who are interested in the set-up, and planning phase of the PDF share &amp; Schedule website. Primarily any clients who are interested in using the format and layout of the project. This document will also be used between all the project managers that will be forseeing future updated versions of the website. </w:t>
+        <w:lastRenderedPageBreak/>
+        <w:t xml:space="preserve">used between all the project managers that will be forseeing future updated versions of the website. </w:t>
       </w:r>
     </w:p>
     <w:p>
@@ -2849,7 +2952,6 @@
         <w:rPr>
           <w:i w:val="0"/>
         </w:rPr>
-        <w:lastRenderedPageBreak/>
         <w:t>WORK ON AS WE MOVE FORWARD</w:t>
       </w:r>
     </w:p>
@@ -2957,25 +3059,7 @@
         <w:rPr>
           <w:i w:val="0"/>
         </w:rPr>
-        <w:t xml:space="preserve">GUI </w:t>
-      </w:r>
-      <w:r>
-        <w:rPr>
-          <w:i w:val="0"/>
-        </w:rPr>
-        <w:t>–</w:t>
-      </w:r>
-      <w:r>
-        <w:rPr>
-          <w:i w:val="0"/>
-        </w:rPr>
-        <w:t xml:space="preserve"> </w:t>
-      </w:r>
-      <w:r>
-        <w:rPr>
-          <w:i w:val="0"/>
-        </w:rPr>
-        <w:t>General User Interface</w:t>
+        <w:t>GUI – General User Interface</w:t>
       </w:r>
     </w:p>
     <w:p>
@@ -3105,6 +3189,7 @@
         <w:rPr>
           <w:rFonts w:ascii="Arial" w:hAnsi="Arial"/>
         </w:rPr>
+        <w:lastRenderedPageBreak/>
         <w:t>References</w:t>
       </w:r>
       <w:bookmarkEnd w:id="27"/>
@@ -3409,6 +3494,7 @@
           <w:rFonts w:ascii="Arial" w:hAnsi="Arial"/>
           <w:color w:val="FFFFFF"/>
         </w:rPr>
+        <w:lastRenderedPageBreak/>
         <w:t>Overall Description</w:t>
       </w:r>
       <w:bookmarkEnd w:id="29"/>
@@ -3476,27 +3562,104 @@
     </w:p>
     <w:p>
       <w:pPr>
+        <w:pStyle w:val="template"/>
+        <w:jc w:val="both"/>
+      </w:pPr>
+    </w:p>
+    <w:p>
+      <w:pPr>
+        <w:pStyle w:val="template"/>
+        <w:jc w:val="both"/>
+      </w:pPr>
+      <w:bookmarkStart w:id="33" w:name="_GoBack"/>
+      <w:bookmarkEnd w:id="33"/>
+    </w:p>
+    <w:p>
+      <w:pPr>
+        <w:pStyle w:val="template"/>
+        <w:jc w:val="both"/>
+      </w:pPr>
+      <w:r>
+        <w:drawing>
+          <wp:anchor distT="0" distB="0" distL="114300" distR="114300" simplePos="0" relativeHeight="251659264" behindDoc="0" locked="0" layoutInCell="1" allowOverlap="1" wp14:anchorId="0052BB4C" wp14:editId="00E80CFC">
+            <wp:simplePos x="0" y="0"/>
+            <wp:positionH relativeFrom="column">
+              <wp:posOffset>0</wp:posOffset>
+            </wp:positionH>
+            <wp:positionV relativeFrom="paragraph">
+              <wp:posOffset>149860</wp:posOffset>
+            </wp:positionV>
+            <wp:extent cx="6126480" cy="2733675"/>
+            <wp:effectExtent l="0" t="0" r="0" b="0"/>
+            <wp:wrapSquare wrapText="bothSides"/>
+            <wp:docPr id="2" name="Picture 2"/>
+            <wp:cNvGraphicFramePr>
+              <a:graphicFrameLocks xmlns:a="http://schemas.openxmlformats.org/drawingml/2006/main" noChangeAspect="1"/>
+            </wp:cNvGraphicFramePr>
+            <a:graphic xmlns:a="http://schemas.openxmlformats.org/drawingml/2006/main">
+              <a:graphicData uri="http://schemas.openxmlformats.org/drawingml/2006/picture">
+                <pic:pic xmlns:pic="http://schemas.openxmlformats.org/drawingml/2006/picture">
+                  <pic:nvPicPr>
+                    <pic:cNvPr id="2" name="Screen Shot 2019-10-03 at 2.44.44 PM.png"/>
+                    <pic:cNvPicPr/>
+                  </pic:nvPicPr>
+                  <pic:blipFill>
+                    <a:blip r:embed="rId10"/>
+                    <a:stretch>
+                      <a:fillRect/>
+                    </a:stretch>
+                  </pic:blipFill>
+                  <pic:spPr>
+                    <a:xfrm>
+                      <a:off x="0" y="0"/>
+                      <a:ext cx="6126480" cy="2733675"/>
+                    </a:xfrm>
+                    <a:prstGeom prst="rect">
+                      <a:avLst/>
+                    </a:prstGeom>
+                  </pic:spPr>
+                </pic:pic>
+              </a:graphicData>
+            </a:graphic>
+            <wp14:sizeRelH relativeFrom="page">
+              <wp14:pctWidth>0</wp14:pctWidth>
+            </wp14:sizeRelH>
+            <wp14:sizeRelV relativeFrom="page">
+              <wp14:pctHeight>0</wp14:pctHeight>
+            </wp14:sizeRelV>
+          </wp:anchor>
+        </w:drawing>
+      </w:r>
+    </w:p>
+    <w:p>
+      <w:pPr>
+        <w:pStyle w:val="template"/>
+        <w:jc w:val="both"/>
+      </w:pPr>
+    </w:p>
+    <w:p>
+      <w:pPr>
         <w:pStyle w:val="Heading2"/>
         <w:rPr>
           <w:rFonts w:ascii="Arial" w:hAnsi="Arial"/>
         </w:rPr>
       </w:pPr>
-      <w:bookmarkStart w:id="33" w:name="_Toc439994675"/>
-      <w:bookmarkStart w:id="34" w:name="_Toc113291698"/>
+      <w:bookmarkStart w:id="34" w:name="_Toc439994675"/>
+      <w:bookmarkStart w:id="35" w:name="_Toc113291698"/>
       <w:r>
         <w:rPr>
           <w:rFonts w:ascii="Arial" w:hAnsi="Arial"/>
         </w:rPr>
         <w:t xml:space="preserve">Product </w:t>
       </w:r>
-      <w:bookmarkEnd w:id="33"/>
+      <w:bookmarkEnd w:id="34"/>
       <w:r>
         <w:rPr>
           <w:rFonts w:ascii="Arial" w:hAnsi="Arial"/>
         </w:rPr>
         <w:t>Functionality</w:t>
       </w:r>
-      <w:bookmarkEnd w:id="34"/>
+      <w:bookmarkEnd w:id="35"/>
       <w:r>
         <w:rPr>
           <w:rFonts w:ascii="Arial" w:hAnsi="Arial"/>
@@ -3542,7 +3705,6 @@
         <w:jc w:val="both"/>
       </w:pPr>
       <w:r>
-        <w:lastRenderedPageBreak/>
         <w:t>Provide a bulleted list of all the major functions of the system</w:t>
       </w:r>
     </w:p>
@@ -3599,15 +3761,14 @@
           <w:i w:val="0"/>
         </w:rPr>
       </w:pPr>
-      <w:bookmarkStart w:id="35" w:name="_GoBack"/>
-      <w:bookmarkEnd w:id="35"/>
-    </w:p>
-    <w:p>
-      <w:pPr>
-        <w:pStyle w:val="template"/>
-        <w:jc w:val="both"/>
-      </w:pPr>
-      <w:r>
+    </w:p>
+    <w:p>
+      <w:pPr>
+        <w:pStyle w:val="template"/>
+        <w:jc w:val="both"/>
+      </w:pPr>
+      <w:r>
+        <w:lastRenderedPageBreak/>
         <w:t xml:space="preserve">2. </w:t>
       </w:r>
       <w:r>
@@ -3849,7 +4010,6 @@
         <w:rPr>
           <w:rFonts w:ascii="Arial" w:hAnsi="Arial"/>
         </w:rPr>
-        <w:lastRenderedPageBreak/>
         <w:t>Assumptions and Dependencies</w:t>
       </w:r>
       <w:bookmarkEnd w:id="44"/>
@@ -3870,7 +4030,14 @@
         <w:rPr>
           <w:color w:val="0000FF"/>
         </w:rPr>
-        <w:t xml:space="preserve">List any assumed factors (as opposed to known facts) that could affect the requirements stated in the SRS. These could include third-party or commercial components that you plan to use, issues around the development or operating environment, or constraints. The project could be affected if these assumptions are incorrect, are not shared, or change. Also identify any dependencies the project has on external factors, such as software components that you intend to reuse from another project. </w:t>
+        <w:t xml:space="preserve">List any assumed factors (as opposed to known facts) that could affect the requirements stated in the SRS. These could include third-party or commercial components that you plan to use, issues around the development or operating environment, or constraints. The project could be affected if these assumptions are incorrect, are not shared, or change. Also identify any dependencies the </w:t>
+      </w:r>
+      <w:r>
+        <w:rPr>
+          <w:color w:val="0000FF"/>
+        </w:rPr>
+        <w:lastRenderedPageBreak/>
+        <w:t xml:space="preserve">project has on external factors, such as software components that you intend to reuse from another project. </w:t>
       </w:r>
     </w:p>
     <w:p>
@@ -4127,25 +4294,25 @@
         <w:jc w:val="both"/>
       </w:pPr>
       <w:r>
+        <w:t>&lt;</w:t>
+      </w:r>
+      <w:r>
+        <w:rPr>
+          <w:color w:val="0000FF"/>
+        </w:rPr>
+        <w:t>Describe the logical and physical characteristics of each interface between the software product and the hardware components of the system. This may include the supported device types, the nature of the data and control interactions between the software and the hardware.</w:t>
+      </w:r>
+      <w:r>
+        <w:t xml:space="preserve"> You are not required to specify what protocols you will be using to communicate with the hardware, but it will be usually included in this part as well.</w:t>
+      </w:r>
+    </w:p>
+    <w:p>
+      <w:pPr>
+        <w:pStyle w:val="template"/>
+        <w:jc w:val="both"/>
+      </w:pPr>
+      <w:r>
         <w:lastRenderedPageBreak/>
-        <w:t>&lt;</w:t>
-      </w:r>
-      <w:r>
-        <w:rPr>
-          <w:color w:val="0000FF"/>
-        </w:rPr>
-        <w:t>Describe the logical and physical characteristics of each interface between the software product and the hardware components of the system. This may include the supported device types, the nature of the data and control interactions between the software and the hardware.</w:t>
-      </w:r>
-      <w:r>
-        <w:t xml:space="preserve"> You are not required to specify what protocols you will be using to communicate with the hardware, but it will be usually included in this part as well.</w:t>
-      </w:r>
-    </w:p>
-    <w:p>
-      <w:pPr>
-        <w:pStyle w:val="template"/>
-        <w:jc w:val="both"/>
-      </w:pPr>
-      <w:r>
         <w:t>TO DO: Please provide a short description of the different hardware interfaces. If you will be using some special libraries to communicate with your software mention them here. In case you have more than one hardware interface divide this section into subsections.&gt;</w:t>
       </w:r>
     </w:p>
@@ -4376,30 +4543,30 @@
         <w:jc w:val="both"/>
       </w:pPr>
       <w:r>
+        <w:t>&lt;</w:t>
+      </w:r>
+      <w:r>
+        <w:rPr>
+          <w:color w:val="0000FF"/>
+        </w:rPr>
+        <w:t xml:space="preserve">A use case defines a goal-oriented set of interactions between external actors and the system under consideration. </w:t>
+      </w:r>
+    </w:p>
+    <w:p>
+      <w:pPr>
+        <w:pStyle w:val="template"/>
+        <w:spacing w:line="240" w:lineRule="auto"/>
+        <w:jc w:val="both"/>
+      </w:pPr>
+    </w:p>
+    <w:p>
+      <w:pPr>
+        <w:pStyle w:val="template"/>
+        <w:spacing w:line="240" w:lineRule="auto"/>
+        <w:jc w:val="both"/>
+      </w:pPr>
+      <w:r>
         <w:lastRenderedPageBreak/>
-        <w:t>&lt;</w:t>
-      </w:r>
-      <w:r>
-        <w:rPr>
-          <w:color w:val="0000FF"/>
-        </w:rPr>
-        <w:t xml:space="preserve">A use case defines a goal-oriented set of interactions between external actors and the system under consideration. </w:t>
-      </w:r>
-    </w:p>
-    <w:p>
-      <w:pPr>
-        <w:pStyle w:val="template"/>
-        <w:spacing w:line="240" w:lineRule="auto"/>
-        <w:jc w:val="both"/>
-      </w:pPr>
-    </w:p>
-    <w:p>
-      <w:pPr>
-        <w:pStyle w:val="template"/>
-        <w:spacing w:line="240" w:lineRule="auto"/>
-        <w:jc w:val="both"/>
-      </w:pPr>
-      <w:r>
         <w:t>TO DO: Provid</w:t>
       </w:r>
       <w:r>
@@ -4593,7 +4760,6 @@
         <w:jc w:val="both"/>
       </w:pPr>
       <w:r>
-        <w:lastRenderedPageBreak/>
         <w:t>Describe briefly what level of security is expected from this product by your client and provide a bulleted (or numbered) list of the major security requirements.&gt;</w:t>
       </w:r>
     </w:p>
@@ -4610,6 +4776,7 @@
         <w:rPr>
           <w:rFonts w:ascii="Arial" w:hAnsi="Arial"/>
         </w:rPr>
+        <w:lastRenderedPageBreak/>
         <w:t>Software Quality Attributes</w:t>
       </w:r>
       <w:bookmarkEnd w:id="59"/>
@@ -5107,7 +5274,7 @@
       </w:r>
     </w:p>
     <w:sectPr>
-      <w:headerReference w:type="default" r:id="rId10"/>
+      <w:headerReference w:type="default" r:id="rId11"/>
       <w:pgSz w:w="12240" w:h="15840" w:code="1"/>
       <w:pgMar w:top="1440" w:right="1296" w:bottom="1440" w:left="1296" w:header="720" w:footer="720" w:gutter="0"/>
       <w:pgNumType w:start="1"/>

</xml_diff>

<commit_message>
Changes to be committed: 	new file:   .DS_Store 	modified:   srs_template.docx 			updated 2.3
</commit_message>
<xml_diff>
--- a/srs_template.docx
+++ b/srs_template.docx
@@ -2065,7 +2065,16 @@
               <w:suppressAutoHyphens/>
             </w:pPr>
             <w:r>
-              <w:t>Draft Type and Number</w:t>
+              <w:t>Rough Draft</w:t>
+            </w:r>
+          </w:p>
+          <w:p>
+            <w:pPr>
+              <w:pStyle w:val="Table-Text"/>
+              <w:suppressAutoHyphens/>
+            </w:pPr>
+            <w:r>
+              <w:t>v0.1</w:t>
             </w:r>
           </w:p>
         </w:tc>
@@ -2078,7 +2087,15 @@
               <w:pStyle w:val="Table-Text"/>
             </w:pPr>
             <w:r>
-              <w:t>Full Name</w:t>
+              <w:t>Ben Mikailenko</w:t>
+            </w:r>
+          </w:p>
+          <w:p>
+            <w:pPr>
+              <w:pStyle w:val="Table-Text"/>
+            </w:pPr>
+            <w:r>
+              <w:t>Roman Stolyarov</w:t>
             </w:r>
           </w:p>
         </w:tc>
@@ -2105,208 +2122,12 @@
               <w:jc w:val="center"/>
             </w:pPr>
             <w:r>
-              <w:t>00/00/00</w:t>
+              <w:t>10/03/2019</w:t>
             </w:r>
           </w:p>
         </w:tc>
       </w:tr>
     </w:tbl>
-    <w:p/>
-    <w:p>
-      <w:pPr>
-        <w:pStyle w:val="Heading1"/>
-        <w:numPr>
-          <w:ilvl w:val="0"/>
-          <w:numId w:val="0"/>
-        </w:numPr>
-        <w:spacing w:before="0"/>
-        <w:rPr>
-          <w:rFonts w:ascii="Arial" w:hAnsi="Arial"/>
-          <w:b w:val="0"/>
-          <w:i/>
-          <w:sz w:val="22"/>
-        </w:rPr>
-      </w:pPr>
-      <w:bookmarkStart w:id="11" w:name="_Toc108287589"/>
-    </w:p>
-    <w:p>
-      <w:pPr>
-        <w:pStyle w:val="Heading1"/>
-        <w:numPr>
-          <w:ilvl w:val="0"/>
-          <w:numId w:val="0"/>
-        </w:numPr>
-        <w:spacing w:before="0"/>
-        <w:rPr>
-          <w:rFonts w:ascii="Arial" w:hAnsi="Arial"/>
-          <w:b w:val="0"/>
-          <w:i/>
-          <w:sz w:val="22"/>
-        </w:rPr>
-      </w:pPr>
-    </w:p>
-    <w:p>
-      <w:pPr>
-        <w:pStyle w:val="Heading1"/>
-        <w:numPr>
-          <w:ilvl w:val="0"/>
-          <w:numId w:val="0"/>
-        </w:numPr>
-        <w:spacing w:before="0"/>
-        <w:jc w:val="both"/>
-        <w:rPr>
-          <w:rFonts w:ascii="Arial" w:hAnsi="Arial"/>
-          <w:b w:val="0"/>
-          <w:i/>
-          <w:sz w:val="22"/>
-        </w:rPr>
-      </w:pPr>
-      <w:bookmarkStart w:id="12" w:name="_Toc113291687"/>
-      <w:bookmarkStart w:id="13" w:name="_Toc111014888"/>
-      <w:bookmarkStart w:id="14" w:name="_Toc111117824"/>
-      <w:r>
-        <w:rPr>
-          <w:rFonts w:ascii="Arial" w:hAnsi="Arial"/>
-          <w:b w:val="0"/>
-          <w:i/>
-          <w:sz w:val="22"/>
-        </w:rPr>
-        <w:t>&lt;In this template you will find text bounded by the “&lt;&gt;” symbols. This text appears in italics and is intended to</w:t>
-      </w:r>
-      <w:r>
-        <w:rPr>
-          <w:rFonts w:ascii="Arial" w:hAnsi="Arial"/>
-          <w:b w:val="0"/>
-          <w:i/>
-          <w:sz w:val="22"/>
-        </w:rPr>
-        <w:t xml:space="preserve"> </w:t>
-      </w:r>
-      <w:r>
-        <w:rPr>
-          <w:rFonts w:ascii="Arial" w:hAnsi="Arial"/>
-          <w:b w:val="0"/>
-          <w:i/>
-          <w:sz w:val="22"/>
-        </w:rPr>
-        <w:t>provide explanations and</w:t>
-      </w:r>
-      <w:r>
-        <w:rPr>
-          <w:rFonts w:ascii="Arial" w:hAnsi="Arial"/>
-          <w:b w:val="0"/>
-          <w:i/>
-          <w:sz w:val="22"/>
-        </w:rPr>
-        <w:t xml:space="preserve"> guide you through the </w:t>
-      </w:r>
-      <w:r>
-        <w:rPr>
-          <w:rFonts w:ascii="Arial" w:hAnsi="Arial"/>
-          <w:b w:val="0"/>
-          <w:i/>
-          <w:sz w:val="22"/>
-        </w:rPr>
-        <w:t>document</w:t>
-      </w:r>
-      <w:r>
-        <w:rPr>
-          <w:rFonts w:ascii="Arial" w:hAnsi="Arial"/>
-          <w:b w:val="0"/>
-          <w:i/>
-          <w:sz w:val="22"/>
-        </w:rPr>
-        <w:t xml:space="preserve">. There are two types of </w:t>
-      </w:r>
-      <w:r>
-        <w:rPr>
-          <w:rFonts w:ascii="Arial" w:hAnsi="Arial"/>
-          <w:b w:val="0"/>
-          <w:i/>
-          <w:sz w:val="22"/>
-        </w:rPr>
-        <w:t>comments in this document. The</w:t>
-      </w:r>
-      <w:r>
-        <w:rPr>
-          <w:rFonts w:ascii="Arial" w:hAnsi="Arial"/>
-          <w:b w:val="0"/>
-          <w:i/>
-          <w:sz w:val="22"/>
-        </w:rPr>
-        <w:t xml:space="preserve"> comments that are in black are int</w:t>
-      </w:r>
-      <w:r>
-        <w:rPr>
-          <w:rFonts w:ascii="Arial" w:hAnsi="Arial"/>
-          <w:b w:val="0"/>
-          <w:i/>
-          <w:sz w:val="22"/>
-        </w:rPr>
-        <w:t>ended specifically for the course. The</w:t>
-      </w:r>
-      <w:r>
-        <w:rPr>
-          <w:rFonts w:ascii="Arial" w:hAnsi="Arial"/>
-          <w:b w:val="0"/>
-          <w:i/>
-          <w:sz w:val="22"/>
-        </w:rPr>
-        <w:t xml:space="preserve"> comments that are in </w:t>
-      </w:r>
-      <w:r>
-        <w:rPr>
-          <w:rFonts w:ascii="Arial" w:hAnsi="Arial"/>
-          <w:b w:val="0"/>
-          <w:i/>
-          <w:color w:val="0000FF"/>
-          <w:sz w:val="22"/>
-        </w:rPr>
-        <w:t xml:space="preserve">blue </w:t>
-      </w:r>
-      <w:r>
-        <w:rPr>
-          <w:rFonts w:ascii="Arial" w:hAnsi="Arial"/>
-          <w:b w:val="0"/>
-          <w:i/>
-          <w:sz w:val="22"/>
-        </w:rPr>
-        <w:t>are more gener</w:t>
-      </w:r>
-      <w:r>
-        <w:rPr>
-          <w:rFonts w:ascii="Arial" w:hAnsi="Arial"/>
-          <w:b w:val="0"/>
-          <w:i/>
-          <w:sz w:val="22"/>
-        </w:rPr>
-        <w:t>al and apply to any SRS. Please</w:t>
-      </w:r>
-      <w:r>
-        <w:rPr>
-          <w:rFonts w:ascii="Arial" w:hAnsi="Arial"/>
-          <w:b w:val="0"/>
-          <w:i/>
-          <w:sz w:val="22"/>
-        </w:rPr>
-        <w:t xml:space="preserve"> make sure to delete all of the comments before submitting the document</w:t>
-      </w:r>
-      <w:bookmarkStart w:id="15" w:name="_Toc113291688"/>
-      <w:bookmarkEnd w:id="12"/>
-      <w:r>
-        <w:rPr>
-          <w:rFonts w:ascii="Arial" w:hAnsi="Arial"/>
-          <w:b w:val="0"/>
-          <w:i/>
-          <w:sz w:val="22"/>
-        </w:rPr>
-        <w:t>.&gt;</w:t>
-      </w:r>
-      <w:bookmarkEnd w:id="11"/>
-      <w:bookmarkEnd w:id="13"/>
-      <w:bookmarkEnd w:id="14"/>
-      <w:bookmarkEnd w:id="15"/>
-    </w:p>
     <w:p>
       <w:pPr>
         <w:sectPr>
@@ -2338,8 +2159,8 @@
           <w:color w:val="FFFFFF"/>
         </w:rPr>
       </w:pPr>
-      <w:bookmarkStart w:id="16" w:name="_Toc439994665"/>
-      <w:bookmarkStart w:id="17" w:name="_Toc113291689"/>
+      <w:bookmarkStart w:id="11" w:name="_Toc439994665"/>
+      <w:bookmarkStart w:id="12" w:name="_Toc113291689"/>
       <w:r>
         <w:rPr>
           <w:rFonts w:ascii="Arial" w:hAnsi="Arial"/>
@@ -2348,346 +2169,227 @@
         <w:lastRenderedPageBreak/>
         <w:t>Introduction</w:t>
       </w:r>
+      <w:bookmarkEnd w:id="11"/>
+      <w:bookmarkEnd w:id="12"/>
+    </w:p>
+    <w:p>
+      <w:pPr>
+        <w:pStyle w:val="Heading2"/>
+        <w:rPr>
+          <w:rFonts w:ascii="Arial" w:hAnsi="Arial"/>
+        </w:rPr>
+      </w:pPr>
+      <w:bookmarkStart w:id="13" w:name="_Toc439994667"/>
+      <w:bookmarkStart w:id="14" w:name="_Toc113291690"/>
+      <w:r>
+        <w:rPr>
+          <w:rFonts w:ascii="Arial" w:hAnsi="Arial"/>
+        </w:rPr>
+        <w:t>Document Purpose</w:t>
+      </w:r>
+      <w:bookmarkEnd w:id="13"/>
+      <w:bookmarkEnd w:id="14"/>
+      <w:r>
+        <w:rPr>
+          <w:rFonts w:ascii="Arial" w:hAnsi="Arial"/>
+        </w:rPr>
+        <w:t xml:space="preserve"> </w:t>
+      </w:r>
+    </w:p>
+    <w:p>
+      <w:pPr>
+        <w:pStyle w:val="template"/>
+        <w:jc w:val="both"/>
+        <w:rPr>
+          <w:i w:val="0"/>
+        </w:rPr>
+      </w:pPr>
+      <w:r>
+        <w:rPr>
+          <w:i w:val="0"/>
+        </w:rPr>
+        <w:t>This document (v 0.1, Oct. 3 2019), describes the design, data, and structure of a web based PDF sharing and schedule system</w:t>
+      </w:r>
+      <w:r>
+        <w:rPr>
+          <w:i w:val="0"/>
+        </w:rPr>
+        <w:t xml:space="preserve"> for music band</w:t>
+      </w:r>
+      <w:r>
+        <w:rPr>
+          <w:i w:val="0"/>
+        </w:rPr>
+        <w:t>s</w:t>
+      </w:r>
+      <w:r>
+        <w:rPr>
+          <w:i w:val="0"/>
+        </w:rPr>
+        <w:t>. This document describes a single subsystem of the web portion designed to only show scheduling and PDFs</w:t>
+      </w:r>
+      <w:r>
+        <w:rPr>
+          <w:i w:val="0"/>
+        </w:rPr>
+        <w:t>. This document does not include the instruments schedule or all the bands schedules in the venue. This will not be the complete known documentation, in later versions more specific documentation will be recorded.</w:t>
+      </w:r>
+    </w:p>
+    <w:p>
+      <w:pPr>
+        <w:pStyle w:val="Heading2"/>
+        <w:rPr>
+          <w:rFonts w:ascii="Arial" w:hAnsi="Arial"/>
+        </w:rPr>
+      </w:pPr>
+      <w:bookmarkStart w:id="15" w:name="_Toc439994670"/>
+      <w:bookmarkStart w:id="16" w:name="_Toc113291691"/>
+      <w:r>
+        <w:rPr>
+          <w:rFonts w:ascii="Arial" w:hAnsi="Arial"/>
+        </w:rPr>
+        <w:t>Product Scope</w:t>
+      </w:r>
+      <w:bookmarkEnd w:id="15"/>
       <w:bookmarkEnd w:id="16"/>
+    </w:p>
+    <w:p>
+      <w:pPr>
+        <w:pStyle w:val="template"/>
+        <w:jc w:val="both"/>
+        <w:rPr>
+          <w:i w:val="0"/>
+        </w:rPr>
+      </w:pPr>
+      <w:r>
+        <w:rPr>
+          <w:i w:val="0"/>
+        </w:rPr>
+        <w:t>PDF share and schedule provides a hub for band members to easily share and access their chord charts.</w:t>
+      </w:r>
+    </w:p>
+    <w:p>
+      <w:pPr>
+        <w:pStyle w:val="template"/>
+        <w:jc w:val="both"/>
+        <w:rPr>
+          <w:i w:val="0"/>
+        </w:rPr>
+      </w:pPr>
+    </w:p>
+    <w:p>
+      <w:pPr>
+        <w:pStyle w:val="template"/>
+        <w:jc w:val="both"/>
+        <w:rPr>
+          <w:i w:val="0"/>
+        </w:rPr>
+      </w:pPr>
+      <w:r>
+        <w:rPr>
+          <w:i w:val="0"/>
+        </w:rPr>
+        <w:t>Sharing:</w:t>
+      </w:r>
+    </w:p>
+    <w:p>
+      <w:pPr>
+        <w:pStyle w:val="template"/>
+        <w:ind w:left="1080"/>
+        <w:jc w:val="both"/>
+        <w:rPr>
+          <w:i w:val="0"/>
+        </w:rPr>
+      </w:pPr>
+    </w:p>
+    <w:p>
+      <w:pPr>
+        <w:pStyle w:val="template"/>
+        <w:ind w:left="720"/>
+        <w:jc w:val="both"/>
+        <w:rPr>
+          <w:i w:val="0"/>
+        </w:rPr>
+      </w:pPr>
+      <w:r>
+        <w:rPr>
+          <w:i w:val="0"/>
+        </w:rPr>
+        <w:t>Chord charts are uploaded in PDF format by the band leader. The file is then available for download by the rest of the band. Making distribution of chord charts quick and easy.</w:t>
+      </w:r>
+    </w:p>
+    <w:p>
+      <w:pPr>
+        <w:pStyle w:val="template"/>
+        <w:jc w:val="both"/>
+        <w:rPr>
+          <w:i w:val="0"/>
+        </w:rPr>
+      </w:pPr>
+    </w:p>
+    <w:p>
+      <w:pPr>
+        <w:pStyle w:val="template"/>
+        <w:jc w:val="both"/>
+        <w:rPr>
+          <w:i w:val="0"/>
+        </w:rPr>
+      </w:pPr>
+      <w:r>
+        <w:rPr>
+          <w:i w:val="0"/>
+        </w:rPr>
+        <w:t>Scheduling:</w:t>
+      </w:r>
+    </w:p>
+    <w:p>
+      <w:pPr>
+        <w:pStyle w:val="template"/>
+        <w:jc w:val="both"/>
+        <w:rPr>
+          <w:i w:val="0"/>
+        </w:rPr>
+      </w:pPr>
+    </w:p>
+    <w:p>
+      <w:pPr>
+        <w:pStyle w:val="template"/>
+        <w:ind w:left="720"/>
+        <w:jc w:val="both"/>
+        <w:rPr>
+          <w:i w:val="0"/>
+        </w:rPr>
+      </w:pPr>
+      <w:r>
+        <w:rPr>
+          <w:i w:val="0"/>
+        </w:rPr>
+        <w:t>Uploaded files are organised by date when the band is scheduled to play. Letting each band member know what songs they are playing and when.</w:t>
+      </w:r>
+    </w:p>
+    <w:p>
+      <w:pPr>
+        <w:pStyle w:val="Heading2"/>
+        <w:rPr>
+          <w:rFonts w:ascii="Arial" w:hAnsi="Arial"/>
+        </w:rPr>
+      </w:pPr>
+      <w:bookmarkStart w:id="17" w:name="_Toc439994669"/>
+      <w:bookmarkStart w:id="18" w:name="_Toc113291692"/>
+      <w:r>
+        <w:rPr>
+          <w:rFonts w:ascii="Arial" w:hAnsi="Arial"/>
+        </w:rPr>
+        <w:t xml:space="preserve">Intended Audience and </w:t>
+      </w:r>
       <w:bookmarkEnd w:id="17"/>
-    </w:p>
-    <w:p>
-      <w:pPr>
-        <w:rPr>
-          <w:rFonts w:ascii="Arial" w:hAnsi="Arial"/>
-          <w:i/>
-          <w:sz w:val="22"/>
-        </w:rPr>
-      </w:pPr>
-      <w:r>
-        <w:rPr>
-          <w:rFonts w:ascii="Arial" w:hAnsi="Arial"/>
-          <w:i/>
-          <w:sz w:val="22"/>
-        </w:rPr>
-        <w:t>&lt;TO DO: Please provide a brief introduction to your project and a brief overview of what the reader will find in this section.&gt;</w:t>
-      </w:r>
-    </w:p>
-    <w:p>
-      <w:pPr>
-        <w:pStyle w:val="Heading2"/>
-        <w:rPr>
-          <w:rFonts w:ascii="Arial" w:hAnsi="Arial"/>
-        </w:rPr>
-      </w:pPr>
-      <w:bookmarkStart w:id="18" w:name="_Toc439994667"/>
-      <w:bookmarkStart w:id="19" w:name="_Toc113291690"/>
-      <w:r>
-        <w:rPr>
-          <w:rFonts w:ascii="Arial" w:hAnsi="Arial"/>
-        </w:rPr>
-        <w:t>Document Purpose</w:t>
+      <w:r>
+        <w:rPr>
+          <w:rFonts w:ascii="Arial" w:hAnsi="Arial"/>
+        </w:rPr>
+        <w:t>Document Overview</w:t>
       </w:r>
       <w:bookmarkEnd w:id="18"/>
-      <w:bookmarkEnd w:id="19"/>
-      <w:r>
-        <w:rPr>
-          <w:rFonts w:ascii="Arial" w:hAnsi="Arial"/>
-        </w:rPr>
-        <w:t xml:space="preserve"> </w:t>
-      </w:r>
-    </w:p>
-    <w:p>
-      <w:pPr>
-        <w:pStyle w:val="template"/>
-        <w:jc w:val="both"/>
-        <w:rPr>
-          <w:color w:val="0000FF"/>
-        </w:rPr>
-      </w:pPr>
-      <w:r>
-        <w:t>&lt;</w:t>
-      </w:r>
-      <w:r>
-        <w:rPr>
-          <w:color w:val="0000FF"/>
-        </w:rPr>
-        <w:t>Identify the product whose software requirements are specified in this document, including the revision or release number. Describe the scope of the product that is covered by this SRS, particularly if this SRS describes only part of the system or a single subsystem.</w:t>
-      </w:r>
-    </w:p>
-    <w:p>
-      <w:pPr>
-        <w:pStyle w:val="template"/>
-        <w:jc w:val="both"/>
-      </w:pPr>
-      <w:r>
-        <w:t>TO DO: Write 1-2 paragraphs describing the purpose of this document as explained above.&gt;</w:t>
-      </w:r>
-    </w:p>
-    <w:p>
-      <w:pPr>
-        <w:pStyle w:val="template"/>
-        <w:jc w:val="both"/>
-        <w:rPr>
-          <w:i w:val="0"/>
-        </w:rPr>
-      </w:pPr>
-    </w:p>
-    <w:p>
-      <w:pPr>
-        <w:pStyle w:val="template"/>
-        <w:jc w:val="both"/>
-        <w:rPr>
-          <w:i w:val="0"/>
-        </w:rPr>
-      </w:pPr>
-      <w:r>
-        <w:rPr>
-          <w:i w:val="0"/>
-        </w:rPr>
-        <w:t>This document (v 0.1, Oct. 3 2019), describes the design, data, and structure of a web based PDF sharing and schedule system</w:t>
-      </w:r>
-      <w:r>
-        <w:rPr>
-          <w:i w:val="0"/>
-        </w:rPr>
-        <w:t xml:space="preserve"> for a music band</w:t>
-      </w:r>
-      <w:r>
-        <w:rPr>
-          <w:i w:val="0"/>
-        </w:rPr>
-        <w:t>. This document describes a single subsystem of the web portion designed to only show scheduling and PDFs</w:t>
-      </w:r>
-      <w:r>
-        <w:rPr>
-          <w:i w:val="0"/>
-        </w:rPr>
-        <w:t>. This document does not include the instruments schedule or all the bands schedules in the venue. This will not be the complete known documentation, in later versions more specific documentation will be recorded.</w:t>
-      </w:r>
-    </w:p>
-    <w:p>
-      <w:pPr>
-        <w:pStyle w:val="Heading2"/>
-        <w:rPr>
-          <w:rFonts w:ascii="Arial" w:hAnsi="Arial"/>
-        </w:rPr>
-      </w:pPr>
-      <w:bookmarkStart w:id="20" w:name="_Toc439994670"/>
-      <w:bookmarkStart w:id="21" w:name="_Toc113291691"/>
-      <w:r>
-        <w:rPr>
-          <w:rFonts w:ascii="Arial" w:hAnsi="Arial"/>
-        </w:rPr>
-        <w:t>Product Scope</w:t>
-      </w:r>
-      <w:bookmarkEnd w:id="20"/>
-      <w:bookmarkEnd w:id="21"/>
-    </w:p>
-    <w:p>
-      <w:pPr>
-        <w:pStyle w:val="template"/>
-        <w:jc w:val="both"/>
-        <w:rPr>
-          <w:color w:val="0000FF"/>
-        </w:rPr>
-      </w:pPr>
-      <w:r>
-        <w:t>&lt;</w:t>
-      </w:r>
-      <w:r>
-        <w:rPr>
-          <w:color w:val="0000FF"/>
-        </w:rPr>
-        <w:t xml:space="preserve">Provide a short description of the software being specified and its purpose, including relevant benefits, objectives, and goals. </w:t>
-      </w:r>
-    </w:p>
-    <w:p>
-      <w:pPr>
-        <w:pStyle w:val="template"/>
-        <w:jc w:val="both"/>
-      </w:pPr>
-      <w:r>
-        <w:t>TO DO: 1-2 paragraphs describing the scope of the product. Make sure to describe the benefits associated with the product.&gt;</w:t>
-      </w:r>
-    </w:p>
-    <w:p>
-      <w:pPr>
-        <w:pStyle w:val="template"/>
-        <w:jc w:val="both"/>
-      </w:pPr>
-    </w:p>
-    <w:p>
-      <w:pPr>
-        <w:pStyle w:val="template"/>
-        <w:jc w:val="both"/>
-        <w:rPr>
-          <w:i w:val="0"/>
-        </w:rPr>
-      </w:pPr>
-      <w:r>
-        <w:rPr>
-          <w:i w:val="0"/>
-        </w:rPr>
-        <w:t>PDF share and schedule provides a hub for band members to easily share and access their chord charts.</w:t>
-      </w:r>
-    </w:p>
-    <w:p>
-      <w:pPr>
-        <w:pStyle w:val="template"/>
-        <w:jc w:val="both"/>
-        <w:rPr>
-          <w:i w:val="0"/>
-        </w:rPr>
-      </w:pPr>
-    </w:p>
-    <w:p>
-      <w:pPr>
-        <w:pStyle w:val="template"/>
-        <w:jc w:val="both"/>
-        <w:rPr>
-          <w:i w:val="0"/>
-        </w:rPr>
-      </w:pPr>
-      <w:r>
-        <w:rPr>
-          <w:i w:val="0"/>
-        </w:rPr>
-        <w:t>Sharing:</w:t>
-      </w:r>
-    </w:p>
-    <w:p>
-      <w:pPr>
-        <w:pStyle w:val="template"/>
-        <w:ind w:left="1080"/>
-        <w:jc w:val="both"/>
-        <w:rPr>
-          <w:i w:val="0"/>
-        </w:rPr>
-      </w:pPr>
-    </w:p>
-    <w:p>
-      <w:pPr>
-        <w:pStyle w:val="template"/>
-        <w:ind w:left="720"/>
-        <w:jc w:val="both"/>
-        <w:rPr>
-          <w:i w:val="0"/>
-        </w:rPr>
-      </w:pPr>
-      <w:r>
-        <w:rPr>
-          <w:i w:val="0"/>
-        </w:rPr>
-        <w:t>Chord charts are uploaded in PDF format by the band leader. The file is then available for download by the rest of the band. Making distribution of chord charts quick and easy.</w:t>
-      </w:r>
-    </w:p>
-    <w:p>
-      <w:pPr>
-        <w:pStyle w:val="template"/>
-        <w:jc w:val="both"/>
-        <w:rPr>
-          <w:i w:val="0"/>
-        </w:rPr>
-      </w:pPr>
-    </w:p>
-    <w:p>
-      <w:pPr>
-        <w:pStyle w:val="template"/>
-        <w:jc w:val="both"/>
-        <w:rPr>
-          <w:i w:val="0"/>
-        </w:rPr>
-      </w:pPr>
-      <w:r>
-        <w:rPr>
-          <w:i w:val="0"/>
-        </w:rPr>
-        <w:t>Scheduling:</w:t>
-      </w:r>
-    </w:p>
-    <w:p>
-      <w:pPr>
-        <w:pStyle w:val="template"/>
-        <w:jc w:val="both"/>
-        <w:rPr>
-          <w:i w:val="0"/>
-        </w:rPr>
-      </w:pPr>
-    </w:p>
-    <w:p>
-      <w:pPr>
-        <w:pStyle w:val="template"/>
-        <w:ind w:left="720"/>
-        <w:jc w:val="both"/>
-        <w:rPr>
-          <w:i w:val="0"/>
-        </w:rPr>
-      </w:pPr>
-      <w:r>
-        <w:rPr>
-          <w:i w:val="0"/>
-        </w:rPr>
-        <w:t>Uploaded files are organised by date when the band is scheduled to play. Letting each band member know what songs they are playing and when.</w:t>
-      </w:r>
-    </w:p>
-    <w:p>
-      <w:pPr>
-        <w:pStyle w:val="template"/>
-        <w:jc w:val="both"/>
-      </w:pPr>
-    </w:p>
-    <w:p>
-      <w:pPr>
-        <w:pStyle w:val="Heading2"/>
-        <w:rPr>
-          <w:rFonts w:ascii="Arial" w:hAnsi="Arial"/>
-        </w:rPr>
-      </w:pPr>
-      <w:bookmarkStart w:id="22" w:name="_Toc439994669"/>
-      <w:bookmarkStart w:id="23" w:name="_Toc113291692"/>
-      <w:r>
-        <w:rPr>
-          <w:rFonts w:ascii="Arial" w:hAnsi="Arial"/>
-        </w:rPr>
-        <w:t xml:space="preserve">Intended Audience and </w:t>
-      </w:r>
-      <w:bookmarkEnd w:id="22"/>
-      <w:r>
-        <w:rPr>
-          <w:rFonts w:ascii="Arial" w:hAnsi="Arial"/>
-        </w:rPr>
-        <w:t>Document Overview</w:t>
-      </w:r>
-      <w:bookmarkEnd w:id="23"/>
-    </w:p>
-    <w:p>
-      <w:pPr>
-        <w:pStyle w:val="template"/>
-        <w:jc w:val="both"/>
-      </w:pPr>
-      <w:r>
-        <w:t>&lt;</w:t>
-      </w:r>
-      <w:r>
-        <w:rPr>
-          <w:color w:val="0000FF"/>
-        </w:rPr>
-        <w:t>Describe the different types of reader that the document is intended for, such as developers, project managers, marketing staff, users, testers, and documentation writers</w:t>
-      </w:r>
-      <w:r>
-        <w:t xml:space="preserve"> (In your case it would probably be the “client” and the professor). </w:t>
-      </w:r>
-      <w:r>
-        <w:rPr>
-          <w:color w:val="0000FF"/>
-        </w:rPr>
-        <w:t>Describe what the rest of this SRS contains and how it is organized. Suggest a sequence for reading the document, beginning with the overview sections and proceeding through the sections that are most pertinent to each reader type.</w:t>
-      </w:r>
-      <w:r>
-        <w:t>&gt;</w:t>
-      </w:r>
-    </w:p>
-    <w:p>
-      <w:pPr>
-        <w:pStyle w:val="template"/>
-        <w:jc w:val="both"/>
-      </w:pPr>
     </w:p>
     <w:p>
       <w:pPr>
@@ -2713,14 +2415,7 @@
         <w:rPr>
           <w:i w:val="0"/>
         </w:rPr>
-        <w:t xml:space="preserve">those who are interested in the set-up, and planning phase of the PDF share &amp; Schedule website. Primarily any clients who are interested in using the format and layout of the project. This document will also be </w:t>
-      </w:r>
-      <w:r>
-        <w:rPr>
-          <w:i w:val="0"/>
-        </w:rPr>
-        <w:lastRenderedPageBreak/>
-        <w:t xml:space="preserve">used between all the project managers that will be forseeing future updated versions of the website. </w:t>
+        <w:t xml:space="preserve">those who are interested in the set-up, and planning phase of the PDF share &amp; Schedule website. Primarily any clients who are interested in using the format and layout of the project. This document will also be used between all the project managers that will be forseeing future updated versions of the website. </w:t>
       </w:r>
     </w:p>
     <w:p>
@@ -2971,57 +2666,16 @@
           <w:rFonts w:ascii="Arial" w:hAnsi="Arial"/>
         </w:rPr>
       </w:pPr>
-      <w:bookmarkStart w:id="24" w:name="_Toc113291693"/>
-      <w:bookmarkStart w:id="25" w:name="_Toc439994668"/>
-      <w:r>
-        <w:rPr>
-          <w:rFonts w:ascii="Arial" w:hAnsi="Arial"/>
-        </w:rPr>
+      <w:bookmarkStart w:id="19" w:name="_Toc113291693"/>
+      <w:bookmarkStart w:id="20" w:name="_Toc439994668"/>
+      <w:r>
+        <w:rPr>
+          <w:rFonts w:ascii="Arial" w:hAnsi="Arial"/>
+        </w:rPr>
+        <w:lastRenderedPageBreak/>
         <w:t>Definitions, Acronyms and Abbreviations</w:t>
       </w:r>
-      <w:bookmarkEnd w:id="24"/>
-    </w:p>
-    <w:p>
-      <w:pPr>
-        <w:pStyle w:val="template"/>
-        <w:jc w:val="both"/>
-        <w:rPr>
-          <w:color w:val="0000FF"/>
-        </w:rPr>
-      </w:pPr>
-      <w:r>
-        <w:t>&lt;</w:t>
-      </w:r>
-      <w:r>
-        <w:rPr>
-          <w:color w:val="0000FF"/>
-        </w:rPr>
-        <w:t>Define all the terms necessary to properly interpret the SRS, including acronyms and abbreviations. You may wish to build a separate glossary that spans multiple projects or the entire organization, and just include terms specific to a single project in each SRS.</w:t>
-      </w:r>
-    </w:p>
-    <w:p>
-      <w:pPr>
-        <w:pStyle w:val="template"/>
-        <w:jc w:val="both"/>
-      </w:pPr>
-      <w:r>
-        <w:t xml:space="preserve">TO DO: Please provide a list of all abbreviations and acronyms used in this document sorted in </w:t>
-      </w:r>
-      <w:r>
-        <w:rPr>
-          <w:u w:val="single"/>
-        </w:rPr>
-        <w:t>alphabetical order</w:t>
-      </w:r>
-      <w:r>
-        <w:t>.&gt;</w:t>
-      </w:r>
-    </w:p>
-    <w:p>
-      <w:pPr>
-        <w:pStyle w:val="template"/>
-        <w:jc w:val="both"/>
-      </w:pPr>
+      <w:bookmarkEnd w:id="19"/>
     </w:p>
     <w:p>
       <w:pPr>
@@ -3088,92 +2742,34 @@
     </w:p>
     <w:p>
       <w:pPr>
-        <w:pStyle w:val="template"/>
-        <w:jc w:val="both"/>
-        <w:rPr>
-          <w:i w:val="0"/>
-        </w:rPr>
-      </w:pPr>
-    </w:p>
-    <w:p/>
-    <w:p>
-      <w:pPr>
         <w:pStyle w:val="Heading2"/>
         <w:rPr>
           <w:rFonts w:ascii="Arial" w:hAnsi="Arial"/>
         </w:rPr>
       </w:pPr>
-      <w:bookmarkStart w:id="26" w:name="_Toc113291694"/>
+      <w:bookmarkStart w:id="21" w:name="_Toc113291694"/>
       <w:r>
         <w:rPr>
           <w:rFonts w:ascii="Arial" w:hAnsi="Arial"/>
         </w:rPr>
         <w:t>Document Conventions</w:t>
       </w:r>
-      <w:bookmarkEnd w:id="25"/>
-      <w:bookmarkEnd w:id="26"/>
-    </w:p>
-    <w:p>
-      <w:pPr>
-        <w:pStyle w:val="template"/>
-        <w:jc w:val="both"/>
-      </w:pPr>
-    </w:p>
-    <w:p>
-      <w:pPr>
-        <w:pStyle w:val="template"/>
-        <w:jc w:val="both"/>
-        <w:rPr>
-          <w:i w:val="0"/>
-        </w:rPr>
-      </w:pPr>
-      <w:r>
-        <w:rPr>
-          <w:i w:val="0"/>
-        </w:rPr>
-        <w:t>DONE USE PARAGRAPH BELOW</w:t>
-      </w:r>
-    </w:p>
-    <w:p>
-      <w:pPr>
-        <w:pStyle w:val="template"/>
-        <w:jc w:val="both"/>
-      </w:pPr>
-      <w:r>
-        <w:t xml:space="preserve">&lt;In general this document follows the IEEE formatting requirements. Use Arial font size 11, or 12 throughout the document for text. Use italics for comments. Document text should be single spaced and maintain the 1” margins found in this template. For Section and Subsection titles please follow the template. </w:t>
-      </w:r>
-    </w:p>
-    <w:p>
-      <w:pPr>
-        <w:pStyle w:val="template"/>
-        <w:jc w:val="both"/>
-      </w:pPr>
-    </w:p>
-    <w:p>
-      <w:pPr>
-        <w:pStyle w:val="template"/>
-        <w:jc w:val="both"/>
-      </w:pPr>
-      <w:r>
-        <w:t>TO DO:</w:t>
-      </w:r>
-      <w:r>
-        <w:rPr>
-          <w:i w:val="0"/>
-        </w:rPr>
-        <w:t xml:space="preserve"> </w:t>
-      </w:r>
-      <w:r>
-        <w:t>Describe any standards or typographical conventions that were followed when writing this SRS, such as fonts or highlighting that have special significance.</w:t>
-      </w:r>
-      <w:r>
-        <w:rPr>
-          <w:i w:val="0"/>
-        </w:rPr>
-        <w:t xml:space="preserve"> </w:t>
-      </w:r>
-      <w:r>
-        <w:t>Sometimes, it is useful to divide this section to several sections, e.g., Formatting Conventions, Naming Conventions, etc.&gt;</w:t>
+      <w:bookmarkEnd w:id="20"/>
+      <w:bookmarkEnd w:id="21"/>
+    </w:p>
+    <w:p>
+      <w:pPr>
+        <w:pStyle w:val="template"/>
+        <w:jc w:val="both"/>
+        <w:rPr>
+          <w:i w:val="0"/>
+        </w:rPr>
+      </w:pPr>
+      <w:r>
+        <w:rPr>
+          <w:i w:val="0"/>
+        </w:rPr>
+        <w:t>The document follows IEEE formatting requirements. An arial 11 point font, single space and 1” margins are used.</w:t>
       </w:r>
     </w:p>
     <w:p>
@@ -3183,68 +2779,22 @@
           <w:rFonts w:ascii="Arial" w:hAnsi="Arial"/>
         </w:rPr>
       </w:pPr>
-      <w:bookmarkStart w:id="27" w:name="_Toc439994672"/>
-      <w:bookmarkStart w:id="28" w:name="_Toc113291695"/>
-      <w:r>
-        <w:rPr>
-          <w:rFonts w:ascii="Arial" w:hAnsi="Arial"/>
-        </w:rPr>
-        <w:lastRenderedPageBreak/>
+      <w:bookmarkStart w:id="22" w:name="_Toc439994672"/>
+      <w:bookmarkStart w:id="23" w:name="_Toc113291695"/>
+      <w:r>
+        <w:rPr>
+          <w:rFonts w:ascii="Arial" w:hAnsi="Arial"/>
+        </w:rPr>
         <w:t>References</w:t>
       </w:r>
-      <w:bookmarkEnd w:id="27"/>
+      <w:bookmarkEnd w:id="22"/>
       <w:r>
         <w:rPr>
           <w:rFonts w:ascii="Arial" w:hAnsi="Arial"/>
         </w:rPr>
         <w:t xml:space="preserve"> and Acknowledgments</w:t>
       </w:r>
-      <w:bookmarkEnd w:id="28"/>
-    </w:p>
-    <w:p>
-      <w:pPr>
-        <w:pStyle w:val="template"/>
-        <w:jc w:val="both"/>
-      </w:pPr>
-      <w:r>
-        <w:t>&lt;</w:t>
-      </w:r>
-      <w:r>
-        <w:rPr>
-          <w:color w:val="0000FF"/>
-        </w:rPr>
-        <w:t>List any other documents or Web addresses to which this SRS refers. These may include user interface style guides, contracts, standards, system requirements specifications, use case documents, or a vision and scope document.</w:t>
-      </w:r>
-      <w:r>
-        <w:t xml:space="preserve"> </w:t>
-      </w:r>
-    </w:p>
-    <w:p>
-      <w:pPr>
-        <w:pStyle w:val="template"/>
-        <w:jc w:val="both"/>
-      </w:pPr>
-    </w:p>
-    <w:p>
-      <w:pPr>
-        <w:pStyle w:val="template"/>
-        <w:jc w:val="both"/>
-      </w:pPr>
-      <w:r>
-        <w:t xml:space="preserve">TO DO: Use the standard IEEE </w:t>
-      </w:r>
-      <w:r>
-        <w:t>citation guide (attached) for this section</w:t>
-      </w:r>
-      <w:r>
-        <w:t>.&gt;</w:t>
-      </w:r>
-    </w:p>
-    <w:p>
-      <w:pPr>
-        <w:pStyle w:val="template"/>
-        <w:jc w:val="both"/>
-      </w:pPr>
+      <w:bookmarkEnd w:id="23"/>
     </w:p>
     <w:p>
       <w:pPr>
@@ -3259,6 +2809,12 @@
           <w:i w:val="0"/>
         </w:rPr>
         <w:t>NO REFERENCES YET</w:t>
+      </w:r>
+      <w:r>
+        <w:rPr>
+          <w:i w:val="0"/>
+        </w:rPr>
+        <w:t xml:space="preserve"> (USE IEEE CITATION IF WRITING A REFERENCE)</w:t>
       </w:r>
     </w:p>
     <w:p>
@@ -3487,8 +3043,8 @@
           <w:color w:val="FFFFFF"/>
         </w:rPr>
       </w:pPr>
-      <w:bookmarkStart w:id="29" w:name="_Toc439994673"/>
-      <w:bookmarkStart w:id="30" w:name="_Toc113291696"/>
+      <w:bookmarkStart w:id="24" w:name="_Toc439994673"/>
+      <w:bookmarkStart w:id="25" w:name="_Toc113291696"/>
       <w:r>
         <w:rPr>
           <w:rFonts w:ascii="Arial" w:hAnsi="Arial"/>
@@ -3497,8 +3053,8 @@
         <w:lastRenderedPageBreak/>
         <w:t>Overall Description</w:t>
       </w:r>
-      <w:bookmarkEnd w:id="29"/>
-      <w:bookmarkEnd w:id="30"/>
+      <w:bookmarkEnd w:id="24"/>
+      <w:bookmarkEnd w:id="25"/>
     </w:p>
     <w:p>
       <w:pPr>
@@ -3507,91 +3063,77 @@
           <w:rFonts w:ascii="Arial" w:hAnsi="Arial"/>
         </w:rPr>
       </w:pPr>
-      <w:bookmarkStart w:id="31" w:name="_Toc439994674"/>
-      <w:bookmarkStart w:id="32" w:name="_Toc113291697"/>
+      <w:bookmarkStart w:id="26" w:name="_Toc439994674"/>
+      <w:bookmarkStart w:id="27" w:name="_Toc113291697"/>
       <w:r>
         <w:rPr>
           <w:rFonts w:ascii="Arial" w:hAnsi="Arial"/>
         </w:rPr>
         <w:t>Product Perspective</w:t>
       </w:r>
-      <w:bookmarkEnd w:id="31"/>
-      <w:bookmarkEnd w:id="32"/>
-    </w:p>
-    <w:p>
-      <w:pPr>
-        <w:pStyle w:val="template"/>
-        <w:jc w:val="both"/>
-      </w:pPr>
-      <w:r>
-        <w:t>&lt;</w:t>
-      </w:r>
-      <w:r>
-        <w:rPr>
-          <w:color w:val="0000FF"/>
-        </w:rPr>
-        <w:t>Describe the context and origin of the product being specified in this SRS. For example, state whether this product is a follow-on member of a product family, a replacement for certain existing systems, or a new, self-contained product. If the SRS defines a component of a larger system, relate the requirements of the larger system to the functionality of this software and identify interfaces between the two. In this part, make sure to include a simple diagram that shows the major components of the overall system, subsystem interconnections, and external interface</w:t>
-      </w:r>
-      <w:r>
-        <w:rPr>
-          <w:color w:val="0000FF"/>
-        </w:rPr>
-        <w:t xml:space="preserve">. In this section it is crucial that you will be creative and provide as much information as possible. </w:t>
-      </w:r>
-    </w:p>
-    <w:p>
-      <w:pPr>
-        <w:pStyle w:val="template"/>
-        <w:jc w:val="both"/>
-      </w:pPr>
-      <w:r>
-        <w:t>TO DO: Provide at least one paragraph describing product perspective. Provide a general diagram that will illustrate how your product interacts with the environment and i</w:t>
-      </w:r>
-      <w:r>
-        <w:t>n what conte</w:t>
-      </w:r>
-      <w:r>
-        <w:t>xt it is being used, i.e., conte</w:t>
-      </w:r>
-      <w:r>
-        <w:t>xt diagram.</w:t>
-      </w:r>
-      <w:r>
-        <w:t>&gt;</w:t>
-      </w:r>
-    </w:p>
-    <w:p>
-      <w:pPr>
-        <w:pStyle w:val="template"/>
-        <w:jc w:val="both"/>
-      </w:pPr>
-    </w:p>
-    <w:p>
-      <w:pPr>
-        <w:pStyle w:val="template"/>
-        <w:jc w:val="both"/>
-      </w:pPr>
-      <w:bookmarkStart w:id="33" w:name="_GoBack"/>
-      <w:bookmarkEnd w:id="33"/>
-    </w:p>
-    <w:p>
-      <w:pPr>
-        <w:pStyle w:val="template"/>
-        <w:jc w:val="both"/>
+      <w:bookmarkEnd w:id="26"/>
+      <w:bookmarkEnd w:id="27"/>
+    </w:p>
+    <w:p>
+      <w:pPr>
+        <w:pStyle w:val="template"/>
+        <w:spacing w:line="240" w:lineRule="auto"/>
+        <w:jc w:val="both"/>
+        <w:rPr>
+          <w:i w:val="0"/>
+        </w:rPr>
+      </w:pPr>
+      <w:r>
+        <w:rPr>
+          <w:i w:val="0"/>
+        </w:rPr>
+        <w:t xml:space="preserve">PDF Share and Schedule is a new, self-contained </w:t>
+      </w:r>
+      <w:r>
+        <w:rPr>
+          <w:i w:val="0"/>
+        </w:rPr>
+        <w:t>system</w:t>
+      </w:r>
+      <w:r>
+        <w:rPr>
+          <w:i w:val="0"/>
+        </w:rPr>
+        <w:t xml:space="preserve"> helpin</w:t>
+      </w:r>
+      <w:r>
+        <w:rPr>
+          <w:i w:val="0"/>
+        </w:rPr>
+        <w:t xml:space="preserve">g </w:t>
+      </w:r>
+      <w:r>
+        <w:rPr>
+          <w:i w:val="0"/>
+        </w:rPr>
+        <w:t>file sharing between band members.</w:t>
+      </w:r>
+      <w:r>
+        <w:rPr>
+          <w:i w:val="0"/>
+        </w:rPr>
+        <w:t xml:space="preserve"> </w:t>
+      </w:r>
+    </w:p>
+    <w:p>
+      <w:pPr>
+        <w:pStyle w:val="template"/>
+        <w:spacing w:line="240" w:lineRule="auto"/>
+        <w:jc w:val="center"/>
+        <w:rPr>
+          <w:i w:val="0"/>
+        </w:rPr>
       </w:pPr>
       <w:r>
         <w:drawing>
-          <wp:anchor distT="0" distB="0" distL="114300" distR="114300" simplePos="0" relativeHeight="251659264" behindDoc="0" locked="0" layoutInCell="1" allowOverlap="1" wp14:anchorId="0052BB4C" wp14:editId="00E80CFC">
-            <wp:simplePos x="0" y="0"/>
-            <wp:positionH relativeFrom="column">
-              <wp:posOffset>0</wp:posOffset>
-            </wp:positionH>
-            <wp:positionV relativeFrom="paragraph">
-              <wp:posOffset>149860</wp:posOffset>
-            </wp:positionV>
+          <wp:inline distT="0" distB="0" distL="0" distR="0" wp14:anchorId="70DC8CF2" wp14:editId="6D199A76">
             <wp:extent cx="6126480" cy="2733675"/>
             <wp:effectExtent l="0" t="0" r="0" b="0"/>
-            <wp:wrapSquare wrapText="bothSides"/>
             <wp:docPr id="2" name="Picture 2"/>
             <wp:cNvGraphicFramePr>
               <a:graphicFrameLocks xmlns:a="http://schemas.openxmlformats.org/drawingml/2006/main" noChangeAspect="1"/>
@@ -3621,45 +3163,34 @@
                 </pic:pic>
               </a:graphicData>
             </a:graphic>
-            <wp14:sizeRelH relativeFrom="page">
-              <wp14:pctWidth>0</wp14:pctWidth>
-            </wp14:sizeRelH>
-            <wp14:sizeRelV relativeFrom="page">
-              <wp14:pctHeight>0</wp14:pctHeight>
-            </wp14:sizeRelV>
-          </wp:anchor>
+          </wp:inline>
         </w:drawing>
       </w:r>
     </w:p>
     <w:p>
       <w:pPr>
-        <w:pStyle w:val="template"/>
-        <w:jc w:val="both"/>
-      </w:pPr>
-    </w:p>
-    <w:p>
-      <w:pPr>
         <w:pStyle w:val="Heading2"/>
-        <w:rPr>
-          <w:rFonts w:ascii="Arial" w:hAnsi="Arial"/>
-        </w:rPr>
-      </w:pPr>
-      <w:bookmarkStart w:id="34" w:name="_Toc439994675"/>
-      <w:bookmarkStart w:id="35" w:name="_Toc113291698"/>
+        <w:spacing w:line="240" w:lineRule="auto"/>
+        <w:rPr>
+          <w:rFonts w:ascii="Arial" w:hAnsi="Arial"/>
+        </w:rPr>
+      </w:pPr>
+      <w:bookmarkStart w:id="28" w:name="_Toc439994675"/>
+      <w:bookmarkStart w:id="29" w:name="_Toc113291698"/>
       <w:r>
         <w:rPr>
           <w:rFonts w:ascii="Arial" w:hAnsi="Arial"/>
         </w:rPr>
         <w:t xml:space="preserve">Product </w:t>
       </w:r>
-      <w:bookmarkEnd w:id="34"/>
+      <w:bookmarkEnd w:id="28"/>
       <w:r>
         <w:rPr>
           <w:rFonts w:ascii="Arial" w:hAnsi="Arial"/>
         </w:rPr>
         <w:t>Functionality</w:t>
       </w:r>
-      <w:bookmarkEnd w:id="35"/>
+      <w:bookmarkEnd w:id="29"/>
       <w:r>
         <w:rPr>
           <w:rFonts w:ascii="Arial" w:hAnsi="Arial"/>
@@ -3671,48 +3202,18 @@
     <w:p>
       <w:pPr>
         <w:pStyle w:val="template"/>
-        <w:jc w:val="both"/>
-        <w:rPr>
-          <w:color w:val="0000FF"/>
-        </w:rPr>
-      </w:pPr>
-      <w:r>
-        <w:t>&lt;</w:t>
-      </w:r>
-      <w:r>
-        <w:rPr>
-          <w:color w:val="0000FF"/>
-        </w:rPr>
-        <w:t>Summarize the major functions the product must perform or must let the user perform. Details will be provided in Section 3, so only a high level summary is needed here. Organize the functions to make them understandable to any reader of the SRS. A picture of the major groups of related requirements and how they relate, such as a top level data flow diagram or object class diagram, will be effective.</w:t>
-      </w:r>
-    </w:p>
-    <w:p>
-      <w:pPr>
-        <w:pStyle w:val="template"/>
-        <w:jc w:val="both"/>
-      </w:pPr>
-      <w:r>
-        <w:t xml:space="preserve">TO DO: </w:t>
-      </w:r>
-    </w:p>
-    <w:p>
-      <w:pPr>
-        <w:pStyle w:val="template"/>
-        <w:numPr>
-          <w:ilvl w:val="0"/>
-          <w:numId w:val="8"/>
-        </w:numPr>
-        <w:jc w:val="both"/>
-      </w:pPr>
-      <w:r>
-        <w:t>Provide a bulleted list of all the major functions of the system</w:t>
-      </w:r>
-    </w:p>
-    <w:p>
-      <w:pPr>
-        <w:pStyle w:val="template"/>
-        <w:jc w:val="both"/>
-      </w:pPr>
+        <w:spacing w:line="240" w:lineRule="auto"/>
+        <w:jc w:val="both"/>
+        <w:rPr>
+          <w:i w:val="0"/>
+        </w:rPr>
+      </w:pPr>
+      <w:r>
+        <w:rPr>
+          <w:i w:val="0"/>
+        </w:rPr>
+        <w:t>The major functions of the program are:</w:t>
+      </w:r>
     </w:p>
     <w:p>
       <w:pPr>
@@ -3721,16 +3222,41 @@
           <w:ilvl w:val="0"/>
           <w:numId w:val="9"/>
         </w:numPr>
-        <w:jc w:val="both"/>
-        <w:rPr>
-          <w:i w:val="0"/>
-        </w:rPr>
-      </w:pPr>
-      <w:r>
-        <w:rPr>
-          <w:i w:val="0"/>
-        </w:rPr>
-        <w:t>Make and Edit schedule</w:t>
+        <w:spacing w:line="240" w:lineRule="auto"/>
+        <w:jc w:val="both"/>
+        <w:rPr>
+          <w:i w:val="0"/>
+        </w:rPr>
+      </w:pPr>
+      <w:r>
+        <w:rPr>
+          <w:i w:val="0"/>
+        </w:rPr>
+        <w:t>Make</w:t>
+      </w:r>
+      <w:r>
+        <w:rPr>
+          <w:i w:val="0"/>
+        </w:rPr>
+        <w:t>, edit, and delete a</w:t>
+      </w:r>
+      <w:r>
+        <w:rPr>
+          <w:i w:val="0"/>
+        </w:rPr>
+        <w:t xml:space="preserve"> </w:t>
+      </w:r>
+      <w:r>
+        <w:rPr>
+          <w:i w:val="0"/>
+        </w:rPr>
+        <w:t>d</w:t>
+      </w:r>
+      <w:r>
+        <w:rPr>
+          <w:i w:val="0"/>
+        </w:rPr>
+        <w:t>ate</w:t>
       </w:r>
     </w:p>
     <w:p>
@@ -3740,57 +3266,235 @@
           <w:ilvl w:val="0"/>
           <w:numId w:val="9"/>
         </w:numPr>
-        <w:jc w:val="both"/>
-        <w:rPr>
-          <w:i w:val="0"/>
-        </w:rPr>
-      </w:pPr>
-      <w:r>
-        <w:rPr>
-          <w:i w:val="0"/>
-        </w:rPr>
-        <w:t>Add, edit, or remove PDF</w:t>
-      </w:r>
-    </w:p>
-    <w:p>
-      <w:pPr>
-        <w:pStyle w:val="template"/>
-        <w:ind w:left="420"/>
-        <w:jc w:val="both"/>
-        <w:rPr>
-          <w:i w:val="0"/>
-        </w:rPr>
-      </w:pPr>
-    </w:p>
-    <w:p>
-      <w:pPr>
-        <w:pStyle w:val="template"/>
-        <w:jc w:val="both"/>
-      </w:pPr>
-      <w:r>
+        <w:spacing w:line="240" w:lineRule="auto"/>
+        <w:jc w:val="both"/>
+        <w:rPr>
+          <w:i w:val="0"/>
+        </w:rPr>
+      </w:pPr>
+      <w:r>
+        <w:rPr>
+          <w:i w:val="0"/>
+        </w:rPr>
+        <w:t>Add, remove</w:t>
+      </w:r>
+      <w:r>
+        <w:rPr>
+          <w:i w:val="0"/>
+        </w:rPr>
+        <w:t xml:space="preserve">, </w:t>
+      </w:r>
+      <w:r>
+        <w:rPr>
+          <w:i w:val="0"/>
+        </w:rPr>
+        <w:t xml:space="preserve">or </w:t>
+      </w:r>
+      <w:r>
+        <w:rPr>
+          <w:i w:val="0"/>
+        </w:rPr>
+        <w:t>download</w:t>
+      </w:r>
+      <w:r>
+        <w:rPr>
+          <w:i w:val="0"/>
+        </w:rPr>
+        <w:t xml:space="preserve"> a</w:t>
+      </w:r>
+      <w:r>
+        <w:rPr>
+          <w:i w:val="0"/>
+        </w:rPr>
+        <w:t xml:space="preserve"> PDF</w:t>
+      </w:r>
+    </w:p>
+    <w:p>
+      <w:pPr>
+        <w:pStyle w:val="template"/>
+        <w:spacing w:line="240" w:lineRule="auto"/>
+        <w:ind w:left="780"/>
+        <w:jc w:val="both"/>
+        <w:rPr>
+          <w:i w:val="0"/>
+        </w:rPr>
+      </w:pPr>
+    </w:p>
+    <w:p>
+      <w:pPr>
+        <w:pStyle w:val="template"/>
+        <w:spacing w:line="240" w:lineRule="auto"/>
+        <w:jc w:val="center"/>
+        <w:rPr>
+          <w:i w:val="0"/>
+        </w:rPr>
+      </w:pPr>
+      <w:r>
+        <w:rPr>
+          <w:i w:val="0"/>
+        </w:rPr>
+        <w:drawing>
+          <wp:inline distT="0" distB="0" distL="0" distR="0" wp14:anchorId="039B4DA8" wp14:editId="73B4714C">
+            <wp:extent cx="5516510" cy="3077307"/>
+            <wp:effectExtent l="0" t="0" r="0" b="0"/>
+            <wp:docPr id="3" name="Picture 3"/>
+            <wp:cNvGraphicFramePr>
+              <a:graphicFrameLocks xmlns:a="http://schemas.openxmlformats.org/drawingml/2006/main" noChangeAspect="1"/>
+            </wp:cNvGraphicFramePr>
+            <a:graphic xmlns:a="http://schemas.openxmlformats.org/drawingml/2006/main">
+              <a:graphicData uri="http://schemas.openxmlformats.org/drawingml/2006/picture">
+                <pic:pic xmlns:pic="http://schemas.openxmlformats.org/drawingml/2006/picture">
+                  <pic:nvPicPr>
+                    <pic:cNvPr id="3" name="Screen Shot 2019-10-03 at 4.47.19 PM.png"/>
+                    <pic:cNvPicPr/>
+                  </pic:nvPicPr>
+                  <pic:blipFill>
+                    <a:blip r:embed="rId11"/>
+                    <a:stretch>
+                      <a:fillRect/>
+                    </a:stretch>
+                  </pic:blipFill>
+                  <pic:spPr>
+                    <a:xfrm>
+                      <a:off x="0" y="0"/>
+                      <a:ext cx="5527235" cy="3083290"/>
+                    </a:xfrm>
+                    <a:prstGeom prst="rect">
+                      <a:avLst/>
+                    </a:prstGeom>
+                  </pic:spPr>
+                </pic:pic>
+              </a:graphicData>
+            </a:graphic>
+          </wp:inline>
+        </w:drawing>
+      </w:r>
+    </w:p>
+    <w:p>
+      <w:pPr>
+        <w:pStyle w:val="Heading2"/>
+        <w:spacing w:line="240" w:lineRule="auto"/>
+        <w:rPr>
+          <w:rFonts w:ascii="Arial" w:hAnsi="Arial"/>
+        </w:rPr>
+      </w:pPr>
+      <w:bookmarkStart w:id="30" w:name="_Toc439994676"/>
+      <w:bookmarkStart w:id="31" w:name="_Toc113291699"/>
+      <w:r>
+        <w:rPr>
+          <w:rFonts w:ascii="Arial" w:hAnsi="Arial"/>
+        </w:rPr>
         <w:lastRenderedPageBreak/>
-        <w:t xml:space="preserve">2. </w:t>
-      </w:r>
-      <w:r>
-        <w:rPr>
-          <w:b/>
-        </w:rPr>
-        <w:t xml:space="preserve">(Optional) </w:t>
-      </w:r>
-      <w:r>
-        <w:t>Provide a Data Flow Diagram of the system to show how these functions relate to each other.</w:t>
-      </w:r>
-      <w:r>
-        <w:t xml:space="preserve"> This is useful wh</w:t>
-      </w:r>
-      <w:r>
-        <w:t>en there is a clear sequence for</w:t>
-      </w:r>
-      <w:r>
-        <w:t xml:space="preserve"> the functions being performed.</w:t>
-      </w:r>
-      <w:r>
-        <w:t>&gt;</w:t>
+        <w:t>Users and Characteristics</w:t>
+      </w:r>
+      <w:bookmarkEnd w:id="30"/>
+      <w:bookmarkEnd w:id="31"/>
+    </w:p>
+    <w:p>
+      <w:pPr>
+        <w:pStyle w:val="template"/>
+        <w:jc w:val="both"/>
+        <w:rPr>
+          <w:i w:val="0"/>
+        </w:rPr>
+      </w:pPr>
+      <w:r>
+        <w:rPr>
+          <w:i w:val="0"/>
+        </w:rPr>
+        <w:t>Band Leader:</w:t>
+      </w:r>
+    </w:p>
+    <w:p>
+      <w:pPr>
+        <w:pStyle w:val="template"/>
+        <w:jc w:val="both"/>
+        <w:rPr>
+          <w:i w:val="0"/>
+        </w:rPr>
+      </w:pPr>
+    </w:p>
+    <w:p>
+      <w:pPr>
+        <w:pStyle w:val="template"/>
+        <w:jc w:val="both"/>
+        <w:rPr>
+          <w:i w:val="0"/>
+        </w:rPr>
+      </w:pPr>
+      <w:r>
+        <w:rPr>
+          <w:i w:val="0"/>
+        </w:rPr>
+        <w:tab/>
+        <w:t xml:space="preserve">The band leader is responsible for creating the dates and uploading the files. </w:t>
+      </w:r>
+      <w:r>
+        <w:rPr>
+          <w:i w:val="0"/>
+        </w:rPr>
+        <w:t xml:space="preserve">This is the most important user. </w:t>
+      </w:r>
+      <w:r>
+        <w:rPr>
+          <w:i w:val="0"/>
+        </w:rPr>
+        <w:t xml:space="preserve">They will use the “Make / Edit / Delete Date” and “Add / Remove PDF” functions. </w:t>
+      </w:r>
+    </w:p>
+    <w:p>
+      <w:pPr>
+        <w:pStyle w:val="template"/>
+        <w:jc w:val="both"/>
+        <w:rPr>
+          <w:i w:val="0"/>
+        </w:rPr>
+      </w:pPr>
+    </w:p>
+    <w:p>
+      <w:pPr>
+        <w:pStyle w:val="template"/>
+        <w:jc w:val="both"/>
+        <w:rPr>
+          <w:i w:val="0"/>
+        </w:rPr>
+      </w:pPr>
+      <w:r>
+        <w:rPr>
+          <w:i w:val="0"/>
+        </w:rPr>
+        <w:t>Band Member:</w:t>
+      </w:r>
+    </w:p>
+    <w:p>
+      <w:pPr>
+        <w:pStyle w:val="template"/>
+        <w:jc w:val="both"/>
+        <w:rPr>
+          <w:i w:val="0"/>
+        </w:rPr>
+      </w:pPr>
+    </w:p>
+    <w:p>
+      <w:pPr>
+        <w:pStyle w:val="template"/>
+        <w:jc w:val="both"/>
+        <w:rPr>
+          <w:i w:val="0"/>
+        </w:rPr>
+      </w:pPr>
+      <w:r>
+        <w:rPr>
+          <w:i w:val="0"/>
+        </w:rPr>
+        <w:tab/>
+        <w:t>The band members will only use one function and that is “Download”.</w:t>
+      </w:r>
+      <w:r>
+        <w:rPr>
+          <w:i w:val="0"/>
+        </w:rPr>
+        <w:t xml:space="preserve"> They do not need to know much about the inner functions of the program.</w:t>
       </w:r>
     </w:p>
     <w:p>
@@ -3800,60 +3504,163 @@
           <w:rFonts w:ascii="Arial" w:hAnsi="Arial"/>
         </w:rPr>
       </w:pPr>
-      <w:bookmarkStart w:id="36" w:name="_Toc439994676"/>
-      <w:bookmarkStart w:id="37" w:name="_Toc113291699"/>
-      <w:r>
-        <w:rPr>
-          <w:rFonts w:ascii="Arial" w:hAnsi="Arial"/>
-        </w:rPr>
-        <w:t>Users and Characteristics</w:t>
-      </w:r>
+      <w:bookmarkStart w:id="32" w:name="_Toc439994677"/>
+      <w:bookmarkStart w:id="33" w:name="_Toc113291700"/>
+      <w:r>
+        <w:rPr>
+          <w:rFonts w:ascii="Arial" w:hAnsi="Arial"/>
+        </w:rPr>
+        <w:t>Operating Environment</w:t>
+      </w:r>
+      <w:bookmarkEnd w:id="32"/>
+      <w:bookmarkEnd w:id="33"/>
+    </w:p>
+    <w:p>
+      <w:pPr>
+        <w:pStyle w:val="template"/>
+        <w:jc w:val="both"/>
+      </w:pPr>
+      <w:r>
+        <w:t>&lt;</w:t>
+      </w:r>
+      <w:r>
+        <w:rPr>
+          <w:color w:val="0000FF"/>
+        </w:rPr>
+        <w:t>Describe the environment in which the software will operate, including the hardware platform, operating system and versions, and any other software components or applications with which it must peacefully coexist. In this part, make sure to include a simple diagram that shows the major components of the overall system, subsystem interconnections, and external interface</w:t>
+      </w:r>
+    </w:p>
+    <w:p>
+      <w:pPr>
+        <w:pStyle w:val="template"/>
+        <w:jc w:val="both"/>
+      </w:pPr>
+      <w:r>
+        <w:t>TO DO: As stated above, in at least one paragraph, describe the environment your system will have to operate in. Make sure to include the minimum platform requirements for your system. &gt;</w:t>
+      </w:r>
+    </w:p>
+    <w:p>
+      <w:pPr>
+        <w:pStyle w:val="template"/>
+        <w:jc w:val="both"/>
+        <w:rPr>
+          <w:color w:val="FF0000"/>
+        </w:rPr>
+      </w:pPr>
+    </w:p>
+    <w:p>
+      <w:pPr>
+        <w:pStyle w:val="template"/>
+        <w:jc w:val="both"/>
+        <w:rPr>
+          <w:i w:val="0"/>
+          <w:color w:val="000000" w:themeColor="text1"/>
+        </w:rPr>
+      </w:pPr>
+      <w:r>
+        <w:rPr>
+          <w:i w:val="0"/>
+          <w:color w:val="000000" w:themeColor="text1"/>
+        </w:rPr>
+        <w:t xml:space="preserve">The program runs in a javascript </w:t>
+      </w:r>
+      <w:bookmarkStart w:id="34" w:name="_GoBack"/>
+      <w:bookmarkEnd w:id="34"/>
+    </w:p>
+    <w:p>
+      <w:pPr>
+        <w:pStyle w:val="Heading2"/>
+        <w:rPr>
+          <w:rFonts w:ascii="Arial" w:hAnsi="Arial"/>
+        </w:rPr>
+      </w:pPr>
+      <w:bookmarkStart w:id="35" w:name="_Toc439994678"/>
+      <w:bookmarkStart w:id="36" w:name="_Toc113291701"/>
+      <w:r>
+        <w:rPr>
+          <w:rFonts w:ascii="Arial" w:hAnsi="Arial"/>
+        </w:rPr>
+        <w:t>Design and Implementation Constraints</w:t>
+      </w:r>
+      <w:bookmarkEnd w:id="35"/>
       <w:bookmarkEnd w:id="36"/>
+    </w:p>
+    <w:p>
+      <w:pPr>
+        <w:pStyle w:val="template"/>
+        <w:jc w:val="both"/>
+        <w:rPr>
+          <w:color w:val="0000FF"/>
+        </w:rPr>
+      </w:pPr>
+      <w:r>
+        <w:t>&lt;</w:t>
+      </w:r>
+      <w:r>
+        <w:rPr>
+          <w:color w:val="0000FF"/>
+        </w:rPr>
+        <w:t>Describe any items or issues that will limit the options available to the developers. These might include: hardware limitations (timing requirements, memory requirements); interfaces to other applications; specific technologies, tools, and databases to be used; parallel operations; language requirements; communications protocols; security considerations; design conventions or programming standards (for example, if the customer’s organization will be responsible for maintaining the delivered software).</w:t>
+      </w:r>
+    </w:p>
+    <w:p>
+      <w:pPr>
+        <w:pStyle w:val="template"/>
+        <w:jc w:val="both"/>
+      </w:pPr>
+      <w:r>
+        <w:t xml:space="preserve">TO DO: In this section you need to consider all of the information you gathered so far, analyze it and correctly identify </w:t>
+      </w:r>
+      <w:r>
+        <w:t>relevant</w:t>
+      </w:r>
+      <w:r>
+        <w:t xml:space="preserve"> constraints.&gt;</w:t>
+      </w:r>
+    </w:p>
+    <w:p>
+      <w:pPr>
+        <w:pStyle w:val="Heading2"/>
+        <w:rPr>
+          <w:rFonts w:ascii="Arial" w:hAnsi="Arial"/>
+        </w:rPr>
+      </w:pPr>
+      <w:bookmarkStart w:id="37" w:name="_Toc439994679"/>
+      <w:bookmarkStart w:id="38" w:name="_Toc113291702"/>
+      <w:r>
+        <w:rPr>
+          <w:rFonts w:ascii="Arial" w:hAnsi="Arial"/>
+        </w:rPr>
+        <w:t>User Documentation</w:t>
+      </w:r>
       <w:bookmarkEnd w:id="37"/>
-    </w:p>
-    <w:p>
-      <w:pPr>
-        <w:pStyle w:val="template"/>
-        <w:jc w:val="both"/>
+      <w:bookmarkEnd w:id="38"/>
+    </w:p>
+    <w:p>
+      <w:pPr>
+        <w:pStyle w:val="template"/>
+        <w:jc w:val="both"/>
+      </w:pPr>
+      <w:r>
+        <w:t>&lt;</w:t>
+      </w:r>
+      <w:r>
         <w:rPr>
           <w:color w:val="0000FF"/>
         </w:rPr>
-      </w:pPr>
-      <w:r>
-        <w:t>&lt;</w:t>
-      </w:r>
-      <w:r>
-        <w:rPr>
-          <w:color w:val="0000FF"/>
-        </w:rPr>
-        <w:t xml:space="preserve">Identify the various users that you anticipate will use this product. Users may be differentiated based on frequency of use, subset of product functions used, technical expertise, security or privilege levels, educational level, or experience. </w:t>
-      </w:r>
-    </w:p>
-    <w:p>
-      <w:pPr>
-        <w:pStyle w:val="template"/>
-        <w:jc w:val="both"/>
-      </w:pPr>
-      <w:r>
-        <w:t xml:space="preserve">TO DO: </w:t>
-      </w:r>
-    </w:p>
-    <w:p>
-      <w:pPr>
-        <w:pStyle w:val="template"/>
-        <w:jc w:val="both"/>
-      </w:pPr>
-      <w:r>
-        <w:t xml:space="preserve">1. Describe the pertinent characteristics of each user. Certain requirements may pertain only to certain users. </w:t>
-      </w:r>
-    </w:p>
-    <w:p>
-      <w:pPr>
-        <w:pStyle w:val="template"/>
-        <w:jc w:val="both"/>
-      </w:pPr>
-      <w:r>
-        <w:t>3. Distinguish the most important users for this product from those who are less important to satisfy.&gt;</w:t>
+        <w:t>List the user documentation components (such as user manuals, on-line help, and tutorials) that will be delivered along with the software. Identify any known user documentation delivery formats or standards.</w:t>
+      </w:r>
+      <w:r>
+        <w:t xml:space="preserve"> </w:t>
+      </w:r>
+    </w:p>
+    <w:p>
+      <w:pPr>
+        <w:pStyle w:val="template"/>
+        <w:jc w:val="both"/>
+      </w:pPr>
+      <w:r>
+        <w:t>TO DO: You will not actually develop any user-manuals, but you need to describe what kind of manuals and what kind of help is needed for the software you will be developing. One paragraph should be sufficient for this section.&gt;</w:t>
       </w:r>
     </w:p>
     <w:p>
@@ -3863,157 +3670,16 @@
           <w:rFonts w:ascii="Arial" w:hAnsi="Arial"/>
         </w:rPr>
       </w:pPr>
-      <w:bookmarkStart w:id="38" w:name="_Toc439994677"/>
-      <w:bookmarkStart w:id="39" w:name="_Toc113291700"/>
-      <w:r>
-        <w:rPr>
-          <w:rFonts w:ascii="Arial" w:hAnsi="Arial"/>
-        </w:rPr>
-        <w:t>Operating Environment</w:t>
-      </w:r>
-      <w:bookmarkEnd w:id="38"/>
+      <w:bookmarkStart w:id="39" w:name="_Toc439994680"/>
+      <w:bookmarkStart w:id="40" w:name="_Toc113291703"/>
+      <w:r>
+        <w:rPr>
+          <w:rFonts w:ascii="Arial" w:hAnsi="Arial"/>
+        </w:rPr>
+        <w:t>Assumptions and Dependencies</w:t>
+      </w:r>
       <w:bookmarkEnd w:id="39"/>
-    </w:p>
-    <w:p>
-      <w:pPr>
-        <w:pStyle w:val="template"/>
-        <w:jc w:val="both"/>
-      </w:pPr>
-      <w:r>
-        <w:t>&lt;</w:t>
-      </w:r>
-      <w:r>
-        <w:rPr>
-          <w:color w:val="0000FF"/>
-        </w:rPr>
-        <w:t>Describe the environment in which the software will operate, including the hardware platform, operating system and versions, and any other software components or applications with which it must peacefully coexist. In this part, make sure to include a simple diagram that shows the major components of the overall system, subsystem interconnections, and external interface</w:t>
-      </w:r>
-    </w:p>
-    <w:p>
-      <w:pPr>
-        <w:pStyle w:val="template"/>
-        <w:jc w:val="both"/>
-        <w:rPr>
-          <w:color w:val="FF0000"/>
-        </w:rPr>
-      </w:pPr>
-      <w:r>
-        <w:t>TO DO: As stated above, in at least one paragraph, describe the environment your system will have to operate in. Make sure to include the minimum platform requirements for your system. &gt;</w:t>
-      </w:r>
-    </w:p>
-    <w:p>
-      <w:pPr>
-        <w:pStyle w:val="Heading2"/>
-        <w:rPr>
-          <w:rFonts w:ascii="Arial" w:hAnsi="Arial"/>
-        </w:rPr>
-      </w:pPr>
-      <w:bookmarkStart w:id="40" w:name="_Toc439994678"/>
-      <w:bookmarkStart w:id="41" w:name="_Toc113291701"/>
-      <w:r>
-        <w:rPr>
-          <w:rFonts w:ascii="Arial" w:hAnsi="Arial"/>
-        </w:rPr>
-        <w:t>Design and Implementation Constraints</w:t>
-      </w:r>
       <w:bookmarkEnd w:id="40"/>
-      <w:bookmarkEnd w:id="41"/>
-    </w:p>
-    <w:p>
-      <w:pPr>
-        <w:pStyle w:val="template"/>
-        <w:jc w:val="both"/>
-        <w:rPr>
-          <w:color w:val="0000FF"/>
-        </w:rPr>
-      </w:pPr>
-      <w:r>
-        <w:t>&lt;</w:t>
-      </w:r>
-      <w:r>
-        <w:rPr>
-          <w:color w:val="0000FF"/>
-        </w:rPr>
-        <w:t>Describe any items or issues that will limit the options available to the developers. These might include: hardware limitations (timing requirements, memory requirements); interfaces to other applications; specific technologies, tools, and databases to be used; parallel operations; language requirements; communications protocols; security considerations; design conventions or programming standards (for example, if the customer’s organization will be responsible for maintaining the delivered software).</w:t>
-      </w:r>
-    </w:p>
-    <w:p>
-      <w:pPr>
-        <w:pStyle w:val="template"/>
-        <w:jc w:val="both"/>
-      </w:pPr>
-      <w:r>
-        <w:t xml:space="preserve">TO DO: In this section you need to consider all of the information you gathered so far, analyze it and correctly identify </w:t>
-      </w:r>
-      <w:r>
-        <w:t>relevant</w:t>
-      </w:r>
-      <w:r>
-        <w:t xml:space="preserve"> constraints.&gt;</w:t>
-      </w:r>
-    </w:p>
-    <w:p>
-      <w:pPr>
-        <w:pStyle w:val="Heading2"/>
-        <w:rPr>
-          <w:rFonts w:ascii="Arial" w:hAnsi="Arial"/>
-        </w:rPr>
-      </w:pPr>
-      <w:bookmarkStart w:id="42" w:name="_Toc439994679"/>
-      <w:bookmarkStart w:id="43" w:name="_Toc113291702"/>
-      <w:r>
-        <w:rPr>
-          <w:rFonts w:ascii="Arial" w:hAnsi="Arial"/>
-        </w:rPr>
-        <w:t>User Documentation</w:t>
-      </w:r>
-      <w:bookmarkEnd w:id="42"/>
-      <w:bookmarkEnd w:id="43"/>
-    </w:p>
-    <w:p>
-      <w:pPr>
-        <w:pStyle w:val="template"/>
-        <w:jc w:val="both"/>
-      </w:pPr>
-      <w:r>
-        <w:t>&lt;</w:t>
-      </w:r>
-      <w:r>
-        <w:rPr>
-          <w:color w:val="0000FF"/>
-        </w:rPr>
-        <w:t>List the user documentation components (such as user manuals, on-line help, and tutorials) that will be delivered along with the software. Identify any known user documentation delivery formats or standards.</w:t>
-      </w:r>
-      <w:r>
-        <w:t xml:space="preserve"> </w:t>
-      </w:r>
-    </w:p>
-    <w:p>
-      <w:pPr>
-        <w:pStyle w:val="template"/>
-        <w:jc w:val="both"/>
-      </w:pPr>
-      <w:r>
-        <w:t>TO DO: You will not actually develop any user-manuals, but you need to describe what kind of manuals and what kind of help is needed for the software you will be developing. One paragraph should be sufficient for this section.&gt;</w:t>
-      </w:r>
-    </w:p>
-    <w:p>
-      <w:pPr>
-        <w:pStyle w:val="Heading2"/>
-        <w:rPr>
-          <w:rFonts w:ascii="Arial" w:hAnsi="Arial"/>
-        </w:rPr>
-      </w:pPr>
-      <w:bookmarkStart w:id="44" w:name="_Toc439994680"/>
-      <w:bookmarkStart w:id="45" w:name="_Toc113291703"/>
-      <w:r>
-        <w:rPr>
-          <w:rFonts w:ascii="Arial" w:hAnsi="Arial"/>
-        </w:rPr>
-        <w:t>Assumptions and Dependencies</w:t>
-      </w:r>
-      <w:bookmarkEnd w:id="44"/>
-      <w:bookmarkEnd w:id="45"/>
     </w:p>
     <w:p>
       <w:pPr>
@@ -4170,8 +3836,8 @@
           <w:color w:val="FFFFFF"/>
         </w:rPr>
       </w:pPr>
-      <w:bookmarkStart w:id="46" w:name="_Toc439994682"/>
-      <w:bookmarkStart w:id="47" w:name="_Toc113291704"/>
+      <w:bookmarkStart w:id="41" w:name="_Toc439994682"/>
+      <w:bookmarkStart w:id="42" w:name="_Toc113291704"/>
       <w:r>
         <w:rPr>
           <w:rFonts w:ascii="Arial" w:hAnsi="Arial"/>
@@ -4179,8 +3845,8 @@
         </w:rPr>
         <w:t>Specific Requirements</w:t>
       </w:r>
-      <w:bookmarkEnd w:id="46"/>
-      <w:bookmarkEnd w:id="47"/>
+      <w:bookmarkEnd w:id="41"/>
+      <w:bookmarkEnd w:id="42"/>
     </w:p>
     <w:p>
       <w:pPr>
@@ -4189,14 +3855,14 @@
           <w:rFonts w:ascii="Arial" w:hAnsi="Arial"/>
         </w:rPr>
       </w:pPr>
-      <w:bookmarkStart w:id="48" w:name="_Toc113291705"/>
+      <w:bookmarkStart w:id="43" w:name="_Toc113291705"/>
       <w:r>
         <w:rPr>
           <w:rFonts w:ascii="Arial" w:hAnsi="Arial"/>
         </w:rPr>
         <w:t>External Interface Requirements</w:t>
       </w:r>
-      <w:bookmarkEnd w:id="48"/>
+      <w:bookmarkEnd w:id="43"/>
     </w:p>
     <w:p>
       <w:pPr>
@@ -4279,14 +3945,14 @@
           <w:rFonts w:ascii="Arial" w:hAnsi="Arial"/>
         </w:rPr>
       </w:pPr>
-      <w:bookmarkStart w:id="49" w:name="_Toc439994684"/>
+      <w:bookmarkStart w:id="44" w:name="_Toc439994684"/>
       <w:r>
         <w:rPr>
           <w:rFonts w:ascii="Arial" w:hAnsi="Arial"/>
         </w:rPr>
         <w:t>Hardware Interfaces</w:t>
       </w:r>
-      <w:bookmarkEnd w:id="49"/>
+      <w:bookmarkEnd w:id="44"/>
     </w:p>
     <w:p>
       <w:pPr>
@@ -4323,14 +3989,14 @@
           <w:rFonts w:ascii="Arial" w:hAnsi="Arial"/>
         </w:rPr>
       </w:pPr>
-      <w:bookmarkStart w:id="50" w:name="_Toc439994685"/>
+      <w:bookmarkStart w:id="45" w:name="_Toc439994685"/>
       <w:r>
         <w:rPr>
           <w:rFonts w:ascii="Arial" w:hAnsi="Arial"/>
         </w:rPr>
         <w:t>Software Interfaces</w:t>
       </w:r>
-      <w:bookmarkEnd w:id="50"/>
+      <w:bookmarkEnd w:id="45"/>
     </w:p>
     <w:p>
       <w:pPr>
@@ -4369,14 +4035,14 @@
           <w:rFonts w:ascii="Arial" w:hAnsi="Arial"/>
         </w:rPr>
       </w:pPr>
-      <w:bookmarkStart w:id="51" w:name="_Toc439994686"/>
+      <w:bookmarkStart w:id="46" w:name="_Toc439994686"/>
       <w:r>
         <w:rPr>
           <w:rFonts w:ascii="Arial" w:hAnsi="Arial"/>
         </w:rPr>
         <w:t>Communications Interfaces</w:t>
       </w:r>
-      <w:bookmarkEnd w:id="51"/>
+      <w:bookmarkEnd w:id="46"/>
     </w:p>
     <w:p>
       <w:pPr>
@@ -4429,14 +4095,14 @@
           <w:rFonts w:ascii="Arial" w:hAnsi="Arial"/>
         </w:rPr>
       </w:pPr>
-      <w:bookmarkStart w:id="52" w:name="_Toc113291706"/>
+      <w:bookmarkStart w:id="47" w:name="_Toc113291706"/>
       <w:r>
         <w:rPr>
           <w:rFonts w:ascii="Arial" w:hAnsi="Arial"/>
         </w:rPr>
         <w:t>Functional Requirements</w:t>
       </w:r>
-      <w:bookmarkEnd w:id="52"/>
+      <w:bookmarkEnd w:id="47"/>
     </w:p>
     <w:p>
       <w:pPr>
@@ -4513,14 +4179,14 @@
           <w:rFonts w:ascii="Arial" w:hAnsi="Arial"/>
         </w:rPr>
       </w:pPr>
-      <w:bookmarkStart w:id="53" w:name="_Toc113291707"/>
+      <w:bookmarkStart w:id="48" w:name="_Toc113291707"/>
       <w:r>
         <w:rPr>
           <w:rFonts w:ascii="Arial" w:hAnsi="Arial"/>
         </w:rPr>
         <w:t>Behaviour Requirements</w:t>
       </w:r>
-      <w:bookmarkEnd w:id="53"/>
+      <w:bookmarkEnd w:id="48"/>
     </w:p>
     <w:p>
       <w:pPr>
@@ -4616,8 +4282,8 @@
           <w:color w:val="FFFFFF"/>
         </w:rPr>
       </w:pPr>
-      <w:bookmarkStart w:id="54" w:name="_Toc113291708"/>
-      <w:bookmarkStart w:id="55" w:name="_Toc439994690"/>
+      <w:bookmarkStart w:id="49" w:name="_Toc113291708"/>
+      <w:bookmarkStart w:id="50" w:name="_Toc439994690"/>
       <w:r>
         <w:rPr>
           <w:rFonts w:ascii="Arial" w:hAnsi="Arial"/>
@@ -4625,7 +4291,7 @@
         </w:rPr>
         <w:t>Other Non-functional Requirements</w:t>
       </w:r>
-      <w:bookmarkEnd w:id="54"/>
+      <w:bookmarkEnd w:id="49"/>
     </w:p>
     <w:p>
       <w:pPr>
@@ -4634,15 +4300,15 @@
           <w:rFonts w:ascii="Arial" w:hAnsi="Arial"/>
         </w:rPr>
       </w:pPr>
-      <w:bookmarkStart w:id="56" w:name="_Toc113291709"/>
+      <w:bookmarkStart w:id="51" w:name="_Toc113291709"/>
       <w:r>
         <w:rPr>
           <w:rFonts w:ascii="Arial" w:hAnsi="Arial"/>
         </w:rPr>
         <w:t>Performance Requirements</w:t>
       </w:r>
-      <w:bookmarkEnd w:id="55"/>
-      <w:bookmarkEnd w:id="56"/>
+      <w:bookmarkEnd w:id="50"/>
+      <w:bookmarkEnd w:id="51"/>
     </w:p>
     <w:p>
       <w:pPr>
@@ -4684,16 +4350,16 @@
           <w:rFonts w:ascii="Arial" w:hAnsi="Arial"/>
         </w:rPr>
       </w:pPr>
-      <w:bookmarkStart w:id="57" w:name="_Toc439994691"/>
-      <w:bookmarkStart w:id="58" w:name="_Toc113291710"/>
+      <w:bookmarkStart w:id="52" w:name="_Toc439994691"/>
+      <w:bookmarkStart w:id="53" w:name="_Toc113291710"/>
       <w:r>
         <w:rPr>
           <w:rFonts w:ascii="Arial" w:hAnsi="Arial"/>
         </w:rPr>
         <w:t>Safety and Security Requirements</w:t>
       </w:r>
-      <w:bookmarkEnd w:id="57"/>
-      <w:bookmarkEnd w:id="58"/>
+      <w:bookmarkEnd w:id="52"/>
+      <w:bookmarkEnd w:id="53"/>
     </w:p>
     <w:p>
       <w:pPr>
@@ -4770,8 +4436,8 @@
           <w:rFonts w:ascii="Arial" w:hAnsi="Arial"/>
         </w:rPr>
       </w:pPr>
-      <w:bookmarkStart w:id="59" w:name="_Toc439994693"/>
-      <w:bookmarkStart w:id="60" w:name="_Toc113291711"/>
+      <w:bookmarkStart w:id="54" w:name="_Toc439994693"/>
+      <w:bookmarkStart w:id="55" w:name="_Toc113291711"/>
       <w:r>
         <w:rPr>
           <w:rFonts w:ascii="Arial" w:hAnsi="Arial"/>
@@ -4779,8 +4445,8 @@
         <w:lastRenderedPageBreak/>
         <w:t>Software Quality Attributes</w:t>
       </w:r>
-      <w:bookmarkEnd w:id="59"/>
-      <w:bookmarkEnd w:id="60"/>
+      <w:bookmarkEnd w:id="54"/>
+      <w:bookmarkEnd w:id="55"/>
     </w:p>
     <w:p>
       <w:pPr>
@@ -4865,8 +4531,8 @@
           <w:color w:val="FFFFFF"/>
         </w:rPr>
       </w:pPr>
-      <w:bookmarkStart w:id="61" w:name="_Toc439994695"/>
-      <w:bookmarkStart w:id="62" w:name="_Toc113291712"/>
+      <w:bookmarkStart w:id="56" w:name="_Toc439994695"/>
+      <w:bookmarkStart w:id="57" w:name="_Toc113291712"/>
       <w:r>
         <w:rPr>
           <w:rFonts w:ascii="Arial" w:hAnsi="Arial"/>
@@ -4874,8 +4540,8 @@
         </w:rPr>
         <w:t>Other Requirements</w:t>
       </w:r>
-      <w:bookmarkEnd w:id="61"/>
-      <w:bookmarkEnd w:id="62"/>
+      <w:bookmarkEnd w:id="56"/>
+      <w:bookmarkEnd w:id="57"/>
     </w:p>
     <w:p>
       <w:pPr>
@@ -4907,226 +4573,226 @@
       <w:r>
         <w:t>&gt;</w:t>
       </w:r>
-      <w:bookmarkStart w:id="63" w:name="_Toc439994696"/>
-    </w:p>
-    <w:p>
-      <w:pPr>
-        <w:pStyle w:val="template"/>
-      </w:pPr>
-    </w:p>
-    <w:p>
-      <w:pPr>
-        <w:pStyle w:val="template"/>
-      </w:pPr>
-    </w:p>
-    <w:p>
-      <w:pPr>
-        <w:pStyle w:val="template"/>
-      </w:pPr>
-    </w:p>
-    <w:p>
-      <w:pPr>
-        <w:pStyle w:val="template"/>
-      </w:pPr>
-    </w:p>
-    <w:p>
-      <w:pPr>
-        <w:pStyle w:val="template"/>
-      </w:pPr>
-    </w:p>
-    <w:p>
-      <w:pPr>
-        <w:pStyle w:val="template"/>
-      </w:pPr>
-    </w:p>
-    <w:p>
-      <w:pPr>
-        <w:pStyle w:val="template"/>
-      </w:pPr>
-    </w:p>
-    <w:p>
-      <w:pPr>
-        <w:pStyle w:val="template"/>
-      </w:pPr>
-    </w:p>
-    <w:p>
-      <w:pPr>
-        <w:pStyle w:val="template"/>
-      </w:pPr>
-    </w:p>
-    <w:p>
-      <w:pPr>
-        <w:pStyle w:val="template"/>
-      </w:pPr>
-    </w:p>
-    <w:p>
-      <w:pPr>
-        <w:pStyle w:val="template"/>
-      </w:pPr>
-    </w:p>
-    <w:p>
-      <w:pPr>
-        <w:pStyle w:val="template"/>
-      </w:pPr>
-    </w:p>
-    <w:p>
-      <w:pPr>
-        <w:pStyle w:val="template"/>
-      </w:pPr>
-    </w:p>
-    <w:p>
-      <w:pPr>
-        <w:pStyle w:val="template"/>
-      </w:pPr>
-    </w:p>
-    <w:p>
-      <w:pPr>
-        <w:pStyle w:val="template"/>
-      </w:pPr>
-    </w:p>
-    <w:p>
-      <w:pPr>
-        <w:pStyle w:val="template"/>
-      </w:pPr>
-    </w:p>
-    <w:p>
-      <w:pPr>
-        <w:pStyle w:val="template"/>
-      </w:pPr>
-    </w:p>
-    <w:p>
-      <w:pPr>
-        <w:pStyle w:val="template"/>
-      </w:pPr>
-    </w:p>
-    <w:p>
-      <w:pPr>
-        <w:pStyle w:val="template"/>
-      </w:pPr>
-    </w:p>
-    <w:p>
-      <w:pPr>
-        <w:pStyle w:val="template"/>
-      </w:pPr>
-    </w:p>
-    <w:p>
-      <w:pPr>
-        <w:pStyle w:val="template"/>
-      </w:pPr>
-    </w:p>
-    <w:p>
-      <w:pPr>
-        <w:pStyle w:val="template"/>
-      </w:pPr>
-    </w:p>
-    <w:p>
-      <w:pPr>
-        <w:pStyle w:val="template"/>
-      </w:pPr>
-    </w:p>
-    <w:p>
-      <w:pPr>
-        <w:pStyle w:val="template"/>
-      </w:pPr>
-    </w:p>
-    <w:p>
-      <w:pPr>
-        <w:pStyle w:val="template"/>
-      </w:pPr>
-    </w:p>
-    <w:p>
-      <w:pPr>
-        <w:pStyle w:val="template"/>
-      </w:pPr>
-    </w:p>
-    <w:p>
-      <w:pPr>
-        <w:pStyle w:val="template"/>
-      </w:pPr>
-    </w:p>
-    <w:p>
-      <w:pPr>
-        <w:pStyle w:val="template"/>
-      </w:pPr>
-    </w:p>
-    <w:p>
-      <w:pPr>
-        <w:pStyle w:val="template"/>
-      </w:pPr>
-    </w:p>
-    <w:p>
-      <w:pPr>
-        <w:pStyle w:val="template"/>
-      </w:pPr>
-    </w:p>
-    <w:p>
-      <w:pPr>
-        <w:pStyle w:val="template"/>
-      </w:pPr>
-    </w:p>
-    <w:p>
-      <w:pPr>
-        <w:pStyle w:val="template"/>
-      </w:pPr>
-    </w:p>
-    <w:p>
-      <w:pPr>
-        <w:pStyle w:val="template"/>
-      </w:pPr>
-    </w:p>
-    <w:p>
-      <w:pPr>
-        <w:pStyle w:val="template"/>
-      </w:pPr>
-    </w:p>
-    <w:p>
-      <w:pPr>
-        <w:pStyle w:val="template"/>
-      </w:pPr>
-    </w:p>
-    <w:p>
-      <w:pPr>
-        <w:pStyle w:val="template"/>
-      </w:pPr>
-    </w:p>
-    <w:p>
-      <w:pPr>
-        <w:pStyle w:val="template"/>
-      </w:pPr>
-    </w:p>
-    <w:p>
-      <w:pPr>
-        <w:pStyle w:val="template"/>
-      </w:pPr>
-    </w:p>
-    <w:p>
-      <w:pPr>
-        <w:pStyle w:val="template"/>
-      </w:pPr>
-    </w:p>
-    <w:p>
-      <w:pPr>
-        <w:pStyle w:val="template"/>
-      </w:pPr>
-    </w:p>
-    <w:p>
-      <w:pPr>
-        <w:pStyle w:val="template"/>
-      </w:pPr>
-    </w:p>
-    <w:p>
-      <w:pPr>
-        <w:pStyle w:val="template"/>
-      </w:pPr>
-    </w:p>
-    <w:p>
-      <w:pPr>
-        <w:pStyle w:val="template"/>
-      </w:pPr>
-    </w:p>
-    <w:p>
-      <w:bookmarkStart w:id="64" w:name="_Toc439994698"/>
-      <w:bookmarkEnd w:id="63"/>
+      <w:bookmarkStart w:id="58" w:name="_Toc439994696"/>
+    </w:p>
+    <w:p>
+      <w:pPr>
+        <w:pStyle w:val="template"/>
+      </w:pPr>
+    </w:p>
+    <w:p>
+      <w:pPr>
+        <w:pStyle w:val="template"/>
+      </w:pPr>
+    </w:p>
+    <w:p>
+      <w:pPr>
+        <w:pStyle w:val="template"/>
+      </w:pPr>
+    </w:p>
+    <w:p>
+      <w:pPr>
+        <w:pStyle w:val="template"/>
+      </w:pPr>
+    </w:p>
+    <w:p>
+      <w:pPr>
+        <w:pStyle w:val="template"/>
+      </w:pPr>
+    </w:p>
+    <w:p>
+      <w:pPr>
+        <w:pStyle w:val="template"/>
+      </w:pPr>
+    </w:p>
+    <w:p>
+      <w:pPr>
+        <w:pStyle w:val="template"/>
+      </w:pPr>
+    </w:p>
+    <w:p>
+      <w:pPr>
+        <w:pStyle w:val="template"/>
+      </w:pPr>
+    </w:p>
+    <w:p>
+      <w:pPr>
+        <w:pStyle w:val="template"/>
+      </w:pPr>
+    </w:p>
+    <w:p>
+      <w:pPr>
+        <w:pStyle w:val="template"/>
+      </w:pPr>
+    </w:p>
+    <w:p>
+      <w:pPr>
+        <w:pStyle w:val="template"/>
+      </w:pPr>
+    </w:p>
+    <w:p>
+      <w:pPr>
+        <w:pStyle w:val="template"/>
+      </w:pPr>
+    </w:p>
+    <w:p>
+      <w:pPr>
+        <w:pStyle w:val="template"/>
+      </w:pPr>
+    </w:p>
+    <w:p>
+      <w:pPr>
+        <w:pStyle w:val="template"/>
+      </w:pPr>
+    </w:p>
+    <w:p>
+      <w:pPr>
+        <w:pStyle w:val="template"/>
+      </w:pPr>
+    </w:p>
+    <w:p>
+      <w:pPr>
+        <w:pStyle w:val="template"/>
+      </w:pPr>
+    </w:p>
+    <w:p>
+      <w:pPr>
+        <w:pStyle w:val="template"/>
+      </w:pPr>
+    </w:p>
+    <w:p>
+      <w:pPr>
+        <w:pStyle w:val="template"/>
+      </w:pPr>
+    </w:p>
+    <w:p>
+      <w:pPr>
+        <w:pStyle w:val="template"/>
+      </w:pPr>
+    </w:p>
+    <w:p>
+      <w:pPr>
+        <w:pStyle w:val="template"/>
+      </w:pPr>
+    </w:p>
+    <w:p>
+      <w:pPr>
+        <w:pStyle w:val="template"/>
+      </w:pPr>
+    </w:p>
+    <w:p>
+      <w:pPr>
+        <w:pStyle w:val="template"/>
+      </w:pPr>
+    </w:p>
+    <w:p>
+      <w:pPr>
+        <w:pStyle w:val="template"/>
+      </w:pPr>
+    </w:p>
+    <w:p>
+      <w:pPr>
+        <w:pStyle w:val="template"/>
+      </w:pPr>
+    </w:p>
+    <w:p>
+      <w:pPr>
+        <w:pStyle w:val="template"/>
+      </w:pPr>
+    </w:p>
+    <w:p>
+      <w:pPr>
+        <w:pStyle w:val="template"/>
+      </w:pPr>
+    </w:p>
+    <w:p>
+      <w:pPr>
+        <w:pStyle w:val="template"/>
+      </w:pPr>
+    </w:p>
+    <w:p>
+      <w:pPr>
+        <w:pStyle w:val="template"/>
+      </w:pPr>
+    </w:p>
+    <w:p>
+      <w:pPr>
+        <w:pStyle w:val="template"/>
+      </w:pPr>
+    </w:p>
+    <w:p>
+      <w:pPr>
+        <w:pStyle w:val="template"/>
+      </w:pPr>
+    </w:p>
+    <w:p>
+      <w:pPr>
+        <w:pStyle w:val="template"/>
+      </w:pPr>
+    </w:p>
+    <w:p>
+      <w:pPr>
+        <w:pStyle w:val="template"/>
+      </w:pPr>
+    </w:p>
+    <w:p>
+      <w:pPr>
+        <w:pStyle w:val="template"/>
+      </w:pPr>
+    </w:p>
+    <w:p>
+      <w:pPr>
+        <w:pStyle w:val="template"/>
+      </w:pPr>
+    </w:p>
+    <w:p>
+      <w:pPr>
+        <w:pStyle w:val="template"/>
+      </w:pPr>
+    </w:p>
+    <w:p>
+      <w:pPr>
+        <w:pStyle w:val="template"/>
+      </w:pPr>
+    </w:p>
+    <w:p>
+      <w:pPr>
+        <w:pStyle w:val="template"/>
+      </w:pPr>
+    </w:p>
+    <w:p>
+      <w:pPr>
+        <w:pStyle w:val="template"/>
+      </w:pPr>
+    </w:p>
+    <w:p>
+      <w:pPr>
+        <w:pStyle w:val="template"/>
+      </w:pPr>
+    </w:p>
+    <w:p>
+      <w:pPr>
+        <w:pStyle w:val="template"/>
+      </w:pPr>
+    </w:p>
+    <w:p>
+      <w:pPr>
+        <w:pStyle w:val="template"/>
+      </w:pPr>
+    </w:p>
+    <w:p>
+      <w:pPr>
+        <w:pStyle w:val="template"/>
+      </w:pPr>
+    </w:p>
+    <w:p>
+      <w:pPr>
+        <w:pStyle w:val="template"/>
+      </w:pPr>
+    </w:p>
+    <w:p>
+      <w:bookmarkStart w:id="59" w:name="_Toc439994698"/>
+      <w:bookmarkEnd w:id="58"/>
     </w:p>
     <w:p/>
     <w:p/>
@@ -5148,7 +4814,7 @@
           <w:color w:val="FFFFFF"/>
         </w:rPr>
       </w:pPr>
-      <w:bookmarkStart w:id="65" w:name="_Toc113291713"/>
+      <w:bookmarkStart w:id="60" w:name="_Toc113291713"/>
       <w:r>
         <w:rPr>
           <w:rFonts w:ascii="Arial" w:hAnsi="Arial"/>
@@ -5156,7 +4822,7 @@
         </w:rPr>
         <w:t>Appendix A – Data Dictionary</w:t>
       </w:r>
-      <w:bookmarkEnd w:id="65"/>
+      <w:bookmarkEnd w:id="60"/>
     </w:p>
     <w:p/>
     <w:p>
@@ -5246,7 +4912,7 @@
           <w:color w:val="FFFFFF"/>
         </w:rPr>
       </w:pPr>
-      <w:bookmarkStart w:id="66" w:name="_Toc113291714"/>
+      <w:bookmarkStart w:id="61" w:name="_Toc113291714"/>
       <w:r>
         <w:rPr>
           <w:rFonts w:ascii="Arial" w:hAnsi="Arial"/>
@@ -5254,7 +4920,7 @@
         </w:rPr>
         <w:t>Appendix B</w:t>
       </w:r>
-      <w:bookmarkEnd w:id="64"/>
+      <w:bookmarkEnd w:id="59"/>
       <w:r>
         <w:rPr>
           <w:rFonts w:ascii="Arial" w:hAnsi="Arial"/>
@@ -5262,7 +4928,7 @@
         </w:rPr>
         <w:t xml:space="preserve"> - Group Log</w:t>
       </w:r>
-      <w:bookmarkEnd w:id="66"/>
+      <w:bookmarkEnd w:id="61"/>
     </w:p>
     <w:p>
       <w:pPr>
@@ -5274,7 +4940,7 @@
       </w:r>
     </w:p>
     <w:sectPr>
-      <w:headerReference w:type="default" r:id="rId11"/>
+      <w:headerReference w:type="default" r:id="rId12"/>
       <w:pgSz w:w="12240" w:h="15840" w:code="1"/>
       <w:pgMar w:top="1440" w:right="1296" w:bottom="1440" w:left="1296" w:header="720" w:footer="720" w:gutter="0"/>
       <w:pgNumType w:start="1"/>
@@ -6198,7 +5864,7 @@
       <w:lvlText w:val="-"/>
       <w:lvlJc w:val="left"/>
       <w:pPr>
-        <w:ind w:left="420" w:hanging="360"/>
+        <w:ind w:left="780" w:hanging="360"/>
       </w:pPr>
       <w:rPr>
         <w:rFonts w:ascii="Arial" w:eastAsia="Times New Roman" w:hAnsi="Arial" w:cs="Arial" w:hint="default"/>
@@ -6210,7 +5876,7 @@
       <w:lvlText w:val="o"/>
       <w:lvlJc w:val="left"/>
       <w:pPr>
-        <w:ind w:left="1140" w:hanging="360"/>
+        <w:ind w:left="1500" w:hanging="360"/>
       </w:pPr>
       <w:rPr>
         <w:rFonts w:ascii="Courier New" w:hAnsi="Courier New" w:cs="Courier New" w:hint="default"/>
@@ -6222,7 +5888,7 @@
       <w:lvlText w:val=""/>
       <w:lvlJc w:val="left"/>
       <w:pPr>
-        <w:ind w:left="1860" w:hanging="360"/>
+        <w:ind w:left="2220" w:hanging="360"/>
       </w:pPr>
       <w:rPr>
         <w:rFonts w:ascii="Wingdings" w:hAnsi="Wingdings" w:hint="default"/>
@@ -6234,7 +5900,7 @@
       <w:lvlText w:val=""/>
       <w:lvlJc w:val="left"/>
       <w:pPr>
-        <w:ind w:left="2580" w:hanging="360"/>
+        <w:ind w:left="2940" w:hanging="360"/>
       </w:pPr>
       <w:rPr>
         <w:rFonts w:ascii="Symbol" w:hAnsi="Symbol" w:hint="default"/>
@@ -6246,7 +5912,7 @@
       <w:lvlText w:val="o"/>
       <w:lvlJc w:val="left"/>
       <w:pPr>
-        <w:ind w:left="3300" w:hanging="360"/>
+        <w:ind w:left="3660" w:hanging="360"/>
       </w:pPr>
       <w:rPr>
         <w:rFonts w:ascii="Courier New" w:hAnsi="Courier New" w:cs="Courier New" w:hint="default"/>
@@ -6258,7 +5924,7 @@
       <w:lvlText w:val=""/>
       <w:lvlJc w:val="left"/>
       <w:pPr>
-        <w:ind w:left="4020" w:hanging="360"/>
+        <w:ind w:left="4380" w:hanging="360"/>
       </w:pPr>
       <w:rPr>
         <w:rFonts w:ascii="Wingdings" w:hAnsi="Wingdings" w:hint="default"/>
@@ -6270,7 +5936,7 @@
       <w:lvlText w:val=""/>
       <w:lvlJc w:val="left"/>
       <w:pPr>
-        <w:ind w:left="4740" w:hanging="360"/>
+        <w:ind w:left="5100" w:hanging="360"/>
       </w:pPr>
       <w:rPr>
         <w:rFonts w:ascii="Symbol" w:hAnsi="Symbol" w:hint="default"/>
@@ -6282,7 +5948,7 @@
       <w:lvlText w:val="o"/>
       <w:lvlJc w:val="left"/>
       <w:pPr>
-        <w:ind w:left="5460" w:hanging="360"/>
+        <w:ind w:left="5820" w:hanging="360"/>
       </w:pPr>
       <w:rPr>
         <w:rFonts w:ascii="Courier New" w:hAnsi="Courier New" w:cs="Courier New" w:hint="default"/>
@@ -6294,7 +5960,7 @@
       <w:lvlText w:val=""/>
       <w:lvlJc w:val="left"/>
       <w:pPr>
-        <w:ind w:left="6180" w:hanging="360"/>
+        <w:ind w:left="6540" w:hanging="360"/>
       </w:pPr>
       <w:rPr>
         <w:rFonts w:ascii="Wingdings" w:hAnsi="Wingdings" w:hint="default"/>

</xml_diff>

<commit_message>
Changes to be committed: 	modified:   srs_template.docx 			updated 2.4
</commit_message>
<xml_diff>
--- a/srs_template.docx
+++ b/srs_template.docx
@@ -3478,6 +3478,7 @@
     <w:p>
       <w:pPr>
         <w:pStyle w:val="template"/>
+        <w:spacing w:line="240" w:lineRule="auto"/>
         <w:jc w:val="both"/>
         <w:rPr>
           <w:i w:val="0"/>
@@ -3500,6 +3501,7 @@
     <w:p>
       <w:pPr>
         <w:pStyle w:val="Heading2"/>
+        <w:spacing w:line="240" w:lineRule="auto"/>
         <w:rPr>
           <w:rFonts w:ascii="Arial" w:hAnsi="Arial"/>
         </w:rPr>
@@ -3518,72 +3520,131 @@
     <w:p>
       <w:pPr>
         <w:pStyle w:val="template"/>
-        <w:jc w:val="both"/>
-      </w:pPr>
-      <w:r>
-        <w:t>&lt;</w:t>
-      </w:r>
-      <w:r>
-        <w:rPr>
-          <w:color w:val="0000FF"/>
-        </w:rPr>
-        <w:t>Describe the environment in which the software will operate, including the hardware platform, operating system and versions, and any other software components or applications with which it must peacefully coexist. In this part, make sure to include a simple diagram that shows the major components of the overall system, subsystem interconnections, and external interface</w:t>
-      </w:r>
-    </w:p>
-    <w:p>
-      <w:pPr>
-        <w:pStyle w:val="template"/>
-        <w:jc w:val="both"/>
-      </w:pPr>
-      <w:r>
-        <w:t>TO DO: As stated above, in at least one paragraph, describe the environment your system will have to operate in. Make sure to include the minimum platform requirements for your system. &gt;</w:t>
-      </w:r>
-    </w:p>
-    <w:p>
-      <w:pPr>
-        <w:pStyle w:val="template"/>
-        <w:jc w:val="both"/>
-        <w:rPr>
-          <w:color w:val="FF0000"/>
-        </w:rPr>
-      </w:pPr>
-    </w:p>
-    <w:p>
-      <w:pPr>
-        <w:pStyle w:val="template"/>
+        <w:spacing w:line="240" w:lineRule="auto"/>
+        <w:jc w:val="center"/>
+      </w:pPr>
+      <w:r>
+        <w:drawing>
+          <wp:inline distT="0" distB="0" distL="0" distR="0" wp14:anchorId="0B83FC3D" wp14:editId="40C9B3E1">
+            <wp:extent cx="2480511" cy="2235311"/>
+            <wp:effectExtent l="0" t="0" r="0" b="0"/>
+            <wp:docPr id="4" name="Picture 4"/>
+            <wp:cNvGraphicFramePr>
+              <a:graphicFrameLocks xmlns:a="http://schemas.openxmlformats.org/drawingml/2006/main" noChangeAspect="1"/>
+            </wp:cNvGraphicFramePr>
+            <a:graphic xmlns:a="http://schemas.openxmlformats.org/drawingml/2006/main">
+              <a:graphicData uri="http://schemas.openxmlformats.org/drawingml/2006/picture">
+                <pic:pic xmlns:pic="http://schemas.openxmlformats.org/drawingml/2006/picture">
+                  <pic:nvPicPr>
+                    <pic:cNvPr id="4" name="computer.jpg"/>
+                    <pic:cNvPicPr/>
+                  </pic:nvPicPr>
+                  <pic:blipFill>
+                    <a:blip r:embed="rId12"/>
+                    <a:stretch>
+                      <a:fillRect/>
+                    </a:stretch>
+                  </pic:blipFill>
+                  <pic:spPr>
+                    <a:xfrm>
+                      <a:off x="0" y="0"/>
+                      <a:ext cx="2491781" cy="2245467"/>
+                    </a:xfrm>
+                    <a:prstGeom prst="rect">
+                      <a:avLst/>
+                    </a:prstGeom>
+                  </pic:spPr>
+                </pic:pic>
+              </a:graphicData>
+            </a:graphic>
+          </wp:inline>
+        </w:drawing>
+      </w:r>
+    </w:p>
+    <w:p>
+      <w:pPr>
+        <w:pStyle w:val="template"/>
+        <w:spacing w:line="240" w:lineRule="auto"/>
         <w:jc w:val="both"/>
         <w:rPr>
           <w:i w:val="0"/>
           <w:color w:val="000000" w:themeColor="text1"/>
         </w:rPr>
       </w:pPr>
-      <w:r>
+    </w:p>
+    <w:p>
+      <w:pPr>
+        <w:pStyle w:val="template"/>
+        <w:spacing w:line="240" w:lineRule="auto"/>
+        <w:jc w:val="both"/>
         <w:rPr>
           <w:i w:val="0"/>
           <w:color w:val="000000" w:themeColor="text1"/>
         </w:rPr>
-        <w:t xml:space="preserve">The program runs in a javascript </w:t>
-      </w:r>
-      <w:bookmarkStart w:id="34" w:name="_GoBack"/>
+      </w:pPr>
+      <w:r>
+        <w:rPr>
+          <w:i w:val="0"/>
+          <w:color w:val="000000" w:themeColor="text1"/>
+        </w:rPr>
+        <w:t>The minimum platform requirements are any device that runs a web browser. The device must be able to download and store files to use the full cababilities of the program.</w:t>
+      </w:r>
+    </w:p>
+    <w:p>
+      <w:pPr>
+        <w:pStyle w:val="template"/>
+        <w:spacing w:line="240" w:lineRule="auto"/>
+        <w:jc w:val="both"/>
+        <w:rPr>
+          <w:i w:val="0"/>
+          <w:color w:val="000000" w:themeColor="text1"/>
+        </w:rPr>
+      </w:pPr>
+    </w:p>
+    <w:p>
+      <w:pPr>
+        <w:pStyle w:val="template"/>
+        <w:spacing w:line="240" w:lineRule="auto"/>
+        <w:jc w:val="both"/>
+        <w:rPr>
+          <w:i w:val="0"/>
+          <w:color w:val="000000" w:themeColor="text1"/>
+        </w:rPr>
+      </w:pPr>
+      <w:r>
+        <w:rPr>
+          <w:i w:val="0"/>
+          <w:color w:val="000000" w:themeColor="text1"/>
+        </w:rPr>
+        <w:t>The hardware running the program is an external web server that can be accessed from any device meeting the minumum platform requirements.</w:t>
+      </w:r>
+    </w:p>
+    <w:p>
+      <w:pPr>
+        <w:pStyle w:val="Heading2"/>
+        <w:spacing w:line="240" w:lineRule="auto"/>
+        <w:rPr>
+          <w:rFonts w:ascii="Arial" w:hAnsi="Arial"/>
+        </w:rPr>
+      </w:pPr>
+      <w:bookmarkStart w:id="34" w:name="_Toc439994678"/>
+      <w:bookmarkStart w:id="35" w:name="_Toc113291701"/>
+      <w:r>
+        <w:rPr>
+          <w:rFonts w:ascii="Arial" w:hAnsi="Arial"/>
+        </w:rPr>
+        <w:t>Design and Implementation Const</w:t>
+      </w:r>
+      <w:bookmarkStart w:id="36" w:name="_GoBack"/>
+      <w:bookmarkEnd w:id="36"/>
+      <w:r>
+        <w:rPr>
+          <w:rFonts w:ascii="Arial" w:hAnsi="Arial"/>
+        </w:rPr>
+        <w:t>raints</w:t>
+      </w:r>
       <w:bookmarkEnd w:id="34"/>
-    </w:p>
-    <w:p>
-      <w:pPr>
-        <w:pStyle w:val="Heading2"/>
-        <w:rPr>
-          <w:rFonts w:ascii="Arial" w:hAnsi="Arial"/>
-        </w:rPr>
-      </w:pPr>
-      <w:bookmarkStart w:id="35" w:name="_Toc439994678"/>
-      <w:bookmarkStart w:id="36" w:name="_Toc113291701"/>
-      <w:r>
-        <w:rPr>
-          <w:rFonts w:ascii="Arial" w:hAnsi="Arial"/>
-        </w:rPr>
-        <w:t>Design and Implementation Constraints</w:t>
-      </w:r>
       <w:bookmarkEnd w:id="35"/>
-      <w:bookmarkEnd w:id="36"/>
     </w:p>
     <w:p>
       <w:pPr>
@@ -3631,6 +3692,7 @@
         <w:rPr>
           <w:rFonts w:ascii="Arial" w:hAnsi="Arial"/>
         </w:rPr>
+        <w:lastRenderedPageBreak/>
         <w:t>User Documentation</w:t>
       </w:r>
       <w:bookmarkEnd w:id="37"/>
@@ -3696,14 +3758,7 @@
         <w:rPr>
           <w:color w:val="0000FF"/>
         </w:rPr>
-        <w:t xml:space="preserve">List any assumed factors (as opposed to known facts) that could affect the requirements stated in the SRS. These could include third-party or commercial components that you plan to use, issues around the development or operating environment, or constraints. The project could be affected if these assumptions are incorrect, are not shared, or change. Also identify any dependencies the </w:t>
-      </w:r>
-      <w:r>
-        <w:rPr>
-          <w:color w:val="0000FF"/>
-        </w:rPr>
-        <w:lastRenderedPageBreak/>
-        <w:t xml:space="preserve">project has on external factors, such as software components that you intend to reuse from another project. </w:t>
+        <w:t xml:space="preserve">List any assumed factors (as opposed to known facts) that could affect the requirements stated in the SRS. These could include third-party or commercial components that you plan to use, issues around the development or operating environment, or constraints. The project could be affected if these assumptions are incorrect, are not shared, or change. Also identify any dependencies the project has on external factors, such as software components that you intend to reuse from another project. </w:t>
       </w:r>
     </w:p>
     <w:p>
@@ -3893,7 +3948,14 @@
         <w:rPr>
           <w:color w:val="0000FF"/>
         </w:rPr>
-        <w:t>Describe the logical characteristics of each interface between the software product and the users. This may include sample screen images, any GUI standards or product family style guides that are to be followed, screen layout constraints, standard buttons and functions (e.g., Cancel) that will appear on every screen, error message display standards, and so on. Define the software components for which a user interface is needed.</w:t>
+        <w:t xml:space="preserve">Describe the logical characteristics of each interface between the software product and the users. This may include sample screen images, any GUI standards or product family style guides that are </w:t>
+      </w:r>
+      <w:r>
+        <w:rPr>
+          <w:color w:val="0000FF"/>
+        </w:rPr>
+        <w:lastRenderedPageBreak/>
+        <w:t>to be followed, screen layout constraints, standard buttons and functions (e.g., Cancel) that will appear on every screen, error message display standards, and so on. Define the software components for which a user interface is needed.</w:t>
       </w:r>
     </w:p>
     <w:p>
@@ -3978,7 +4040,6 @@
         <w:jc w:val="both"/>
       </w:pPr>
       <w:r>
-        <w:lastRenderedPageBreak/>
         <w:t>TO DO: Please provide a short description of the different hardware interfaces. If you will be using some special libraries to communicate with your software mention them here. In case you have more than one hardware interface divide this section into subsections.&gt;</w:t>
       </w:r>
     </w:p>
@@ -4127,7 +4188,17 @@
           <w:color w:val="0000FF"/>
           <w:sz w:val="22"/>
         </w:rPr>
-        <w:t>Functional requirements capture the intended behavior of the system. This behavior may be expressed as services, tasks or functions the system is required to perform. This section is the direct continuation of section 2.2 where you have specified the general functional requirements. Here, you should list in detail the different product functions with specific explanations regarding every function.</w:t>
+        <w:t xml:space="preserve">Functional requirements capture the intended behavior of the system. This behavior may be expressed as services, tasks or functions the system is required to perform. This section is the direct continuation of section 2.2 where you have specified the general functional requirements. </w:t>
+      </w:r>
+      <w:r>
+        <w:rPr>
+          <w:rFonts w:ascii="Arial" w:hAnsi="Arial"/>
+          <w:i/>
+          <w:color w:val="0000FF"/>
+          <w:sz w:val="22"/>
+        </w:rPr>
+        <w:lastRenderedPageBreak/>
+        <w:t>Here, you should list in detail the different product functions with specific explanations regarding every function.</w:t>
       </w:r>
       <w:r>
         <w:rPr>
@@ -4232,7 +4303,6 @@
         <w:jc w:val="both"/>
       </w:pPr>
       <w:r>
-        <w:lastRenderedPageBreak/>
         <w:t>TO DO: Provid</w:t>
       </w:r>
       <w:r>
@@ -4356,6 +4426,7 @@
         <w:rPr>
           <w:rFonts w:ascii="Arial" w:hAnsi="Arial"/>
         </w:rPr>
+        <w:lastRenderedPageBreak/>
         <w:t>Safety and Security Requirements</w:t>
       </w:r>
       <w:bookmarkEnd w:id="52"/>
@@ -4442,7 +4513,6 @@
         <w:rPr>
           <w:rFonts w:ascii="Arial" w:hAnsi="Arial"/>
         </w:rPr>
-        <w:lastRenderedPageBreak/>
         <w:t>Software Quality Attributes</w:t>
       </w:r>
       <w:bookmarkEnd w:id="54"/>
@@ -4940,7 +5010,7 @@
       </w:r>
     </w:p>
     <w:sectPr>
-      <w:headerReference w:type="default" r:id="rId12"/>
+      <w:headerReference w:type="default" r:id="rId13"/>
       <w:pgSz w:w="12240" w:h="15840" w:code="1"/>
       <w:pgMar w:top="1440" w:right="1296" w:bottom="1440" w:left="1296" w:header="720" w:footer="720" w:gutter="0"/>
       <w:pgNumType w:start="1"/>

</xml_diff>

<commit_message>
added photo to 3.1
</commit_message>
<xml_diff>
--- a/srs_template.docx
+++ b/srs_template.docx
@@ -4082,72 +4082,6 @@
         <w:pStyle w:val="template"/>
         <w:jc w:val="both"/>
         <w:rPr>
-          <w:color w:val="0000FF"/>
-        </w:rPr>
-      </w:pPr>
-      <w:r>
-        <w:t>&lt;</w:t>
-      </w:r>
-      <w:r>
-        <w:rPr>
-          <w:color w:val="0000FF"/>
-        </w:rPr>
-        <w:t>Describe the logical characteristics of each interface between the software product and the users. This may include sample screen images, any GUI standards or product family style guides that are to be followed, screen layout constraints, standard buttons and functions (e.g., Cancel) that will appear on every screen, error message display standards, and so on. Define the software components for which a user interface is needed.</w:t>
-      </w:r>
-    </w:p>
-    <w:p>
-      <w:pPr>
-        <w:pStyle w:val="template"/>
-        <w:jc w:val="both"/>
-      </w:pPr>
-      <w:r>
-        <w:t xml:space="preserve">TO DO: The least you can do for this section is to describe in words the different User Interfaces and the different screens that will be available to the user. </w:t>
-      </w:r>
-      <w:r>
-        <w:t>Optional: You may also</w:t>
-      </w:r>
-      <w:r>
-        <w:t xml:space="preserve"> provide </w:t>
-      </w:r>
-      <w:r>
-        <w:t xml:space="preserve">an initial </w:t>
-      </w:r>
-      <w:r>
-        <w:t xml:space="preserve">Graphical User Interface </w:t>
-      </w:r>
-      <w:r>
-        <w:t>design</w:t>
-      </w:r>
-      <w:r>
-        <w:t xml:space="preserve"> (does</w:t>
-      </w:r>
-      <w:r>
-        <w:t xml:space="preserve"> </w:t>
-      </w:r>
-      <w:r>
-        <w:t>n</w:t>
-      </w:r>
-      <w:r>
-        <w:t>o</w:t>
-      </w:r>
-      <w:r>
-        <w:t>t have to be final)</w:t>
-      </w:r>
-      <w:r>
-        <w:t>.&gt;</w:t>
-      </w:r>
-    </w:p>
-    <w:p>
-      <w:pPr>
-        <w:pStyle w:val="template"/>
-        <w:jc w:val="both"/>
-      </w:pPr>
-    </w:p>
-    <w:p>
-      <w:pPr>
-        <w:pStyle w:val="template"/>
-        <w:jc w:val="both"/>
-        <w:rPr>
           <w:i w:val="0"/>
         </w:rPr>
       </w:pPr>
@@ -4186,185 +4120,274 @@
           <w:i w:val="0"/>
         </w:rPr>
         <w:t>Add button:</w:t>
+      </w:r>
+    </w:p>
+    <w:p>
+      <w:pPr>
+        <w:pStyle w:val="template"/>
+        <w:ind w:left="720"/>
+        <w:jc w:val="both"/>
+        <w:rPr>
+          <w:i w:val="0"/>
+        </w:rPr>
+      </w:pPr>
+      <w:r>
+        <w:rPr>
+          <w:i w:val="0"/>
+        </w:rPr>
+        <w:t>If the add button is hit under the toolbar, a GUI will pop up asking to input the date that is scheduled, and another add option that allows you to enter in multiple PDF’s for that current box.</w:t>
+      </w:r>
+    </w:p>
+    <w:p>
+      <w:pPr>
+        <w:pStyle w:val="template"/>
+        <w:jc w:val="both"/>
+        <w:rPr>
+          <w:i w:val="0"/>
+        </w:rPr>
+      </w:pPr>
+    </w:p>
+    <w:p>
+      <w:pPr>
+        <w:pStyle w:val="template"/>
+        <w:jc w:val="both"/>
+        <w:rPr>
+          <w:i w:val="0"/>
+        </w:rPr>
+      </w:pPr>
+      <w:r>
+        <w:rPr>
+          <w:i w:val="0"/>
+        </w:rPr>
+        <w:t>Edit button:</w:t>
+      </w:r>
+    </w:p>
+    <w:p>
+      <w:pPr>
+        <w:pStyle w:val="template"/>
+        <w:ind w:left="720"/>
+        <w:jc w:val="both"/>
+        <w:rPr>
+          <w:i w:val="0"/>
+        </w:rPr>
+      </w:pPr>
+      <w:r>
+        <w:rPr>
+          <w:i w:val="0"/>
+        </w:rPr>
+        <w:t>If the edit button is hit under the toolbar, a GUI will pop up asking which box do you want to select to edit. If there is several boxes that will not fit in the whole GUI, a scroll option will appear to fit in previous added boxes.</w:t>
+      </w:r>
+    </w:p>
+    <w:p>
+      <w:pPr>
+        <w:pStyle w:val="template"/>
+        <w:ind w:left="720"/>
+        <w:jc w:val="both"/>
+        <w:rPr>
+          <w:i w:val="0"/>
+        </w:rPr>
+      </w:pPr>
+    </w:p>
+    <w:p>
+      <w:pPr>
+        <w:pStyle w:val="template"/>
+        <w:ind w:left="720"/>
+        <w:jc w:val="both"/>
+        <w:rPr>
+          <w:i w:val="0"/>
+        </w:rPr>
+      </w:pPr>
+      <w:r>
+        <w:rPr>
+          <w:i w:val="0"/>
+        </w:rPr>
+        <w:t>In this button option, once a certain box is selected, you are then able to edit the date, or edit the files that are already inputted in the box. You are able to either remove, or add more files to the scheduling box selected.</w:t>
+      </w:r>
+    </w:p>
+    <w:p>
+      <w:pPr>
+        <w:pStyle w:val="template"/>
+        <w:jc w:val="both"/>
+        <w:rPr>
+          <w:i w:val="0"/>
+        </w:rPr>
+      </w:pPr>
+    </w:p>
+    <w:p>
+      <w:pPr>
+        <w:pStyle w:val="template"/>
+        <w:jc w:val="both"/>
+        <w:rPr>
+          <w:i w:val="0"/>
+        </w:rPr>
+      </w:pPr>
+      <w:r>
+        <w:rPr>
+          <w:i w:val="0"/>
+        </w:rPr>
+        <w:t>Delete button:</w:t>
+      </w:r>
+    </w:p>
+    <w:p>
+      <w:pPr>
+        <w:pStyle w:val="template"/>
+        <w:spacing w:line="240" w:lineRule="auto"/>
+        <w:ind w:left="720"/>
+        <w:jc w:val="both"/>
+        <w:rPr>
+          <w:i w:val="0"/>
+        </w:rPr>
+      </w:pPr>
+      <w:r>
+        <w:rPr>
+          <w:i w:val="0"/>
+        </w:rPr>
+        <w:t xml:space="preserve">The delete button will allow you to remove an existing box by having a GUI pop up to select which scheduling box you want to remove. </w:t>
+      </w:r>
+    </w:p>
+    <w:p>
+      <w:pPr>
+        <w:pStyle w:val="template"/>
+        <w:spacing w:line="240" w:lineRule="auto"/>
+        <w:ind w:left="720"/>
+        <w:jc w:val="both"/>
+        <w:rPr>
+          <w:i w:val="0"/>
+        </w:rPr>
+      </w:pPr>
+    </w:p>
+    <w:p>
+      <w:pPr>
+        <w:pStyle w:val="template"/>
+        <w:spacing w:line="240" w:lineRule="auto"/>
+        <w:jc w:val="both"/>
+        <w:rPr>
+          <w:i w:val="0"/>
+        </w:rPr>
+      </w:pPr>
+      <w:r>
+        <w:rPr>
+          <w:i w:val="0"/>
+        </w:rPr>
+        <w:t>Help button:</w:t>
+      </w:r>
+    </w:p>
+    <w:p>
+      <w:pPr>
+        <w:pStyle w:val="template"/>
+        <w:spacing w:line="240" w:lineRule="auto"/>
+        <w:ind w:left="720"/>
+        <w:jc w:val="both"/>
+        <w:rPr>
+          <w:i w:val="0"/>
+        </w:rPr>
+      </w:pPr>
+      <w:r>
+        <w:rPr>
+          <w:i w:val="0"/>
+        </w:rPr>
+        <w:t>A help button can be found in the toolbar as well that can assist if the given functionality is not understandable for the customers (band members). The help button contains a help manual GUI box that contains what each funcationality does (add, edit, or delete).</w:t>
+      </w:r>
+    </w:p>
+    <w:p>
+      <w:pPr>
+        <w:pStyle w:val="template"/>
+        <w:spacing w:line="240" w:lineRule="auto"/>
+        <w:jc w:val="both"/>
+        <w:rPr>
+          <w:i w:val="0"/>
+        </w:rPr>
+      </w:pPr>
+    </w:p>
+    <w:p>
+      <w:pPr>
+        <w:pStyle w:val="template"/>
+        <w:spacing w:line="240" w:lineRule="auto"/>
+        <w:jc w:val="both"/>
+        <w:rPr>
+          <w:i w:val="0"/>
+        </w:rPr>
+      </w:pPr>
+    </w:p>
+    <w:p>
+      <w:pPr>
+        <w:pStyle w:val="template"/>
+        <w:spacing w:line="240" w:lineRule="auto"/>
+        <w:jc w:val="both"/>
+        <w:rPr>
+          <w:i w:val="0"/>
+        </w:rPr>
+      </w:pPr>
+      <w:r>
+        <w:rPr>
+          <w:i w:val="0"/>
+        </w:rPr>
+        <w:lastRenderedPageBreak/>
+        <w:drawing>
+          <wp:inline distT="0" distB="0" distL="0" distR="0" wp14:anchorId="7F74DB28" wp14:editId="1D43F20D">
+            <wp:extent cx="6127531" cy="3308917"/>
+            <wp:effectExtent l="0" t="0" r="0" b="6350"/>
+            <wp:docPr id="5" name="Picture 5"/>
+            <wp:cNvGraphicFramePr>
+              <a:graphicFrameLocks xmlns:a="http://schemas.openxmlformats.org/drawingml/2006/main" noChangeAspect="1"/>
+            </wp:cNvGraphicFramePr>
+            <a:graphic xmlns:a="http://schemas.openxmlformats.org/drawingml/2006/main">
+              <a:graphicData uri="http://schemas.openxmlformats.org/drawingml/2006/picture">
+                <pic:pic xmlns:pic="http://schemas.openxmlformats.org/drawingml/2006/picture">
+                  <pic:nvPicPr>
+                    <pic:cNvPr id="5" name="Screen Shot 2019-10-10 at 2.08.57 PM.png"/>
+                    <pic:cNvPicPr/>
+                  </pic:nvPicPr>
+                  <pic:blipFill>
+                    <a:blip r:embed="rId13"/>
+                    <a:stretch>
+                      <a:fillRect/>
+                    </a:stretch>
+                  </pic:blipFill>
+                  <pic:spPr>
+                    <a:xfrm>
+                      <a:off x="0" y="0"/>
+                      <a:ext cx="6188544" cy="3341865"/>
+                    </a:xfrm>
+                    <a:prstGeom prst="rect">
+                      <a:avLst/>
+                    </a:prstGeom>
+                  </pic:spPr>
+                </pic:pic>
+              </a:graphicData>
+            </a:graphic>
+          </wp:inline>
+        </w:drawing>
+      </w:r>
+    </w:p>
+    <w:p>
+      <w:pPr>
+        <w:pStyle w:val="template"/>
+        <w:spacing w:line="240" w:lineRule="auto"/>
+        <w:jc w:val="center"/>
+        <w:rPr>
+          <w:i w:val="0"/>
+        </w:rPr>
+      </w:pPr>
+      <w:r>
+        <w:rPr>
+          <w:i w:val="0"/>
+        </w:rPr>
+        <w:t>(Example: Prototype Home P</w:t>
       </w:r>
       <w:bookmarkStart w:id="43" w:name="_GoBack"/>
       <w:bookmarkEnd w:id="43"/>
-    </w:p>
-    <w:p>
-      <w:pPr>
-        <w:pStyle w:val="template"/>
-        <w:ind w:left="720"/>
-        <w:jc w:val="both"/>
-        <w:rPr>
-          <w:i w:val="0"/>
-        </w:rPr>
-      </w:pPr>
-      <w:r>
-        <w:rPr>
-          <w:i w:val="0"/>
-        </w:rPr>
-        <w:t>If the add button is hit under the toolbar, a GUI will pop up asking to input the date that is scheduled, and another add option that allows you to enter in multiple PDF’s for that current box.</w:t>
-      </w:r>
-    </w:p>
-    <w:p>
-      <w:pPr>
-        <w:pStyle w:val="template"/>
-        <w:jc w:val="both"/>
-        <w:rPr>
-          <w:i w:val="0"/>
-        </w:rPr>
-      </w:pPr>
-    </w:p>
-    <w:p>
-      <w:pPr>
-        <w:pStyle w:val="template"/>
-        <w:jc w:val="both"/>
-        <w:rPr>
-          <w:i w:val="0"/>
-        </w:rPr>
-      </w:pPr>
-      <w:r>
-        <w:rPr>
-          <w:i w:val="0"/>
-        </w:rPr>
-        <w:t>Edit button:</w:t>
-      </w:r>
-    </w:p>
-    <w:p>
-      <w:pPr>
-        <w:pStyle w:val="template"/>
-        <w:ind w:left="720"/>
-        <w:jc w:val="both"/>
-        <w:rPr>
-          <w:i w:val="0"/>
-        </w:rPr>
-      </w:pPr>
-      <w:r>
-        <w:rPr>
-          <w:i w:val="0"/>
-        </w:rPr>
-        <w:t>If the edit button is hit under the toolbar, a GUI will pop up asking which box do you want to select to edit. If there is several boxes that will not fit in the whole GUI, a scroll option will appear to fit in previous added boxes.</w:t>
-      </w:r>
-    </w:p>
-    <w:p>
-      <w:pPr>
-        <w:pStyle w:val="template"/>
-        <w:ind w:left="720"/>
-        <w:jc w:val="both"/>
-        <w:rPr>
-          <w:i w:val="0"/>
-        </w:rPr>
-      </w:pPr>
-    </w:p>
-    <w:p>
-      <w:pPr>
-        <w:pStyle w:val="template"/>
-        <w:ind w:left="720"/>
-        <w:jc w:val="both"/>
-        <w:rPr>
-          <w:i w:val="0"/>
-        </w:rPr>
-      </w:pPr>
-      <w:r>
-        <w:rPr>
-          <w:i w:val="0"/>
-        </w:rPr>
-        <w:t>In this button option, once a certain box is selected, you are then able to edit the date, or edit the files that are already inputted in the box. You are able to either remove, or add more files to the scheduling box selected.</w:t>
-      </w:r>
-    </w:p>
-    <w:p>
-      <w:pPr>
-        <w:pStyle w:val="template"/>
-        <w:jc w:val="both"/>
-        <w:rPr>
-          <w:i w:val="0"/>
-        </w:rPr>
-      </w:pPr>
-    </w:p>
-    <w:p>
-      <w:pPr>
-        <w:pStyle w:val="template"/>
-        <w:jc w:val="both"/>
-        <w:rPr>
-          <w:i w:val="0"/>
-        </w:rPr>
-      </w:pPr>
-      <w:r>
-        <w:rPr>
-          <w:i w:val="0"/>
-        </w:rPr>
-        <w:t>Delete button:</w:t>
-      </w:r>
-    </w:p>
-    <w:p>
-      <w:pPr>
-        <w:pStyle w:val="template"/>
-        <w:ind w:left="720"/>
-        <w:jc w:val="both"/>
-        <w:rPr>
-          <w:i w:val="0"/>
-        </w:rPr>
-      </w:pPr>
-      <w:r>
-        <w:rPr>
-          <w:i w:val="0"/>
-        </w:rPr>
-        <w:t xml:space="preserve">The delete button will allow you to remove an existing box by having a GUI pop up to select which scheduling box you want to remove. </w:t>
-      </w:r>
-    </w:p>
-    <w:p>
-      <w:pPr>
-        <w:pStyle w:val="template"/>
-        <w:ind w:left="720"/>
-        <w:jc w:val="both"/>
-        <w:rPr>
-          <w:i w:val="0"/>
-        </w:rPr>
-      </w:pPr>
-    </w:p>
-    <w:p>
-      <w:pPr>
-        <w:pStyle w:val="template"/>
-        <w:jc w:val="both"/>
-        <w:rPr>
-          <w:i w:val="0"/>
-        </w:rPr>
-      </w:pPr>
-      <w:r>
-        <w:rPr>
-          <w:i w:val="0"/>
-        </w:rPr>
-        <w:t>Help button:</w:t>
-      </w:r>
-    </w:p>
-    <w:p>
-      <w:pPr>
-        <w:pStyle w:val="template"/>
-        <w:ind w:left="720"/>
-        <w:jc w:val="both"/>
-        <w:rPr>
-          <w:i w:val="0"/>
-        </w:rPr>
-      </w:pPr>
-      <w:r>
-        <w:rPr>
-          <w:i w:val="0"/>
-        </w:rPr>
-        <w:t>A help button can be found in the toolbar as well that can assist if the given functionality is not understandable for the customers (band members). The help button contains a help manual GUI box that contains what each funcationality does (add, edit, or delete).</w:t>
-      </w:r>
-    </w:p>
-    <w:p>
-      <w:pPr>
-        <w:pStyle w:val="template"/>
-        <w:jc w:val="both"/>
-        <w:rPr>
-          <w:i w:val="0"/>
-        </w:rPr>
-      </w:pPr>
+      <w:r>
+        <w:rPr>
+          <w:i w:val="0"/>
+        </w:rPr>
+        <w:t>age)</w:t>
+      </w:r>
     </w:p>
     <w:p>
       <w:pPr>
         <w:pStyle w:val="Heading3"/>
+        <w:spacing w:line="240" w:lineRule="auto"/>
         <w:rPr>
           <w:rFonts w:ascii="Arial" w:hAnsi="Arial"/>
         </w:rPr>
@@ -4374,116 +4397,123 @@
         <w:rPr>
           <w:rFonts w:ascii="Arial" w:hAnsi="Arial"/>
         </w:rPr>
+        <w:t>Hardware Interfaces</w:t>
+      </w:r>
+      <w:bookmarkEnd w:id="44"/>
+    </w:p>
+    <w:p>
+      <w:pPr>
+        <w:pStyle w:val="template"/>
+        <w:spacing w:line="240" w:lineRule="auto"/>
+        <w:jc w:val="both"/>
+      </w:pPr>
+      <w:r>
+        <w:t>&lt;</w:t>
+      </w:r>
+      <w:r>
+        <w:rPr>
+          <w:color w:val="0000FF"/>
+        </w:rPr>
+        <w:t>Describe the logical and physical characteristics of each interface between the software product and the hardware components of the system. This may include the supported device types, the nature of the data and control interactions between the software and the hardware.</w:t>
+      </w:r>
+      <w:r>
+        <w:t xml:space="preserve"> You are not required to specify what protocols you will be using to communicate with the hardware, but it will be usually included in this part as well.</w:t>
+      </w:r>
+    </w:p>
+    <w:p>
+      <w:pPr>
+        <w:pStyle w:val="template"/>
+        <w:jc w:val="both"/>
+      </w:pPr>
+      <w:r>
+        <w:t>TO DO: Please provide a short description of the different hardware interfaces. If you will be using some special libraries to communicate with your software mention them here. In case you have more than one hardware interface divide this section into subsections.&gt;</w:t>
+      </w:r>
+    </w:p>
+    <w:p>
+      <w:pPr>
+        <w:pStyle w:val="Heading3"/>
+        <w:rPr>
+          <w:rFonts w:ascii="Arial" w:hAnsi="Arial"/>
+        </w:rPr>
+      </w:pPr>
+      <w:bookmarkStart w:id="45" w:name="_Toc439994685"/>
+      <w:r>
+        <w:rPr>
+          <w:rFonts w:ascii="Arial" w:hAnsi="Arial"/>
+        </w:rPr>
+        <w:t>Software Interfaces</w:t>
+      </w:r>
+      <w:bookmarkEnd w:id="45"/>
+    </w:p>
+    <w:p>
+      <w:pPr>
+        <w:pStyle w:val="template"/>
+        <w:jc w:val="both"/>
+      </w:pPr>
+      <w:r>
+        <w:t>&lt;</w:t>
+      </w:r>
+      <w:r>
+        <w:rPr>
+          <w:color w:val="0000FF"/>
+        </w:rPr>
+        <w:t>Describe the connections between this product and other specific software components (name and version), including databases, operating systems (Windows? Linux? Etc…), tools, libraries, and integrated commercial components. Identify the data items or messages coming into the system and going out and describe the purpose of each. Describe the services needed and the nature of communications. Identify data that will be shared across software components. If the data sharing mechanism must be implemented in a specific way (for example, use of a global data area in a multitasking operating system), specify this as an implementation constraint.</w:t>
+      </w:r>
+      <w:r>
+        <w:t xml:space="preserve"> </w:t>
+      </w:r>
+      <w:r>
+        <w:br/>
+      </w:r>
+    </w:p>
+    <w:p>
+      <w:pPr>
+        <w:pStyle w:val="template"/>
+        <w:jc w:val="both"/>
+      </w:pPr>
+      <w:r>
+        <w:t>TO DO: The previous part illustrates some of the information you would usually include in this part of the SRS document. To make things simpler, you are only required to describe the specific interface with the operating system.&gt;</w:t>
+      </w:r>
+    </w:p>
+    <w:p>
+      <w:pPr>
+        <w:pStyle w:val="Heading3"/>
+        <w:rPr>
+          <w:rFonts w:ascii="Arial" w:hAnsi="Arial"/>
+        </w:rPr>
+      </w:pPr>
+      <w:bookmarkStart w:id="46" w:name="_Toc439994686"/>
+      <w:r>
+        <w:rPr>
+          <w:rFonts w:ascii="Arial" w:hAnsi="Arial"/>
+        </w:rPr>
+        <w:t>Communications Interfaces</w:t>
+      </w:r>
+      <w:bookmarkEnd w:id="46"/>
+    </w:p>
+    <w:p>
+      <w:pPr>
+        <w:pStyle w:val="template"/>
+        <w:jc w:val="both"/>
+        <w:rPr>
+          <w:color w:val="0000FF"/>
+        </w:rPr>
+      </w:pPr>
+      <w:r>
+        <w:t>&lt;</w:t>
+      </w:r>
+      <w:r>
+        <w:rPr>
+          <w:color w:val="0000FF"/>
+        </w:rPr>
+        <w:t xml:space="preserve">Describe the requirements associated with any communications functions required by this product, including e-mail, web browser, network server communications protocols, electronic </w:t>
+      </w:r>
+      <w:r>
+        <w:rPr>
+          <w:color w:val="0000FF"/>
+        </w:rPr>
         <w:lastRenderedPageBreak/>
-        <w:t>Hardware Interfaces</w:t>
-      </w:r>
-      <w:bookmarkEnd w:id="44"/>
-    </w:p>
-    <w:p>
-      <w:pPr>
-        <w:pStyle w:val="template"/>
-        <w:jc w:val="both"/>
-      </w:pPr>
-      <w:r>
-        <w:t>&lt;</w:t>
-      </w:r>
-      <w:r>
-        <w:rPr>
-          <w:color w:val="0000FF"/>
-        </w:rPr>
-        <w:t>Describe the logical and physical characteristics of each interface between the software product and the hardware components of the system. This may include the supported device types, the nature of the data and control interactions between the software and the hardware.</w:t>
-      </w:r>
-      <w:r>
-        <w:t xml:space="preserve"> You are not required to specify what protocols you will be using to communicate with the hardware, but it will be usually included in this part as well.</w:t>
-      </w:r>
-    </w:p>
-    <w:p>
-      <w:pPr>
-        <w:pStyle w:val="template"/>
-        <w:jc w:val="both"/>
-      </w:pPr>
-      <w:r>
-        <w:t>TO DO: Please provide a short description of the different hardware interfaces. If you will be using some special libraries to communicate with your software mention them here. In case you have more than one hardware interface divide this section into subsections.&gt;</w:t>
-      </w:r>
-    </w:p>
-    <w:p>
-      <w:pPr>
-        <w:pStyle w:val="Heading3"/>
-        <w:rPr>
-          <w:rFonts w:ascii="Arial" w:hAnsi="Arial"/>
-        </w:rPr>
-      </w:pPr>
-      <w:bookmarkStart w:id="45" w:name="_Toc439994685"/>
-      <w:r>
-        <w:rPr>
-          <w:rFonts w:ascii="Arial" w:hAnsi="Arial"/>
-        </w:rPr>
-        <w:t>Software Interfaces</w:t>
-      </w:r>
-      <w:bookmarkEnd w:id="45"/>
-    </w:p>
-    <w:p>
-      <w:pPr>
-        <w:pStyle w:val="template"/>
-        <w:jc w:val="both"/>
-      </w:pPr>
-      <w:r>
-        <w:t>&lt;</w:t>
-      </w:r>
-      <w:r>
-        <w:rPr>
-          <w:color w:val="0000FF"/>
-        </w:rPr>
-        <w:t>Describe the connections between this product and other specific software components (name and version), including databases, operating systems (Windows? Linux? Etc…), tools, libraries, and integrated commercial components. Identify the data items or messages coming into the system and going out and describe the purpose of each. Describe the services needed and the nature of communications. Identify data that will be shared across software components. If the data sharing mechanism must be implemented in a specific way (for example, use of a global data area in a multitasking operating system), specify this as an implementation constraint.</w:t>
-      </w:r>
-      <w:r>
-        <w:t xml:space="preserve"> </w:t>
-      </w:r>
-      <w:r>
-        <w:br/>
-      </w:r>
-    </w:p>
-    <w:p>
-      <w:pPr>
-        <w:pStyle w:val="template"/>
-        <w:jc w:val="both"/>
-      </w:pPr>
-      <w:r>
-        <w:t>TO DO: The previous part illustrates some of the information you would usually include in this part of the SRS document. To make things simpler, you are only required to describe the specific interface with the operating system.&gt;</w:t>
-      </w:r>
-    </w:p>
-    <w:p>
-      <w:pPr>
-        <w:pStyle w:val="Heading3"/>
-        <w:rPr>
-          <w:rFonts w:ascii="Arial" w:hAnsi="Arial"/>
-        </w:rPr>
-      </w:pPr>
-      <w:bookmarkStart w:id="46" w:name="_Toc439994686"/>
-      <w:r>
-        <w:rPr>
-          <w:rFonts w:ascii="Arial" w:hAnsi="Arial"/>
-        </w:rPr>
-        <w:t>Communications Interfaces</w:t>
-      </w:r>
-      <w:bookmarkEnd w:id="46"/>
-    </w:p>
-    <w:p>
-      <w:pPr>
-        <w:pStyle w:val="template"/>
-        <w:jc w:val="both"/>
-        <w:rPr>
-          <w:color w:val="0000FF"/>
-        </w:rPr>
-      </w:pPr>
-      <w:r>
-        <w:t>&lt;</w:t>
-      </w:r>
-      <w:r>
-        <w:rPr>
-          <w:color w:val="0000FF"/>
-        </w:rPr>
-        <w:t>Describe the requirements associated with any communications functions required by this product, including e-mail, web browser, network server communications protocols, electronic forms, and so on. Define any pertinent message formatting. Identify any communication standards that will be used, such as FTP or HTTP. Specify any communication security or encryption issues, data transfer rates, and synchronization mechanisms.</w:t>
+        <w:t>forms, and so on. Define any pertinent message formatting. Identify any communication standards that will be used, such as FTP or HTTP. Specify any communication security or encryption issues, data transfer rates, and synchronization mechanisms.</w:t>
       </w:r>
     </w:p>
     <w:p>
@@ -4608,7 +4638,6 @@
         <w:rPr>
           <w:rFonts w:ascii="Arial" w:hAnsi="Arial"/>
         </w:rPr>
-        <w:lastRenderedPageBreak/>
         <w:t>Behaviour Requirements</w:t>
       </w:r>
       <w:bookmarkEnd w:id="48"/>
@@ -4713,6 +4742,7 @@
           <w:rFonts w:ascii="Arial" w:hAnsi="Arial"/>
           <w:color w:val="FFFFFF"/>
         </w:rPr>
+        <w:lastRenderedPageBreak/>
         <w:t>Other Non-functional Requirements</w:t>
       </w:r>
       <w:bookmarkEnd w:id="49"/>
@@ -4806,14 +4836,7 @@
         <w:rPr>
           <w:color w:val="0000FF"/>
         </w:rPr>
-        <w:t xml:space="preserve">Specify any requirements regarding security or privacy issues surrounding use of the </w:t>
-      </w:r>
-      <w:r>
-        <w:rPr>
-          <w:color w:val="0000FF"/>
-        </w:rPr>
-        <w:lastRenderedPageBreak/>
-        <w:t>product or protection of the data used or created by the product. Define any user identity authentication requirements.</w:t>
+        <w:t>Specify any requirements regarding security or privacy issues surrounding use of the product or protection of the data used or created by the product. Define any user identity authentication requirements.</w:t>
       </w:r>
     </w:p>
     <w:p>
@@ -4968,6 +4991,7 @@
           <w:rFonts w:ascii="Arial" w:hAnsi="Arial"/>
           <w:color w:val="FFFFFF"/>
         </w:rPr>
+        <w:lastRenderedPageBreak/>
         <w:t>Other Requirements</w:t>
       </w:r>
       <w:bookmarkEnd w:id="56"/>
@@ -5250,6 +5274,7 @@
           <w:rFonts w:ascii="Arial" w:hAnsi="Arial"/>
           <w:color w:val="FFFFFF"/>
         </w:rPr>
+        <w:lastRenderedPageBreak/>
         <w:t>Appendix A – Data Dictionary</w:t>
       </w:r>
       <w:bookmarkEnd w:id="60"/>
@@ -5348,6 +5373,7 @@
           <w:rFonts w:ascii="Arial" w:hAnsi="Arial"/>
           <w:color w:val="FFFFFF"/>
         </w:rPr>
+        <w:lastRenderedPageBreak/>
         <w:t>Appendix B</w:t>
       </w:r>
       <w:bookmarkEnd w:id="59"/>
@@ -5370,7 +5396,7 @@
       </w:r>
     </w:p>
     <w:sectPr>
-      <w:headerReference w:type="default" r:id="rId13"/>
+      <w:headerReference w:type="default" r:id="rId14"/>
       <w:pgSz w:w="12240" w:h="15840" w:code="1"/>
       <w:pgMar w:top="1440" w:right="1296" w:bottom="1440" w:left="1296" w:header="720" w:footer="720" w:gutter="0"/>
       <w:pgNumType w:start="1"/>

</xml_diff>

<commit_message>
worked on 3.1.2 and 3.1.3
</commit_message>
<xml_diff>
--- a/srs_template.docx
+++ b/srs_template.docx
@@ -266,7 +266,13 @@
               <w:rPr>
                 <w:sz w:val="22"/>
               </w:rPr>
-              <w:t>Ben.mikailenko@wsu.edu</w:t>
+              <w:t>Ben.mikailenko@wsu.ed</w:t>
+            </w:r>
+            <w:r>
+              <w:rPr>
+                <w:sz w:val="22"/>
+              </w:rPr>
+              <w:t>u</w:t>
             </w:r>
           </w:p>
         </w:tc>
@@ -3643,45 +3649,6 @@
         <w:pStyle w:val="template"/>
         <w:jc w:val="both"/>
         <w:rPr>
-          <w:color w:val="0000FF"/>
-        </w:rPr>
-      </w:pPr>
-      <w:r>
-        <w:t>&lt;</w:t>
-      </w:r>
-      <w:r>
-        <w:rPr>
-          <w:color w:val="0000FF"/>
-        </w:rPr>
-        <w:t>Describe any items or issues that will limit the options available to the developers. These might include: hardware limitations (timing requirements, memory requirements); interfaces to other applications; specific technologies, tools, and databases to be used; parallel operations; language requirements; communications protocols; security considerations; design conventions or programming standards (for example, if the customer’s organization will be responsible for maintaining the delivered software).</w:t>
-      </w:r>
-    </w:p>
-    <w:p>
-      <w:pPr>
-        <w:pStyle w:val="template"/>
-        <w:jc w:val="both"/>
-      </w:pPr>
-      <w:r>
-        <w:t xml:space="preserve">TO DO: In this section you need to consider all of the information you gathered so far, analyze it and correctly identify </w:t>
-      </w:r>
-      <w:r>
-        <w:t>relevant</w:t>
-      </w:r>
-      <w:r>
-        <w:t xml:space="preserve"> constraints.&gt;</w:t>
-      </w:r>
-    </w:p>
-    <w:p>
-      <w:pPr>
-        <w:pStyle w:val="template"/>
-        <w:jc w:val="both"/>
-      </w:pPr>
-    </w:p>
-    <w:p>
-      <w:pPr>
-        <w:pStyle w:val="template"/>
-        <w:jc w:val="both"/>
-        <w:rPr>
           <w:i w:val="0"/>
         </w:rPr>
       </w:pPr>
@@ -3706,11 +3673,19 @@
           <w:i w:val="0"/>
         </w:rPr>
       </w:pPr>
-      <w:r>
-        <w:rPr>
-          <w:i w:val="0"/>
-        </w:rPr>
-        <w:lastRenderedPageBreak/>
+    </w:p>
+    <w:p>
+      <w:pPr>
+        <w:pStyle w:val="template"/>
+        <w:jc w:val="both"/>
+        <w:rPr>
+          <w:i w:val="0"/>
+        </w:rPr>
+      </w:pPr>
+      <w:r>
+        <w:rPr>
+          <w:i w:val="0"/>
+        </w:rPr>
         <w:t>Another constraint is the internet</w:t>
       </w:r>
       <w:r>
@@ -3733,6 +3708,7 @@
         <w:rPr>
           <w:rFonts w:ascii="Arial" w:hAnsi="Arial"/>
         </w:rPr>
+        <w:lastRenderedPageBreak/>
         <w:t>User Documentation</w:t>
       </w:r>
       <w:bookmarkEnd w:id="36"/>
@@ -3742,39 +3718,6 @@
       <w:pPr>
         <w:pStyle w:val="template"/>
         <w:jc w:val="both"/>
-      </w:pPr>
-      <w:r>
-        <w:t>&lt;</w:t>
-      </w:r>
-      <w:r>
-        <w:rPr>
-          <w:color w:val="0000FF"/>
-        </w:rPr>
-        <w:t>List the user documentation components (such as user manuals, on-line help, and tutorials) that will be delivered along with the software. Identify any known user documentation delivery formats or standards.</w:t>
-      </w:r>
-      <w:r>
-        <w:t xml:space="preserve"> </w:t>
-      </w:r>
-    </w:p>
-    <w:p>
-      <w:pPr>
-        <w:pStyle w:val="template"/>
-        <w:jc w:val="both"/>
-      </w:pPr>
-      <w:r>
-        <w:t>TO DO: You will not actually develop any user-manuals, but you need to describe what kind of manuals and what kind of help is needed for the software you will be developing. One paragraph should be sufficient for this section.&gt;</w:t>
-      </w:r>
-    </w:p>
-    <w:p>
-      <w:pPr>
-        <w:pStyle w:val="template"/>
-        <w:jc w:val="both"/>
-      </w:pPr>
-    </w:p>
-    <w:p>
-      <w:pPr>
-        <w:pStyle w:val="template"/>
-        <w:jc w:val="both"/>
         <w:rPr>
           <w:i w:val="0"/>
         </w:rPr>
@@ -3831,43 +3774,6 @@
     <w:p>
       <w:pPr>
         <w:pStyle w:val="template"/>
-        <w:jc w:val="both"/>
-        <w:rPr>
-          <w:color w:val="0000FF"/>
-        </w:rPr>
-      </w:pPr>
-      <w:r>
-        <w:t>&lt;</w:t>
-      </w:r>
-      <w:r>
-        <w:rPr>
-          <w:color w:val="0000FF"/>
-        </w:rPr>
-        <w:t xml:space="preserve">List any assumed factors (as opposed to known facts) that could affect the requirements stated in the SRS. These could include third-party or commercial components that you plan to use, issues around the development or operating environment, or constraints. The project could be affected if these assumptions are incorrect, are not shared, or change. Also identify any dependencies the project has on external factors, such as software components that you intend to reuse from another project. </w:t>
-      </w:r>
-    </w:p>
-    <w:p>
-      <w:pPr>
-        <w:pStyle w:val="template"/>
-        <w:jc w:val="both"/>
-      </w:pPr>
-      <w:r>
-        <w:t>TO DO: Provide a short list of some major assumptions that might significantly affect your design. For example, you can assume that your client will have 1, 2 or at most 50 Automated Banking Machines. Every number has a significant effect on the design of your system. &gt;</w:t>
-      </w:r>
-    </w:p>
-    <w:p>
-      <w:pPr>
-        <w:pStyle w:val="template"/>
-      </w:pPr>
-    </w:p>
-    <w:p>
-      <w:pPr>
-        <w:pStyle w:val="template"/>
-      </w:pPr>
-    </w:p>
-    <w:p>
-      <w:pPr>
-        <w:pStyle w:val="template"/>
         <w:rPr>
           <w:i w:val="0"/>
         </w:rPr>
@@ -3928,6 +3834,51 @@
         </w:rPr>
         <w:t xml:space="preserve">Therefore, we must assume that Github is working properly as well. Keeping a backup of the source code on individual personal computers will be used to insure no loss of information if Github stops working unexpectedly. </w:t>
       </w:r>
+    </w:p>
+    <w:p>
+      <w:pPr>
+        <w:pStyle w:val="template"/>
+      </w:pPr>
+    </w:p>
+    <w:p>
+      <w:pPr>
+        <w:pStyle w:val="template"/>
+      </w:pPr>
+    </w:p>
+    <w:p>
+      <w:pPr>
+        <w:pStyle w:val="template"/>
+      </w:pPr>
+    </w:p>
+    <w:p>
+      <w:pPr>
+        <w:pStyle w:val="template"/>
+      </w:pPr>
+    </w:p>
+    <w:p>
+      <w:pPr>
+        <w:pStyle w:val="template"/>
+      </w:pPr>
+    </w:p>
+    <w:p>
+      <w:pPr>
+        <w:pStyle w:val="template"/>
+      </w:pPr>
+    </w:p>
+    <w:p>
+      <w:pPr>
+        <w:pStyle w:val="template"/>
+      </w:pPr>
+    </w:p>
+    <w:p>
+      <w:pPr>
+        <w:pStyle w:val="template"/>
+      </w:pPr>
+    </w:p>
+    <w:p>
+      <w:pPr>
+        <w:pStyle w:val="template"/>
+      </w:pPr>
     </w:p>
     <w:p>
       <w:pPr>
@@ -4042,6 +3993,7 @@
           <w:rFonts w:ascii="Arial" w:hAnsi="Arial"/>
           <w:color w:val="FFFFFF"/>
         </w:rPr>
+        <w:lastRenderedPageBreak/>
         <w:t>Specific Requirements</w:t>
       </w:r>
       <w:bookmarkEnd w:id="40"/>
@@ -4286,13 +4238,20 @@
         <w:rPr>
           <w:i w:val="0"/>
         </w:rPr>
-        <w:t>A help button can be found in the toolbar as well that can assist if the given functionality is not understandable for the customers (band members). The help button contains a help manual GUI box that contains what each funcationality does (add, edit, or delete).</w:t>
+        <w:t>A help button can be found in the toolbar as well that can assist if the given functionality is not understandable for the customers (band members). The help button contains a help manual GUI box that contains what each funcationality does (add, edit, or delete)</w:t>
+      </w:r>
+      <w:r>
+        <w:rPr>
+          <w:i w:val="0"/>
+        </w:rPr>
+        <w:t>.</w:t>
       </w:r>
     </w:p>
     <w:p>
       <w:pPr>
         <w:pStyle w:val="template"/>
         <w:spacing w:line="240" w:lineRule="auto"/>
+        <w:ind w:left="720"/>
         <w:jc w:val="both"/>
         <w:rPr>
           <w:i w:val="0"/>
@@ -4303,30 +4262,19 @@
       <w:pPr>
         <w:pStyle w:val="template"/>
         <w:spacing w:line="240" w:lineRule="auto"/>
-        <w:jc w:val="both"/>
-        <w:rPr>
-          <w:i w:val="0"/>
-        </w:rPr>
-      </w:pPr>
-    </w:p>
-    <w:p>
-      <w:pPr>
-        <w:pStyle w:val="template"/>
-        <w:spacing w:line="240" w:lineRule="auto"/>
-        <w:jc w:val="both"/>
-        <w:rPr>
-          <w:i w:val="0"/>
-        </w:rPr>
-      </w:pPr>
-      <w:r>
-        <w:rPr>
-          <w:i w:val="0"/>
-        </w:rPr>
-        <w:lastRenderedPageBreak/>
+        <w:jc w:val="center"/>
+        <w:rPr>
+          <w:i w:val="0"/>
+        </w:rPr>
+      </w:pPr>
+      <w:r>
+        <w:rPr>
+          <w:i w:val="0"/>
+        </w:rPr>
         <w:drawing>
-          <wp:inline distT="0" distB="0" distL="0" distR="0" wp14:anchorId="7F74DB28" wp14:editId="1D43F20D">
-            <wp:extent cx="6127531" cy="3308917"/>
-            <wp:effectExtent l="0" t="0" r="0" b="6350"/>
+          <wp:inline distT="0" distB="0" distL="0" distR="0" wp14:anchorId="7F74DB28" wp14:editId="2594244C">
+            <wp:extent cx="4987636" cy="2693364"/>
+            <wp:effectExtent l="0" t="0" r="3810" b="0"/>
             <wp:docPr id="5" name="Picture 5"/>
             <wp:cNvGraphicFramePr>
               <a:graphicFrameLocks xmlns:a="http://schemas.openxmlformats.org/drawingml/2006/main" noChangeAspect="1"/>
@@ -4347,7 +4295,7 @@
                   <pic:spPr>
                     <a:xfrm>
                       <a:off x="0" y="0"/>
-                      <a:ext cx="6188544" cy="3341865"/>
+                      <a:ext cx="5127201" cy="2768730"/>
                     </a:xfrm>
                     <a:prstGeom prst="rect">
                       <a:avLst/>
@@ -4373,15 +4321,7 @@
         <w:rPr>
           <w:i w:val="0"/>
         </w:rPr>
-        <w:t>(Example: Prototype Home P</w:t>
-      </w:r>
-      <w:bookmarkStart w:id="43" w:name="_GoBack"/>
-      <w:bookmarkEnd w:id="43"/>
-      <w:r>
-        <w:rPr>
-          <w:i w:val="0"/>
-        </w:rPr>
-        <w:t>age)</w:t>
+        <w:t>(Example: Prototype Home Page)</w:t>
       </w:r>
     </w:p>
     <w:p>
@@ -4392,20 +4332,205 @@
           <w:rFonts w:ascii="Arial" w:hAnsi="Arial"/>
         </w:rPr>
       </w:pPr>
-      <w:bookmarkStart w:id="44" w:name="_Toc439994684"/>
-      <w:r>
-        <w:rPr>
-          <w:rFonts w:ascii="Arial" w:hAnsi="Arial"/>
-        </w:rPr>
+      <w:bookmarkStart w:id="43" w:name="_Toc439994684"/>
+      <w:r>
+        <w:rPr>
+          <w:rFonts w:ascii="Arial" w:hAnsi="Arial"/>
+        </w:rPr>
+        <w:lastRenderedPageBreak/>
         <w:t>Hardware Interfaces</w:t>
       </w:r>
+      <w:bookmarkEnd w:id="43"/>
+      <w:r>
+        <w:rPr>
+          <w:color w:val="0000FF"/>
+        </w:rPr>
+        <w:t xml:space="preserve"> </w:t>
+      </w:r>
+    </w:p>
+    <w:p>
+      <w:pPr>
+        <w:pStyle w:val="template"/>
+        <w:jc w:val="both"/>
+        <w:rPr>
+          <w:i w:val="0"/>
+        </w:rPr>
+      </w:pPr>
+      <w:r>
+        <w:rPr>
+          <w:i w:val="0"/>
+        </w:rPr>
+        <w:t>PDF Share and Scheule runs on the web and is accessed by any web browser. As long as there is a solid internet connection, any</w:t>
+      </w:r>
+      <w:r>
+        <w:rPr>
+          <w:i w:val="0"/>
+        </w:rPr>
+        <w:t xml:space="preserve"> hardware</w:t>
+      </w:r>
+      <w:r>
+        <w:rPr>
+          <w:i w:val="0"/>
+        </w:rPr>
+        <w:t xml:space="preserve"> device that runs web browser</w:t>
+      </w:r>
+      <w:r>
+        <w:rPr>
+          <w:i w:val="0"/>
+        </w:rPr>
+        <w:t>s</w:t>
+      </w:r>
+      <w:r>
+        <w:rPr>
+          <w:i w:val="0"/>
+        </w:rPr>
+        <w:t xml:space="preserve"> can use PDF Share and Schedule. </w:t>
+      </w:r>
+      <w:r>
+        <w:rPr>
+          <w:i w:val="0"/>
+        </w:rPr>
+        <w:t xml:space="preserve">Some browsers are unable to run javascript, so it is required that the hardware have a newly updated browser. </w:t>
+      </w:r>
+    </w:p>
+    <w:p>
+      <w:pPr>
+        <w:pStyle w:val="Heading3"/>
+        <w:rPr>
+          <w:rFonts w:ascii="Arial" w:hAnsi="Arial"/>
+        </w:rPr>
+      </w:pPr>
+      <w:bookmarkStart w:id="44" w:name="_Toc439994685"/>
+      <w:r>
+        <w:rPr>
+          <w:rFonts w:ascii="Arial" w:hAnsi="Arial"/>
+        </w:rPr>
+        <w:t>Software Interfaces</w:t>
+      </w:r>
       <w:bookmarkEnd w:id="44"/>
     </w:p>
     <w:p>
       <w:pPr>
         <w:pStyle w:val="template"/>
-        <w:spacing w:line="240" w:lineRule="auto"/>
-        <w:jc w:val="both"/>
+        <w:jc w:val="both"/>
+        <w:rPr>
+          <w:i w:val="0"/>
+        </w:rPr>
+      </w:pPr>
+      <w:r>
+        <w:rPr>
+          <w:i w:val="0"/>
+        </w:rPr>
+        <w:t>PDF Share and Schedule r</w:t>
+      </w:r>
+      <w:r>
+        <w:rPr>
+          <w:i w:val="0"/>
+        </w:rPr>
+        <w:t xml:space="preserve">equires </w:t>
+      </w:r>
+      <w:r>
+        <w:rPr>
+          <w:i w:val="0"/>
+        </w:rPr>
+        <w:t>t</w:t>
+      </w:r>
+      <w:r>
+        <w:rPr>
+          <w:i w:val="0"/>
+        </w:rPr>
+        <w:t>he software, online hosting application, operating system, and other</w:t>
+      </w:r>
+      <w:r>
+        <w:rPr>
+          <w:i w:val="0"/>
+        </w:rPr>
+        <w:t xml:space="preserve"> software components</w:t>
+      </w:r>
+      <w:r>
+        <w:rPr>
+          <w:i w:val="0"/>
+        </w:rPr>
+        <w:t xml:space="preserve"> </w:t>
+      </w:r>
+      <w:r>
+        <w:rPr>
+          <w:i w:val="0"/>
+        </w:rPr>
+        <w:t xml:space="preserve">to run a web based javascript application. </w:t>
+      </w:r>
+      <w:r>
+        <w:rPr>
+          <w:i w:val="0"/>
+        </w:rPr>
+        <w:t>The software components must be able to run the vital interpreters and compilers for t</w:t>
+      </w:r>
+      <w:r>
+        <w:rPr>
+          <w:i w:val="0"/>
+        </w:rPr>
+        <w:t xml:space="preserve">he primary javascript framework </w:t>
+      </w:r>
+      <w:r>
+        <w:rPr>
+          <w:i w:val="0"/>
+        </w:rPr>
+        <w:t>(</w:t>
+      </w:r>
+      <w:r>
+        <w:rPr>
+          <w:i w:val="0"/>
+        </w:rPr>
+        <w:t>NodeJs</w:t>
+      </w:r>
+      <w:r>
+        <w:rPr>
+          <w:i w:val="0"/>
+        </w:rPr>
+        <w:t>)</w:t>
+      </w:r>
+      <w:r>
+        <w:rPr>
+          <w:i w:val="0"/>
+        </w:rPr>
+        <w:t>,</w:t>
+      </w:r>
+      <w:r>
+        <w:rPr>
+          <w:i w:val="0"/>
+        </w:rPr>
+        <w:t xml:space="preserve"> along with an ExpressJs library</w:t>
+      </w:r>
+      <w:r>
+        <w:rPr>
+          <w:i w:val="0"/>
+        </w:rPr>
+        <w:t>.</w:t>
+      </w:r>
+    </w:p>
+    <w:p>
+      <w:pPr>
+        <w:pStyle w:val="Heading3"/>
+        <w:rPr>
+          <w:rFonts w:ascii="Arial" w:hAnsi="Arial"/>
+        </w:rPr>
+      </w:pPr>
+      <w:bookmarkStart w:id="45" w:name="_Toc439994686"/>
+      <w:r>
+        <w:rPr>
+          <w:rFonts w:ascii="Arial" w:hAnsi="Arial"/>
+        </w:rPr>
+        <w:t>Communications Interfaces</w:t>
+      </w:r>
+      <w:bookmarkEnd w:id="45"/>
+    </w:p>
+    <w:p>
+      <w:pPr>
+        <w:pStyle w:val="template"/>
+        <w:jc w:val="both"/>
+        <w:rPr>
+          <w:color w:val="0000FF"/>
+        </w:rPr>
       </w:pPr>
       <w:r>
         <w:t>&lt;</w:t>
@@ -4414,116 +4539,19 @@
         <w:rPr>
           <w:color w:val="0000FF"/>
         </w:rPr>
-        <w:t>Describe the logical and physical characteristics of each interface between the software product and the hardware components of the system. This may include the supported device types, the nature of the data and control interactions between the software and the hardware.</w:t>
-      </w:r>
-      <w:r>
-        <w:t xml:space="preserve"> You are not required to specify what protocols you will be using to communicate with the hardware, but it will be usually included in this part as well.</w:t>
-      </w:r>
-    </w:p>
-    <w:p>
-      <w:pPr>
-        <w:pStyle w:val="template"/>
-        <w:jc w:val="both"/>
-      </w:pPr>
-      <w:r>
-        <w:t>TO DO: Please provide a short description of the different hardware interfaces. If you will be using some special libraries to communicate with your software mention them here. In case you have more than one hardware interface divide this section into subsections.&gt;</w:t>
-      </w:r>
-    </w:p>
-    <w:p>
-      <w:pPr>
-        <w:pStyle w:val="Heading3"/>
-        <w:rPr>
-          <w:rFonts w:ascii="Arial" w:hAnsi="Arial"/>
-        </w:rPr>
-      </w:pPr>
-      <w:bookmarkStart w:id="45" w:name="_Toc439994685"/>
-      <w:r>
-        <w:rPr>
-          <w:rFonts w:ascii="Arial" w:hAnsi="Arial"/>
-        </w:rPr>
-        <w:t>Software Interfaces</w:t>
-      </w:r>
-      <w:bookmarkEnd w:id="45"/>
-    </w:p>
-    <w:p>
-      <w:pPr>
-        <w:pStyle w:val="template"/>
-        <w:jc w:val="both"/>
-      </w:pPr>
-      <w:r>
-        <w:t>&lt;</w:t>
-      </w:r>
-      <w:r>
+        <w:t>Describe the requirements associated with any communications functions required by this product, including e-mail, web browser, network server communications protocols, electronic forms, and so on. Define any pertinent message formatting. Identify any communication standards that will be used, such as FTP or HTTP. Specify any communication security or encryption issues, data transfer rates, and synchronization mechanisms.</w:t>
+      </w:r>
+    </w:p>
+    <w:p>
+      <w:pPr>
+        <w:pStyle w:val="template"/>
+        <w:jc w:val="both"/>
         <w:rPr>
           <w:color w:val="0000FF"/>
         </w:rPr>
-        <w:t>Describe the connections between this product and other specific software components (name and version), including databases, operating systems (Windows? Linux? Etc…), tools, libraries, and integrated commercial components. Identify the data items or messages coming into the system and going out and describe the purpose of each. Describe the services needed and the nature of communications. Identify data that will be shared across software components. If the data sharing mechanism must be implemented in a specific way (for example, use of a global data area in a multitasking operating system), specify this as an implementation constraint.</w:t>
-      </w:r>
-      <w:r>
-        <w:t xml:space="preserve"> </w:t>
-      </w:r>
-      <w:r>
-        <w:br/>
-      </w:r>
-    </w:p>
-    <w:p>
-      <w:pPr>
-        <w:pStyle w:val="template"/>
-        <w:jc w:val="both"/>
-      </w:pPr>
-      <w:r>
-        <w:t>TO DO: The previous part illustrates some of the information you would usually include in this part of the SRS document. To make things simpler, you are only required to describe the specific interface with the operating system.&gt;</w:t>
-      </w:r>
-    </w:p>
-    <w:p>
-      <w:pPr>
-        <w:pStyle w:val="Heading3"/>
-        <w:rPr>
-          <w:rFonts w:ascii="Arial" w:hAnsi="Arial"/>
-        </w:rPr>
-      </w:pPr>
-      <w:bookmarkStart w:id="46" w:name="_Toc439994686"/>
-      <w:r>
-        <w:rPr>
-          <w:rFonts w:ascii="Arial" w:hAnsi="Arial"/>
-        </w:rPr>
-        <w:t>Communications Interfaces</w:t>
-      </w:r>
+      </w:pPr>
+      <w:bookmarkStart w:id="46" w:name="_GoBack"/>
       <w:bookmarkEnd w:id="46"/>
-    </w:p>
-    <w:p>
-      <w:pPr>
-        <w:pStyle w:val="template"/>
-        <w:jc w:val="both"/>
-        <w:rPr>
-          <w:color w:val="0000FF"/>
-        </w:rPr>
-      </w:pPr>
-      <w:r>
-        <w:t>&lt;</w:t>
-      </w:r>
-      <w:r>
-        <w:rPr>
-          <w:color w:val="0000FF"/>
-        </w:rPr>
-        <w:t xml:space="preserve">Describe the requirements associated with any communications functions required by this product, including e-mail, web browser, network server communications protocols, electronic </w:t>
-      </w:r>
-      <w:r>
-        <w:rPr>
-          <w:color w:val="0000FF"/>
-        </w:rPr>
-        <w:lastRenderedPageBreak/>
-        <w:t>forms, and so on. Define any pertinent message formatting. Identify any communication standards that will be used, such as FTP or HTTP. Specify any communication security or encryption issues, data transfer rates, and synchronization mechanisms.</w:t>
-      </w:r>
-    </w:p>
-    <w:p>
-      <w:pPr>
-        <w:pStyle w:val="template"/>
-        <w:jc w:val="both"/>
-        <w:rPr>
-          <w:color w:val="0000FF"/>
-        </w:rPr>
-      </w:pPr>
     </w:p>
     <w:p>
       <w:pPr>
@@ -4742,7 +4770,6 @@
           <w:rFonts w:ascii="Arial" w:hAnsi="Arial"/>
           <w:color w:val="FFFFFF"/>
         </w:rPr>
-        <w:lastRenderedPageBreak/>
         <w:t>Other Non-functional Requirements</w:t>
       </w:r>
       <w:bookmarkEnd w:id="49"/>
@@ -4913,7 +4940,14 @@
         <w:rPr>
           <w:color w:val="0000FF"/>
         </w:rPr>
-        <w:t>Specify any additional quality characteristics for the product that will be important to either the customers or the developers. Some to consider are: adaptability, availability, correctness, flexibility, interoperability, maintainability, portability, reliability, reusability, robustness, testability, and usability. Write these to be specific, quantitative, and verifiable when possible. At the least, clarify the relative preferences for various attributes, such as ease of use over ease of learning.</w:t>
+        <w:t xml:space="preserve">Specify any additional quality characteristics for the product that will be important to either the customers or the developers. Some to consider are: adaptability, availability, correctness, flexibility, </w:t>
+      </w:r>
+      <w:r>
+        <w:rPr>
+          <w:color w:val="0000FF"/>
+        </w:rPr>
+        <w:lastRenderedPageBreak/>
+        <w:t>interoperability, maintainability, portability, reliability, reusability, robustness, testability, and usability. Write these to be specific, quantitative, and verifiable when possible. At the least, clarify the relative preferences for various attributes, such as ease of use over ease of learning.</w:t>
       </w:r>
       <w:r>
         <w:t xml:space="preserve"> </w:t>
@@ -4991,7 +5025,6 @@
           <w:rFonts w:ascii="Arial" w:hAnsi="Arial"/>
           <w:color w:val="FFFFFF"/>
         </w:rPr>
-        <w:lastRenderedPageBreak/>
         <w:t>Other Requirements</w:t>
       </w:r>
       <w:bookmarkEnd w:id="56"/>
@@ -5274,7 +5307,6 @@
           <w:rFonts w:ascii="Arial" w:hAnsi="Arial"/>
           <w:color w:val="FFFFFF"/>
         </w:rPr>
-        <w:lastRenderedPageBreak/>
         <w:t>Appendix A – Data Dictionary</w:t>
       </w:r>
       <w:bookmarkEnd w:id="60"/>
@@ -5373,7 +5405,6 @@
           <w:rFonts w:ascii="Arial" w:hAnsi="Arial"/>
           <w:color w:val="FFFFFF"/>
         </w:rPr>
-        <w:lastRenderedPageBreak/>
         <w:t>Appendix B</w:t>
       </w:r>
       <w:bookmarkEnd w:id="59"/>
@@ -5534,10 +5565,7 @@
       <w:t xml:space="preserve">Requirements Specification for </w:t>
     </w:r>
     <w:r>
-      <w:t>Web Project</w:t>
-    </w:r>
-    <w:r>
-      <w:tab/>
+      <w:t>PDF Share and Schedule</w:t>
     </w:r>
     <w:r>
       <w:tab/>
@@ -7560,6 +7588,29 @@
       <w:lang w:bidi="he-IL"/>
     </w:rPr>
   </w:style>
+  <w:style w:type="character" w:styleId="Hyperlink">
+    <w:name w:val="Hyperlink"/>
+    <w:basedOn w:val="DefaultParagraphFont"/>
+    <w:uiPriority w:val="99"/>
+    <w:unhideWhenUsed/>
+    <w:rsid w:val="00E10F44"/>
+    <w:rPr>
+      <w:color w:val="0000FF" w:themeColor="hyperlink"/>
+      <w:u w:val="single"/>
+    </w:rPr>
+  </w:style>
+  <w:style w:type="character" w:styleId="UnresolvedMention">
+    <w:name w:val="Unresolved Mention"/>
+    <w:basedOn w:val="DefaultParagraphFont"/>
+    <w:uiPriority w:val="99"/>
+    <w:semiHidden/>
+    <w:unhideWhenUsed/>
+    <w:rsid w:val="00E10F44"/>
+    <w:rPr>
+      <w:color w:val="605E5C"/>
+      <w:shd w:val="clear" w:color="auto" w:fill="E1DFDD"/>
+    </w:rPr>
+  </w:style>
 </w:styles>
 </file>
 

</xml_diff>

<commit_message>
Finished section 3 and updated vocabulary
</commit_message>
<xml_diff>
--- a/srs_template.docx
+++ b/srs_template.docx
@@ -2719,6 +2719,78 @@
         <w:rPr>
           <w:i w:val="0"/>
         </w:rPr>
+        <w:t xml:space="preserve">Date (in regards to the webpage) – An entry to the main webpage that </w:t>
+      </w:r>
+      <w:r>
+        <w:rPr>
+          <w:i w:val="0"/>
+        </w:rPr>
+        <w:t>has</w:t>
+      </w:r>
+      <w:r>
+        <w:rPr>
+          <w:i w:val="0"/>
+        </w:rPr>
+        <w:t xml:space="preserve"> a real calendar date</w:t>
+      </w:r>
+      <w:r>
+        <w:rPr>
+          <w:i w:val="0"/>
+        </w:rPr>
+        <w:t xml:space="preserve"> as a name and </w:t>
+      </w:r>
+      <w:r>
+        <w:rPr>
+          <w:i w:val="0"/>
+        </w:rPr>
+        <w:t>has</w:t>
+      </w:r>
+      <w:r>
+        <w:rPr>
+          <w:i w:val="0"/>
+        </w:rPr>
+        <w:t xml:space="preserve"> </w:t>
+      </w:r>
+      <w:r>
+        <w:rPr>
+          <w:i w:val="0"/>
+        </w:rPr>
+        <w:t>zero or more PDFs attached</w:t>
+      </w:r>
+      <w:r>
+        <w:rPr>
+          <w:i w:val="0"/>
+        </w:rPr>
+        <w:t xml:space="preserve"> and avalible for download</w:t>
+      </w:r>
+      <w:r>
+        <w:rPr>
+          <w:i w:val="0"/>
+        </w:rPr>
+        <w:t xml:space="preserve">. </w:t>
+      </w:r>
+    </w:p>
+    <w:p>
+      <w:pPr>
+        <w:pStyle w:val="template"/>
+        <w:jc w:val="both"/>
+        <w:rPr>
+          <w:i w:val="0"/>
+        </w:rPr>
+      </w:pPr>
+    </w:p>
+    <w:p>
+      <w:pPr>
+        <w:pStyle w:val="template"/>
+        <w:jc w:val="both"/>
+        <w:rPr>
+          <w:i w:val="0"/>
+        </w:rPr>
+      </w:pPr>
+      <w:r>
+        <w:rPr>
+          <w:i w:val="0"/>
+        </w:rPr>
         <w:t>GUI – General User Interface</w:t>
       </w:r>
     </w:p>
@@ -3056,7 +3128,6 @@
           <w:rFonts w:ascii="Arial" w:hAnsi="Arial"/>
           <w:color w:val="FFFFFF"/>
         </w:rPr>
-        <w:lastRenderedPageBreak/>
         <w:t>Overall Description</w:t>
       </w:r>
       <w:bookmarkEnd w:id="24"/>
@@ -3319,7 +3390,7 @@
       <w:pPr>
         <w:pStyle w:val="template"/>
         <w:spacing w:line="240" w:lineRule="auto"/>
-        <w:ind w:left="780"/>
+        <w:ind w:left="420"/>
         <w:jc w:val="both"/>
         <w:rPr>
           <w:i w:val="0"/>
@@ -3340,8 +3411,8 @@
           <w:i w:val="0"/>
         </w:rPr>
         <w:drawing>
-          <wp:inline distT="0" distB="0" distL="0" distR="0" wp14:anchorId="039B4DA8" wp14:editId="73B4714C">
-            <wp:extent cx="5516510" cy="3077307"/>
+          <wp:inline distT="0" distB="0" distL="0" distR="0" wp14:anchorId="039B4DA8" wp14:editId="178497C3">
+            <wp:extent cx="4081909" cy="2277035"/>
             <wp:effectExtent l="0" t="0" r="0" b="0"/>
             <wp:docPr id="3" name="Picture 3"/>
             <wp:cNvGraphicFramePr>
@@ -3363,7 +3434,7 @@
                   <pic:spPr>
                     <a:xfrm>
                       <a:off x="0" y="0"/>
-                      <a:ext cx="5527235" cy="3083290"/>
+                      <a:ext cx="4148364" cy="2314106"/>
                     </a:xfrm>
                     <a:prstGeom prst="rect">
                       <a:avLst/>
@@ -3972,6 +4043,11 @@
     </w:p>
     <w:p>
       <w:pPr>
+        <w:pStyle w:val="template"/>
+      </w:pPr>
+    </w:p>
+    <w:p>
+      <w:pPr>
         <w:pStyle w:val="Heading1"/>
         <w:pBdr>
           <w:top w:val="single" w:sz="4" w:space="1" w:color="auto"/>
@@ -4421,13 +4497,7 @@
         <w:rPr>
           <w:i w:val="0"/>
         </w:rPr>
-        <w:t>PDF Share and Schedule r</w:t>
-      </w:r>
-      <w:r>
-        <w:rPr>
-          <w:i w:val="0"/>
-        </w:rPr>
-        <w:t xml:space="preserve">equires </w:t>
+        <w:t xml:space="preserve">PDF Share and Schedule requires </w:t>
       </w:r>
       <w:r>
         <w:rPr>
@@ -4451,302 +4521,1432 @@
         <w:rPr>
           <w:i w:val="0"/>
         </w:rPr>
+        <w:t xml:space="preserve"> to run a web based javascript application. </w:t>
+      </w:r>
+      <w:r>
+        <w:rPr>
+          <w:i w:val="0"/>
+        </w:rPr>
+        <w:t>The software components must be able to run the vital interpreters and compilers for t</w:t>
+      </w:r>
+      <w:r>
+        <w:rPr>
+          <w:i w:val="0"/>
+        </w:rPr>
+        <w:t xml:space="preserve">he primary javascript framework </w:t>
+      </w:r>
+      <w:r>
+        <w:rPr>
+          <w:i w:val="0"/>
+        </w:rPr>
+        <w:t>(</w:t>
+      </w:r>
+      <w:r>
+        <w:rPr>
+          <w:i w:val="0"/>
+        </w:rPr>
+        <w:t>NodeJs</w:t>
+      </w:r>
+      <w:r>
+        <w:rPr>
+          <w:i w:val="0"/>
+        </w:rPr>
+        <w:t>)</w:t>
+      </w:r>
+      <w:r>
+        <w:rPr>
+          <w:i w:val="0"/>
+        </w:rPr>
+        <w:t>,</w:t>
+      </w:r>
+      <w:r>
+        <w:rPr>
+          <w:i w:val="0"/>
+        </w:rPr>
+        <w:t xml:space="preserve"> along with an ExpressJs library</w:t>
+      </w:r>
+      <w:r>
+        <w:rPr>
+          <w:i w:val="0"/>
+        </w:rPr>
+        <w:t>.</w:t>
+      </w:r>
+    </w:p>
+    <w:p>
+      <w:pPr>
+        <w:pStyle w:val="Heading3"/>
+        <w:rPr>
+          <w:rFonts w:ascii="Arial" w:hAnsi="Arial"/>
+        </w:rPr>
+      </w:pPr>
+      <w:bookmarkStart w:id="45" w:name="_Toc439994686"/>
+      <w:r>
+        <w:rPr>
+          <w:rFonts w:ascii="Arial" w:hAnsi="Arial"/>
+        </w:rPr>
+        <w:t>Communications Interfaces</w:t>
+      </w:r>
+      <w:bookmarkEnd w:id="45"/>
+    </w:p>
+    <w:p>
+      <w:pPr>
+        <w:pStyle w:val="template"/>
+        <w:jc w:val="both"/>
+        <w:rPr>
+          <w:i w:val="0"/>
+        </w:rPr>
+      </w:pPr>
+      <w:r>
+        <w:rPr>
+          <w:i w:val="0"/>
+        </w:rPr>
+        <w:t xml:space="preserve">On the server side, PDFs will be uploaded and downloaded to the server via FTP. HTTP will be used to find the website via web browser. The the user side, communication will be help with the server via GUI (possibly bootstrap framework). </w:t>
+      </w:r>
+      <w:r>
+        <w:rPr>
+          <w:i w:val="0"/>
+        </w:rPr>
+        <w:t>A menu will be loacted on the top of the webpage allowing the user to bring the GUIs. A short user help manual will also be located in the menu</w:t>
+      </w:r>
+      <w:r>
+        <w:rPr>
+          <w:i w:val="0"/>
+        </w:rPr>
+        <w:t>.</w:t>
+      </w:r>
+    </w:p>
+    <w:p>
+      <w:pPr>
+        <w:pStyle w:val="Heading2"/>
+        <w:rPr>
+          <w:rFonts w:ascii="Arial" w:hAnsi="Arial"/>
+        </w:rPr>
+      </w:pPr>
+      <w:bookmarkStart w:id="46" w:name="_Toc113291706"/>
+      <w:r>
+        <w:rPr>
+          <w:rFonts w:ascii="Arial" w:hAnsi="Arial"/>
+        </w:rPr>
+        <w:t>Functional Requirements</w:t>
+      </w:r>
+      <w:bookmarkEnd w:id="46"/>
+    </w:p>
+    <w:p>
+      <w:pPr>
+        <w:pStyle w:val="ListParagraph"/>
+        <w:numPr>
+          <w:ilvl w:val="0"/>
+          <w:numId w:val="10"/>
+        </w:numPr>
+        <w:rPr>
+          <w:rFonts w:ascii="Arial" w:hAnsi="Arial"/>
+          <w:sz w:val="22"/>
+        </w:rPr>
+      </w:pPr>
+      <w:r>
+        <w:rPr>
+          <w:rFonts w:ascii="Arial" w:hAnsi="Arial"/>
+          <w:sz w:val="22"/>
+        </w:rPr>
+        <w:t>Make a date</w:t>
+      </w:r>
+      <w:r>
+        <w:rPr>
+          <w:rFonts w:ascii="Arial" w:hAnsi="Arial"/>
+          <w:sz w:val="22"/>
+        </w:rPr>
+        <w:t xml:space="preserve"> entry to main webpage</w:t>
+      </w:r>
+    </w:p>
+    <w:p>
+      <w:pPr>
+        <w:rPr>
+          <w:rFonts w:ascii="Arial" w:hAnsi="Arial"/>
+          <w:sz w:val="22"/>
+        </w:rPr>
+      </w:pPr>
+    </w:p>
+    <w:p>
+      <w:pPr>
+        <w:rPr>
+          <w:rFonts w:ascii="Arial" w:hAnsi="Arial"/>
+          <w:sz w:val="22"/>
+        </w:rPr>
+      </w:pPr>
+      <w:r>
+        <w:rPr>
+          <w:rFonts w:ascii="Arial" w:hAnsi="Arial"/>
+          <w:sz w:val="22"/>
+        </w:rPr>
+        <w:t>The web application must allow the user to make a date on the webpage (with attached PDFs) via a GUI.</w:t>
+      </w:r>
+    </w:p>
+    <w:p>
+      <w:pPr>
+        <w:rPr>
+          <w:rFonts w:ascii="Arial" w:hAnsi="Arial"/>
+          <w:sz w:val="22"/>
+        </w:rPr>
+      </w:pPr>
+    </w:p>
+    <w:p>
+      <w:pPr>
+        <w:pStyle w:val="ListParagraph"/>
+        <w:numPr>
+          <w:ilvl w:val="1"/>
+          <w:numId w:val="10"/>
+        </w:numPr>
+        <w:rPr>
+          <w:rFonts w:ascii="Arial" w:hAnsi="Arial"/>
+          <w:sz w:val="22"/>
+        </w:rPr>
+      </w:pPr>
+      <w:r>
+        <w:rPr>
+          <w:rFonts w:ascii="Arial" w:hAnsi="Arial"/>
+          <w:sz w:val="22"/>
+        </w:rPr>
+        <w:t>Make a date GUI</w:t>
+      </w:r>
+      <w:r>
+        <w:rPr>
+          <w:rFonts w:ascii="Arial" w:hAnsi="Arial"/>
+          <w:sz w:val="22"/>
+        </w:rPr>
+        <w:t xml:space="preserve">  </w:t>
+      </w:r>
+    </w:p>
+    <w:p>
+      <w:pPr>
+        <w:rPr>
+          <w:rFonts w:ascii="Arial" w:hAnsi="Arial"/>
+          <w:sz w:val="22"/>
+        </w:rPr>
+      </w:pPr>
+    </w:p>
+    <w:p>
+      <w:pPr>
+        <w:rPr>
+          <w:rFonts w:ascii="Arial" w:hAnsi="Arial"/>
+          <w:sz w:val="22"/>
+        </w:rPr>
+      </w:pPr>
+      <w:r>
+        <w:rPr>
+          <w:rFonts w:ascii="Arial" w:hAnsi="Arial"/>
+          <w:sz w:val="22"/>
+        </w:rPr>
+        <w:t xml:space="preserve">The make date GUI must </w:t>
+      </w:r>
+      <w:r>
+        <w:rPr>
+          <w:rFonts w:ascii="Arial" w:hAnsi="Arial"/>
+          <w:sz w:val="22"/>
+        </w:rPr>
+        <w:t xml:space="preserve">have access to add entries to the main webpage. </w:t>
+      </w:r>
+      <w:r>
+        <w:rPr>
+          <w:rFonts w:ascii="Arial" w:hAnsi="Arial"/>
+          <w:sz w:val="22"/>
+        </w:rPr>
+        <w:t xml:space="preserve">The GUI </w:t>
+      </w:r>
+      <w:r>
+        <w:rPr>
+          <w:rFonts w:ascii="Arial" w:hAnsi="Arial"/>
+          <w:sz w:val="22"/>
+        </w:rPr>
+        <w:t>must</w:t>
+      </w:r>
+      <w:r>
+        <w:rPr>
+          <w:rFonts w:ascii="Arial" w:hAnsi="Arial"/>
+          <w:sz w:val="22"/>
+        </w:rPr>
+        <w:t xml:space="preserve"> also</w:t>
+      </w:r>
+      <w:r>
+        <w:rPr>
+          <w:rFonts w:ascii="Arial" w:hAnsi="Arial"/>
+          <w:sz w:val="22"/>
+        </w:rPr>
+        <w:t xml:space="preserve"> have an area where the user can input a date (ex: December 21</w:t>
+      </w:r>
+      <w:r>
+        <w:rPr>
+          <w:rFonts w:ascii="Arial" w:hAnsi="Arial"/>
+          <w:sz w:val="22"/>
+          <w:vertAlign w:val="superscript"/>
+        </w:rPr>
+        <w:t>st</w:t>
+      </w:r>
+      <w:r>
+        <w:rPr>
+          <w:rFonts w:ascii="Arial" w:hAnsi="Arial"/>
+          <w:sz w:val="22"/>
+        </w:rPr>
+        <w:t xml:space="preserve"> 2019)</w:t>
+      </w:r>
+      <w:r>
+        <w:rPr>
+          <w:rFonts w:ascii="Arial" w:hAnsi="Arial"/>
+          <w:sz w:val="22"/>
+        </w:rPr>
+        <w:t>,</w:t>
+      </w:r>
+      <w:r>
+        <w:rPr>
+          <w:rFonts w:ascii="Arial" w:hAnsi="Arial"/>
+          <w:sz w:val="22"/>
+        </w:rPr>
+        <w:t xml:space="preserve"> and upload multiple PDFs from the local drive. User date input information should be required to submit. The GUI </w:t>
+      </w:r>
+      <w:r>
+        <w:rPr>
+          <w:rFonts w:ascii="Arial" w:hAnsi="Arial"/>
+          <w:sz w:val="22"/>
+        </w:rPr>
+        <w:t>will</w:t>
+      </w:r>
+      <w:r>
+        <w:rPr>
+          <w:rFonts w:ascii="Arial" w:hAnsi="Arial"/>
+          <w:sz w:val="22"/>
+        </w:rPr>
+        <w:t xml:space="preserve"> have a button that sumbits the user inputted information to the main webpage. </w:t>
+      </w:r>
+      <w:r>
+        <w:rPr>
+          <w:rFonts w:ascii="Arial" w:hAnsi="Arial"/>
+          <w:sz w:val="22"/>
+        </w:rPr>
+        <w:t>The GUI should also have a button that cancels the user input and exits the GUI.</w:t>
+      </w:r>
+    </w:p>
+    <w:p>
+      <w:pPr>
+        <w:rPr>
+          <w:rFonts w:ascii="Arial" w:hAnsi="Arial"/>
+          <w:sz w:val="22"/>
+        </w:rPr>
+      </w:pPr>
+    </w:p>
+    <w:p>
+      <w:pPr>
+        <w:pStyle w:val="ListParagraph"/>
+        <w:numPr>
+          <w:ilvl w:val="0"/>
+          <w:numId w:val="10"/>
+        </w:numPr>
+        <w:rPr>
+          <w:rFonts w:ascii="Arial" w:hAnsi="Arial"/>
+          <w:sz w:val="22"/>
+        </w:rPr>
+      </w:pPr>
+      <w:r>
+        <w:rPr>
+          <w:rFonts w:ascii="Arial" w:hAnsi="Arial"/>
+          <w:sz w:val="22"/>
+        </w:rPr>
+        <w:t>Delete a date</w:t>
+      </w:r>
+      <w:r>
+        <w:rPr>
+          <w:rFonts w:ascii="Arial" w:hAnsi="Arial"/>
+          <w:sz w:val="22"/>
+        </w:rPr>
+        <w:t xml:space="preserve"> entry from the main webpage</w:t>
+      </w:r>
+    </w:p>
+    <w:p>
+      <w:pPr>
+        <w:rPr>
+          <w:rFonts w:ascii="Arial" w:hAnsi="Arial"/>
+          <w:sz w:val="22"/>
+        </w:rPr>
+      </w:pPr>
+    </w:p>
+    <w:p>
+      <w:pPr>
+        <w:rPr>
+          <w:rFonts w:ascii="Arial" w:hAnsi="Arial"/>
+          <w:sz w:val="22"/>
+        </w:rPr>
+      </w:pPr>
+      <w:r>
+        <w:rPr>
+          <w:rFonts w:ascii="Arial" w:hAnsi="Arial"/>
+          <w:sz w:val="22"/>
+        </w:rPr>
+        <w:t xml:space="preserve">The web application must allow the user to delete a date </w:t>
+      </w:r>
+      <w:r>
+        <w:rPr>
+          <w:rFonts w:ascii="Arial" w:hAnsi="Arial"/>
+          <w:sz w:val="22"/>
+        </w:rPr>
+        <w:t>from the main page along the it’s attached PDFs</w:t>
+      </w:r>
+    </w:p>
+    <w:p>
+      <w:pPr>
+        <w:rPr>
+          <w:rFonts w:ascii="Arial" w:hAnsi="Arial"/>
+          <w:sz w:val="22"/>
+        </w:rPr>
+      </w:pPr>
+    </w:p>
+    <w:p>
+      <w:pPr>
+        <w:pStyle w:val="ListParagraph"/>
+        <w:numPr>
+          <w:ilvl w:val="1"/>
+          <w:numId w:val="10"/>
+        </w:numPr>
+        <w:rPr>
+          <w:rFonts w:ascii="Arial" w:hAnsi="Arial"/>
+          <w:sz w:val="22"/>
+        </w:rPr>
+      </w:pPr>
+      <w:r>
+        <w:rPr>
+          <w:rFonts w:ascii="Arial" w:hAnsi="Arial"/>
+          <w:sz w:val="22"/>
+        </w:rPr>
+        <w:t>Delete a date GUI</w:t>
+      </w:r>
+    </w:p>
+    <w:p>
+      <w:pPr>
+        <w:rPr>
+          <w:rFonts w:ascii="Arial" w:hAnsi="Arial"/>
+          <w:sz w:val="22"/>
+        </w:rPr>
+      </w:pPr>
+    </w:p>
+    <w:p>
+      <w:pPr>
+        <w:rPr>
+          <w:rFonts w:ascii="Arial" w:hAnsi="Arial"/>
+          <w:sz w:val="22"/>
+        </w:rPr>
+      </w:pPr>
+      <w:r>
+        <w:rPr>
+          <w:rFonts w:ascii="Arial" w:hAnsi="Arial"/>
+          <w:sz w:val="22"/>
+        </w:rPr>
+        <w:t>The delete date GUI must access to delete any entry in the main webpage. The GUI must have a drop down menu where the user can scroll to find a date (ex: December 21</w:t>
+      </w:r>
+      <w:r>
+        <w:rPr>
+          <w:rFonts w:ascii="Arial" w:hAnsi="Arial"/>
+          <w:sz w:val="22"/>
+          <w:vertAlign w:val="superscript"/>
+        </w:rPr>
+        <w:t>st</w:t>
+      </w:r>
+      <w:r>
+        <w:rPr>
+          <w:rFonts w:ascii="Arial" w:hAnsi="Arial"/>
+          <w:sz w:val="22"/>
+        </w:rPr>
+        <w:t xml:space="preserve"> 2019), and</w:t>
+      </w:r>
+      <w:r>
+        <w:rPr>
+          <w:rFonts w:ascii="Arial" w:hAnsi="Arial"/>
+          <w:sz w:val="22"/>
+        </w:rPr>
+        <w:t xml:space="preserve"> a button to</w:t>
+      </w:r>
+      <w:r>
+        <w:rPr>
+          <w:rFonts w:ascii="Arial" w:hAnsi="Arial"/>
+          <w:sz w:val="22"/>
+        </w:rPr>
+        <w:t xml:space="preserve"> delete the</w:t>
+      </w:r>
+      <w:r>
+        <w:rPr>
+          <w:rFonts w:ascii="Arial" w:hAnsi="Arial"/>
+          <w:sz w:val="22"/>
+        </w:rPr>
+        <w:t xml:space="preserve"> selected</w:t>
+      </w:r>
+      <w:r>
+        <w:rPr>
+          <w:rFonts w:ascii="Arial" w:hAnsi="Arial"/>
+          <w:sz w:val="22"/>
+        </w:rPr>
+        <w:t xml:space="preserve"> date (along with its PDFs) from the server.</w:t>
+      </w:r>
+      <w:r>
+        <w:rPr>
+          <w:rFonts w:ascii="Arial" w:hAnsi="Arial"/>
+          <w:sz w:val="22"/>
+        </w:rPr>
+        <w:t xml:space="preserve"> The GUI should also have a button that cancels the user input and exits the GUI</w:t>
+      </w:r>
+      <w:r>
+        <w:rPr>
+          <w:rFonts w:ascii="Arial" w:hAnsi="Arial"/>
+          <w:sz w:val="22"/>
+        </w:rPr>
+        <w:t xml:space="preserve">. </w:t>
+      </w:r>
+    </w:p>
+    <w:p>
+      <w:pPr>
+        <w:rPr>
+          <w:rFonts w:ascii="Arial" w:hAnsi="Arial"/>
+          <w:sz w:val="22"/>
+        </w:rPr>
+      </w:pPr>
+    </w:p>
+    <w:p>
+      <w:pPr>
+        <w:pStyle w:val="ListParagraph"/>
+        <w:numPr>
+          <w:ilvl w:val="0"/>
+          <w:numId w:val="10"/>
+        </w:numPr>
+        <w:rPr>
+          <w:rFonts w:ascii="Arial" w:hAnsi="Arial"/>
+          <w:sz w:val="22"/>
+        </w:rPr>
+      </w:pPr>
+      <w:r>
+        <w:rPr>
+          <w:rFonts w:ascii="Arial" w:hAnsi="Arial"/>
+          <w:sz w:val="22"/>
+        </w:rPr>
+        <w:t>Edit a date entry on the main webpage</w:t>
+      </w:r>
+    </w:p>
+    <w:p>
+      <w:pPr>
+        <w:rPr>
+          <w:rFonts w:ascii="Arial" w:hAnsi="Arial"/>
+          <w:sz w:val="22"/>
+        </w:rPr>
+      </w:pPr>
+    </w:p>
+    <w:p>
+      <w:pPr>
+        <w:rPr>
+          <w:rFonts w:ascii="Arial" w:hAnsi="Arial"/>
+          <w:sz w:val="22"/>
+        </w:rPr>
+      </w:pPr>
+      <w:r>
+        <w:rPr>
+          <w:rFonts w:ascii="Arial" w:hAnsi="Arial"/>
+          <w:sz w:val="22"/>
+        </w:rPr>
+        <w:t xml:space="preserve">The web application must allow the user to </w:t>
+      </w:r>
+      <w:r>
+        <w:rPr>
+          <w:rFonts w:ascii="Arial" w:hAnsi="Arial"/>
+          <w:sz w:val="22"/>
+        </w:rPr>
+        <w:t>edit a date (and attached PDFs)</w:t>
+      </w:r>
+      <w:r>
+        <w:rPr>
+          <w:rFonts w:ascii="Arial" w:hAnsi="Arial"/>
+          <w:sz w:val="22"/>
+        </w:rPr>
+        <w:t xml:space="preserve"> on the webpage via a GUI.</w:t>
+      </w:r>
+    </w:p>
+    <w:p>
+      <w:pPr>
+        <w:rPr>
+          <w:rFonts w:ascii="Arial" w:hAnsi="Arial"/>
+          <w:sz w:val="22"/>
+        </w:rPr>
+      </w:pPr>
+    </w:p>
+    <w:p>
+      <w:pPr>
+        <w:pStyle w:val="ListParagraph"/>
+        <w:numPr>
+          <w:ilvl w:val="1"/>
+          <w:numId w:val="10"/>
+        </w:numPr>
+        <w:rPr>
+          <w:rFonts w:ascii="Arial" w:hAnsi="Arial"/>
+          <w:sz w:val="22"/>
+        </w:rPr>
+      </w:pPr>
+      <w:r>
+        <w:rPr>
+          <w:rFonts w:ascii="Arial" w:hAnsi="Arial"/>
+          <w:sz w:val="22"/>
+        </w:rPr>
+        <w:lastRenderedPageBreak/>
+        <w:t>Edit a date GUI</w:t>
+      </w:r>
+    </w:p>
+    <w:p>
+      <w:pPr>
+        <w:rPr>
+          <w:rFonts w:ascii="Arial" w:hAnsi="Arial"/>
+          <w:sz w:val="22"/>
+        </w:rPr>
+      </w:pPr>
+    </w:p>
+    <w:p>
+      <w:pPr>
+        <w:rPr>
+          <w:rFonts w:ascii="Arial" w:hAnsi="Arial"/>
+          <w:sz w:val="22"/>
+        </w:rPr>
+      </w:pPr>
+      <w:r>
+        <w:rPr>
+          <w:rFonts w:ascii="Arial" w:hAnsi="Arial"/>
+          <w:sz w:val="22"/>
+        </w:rPr>
+        <w:t xml:space="preserve">The edit date GUI must access to edit any entry in the main webpage. The GUI must </w:t>
+      </w:r>
+      <w:r>
+        <w:rPr>
+          <w:rFonts w:ascii="Arial" w:hAnsi="Arial"/>
+          <w:sz w:val="22"/>
+        </w:rPr>
+        <w:t xml:space="preserve">also </w:t>
+      </w:r>
+      <w:r>
+        <w:rPr>
+          <w:rFonts w:ascii="Arial" w:hAnsi="Arial"/>
+          <w:sz w:val="22"/>
+        </w:rPr>
+        <w:t>have a</w:t>
+      </w:r>
+      <w:r>
+        <w:rPr>
+          <w:rFonts w:ascii="Arial" w:hAnsi="Arial"/>
+          <w:sz w:val="22"/>
+        </w:rPr>
+        <w:t>n initial</w:t>
+      </w:r>
+      <w:r>
+        <w:rPr>
+          <w:rFonts w:ascii="Arial" w:hAnsi="Arial"/>
+          <w:sz w:val="22"/>
+        </w:rPr>
+        <w:t xml:space="preserve"> drop down menu where the user can scroll to find a date (ex: December 21</w:t>
+      </w:r>
+      <w:r>
+        <w:rPr>
+          <w:rFonts w:ascii="Arial" w:hAnsi="Arial"/>
+          <w:sz w:val="22"/>
+          <w:vertAlign w:val="superscript"/>
+        </w:rPr>
+        <w:t>st</w:t>
+      </w:r>
+      <w:r>
+        <w:rPr>
+          <w:rFonts w:ascii="Arial" w:hAnsi="Arial"/>
+          <w:sz w:val="22"/>
+        </w:rPr>
+        <w:t xml:space="preserve"> 2019). The GUI must also have</w:t>
+      </w:r>
+      <w:r>
+        <w:rPr>
+          <w:rFonts w:ascii="Arial" w:hAnsi="Arial"/>
+          <w:sz w:val="22"/>
+        </w:rPr>
+        <w:t xml:space="preserve"> an</w:t>
+      </w:r>
+      <w:r>
+        <w:rPr>
+          <w:rFonts w:ascii="Arial" w:hAnsi="Arial"/>
+          <w:sz w:val="22"/>
+        </w:rPr>
         <w:t xml:space="preserve"> </w:t>
       </w:r>
       <w:r>
         <w:rPr>
-          <w:i w:val="0"/>
-        </w:rPr>
-        <w:t xml:space="preserve">to run a web based javascript application. </w:t>
-      </w:r>
-      <w:r>
-        <w:rPr>
-          <w:i w:val="0"/>
-        </w:rPr>
-        <w:t>The software components must be able to run the vital interpreters and compilers for t</w:t>
-      </w:r>
-      <w:r>
-        <w:rPr>
-          <w:i w:val="0"/>
-        </w:rPr>
-        <w:t xml:space="preserve">he primary javascript framework </w:t>
-      </w:r>
-      <w:r>
-        <w:rPr>
-          <w:i w:val="0"/>
-        </w:rPr>
-        <w:t>(</w:t>
-      </w:r>
-      <w:r>
-        <w:rPr>
-          <w:i w:val="0"/>
-        </w:rPr>
-        <w:t>NodeJs</w:t>
-      </w:r>
-      <w:r>
-        <w:rPr>
-          <w:i w:val="0"/>
-        </w:rPr>
-        <w:t>)</w:t>
-      </w:r>
-      <w:r>
-        <w:rPr>
-          <w:i w:val="0"/>
+          <w:rFonts w:ascii="Arial" w:hAnsi="Arial"/>
+          <w:sz w:val="22"/>
+        </w:rPr>
+        <w:t>empty “</w:t>
+      </w:r>
+      <w:r>
+        <w:rPr>
+          <w:rFonts w:ascii="Arial" w:hAnsi="Arial"/>
+          <w:sz w:val="22"/>
+        </w:rPr>
+        <w:t>date</w:t>
+      </w:r>
+      <w:r>
+        <w:rPr>
+          <w:rFonts w:ascii="Arial" w:hAnsi="Arial"/>
+          <w:sz w:val="22"/>
+        </w:rPr>
+        <w:t xml:space="preserve"> name”</w:t>
+      </w:r>
+      <w:r>
+        <w:rPr>
+          <w:rFonts w:ascii="Arial" w:hAnsi="Arial"/>
+          <w:sz w:val="22"/>
+        </w:rPr>
+        <w:t xml:space="preserve"> and </w:t>
+      </w:r>
+      <w:r>
+        <w:rPr>
+          <w:rFonts w:ascii="Arial" w:hAnsi="Arial"/>
+          <w:sz w:val="22"/>
+        </w:rPr>
+        <w:t>“</w:t>
+      </w:r>
+      <w:r>
+        <w:rPr>
+          <w:rFonts w:ascii="Arial" w:hAnsi="Arial"/>
+          <w:sz w:val="22"/>
+        </w:rPr>
+        <w:t>PDF</w:t>
+      </w:r>
+      <w:r>
+        <w:rPr>
+          <w:rFonts w:ascii="Arial" w:hAnsi="Arial"/>
+          <w:sz w:val="22"/>
+        </w:rPr>
+        <w:t>s”</w:t>
+      </w:r>
+      <w:r>
+        <w:rPr>
+          <w:rFonts w:ascii="Arial" w:hAnsi="Arial"/>
+          <w:sz w:val="22"/>
+        </w:rPr>
+        <w:t xml:space="preserve"> areas respectivley, underneath the drop down menu. </w:t>
+      </w:r>
+    </w:p>
+    <w:p>
+      <w:pPr>
+        <w:rPr>
+          <w:rFonts w:ascii="Arial" w:hAnsi="Arial"/>
+          <w:sz w:val="22"/>
+        </w:rPr>
+      </w:pPr>
+    </w:p>
+    <w:p>
+      <w:pPr>
+        <w:rPr>
+          <w:rFonts w:ascii="Arial" w:hAnsi="Arial"/>
+          <w:sz w:val="22"/>
+        </w:rPr>
+      </w:pPr>
+      <w:r>
+        <w:rPr>
+          <w:rFonts w:ascii="Arial" w:hAnsi="Arial"/>
+          <w:sz w:val="22"/>
+        </w:rPr>
+        <w:t>When the user has selected a date on the GUI, the date and PDF</w:t>
+      </w:r>
+      <w:r>
+        <w:rPr>
+          <w:rFonts w:ascii="Arial" w:hAnsi="Arial"/>
+          <w:sz w:val="22"/>
+        </w:rPr>
+        <w:t>s</w:t>
+      </w:r>
+      <w:r>
+        <w:rPr>
+          <w:rFonts w:ascii="Arial" w:hAnsi="Arial"/>
+          <w:sz w:val="22"/>
+        </w:rPr>
+        <w:t xml:space="preserve"> should be palced into the apropriate areas below the drop down menu. </w:t>
+      </w:r>
+      <w:r>
+        <w:rPr>
+          <w:rFonts w:ascii="Arial" w:hAnsi="Arial"/>
+          <w:sz w:val="22"/>
+        </w:rPr>
+        <w:t xml:space="preserve">The “date name” area in the GUI should be a text area where the user can edit. </w:t>
+      </w:r>
+      <w:r>
+        <w:rPr>
+          <w:rFonts w:ascii="Arial" w:hAnsi="Arial"/>
+          <w:sz w:val="22"/>
+        </w:rPr>
+        <w:t>The “</w:t>
+      </w:r>
+      <w:r>
+        <w:rPr>
+          <w:rFonts w:ascii="Arial" w:hAnsi="Arial"/>
+          <w:sz w:val="22"/>
+        </w:rPr>
+        <w:t>PDFs</w:t>
+      </w:r>
+      <w:r>
+        <w:rPr>
+          <w:rFonts w:ascii="Arial" w:hAnsi="Arial"/>
+          <w:sz w:val="22"/>
+        </w:rPr>
+        <w:t>” area in the GUI should</w:t>
+      </w:r>
+      <w:r>
+        <w:rPr>
+          <w:rFonts w:ascii="Arial" w:hAnsi="Arial"/>
+          <w:sz w:val="22"/>
+        </w:rPr>
+        <w:t xml:space="preserve"> contain every PDF from the inputed date and allow the user to delete and add a PDF</w:t>
+      </w:r>
+      <w:r>
+        <w:rPr>
+          <w:rFonts w:ascii="Arial" w:hAnsi="Arial"/>
+          <w:sz w:val="22"/>
+        </w:rPr>
+        <w:t>.</w:t>
+      </w:r>
+      <w:r>
+        <w:rPr>
+          <w:rFonts w:ascii="Arial" w:hAnsi="Arial"/>
+          <w:sz w:val="22"/>
+        </w:rPr>
+        <w:t xml:space="preserve"> There </w:t>
+      </w:r>
+      <w:r>
+        <w:rPr>
+          <w:rFonts w:ascii="Arial" w:hAnsi="Arial"/>
+          <w:sz w:val="22"/>
+        </w:rPr>
+        <w:t xml:space="preserve">should be a button in the GUI to submit the revised date (along with revised PDFs) to the server. The GUI should also have a button that cancels the user input and exits the GUI. </w:t>
+      </w:r>
+    </w:p>
+    <w:p>
+      <w:pPr>
+        <w:rPr>
+          <w:rFonts w:ascii="Arial" w:hAnsi="Arial"/>
+          <w:sz w:val="22"/>
+        </w:rPr>
+      </w:pPr>
+    </w:p>
+    <w:p>
+      <w:pPr>
+        <w:pStyle w:val="ListParagraph"/>
+        <w:numPr>
+          <w:ilvl w:val="0"/>
+          <w:numId w:val="10"/>
+        </w:numPr>
+        <w:rPr>
+          <w:rFonts w:ascii="Arial" w:hAnsi="Arial"/>
+          <w:sz w:val="22"/>
+        </w:rPr>
+      </w:pPr>
+      <w:r>
+        <w:rPr>
+          <w:rFonts w:ascii="Arial" w:hAnsi="Arial"/>
+          <w:sz w:val="22"/>
+        </w:rPr>
+        <w:t>Main webpage</w:t>
+      </w:r>
+    </w:p>
+    <w:p>
+      <w:pPr>
+        <w:rPr>
+          <w:rFonts w:ascii="Arial" w:hAnsi="Arial"/>
+          <w:sz w:val="22"/>
+        </w:rPr>
+      </w:pPr>
+    </w:p>
+    <w:p>
+      <w:pPr>
+        <w:rPr>
+          <w:rFonts w:ascii="Arial" w:hAnsi="Arial"/>
+          <w:sz w:val="22"/>
+        </w:rPr>
+      </w:pPr>
+      <w:r>
+        <w:rPr>
+          <w:rFonts w:ascii="Arial" w:hAnsi="Arial"/>
+          <w:sz w:val="22"/>
+        </w:rPr>
+        <w:t xml:space="preserve">The main webpage can be a long list containing every date entry. </w:t>
+      </w:r>
+      <w:r>
+        <w:rPr>
+          <w:rFonts w:ascii="Arial" w:hAnsi="Arial"/>
+          <w:sz w:val="22"/>
+        </w:rPr>
+        <w:t>The main webpage must list dates (along with their PDFs) in order of upcomming</w:t>
+      </w:r>
+      <w:r>
+        <w:rPr>
+          <w:rFonts w:ascii="Arial" w:hAnsi="Arial"/>
+          <w:sz w:val="22"/>
+        </w:rPr>
+        <w:t xml:space="preserve"> calendar</w:t>
+      </w:r>
+      <w:r>
+        <w:rPr>
+          <w:rFonts w:ascii="Arial" w:hAnsi="Arial"/>
+          <w:sz w:val="22"/>
+        </w:rPr>
+        <w:t xml:space="preserve"> date. On any date in the main webpage, there must be links to download the uploaded PDFs. The main web page should communidate with the add, edit, and delete functions and update respectivley. </w:t>
+      </w:r>
+    </w:p>
+    <w:p>
+      <w:pPr>
+        <w:rPr>
+          <w:rFonts w:ascii="Arial" w:hAnsi="Arial"/>
+          <w:sz w:val="22"/>
+        </w:rPr>
+      </w:pPr>
+    </w:p>
+    <w:p>
+      <w:pPr>
+        <w:pStyle w:val="ListParagraph"/>
+        <w:numPr>
+          <w:ilvl w:val="0"/>
+          <w:numId w:val="10"/>
+        </w:numPr>
+        <w:rPr>
+          <w:rFonts w:ascii="Arial" w:hAnsi="Arial"/>
+          <w:sz w:val="22"/>
+        </w:rPr>
+      </w:pPr>
+      <w:r>
+        <w:rPr>
+          <w:rFonts w:ascii="Arial" w:hAnsi="Arial"/>
+          <w:sz w:val="22"/>
+        </w:rPr>
+        <w:t>Main wepage menu</w:t>
+      </w:r>
+    </w:p>
+    <w:p>
+      <w:pPr>
+        <w:rPr>
+          <w:rFonts w:ascii="Arial" w:hAnsi="Arial"/>
+          <w:sz w:val="22"/>
+        </w:rPr>
+      </w:pPr>
+    </w:p>
+    <w:p>
+      <w:pPr>
+        <w:rPr>
+          <w:rFonts w:ascii="Arial" w:hAnsi="Arial"/>
+          <w:sz w:val="22"/>
+        </w:rPr>
+      </w:pPr>
+      <w:r>
+        <w:rPr>
+          <w:rFonts w:ascii="Arial" w:hAnsi="Arial"/>
+          <w:sz w:val="22"/>
+        </w:rPr>
+        <w:t>The web application must have</w:t>
+      </w:r>
+      <w:r>
+        <w:rPr>
+          <w:rFonts w:ascii="Arial" w:hAnsi="Arial"/>
+          <w:sz w:val="22"/>
+        </w:rPr>
+        <w:t xml:space="preserve"> menu with</w:t>
+      </w:r>
+      <w:r>
+        <w:rPr>
+          <w:rFonts w:ascii="Arial" w:hAnsi="Arial"/>
+          <w:sz w:val="22"/>
+        </w:rPr>
+        <w:t xml:space="preserve"> link</w:t>
+      </w:r>
+      <w:r>
+        <w:rPr>
+          <w:rFonts w:ascii="Arial" w:hAnsi="Arial"/>
+          <w:sz w:val="22"/>
+        </w:rPr>
+        <w:t>s</w:t>
+      </w:r>
+      <w:r>
+        <w:rPr>
+          <w:rFonts w:ascii="Arial" w:hAnsi="Arial"/>
+          <w:sz w:val="22"/>
+        </w:rPr>
+        <w:t xml:space="preserve"> to open the “make a date”</w:t>
+      </w:r>
+      <w:r>
+        <w:rPr>
+          <w:rFonts w:ascii="Arial" w:hAnsi="Arial"/>
+          <w:sz w:val="22"/>
+        </w:rPr>
+        <w:t>, “delete a date”</w:t>
+      </w:r>
+      <w:r>
+        <w:rPr>
+          <w:rFonts w:ascii="Arial" w:hAnsi="Arial"/>
+          <w:sz w:val="22"/>
         </w:rPr>
         <w:t>,</w:t>
       </w:r>
       <w:r>
         <w:rPr>
-          <w:i w:val="0"/>
-        </w:rPr>
-        <w:t xml:space="preserve"> along with an ExpressJs library</w:t>
-      </w:r>
-      <w:r>
-        <w:rPr>
-          <w:i w:val="0"/>
-        </w:rPr>
-        <w:t>.</w:t>
-      </w:r>
+          <w:rFonts w:ascii="Arial" w:hAnsi="Arial"/>
+          <w:sz w:val="22"/>
+        </w:rPr>
+        <w:t xml:space="preserve"> “edit a date”</w:t>
+      </w:r>
+      <w:r>
+        <w:rPr>
+          <w:rFonts w:ascii="Arial" w:hAnsi="Arial"/>
+          <w:sz w:val="22"/>
+        </w:rPr>
+        <w:t xml:space="preserve"> GUI</w:t>
+      </w:r>
+      <w:r>
+        <w:rPr>
+          <w:rFonts w:ascii="Arial" w:hAnsi="Arial"/>
+          <w:sz w:val="22"/>
+        </w:rPr>
+        <w:t>s</w:t>
+      </w:r>
+      <w:r>
+        <w:rPr>
+          <w:rFonts w:ascii="Arial" w:hAnsi="Arial"/>
+          <w:sz w:val="22"/>
+        </w:rPr>
+        <w:t>, and manual</w:t>
+      </w:r>
+      <w:r>
+        <w:rPr>
+          <w:rFonts w:ascii="Arial" w:hAnsi="Arial"/>
+          <w:sz w:val="22"/>
+        </w:rPr>
+        <w:t xml:space="preserve">. </w:t>
+      </w:r>
+    </w:p>
+    <w:p>
+      <w:pPr>
+        <w:pStyle w:val="Heading2"/>
+        <w:rPr>
+          <w:rFonts w:ascii="Arial" w:hAnsi="Arial"/>
+        </w:rPr>
+      </w:pPr>
+      <w:bookmarkStart w:id="47" w:name="_Toc113291707"/>
+      <w:r>
+        <w:rPr>
+          <w:rFonts w:ascii="Arial" w:hAnsi="Arial"/>
+        </w:rPr>
+        <w:t>Behaviour Requirements</w:t>
+      </w:r>
+      <w:bookmarkEnd w:id="47"/>
     </w:p>
     <w:p>
       <w:pPr>
         <w:pStyle w:val="Heading3"/>
-        <w:rPr>
-          <w:rFonts w:ascii="Arial" w:hAnsi="Arial"/>
-        </w:rPr>
-      </w:pPr>
-      <w:bookmarkStart w:id="45" w:name="_Toc439994686"/>
-      <w:r>
-        <w:rPr>
-          <w:rFonts w:ascii="Arial" w:hAnsi="Arial"/>
-        </w:rPr>
-        <w:t>Communications Interfaces</w:t>
-      </w:r>
-      <w:bookmarkEnd w:id="45"/>
-    </w:p>
-    <w:p>
-      <w:pPr>
-        <w:pStyle w:val="template"/>
-        <w:jc w:val="both"/>
-        <w:rPr>
-          <w:color w:val="0000FF"/>
-        </w:rPr>
-      </w:pPr>
-      <w:r>
-        <w:t>&lt;</w:t>
-      </w:r>
-      <w:r>
-        <w:rPr>
-          <w:color w:val="0000FF"/>
-        </w:rPr>
-        <w:t>Describe the requirements associated with any communications functions required by this product, including e-mail, web browser, network server communications protocols, electronic forms, and so on. Define any pertinent message formatting. Identify any communication standards that will be used, such as FTP or HTTP. Specify any communication security or encryption issues, data transfer rates, and synchronization mechanisms.</w:t>
-      </w:r>
-    </w:p>
-    <w:p>
-      <w:pPr>
-        <w:pStyle w:val="template"/>
-        <w:jc w:val="both"/>
-        <w:rPr>
-          <w:color w:val="0000FF"/>
-        </w:rPr>
-      </w:pPr>
-      <w:bookmarkStart w:id="46" w:name="_GoBack"/>
-      <w:bookmarkEnd w:id="46"/>
-    </w:p>
-    <w:p>
-      <w:pPr>
-        <w:pStyle w:val="template"/>
-        <w:jc w:val="both"/>
-      </w:pPr>
-      <w:r>
-        <w:t>TO DO: Do not go into too much detail, but provide 1-2 paragraphs were you will outline the major communication standards. For example, if you decide to use encryption there is no need to specify the exact encryption standards, but rather, specify the fact that the data will be encrypted and name what standards you consider using. &gt;</w:t>
-      </w:r>
-    </w:p>
-    <w:p>
-      <w:pPr>
-        <w:pStyle w:val="template"/>
-        <w:rPr>
-          <w:i w:val="0"/>
-        </w:rPr>
-      </w:pPr>
-    </w:p>
-    <w:p>
-      <w:pPr>
-        <w:pStyle w:val="Heading2"/>
-        <w:rPr>
-          <w:rFonts w:ascii="Arial" w:hAnsi="Arial"/>
-        </w:rPr>
-      </w:pPr>
-      <w:bookmarkStart w:id="47" w:name="_Toc113291706"/>
-      <w:r>
-        <w:rPr>
-          <w:rFonts w:ascii="Arial" w:hAnsi="Arial"/>
-        </w:rPr>
-        <w:t>Functional Requirements</w:t>
-      </w:r>
-      <w:bookmarkEnd w:id="47"/>
-    </w:p>
-    <w:p>
-      <w:pPr>
-        <w:pStyle w:val="NormalWeb"/>
-        <w:spacing w:before="0" w:beforeAutospacing="0" w:after="0" w:afterAutospacing="0"/>
-        <w:rPr>
-          <w:rFonts w:ascii="Arial" w:hAnsi="Arial"/>
-          <w:i/>
-          <w:sz w:val="22"/>
-        </w:rPr>
-      </w:pPr>
-      <w:r>
-        <w:rPr>
-          <w:i/>
-        </w:rPr>
-        <w:t xml:space="preserve">&lt; </w:t>
-      </w:r>
-      <w:r>
-        <w:rPr>
-          <w:rFonts w:ascii="Arial" w:hAnsi="Arial"/>
-          <w:i/>
-          <w:color w:val="0000FF"/>
-          <w:sz w:val="22"/>
-        </w:rPr>
-        <w:t>Functional requirements capture the intended behavior of the system. This behavior may be expressed as services, tasks or functions the system is required to perform. This section is the direct continuation of section 2.2 where you have specified the general functional requirements. Here, you should list in detail the different product functions with specific explanations regarding every function.</w:t>
-      </w:r>
-      <w:r>
-        <w:rPr>
-          <w:rFonts w:ascii="Arial" w:hAnsi="Arial"/>
-          <w:i/>
-          <w:sz w:val="22"/>
-        </w:rPr>
-        <w:t xml:space="preserve"> </w:t>
-      </w:r>
-    </w:p>
-    <w:p>
-      <w:pPr>
-        <w:rPr>
-          <w:rFonts w:ascii="Arial" w:hAnsi="Arial"/>
-          <w:i/>
-          <w:sz w:val="22"/>
-        </w:rPr>
-      </w:pPr>
-    </w:p>
-    <w:p>
-      <w:pPr>
-        <w:rPr>
-          <w:rFonts w:ascii="Arial" w:hAnsi="Arial"/>
-          <w:i/>
-          <w:sz w:val="22"/>
-        </w:rPr>
-      </w:pPr>
-      <w:r>
-        <w:rPr>
-          <w:rFonts w:ascii="Arial" w:hAnsi="Arial"/>
-          <w:i/>
-          <w:sz w:val="22"/>
-        </w:rPr>
-        <w:t>TO DO: Break</w:t>
-      </w:r>
-      <w:r>
-        <w:rPr>
-          <w:rFonts w:ascii="Arial" w:hAnsi="Arial"/>
-          <w:i/>
-          <w:sz w:val="22"/>
-        </w:rPr>
-        <w:t xml:space="preserve"> the functional requirements to several functional areas and divide this section into subsections accordingly. Provide a detailed list of all product operations related to these functional areas. </w:t>
-      </w:r>
-    </w:p>
-    <w:p>
-      <w:pPr>
-        <w:pStyle w:val="Heading2"/>
-        <w:rPr>
-          <w:rFonts w:ascii="Arial" w:hAnsi="Arial"/>
-        </w:rPr>
-      </w:pPr>
-      <w:bookmarkStart w:id="48" w:name="_Toc113291707"/>
-      <w:r>
-        <w:rPr>
-          <w:rFonts w:ascii="Arial" w:hAnsi="Arial"/>
-        </w:rPr>
-        <w:t>Behaviour Requirements</w:t>
-      </w:r>
+        <w:spacing w:line="240" w:lineRule="auto"/>
+        <w:rPr>
+          <w:rFonts w:ascii="Arial" w:hAnsi="Arial"/>
+        </w:rPr>
+      </w:pPr>
+      <w:r>
+        <w:rPr>
+          <w:rFonts w:ascii="Arial" w:hAnsi="Arial"/>
+        </w:rPr>
+        <w:t>Use Case View</w:t>
+      </w:r>
+    </w:p>
+    <w:p>
+      <w:pPr>
+        <w:spacing w:line="240" w:lineRule="auto"/>
+        <w:rPr>
+          <w:rFonts w:ascii="Arial" w:hAnsi="Arial" w:cs="Arial"/>
+        </w:rPr>
+      </w:pPr>
+      <w:r>
+        <w:rPr>
+          <w:rFonts w:ascii="Arial" w:hAnsi="Arial" w:cs="Arial"/>
+        </w:rPr>
+        <w:t>Add a date</w:t>
+      </w:r>
+      <w:r>
+        <w:rPr>
+          <w:rFonts w:ascii="Arial" w:hAnsi="Arial" w:cs="Arial"/>
+        </w:rPr>
+        <w:t xml:space="preserve"> – Adds a date entry (along with PDFs) to the main webpage</w:t>
+      </w:r>
+    </w:p>
+    <w:p>
+      <w:pPr>
+        <w:spacing w:line="240" w:lineRule="auto"/>
+        <w:rPr>
+          <w:rFonts w:ascii="Arial" w:hAnsi="Arial" w:cs="Arial"/>
+        </w:rPr>
+      </w:pPr>
+      <w:r>
+        <w:rPr>
+          <w:rFonts w:ascii="Arial" w:hAnsi="Arial" w:cs="Arial"/>
+        </w:rPr>
+        <w:t>Delete a date – Deletes a date entry (along with PDFs) from the main webpage</w:t>
+      </w:r>
+    </w:p>
+    <w:p>
+      <w:pPr>
+        <w:spacing w:line="240" w:lineRule="auto"/>
+        <w:rPr>
+          <w:rFonts w:ascii="Arial" w:hAnsi="Arial" w:cs="Arial"/>
+        </w:rPr>
+      </w:pPr>
+      <w:r>
+        <w:rPr>
+          <w:rFonts w:ascii="Arial" w:hAnsi="Arial" w:cs="Arial"/>
+        </w:rPr>
+        <w:t>Edit a date – Fetches a date entry, allows to edit date/PDFs, adds back to main webpage</w:t>
+      </w:r>
+    </w:p>
+    <w:p>
+      <w:pPr>
+        <w:spacing w:line="240" w:lineRule="auto"/>
+        <w:rPr>
+          <w:rFonts w:ascii="Arial" w:hAnsi="Arial" w:cs="Arial"/>
+        </w:rPr>
+      </w:pPr>
+      <w:r>
+        <w:rPr>
+          <w:rFonts w:ascii="Arial" w:hAnsi="Arial" w:cs="Arial"/>
+        </w:rPr>
+        <w:t>Main webpage – Lists all date entries and allows PDFs to be downloaded</w:t>
+      </w:r>
+    </w:p>
+    <w:p>
+      <w:pPr>
+        <w:spacing w:line="240" w:lineRule="auto"/>
+        <w:rPr>
+          <w:rFonts w:ascii="Arial" w:hAnsi="Arial" w:cs="Arial"/>
+        </w:rPr>
+      </w:pPr>
+      <w:r>
+        <w:rPr>
+          <w:rFonts w:ascii="Arial" w:hAnsi="Arial" w:cs="Arial"/>
+        </w:rPr>
+        <w:t>Band Leader – Runs what informait</w:t>
+      </w:r>
+      <w:bookmarkStart w:id="48" w:name="_GoBack"/>
       <w:bookmarkEnd w:id="48"/>
-    </w:p>
-    <w:p>
-      <w:pPr>
-        <w:pStyle w:val="Heading3"/>
-        <w:rPr>
-          <w:rFonts w:ascii="Arial" w:hAnsi="Arial"/>
-        </w:rPr>
-      </w:pPr>
-      <w:r>
-        <w:rPr>
-          <w:rFonts w:ascii="Arial" w:hAnsi="Arial"/>
-        </w:rPr>
-        <w:t>Use Case View</w:t>
-      </w:r>
-    </w:p>
-    <w:p>
-      <w:pPr>
-        <w:pStyle w:val="template"/>
+      <w:r>
+        <w:rPr>
+          <w:rFonts w:ascii="Arial" w:hAnsi="Arial" w:cs="Arial"/>
+        </w:rPr>
+        <w:t>on is on the webpage</w:t>
+      </w:r>
+    </w:p>
+    <w:p>
+      <w:pPr>
         <w:spacing w:line="240" w:lineRule="auto"/>
-        <w:jc w:val="both"/>
-      </w:pPr>
-      <w:r>
-        <w:t>&lt;</w:t>
-      </w:r>
-      <w:r>
-        <w:rPr>
-          <w:color w:val="0000FF"/>
-        </w:rPr>
-        <w:t xml:space="preserve">A use case defines a goal-oriented set of interactions between external actors and the system under consideration. </w:t>
-      </w:r>
-    </w:p>
-    <w:p>
-      <w:pPr>
-        <w:pStyle w:val="template"/>
+        <w:rPr>
+          <w:rFonts w:ascii="Arial" w:hAnsi="Arial" w:cs="Arial"/>
+        </w:rPr>
+      </w:pPr>
+      <w:r>
+        <w:rPr>
+          <w:rFonts w:ascii="Arial" w:hAnsi="Arial" w:cs="Arial"/>
+        </w:rPr>
+        <w:t>Band Member – Downloads PDFs that the band leader uploads</w:t>
+      </w:r>
+    </w:p>
+    <w:p>
+      <w:pPr>
         <w:spacing w:line="240" w:lineRule="auto"/>
-        <w:jc w:val="both"/>
-      </w:pPr>
-    </w:p>
-    <w:p>
-      <w:pPr>
-        <w:pStyle w:val="template"/>
+        <w:jc w:val="center"/>
+      </w:pPr>
+      <w:r>
+        <w:drawing>
+          <wp:inline distT="0" distB="0" distL="0" distR="0" wp14:anchorId="2D77E9DD" wp14:editId="29F6632F">
+            <wp:extent cx="3788229" cy="1857206"/>
+            <wp:effectExtent l="0" t="0" r="0" b="0"/>
+            <wp:docPr id="6" name="Picture 6"/>
+            <wp:cNvGraphicFramePr>
+              <a:graphicFrameLocks xmlns:a="http://schemas.openxmlformats.org/drawingml/2006/main" noChangeAspect="1"/>
+            </wp:cNvGraphicFramePr>
+            <a:graphic xmlns:a="http://schemas.openxmlformats.org/drawingml/2006/main">
+              <a:graphicData uri="http://schemas.openxmlformats.org/drawingml/2006/picture">
+                <pic:pic xmlns:pic="http://schemas.openxmlformats.org/drawingml/2006/picture">
+                  <pic:nvPicPr>
+                    <pic:cNvPr id="6" name="Untitled Diagram.png"/>
+                    <pic:cNvPicPr/>
+                  </pic:nvPicPr>
+                  <pic:blipFill>
+                    <a:blip r:embed="rId14"/>
+                    <a:stretch>
+                      <a:fillRect/>
+                    </a:stretch>
+                  </pic:blipFill>
+                  <pic:spPr>
+                    <a:xfrm>
+                      <a:off x="0" y="0"/>
+                      <a:ext cx="3811041" cy="1868390"/>
+                    </a:xfrm>
+                    <a:prstGeom prst="rect">
+                      <a:avLst/>
+                    </a:prstGeom>
+                  </pic:spPr>
+                </pic:pic>
+              </a:graphicData>
+            </a:graphic>
+          </wp:inline>
+        </w:drawing>
+      </w:r>
+    </w:p>
+    <w:p>
+      <w:pPr>
         <w:spacing w:line="240" w:lineRule="auto"/>
-        <w:jc w:val="both"/>
-      </w:pPr>
-      <w:r>
-        <w:t>TO DO: Provid</w:t>
-      </w:r>
-      <w:r>
-        <w:t xml:space="preserve">e a use case diagram which shows </w:t>
-      </w:r>
-      <w:r>
-        <w:t>the entire system and all possible actors. Do not include detailed use case descriptions (these will be needed when you will be working on the Test Plan), but make sure to include a short description of what every use-case is, who are the actors in your diagr</w:t>
-      </w:r>
-      <w:r>
-        <w:t>am</w:t>
-      </w:r>
-      <w:r>
-        <w:t>.&gt;</w:t>
-      </w:r>
+      </w:pPr>
     </w:p>
     <w:p/>
     <w:p/>
-    <w:p/>
-    <w:p/>
-    <w:p/>
-    <w:p/>
-    <w:p/>
-    <w:p/>
-    <w:p/>
-    <w:p/>
-    <w:p/>
-    <w:p/>
-    <w:p/>
-    <w:p/>
-    <w:p/>
-    <w:p/>
-    <w:p/>
-    <w:p/>
+    <w:p>
+      <w:pPr>
+        <w:pStyle w:val="Heading1"/>
+        <w:pBdr>
+          <w:top w:val="single" w:sz="4" w:space="1" w:color="auto"/>
+          <w:left w:val="single" w:sz="4" w:space="4" w:color="auto"/>
+          <w:bottom w:val="single" w:sz="4" w:space="1" w:color="auto"/>
+          <w:right w:val="single" w:sz="4" w:space="4" w:color="auto"/>
+        </w:pBdr>
+        <w:shd w:val="clear" w:color="auto" w:fill="4C4C4C"/>
+        <w:rPr>
+          <w:rFonts w:ascii="Arial" w:hAnsi="Arial"/>
+          <w:color w:val="FFFFFF"/>
+        </w:rPr>
+      </w:pPr>
+      <w:bookmarkStart w:id="49" w:name="_Toc113291708"/>
+      <w:bookmarkStart w:id="50" w:name="_Toc439994690"/>
+      <w:r>
+        <w:rPr>
+          <w:rFonts w:ascii="Arial" w:hAnsi="Arial"/>
+          <w:color w:val="FFFFFF"/>
+        </w:rPr>
+        <w:lastRenderedPageBreak/>
+        <w:t>Other Non-functional Requirements</w:t>
+      </w:r>
+      <w:bookmarkEnd w:id="49"/>
+    </w:p>
+    <w:p>
+      <w:pPr>
+        <w:pStyle w:val="Heading2"/>
+        <w:rPr>
+          <w:rFonts w:ascii="Arial" w:hAnsi="Arial"/>
+        </w:rPr>
+      </w:pPr>
+      <w:bookmarkStart w:id="51" w:name="_Toc113291709"/>
+      <w:r>
+        <w:rPr>
+          <w:rFonts w:ascii="Arial" w:hAnsi="Arial"/>
+        </w:rPr>
+        <w:t>Performance Requirements</w:t>
+      </w:r>
+      <w:bookmarkEnd w:id="50"/>
+      <w:bookmarkEnd w:id="51"/>
+    </w:p>
+    <w:p>
+      <w:pPr>
+        <w:pStyle w:val="template"/>
+        <w:jc w:val="both"/>
+      </w:pPr>
+      <w:r>
+        <w:t>&lt;</w:t>
+      </w:r>
+      <w:r>
+        <w:rPr>
+          <w:color w:val="0000FF"/>
+        </w:rPr>
+        <w:t>If there are performance requirements for the product under various circumstances, state them here and explain their rationale, to help the developers understand the intent and make suitable design choices. Specify the timing relationships for real time systems. Make such requirements as specific as possible. You may need to state performance requirements for individual functional requirements or features.</w:t>
+      </w:r>
+      <w:r>
+        <w:t xml:space="preserve"> </w:t>
+      </w:r>
+    </w:p>
+    <w:p>
+      <w:pPr>
+        <w:pStyle w:val="template"/>
+        <w:jc w:val="both"/>
+      </w:pPr>
+      <w:r>
+        <w:t xml:space="preserve">TODO: Provide </w:t>
+      </w:r>
+      <w:r>
+        <w:t>relevant</w:t>
+      </w:r>
+      <w:r>
+        <w:t xml:space="preserve"> performance requirements based on the information you collected from the client. For example you can say “1. Any transaction will not take more than 10 seconds, etc…&gt;</w:t>
+      </w:r>
+    </w:p>
+    <w:p>
+      <w:pPr>
+        <w:pStyle w:val="Heading2"/>
+        <w:rPr>
+          <w:rFonts w:ascii="Arial" w:hAnsi="Arial"/>
+        </w:rPr>
+      </w:pPr>
+      <w:bookmarkStart w:id="52" w:name="_Toc439994691"/>
+      <w:bookmarkStart w:id="53" w:name="_Toc113291710"/>
+      <w:r>
+        <w:rPr>
+          <w:rFonts w:ascii="Arial" w:hAnsi="Arial"/>
+        </w:rPr>
+        <w:t>Safety and Security Requirements</w:t>
+      </w:r>
+      <w:bookmarkEnd w:id="52"/>
+      <w:bookmarkEnd w:id="53"/>
+    </w:p>
+    <w:p>
+      <w:pPr>
+        <w:pStyle w:val="template"/>
+        <w:jc w:val="both"/>
+      </w:pPr>
+      <w:r>
+        <w:t>&lt;</w:t>
+      </w:r>
+      <w:r>
+        <w:rPr>
+          <w:color w:val="0000FF"/>
+        </w:rPr>
+        <w:t>Specify those requirements that are concerned with possible loss, damage, or harm that could result from the use of the product. Define any safeguards or actions that must be taken, as well as actions that must be prevented. Refer to any external policies or regulations that state safety issues that affect the product’s design or use. Define any safety certifications that must be satisfied</w:t>
+      </w:r>
+      <w:r>
+        <w:t xml:space="preserve">. </w:t>
+      </w:r>
+      <w:r>
+        <w:rPr>
+          <w:color w:val="0000FF"/>
+        </w:rPr>
+        <w:t>Specify any requirements regarding security or privacy issues surrounding use of the product or protection of the data used or created by the product. Define any user identity authentication requirements.</w:t>
+      </w:r>
+    </w:p>
+    <w:p>
+      <w:pPr>
+        <w:pStyle w:val="template"/>
+        <w:jc w:val="both"/>
+      </w:pPr>
+      <w:r>
+        <w:t xml:space="preserve">TODO: </w:t>
+      </w:r>
+    </w:p>
+    <w:p>
+      <w:pPr>
+        <w:pStyle w:val="template"/>
+        <w:numPr>
+          <w:ilvl w:val="0"/>
+          <w:numId w:val="4"/>
+        </w:numPr>
+        <w:jc w:val="both"/>
+      </w:pPr>
+      <w:r>
+        <w:t xml:space="preserve">Provide relevant </w:t>
+      </w:r>
+      <w:r>
+        <w:t xml:space="preserve">safety requirements based on your interview with the client or, on your </w:t>
+      </w:r>
+      <w:r>
+        <w:t>expectation for the product</w:t>
+      </w:r>
+      <w:r>
+        <w:t>.</w:t>
+      </w:r>
+    </w:p>
+    <w:p>
+      <w:pPr>
+        <w:pStyle w:val="template"/>
+        <w:numPr>
+          <w:ilvl w:val="0"/>
+          <w:numId w:val="4"/>
+        </w:numPr>
+        <w:jc w:val="both"/>
+      </w:pPr>
+      <w:r>
+        <w:t>Describe briefly what level of security is expected from this product by your client and provide a bulleted (or numbered) list of the major security requirements.&gt;</w:t>
+      </w:r>
+    </w:p>
+    <w:p>
+      <w:pPr>
+        <w:pStyle w:val="Heading2"/>
+        <w:rPr>
+          <w:rFonts w:ascii="Arial" w:hAnsi="Arial"/>
+        </w:rPr>
+      </w:pPr>
+      <w:bookmarkStart w:id="54" w:name="_Toc439994693"/>
+      <w:bookmarkStart w:id="55" w:name="_Toc113291711"/>
+      <w:r>
+        <w:rPr>
+          <w:rFonts w:ascii="Arial" w:hAnsi="Arial"/>
+        </w:rPr>
+        <w:t>Software Quality Attributes</w:t>
+      </w:r>
+      <w:bookmarkEnd w:id="54"/>
+      <w:bookmarkEnd w:id="55"/>
+    </w:p>
+    <w:p>
+      <w:pPr>
+        <w:pStyle w:val="template"/>
+        <w:jc w:val="both"/>
+      </w:pPr>
+      <w:r>
+        <w:t>&lt;</w:t>
+      </w:r>
+      <w:r>
+        <w:rPr>
+          <w:color w:val="0000FF"/>
+        </w:rPr>
+        <w:t>Specify any additional quality characteristics for the product that will be important to either the customers or the developers. Some to consider are: adaptability, availability, correctness, flexibility, interoperability, maintainability, portability, reliability, reusability, robustness, testability, and usability. Write these to be specific, quantitative, and verifiable when possible. At the least, clarify the relative preferences for various attributes, such as ease of use over ease of learning.</w:t>
+      </w:r>
+      <w:r>
+        <w:t xml:space="preserve"> </w:t>
+      </w:r>
+    </w:p>
+    <w:p>
+      <w:pPr>
+        <w:pStyle w:val="template"/>
+        <w:jc w:val="both"/>
+      </w:pPr>
+    </w:p>
+    <w:p>
+      <w:pPr>
+        <w:pStyle w:val="template"/>
+        <w:jc w:val="both"/>
+      </w:pPr>
+      <w:r>
+        <w:t>TODO: Use subsections (e.g., 4.3.1 Reliability, 4.3.2 Portability, etc…) provide requirements related to the different software quality attributes. Base the information you include in these subsections on the material you have learned in the class. Make sure, that you do not just write “This software shall be maintainable…” Indicate ho</w:t>
+      </w:r>
+      <w:r>
+        <w:t>w you plan to achieve it, etc</w:t>
+      </w:r>
+      <w:r>
+        <w:t>.&gt;</w:t>
+      </w:r>
+    </w:p>
+    <w:p>
+      <w:pPr>
+        <w:pStyle w:val="template"/>
+        <w:rPr>
+          <w:i w:val="0"/>
+        </w:rPr>
+      </w:pPr>
+    </w:p>
+    <w:p>
+      <w:pPr>
+        <w:pStyle w:val="template"/>
+      </w:pPr>
+    </w:p>
+    <w:p>
+      <w:pPr>
+        <w:pStyle w:val="template"/>
+      </w:pPr>
+    </w:p>
+    <w:p>
+      <w:pPr>
+        <w:pStyle w:val="template"/>
+      </w:pPr>
+    </w:p>
+    <w:p>
+      <w:pPr>
+        <w:pStyle w:val="template"/>
+      </w:pPr>
+    </w:p>
     <w:p>
       <w:pPr>
         <w:pStyle w:val="Heading1"/>
@@ -4763,261 +5963,6 @@
           <w:color w:val="FFFFFF"/>
         </w:rPr>
       </w:pPr>
-      <w:bookmarkStart w:id="49" w:name="_Toc113291708"/>
-      <w:bookmarkStart w:id="50" w:name="_Toc439994690"/>
-      <w:r>
-        <w:rPr>
-          <w:rFonts w:ascii="Arial" w:hAnsi="Arial"/>
-          <w:color w:val="FFFFFF"/>
-        </w:rPr>
-        <w:t>Other Non-functional Requirements</w:t>
-      </w:r>
-      <w:bookmarkEnd w:id="49"/>
-    </w:p>
-    <w:p>
-      <w:pPr>
-        <w:pStyle w:val="Heading2"/>
-        <w:rPr>
-          <w:rFonts w:ascii="Arial" w:hAnsi="Arial"/>
-        </w:rPr>
-      </w:pPr>
-      <w:bookmarkStart w:id="51" w:name="_Toc113291709"/>
-      <w:r>
-        <w:rPr>
-          <w:rFonts w:ascii="Arial" w:hAnsi="Arial"/>
-        </w:rPr>
-        <w:t>Performance Requirements</w:t>
-      </w:r>
-      <w:bookmarkEnd w:id="50"/>
-      <w:bookmarkEnd w:id="51"/>
-    </w:p>
-    <w:p>
-      <w:pPr>
-        <w:pStyle w:val="template"/>
-        <w:jc w:val="both"/>
-      </w:pPr>
-      <w:r>
-        <w:t>&lt;</w:t>
-      </w:r>
-      <w:r>
-        <w:rPr>
-          <w:color w:val="0000FF"/>
-        </w:rPr>
-        <w:t>If there are performance requirements for the product under various circumstances, state them here and explain their rationale, to help the developers understand the intent and make suitable design choices. Specify the timing relationships for real time systems. Make such requirements as specific as possible. You may need to state performance requirements for individual functional requirements or features.</w:t>
-      </w:r>
-      <w:r>
-        <w:t xml:space="preserve"> </w:t>
-      </w:r>
-    </w:p>
-    <w:p>
-      <w:pPr>
-        <w:pStyle w:val="template"/>
-        <w:jc w:val="both"/>
-      </w:pPr>
-      <w:r>
-        <w:t xml:space="preserve">TODO: Provide </w:t>
-      </w:r>
-      <w:r>
-        <w:t>relevant</w:t>
-      </w:r>
-      <w:r>
-        <w:t xml:space="preserve"> performance requirements based on the information you collected from the client. For example you can say “1. Any transaction will not take more than 10 seconds, etc…&gt;</w:t>
-      </w:r>
-    </w:p>
-    <w:p>
-      <w:pPr>
-        <w:pStyle w:val="Heading2"/>
-        <w:rPr>
-          <w:rFonts w:ascii="Arial" w:hAnsi="Arial"/>
-        </w:rPr>
-      </w:pPr>
-      <w:bookmarkStart w:id="52" w:name="_Toc439994691"/>
-      <w:bookmarkStart w:id="53" w:name="_Toc113291710"/>
-      <w:r>
-        <w:rPr>
-          <w:rFonts w:ascii="Arial" w:hAnsi="Arial"/>
-        </w:rPr>
-        <w:t>Safety and Security Requirements</w:t>
-      </w:r>
-      <w:bookmarkEnd w:id="52"/>
-      <w:bookmarkEnd w:id="53"/>
-    </w:p>
-    <w:p>
-      <w:pPr>
-        <w:pStyle w:val="template"/>
-        <w:jc w:val="both"/>
-      </w:pPr>
-      <w:r>
-        <w:t>&lt;</w:t>
-      </w:r>
-      <w:r>
-        <w:rPr>
-          <w:color w:val="0000FF"/>
-        </w:rPr>
-        <w:t>Specify those requirements that are concerned with possible loss, damage, or harm that could result from the use of the product. Define any safeguards or actions that must be taken, as well as actions that must be prevented. Refer to any external policies or regulations that state safety issues that affect the product’s design or use. Define any safety certifications that must be satisfied</w:t>
-      </w:r>
-      <w:r>
-        <w:t xml:space="preserve">. </w:t>
-      </w:r>
-      <w:r>
-        <w:rPr>
-          <w:color w:val="0000FF"/>
-        </w:rPr>
-        <w:t>Specify any requirements regarding security or privacy issues surrounding use of the product or protection of the data used or created by the product. Define any user identity authentication requirements.</w:t>
-      </w:r>
-    </w:p>
-    <w:p>
-      <w:pPr>
-        <w:pStyle w:val="template"/>
-        <w:jc w:val="both"/>
-      </w:pPr>
-      <w:r>
-        <w:t xml:space="preserve">TODO: </w:t>
-      </w:r>
-    </w:p>
-    <w:p>
-      <w:pPr>
-        <w:pStyle w:val="template"/>
-        <w:numPr>
-          <w:ilvl w:val="0"/>
-          <w:numId w:val="4"/>
-        </w:numPr>
-        <w:jc w:val="both"/>
-      </w:pPr>
-      <w:r>
-        <w:t xml:space="preserve">Provide relevant </w:t>
-      </w:r>
-      <w:r>
-        <w:t xml:space="preserve">safety requirements based on your interview with the client or, on your </w:t>
-      </w:r>
-      <w:r>
-        <w:t>expectation for the product</w:t>
-      </w:r>
-      <w:r>
-        <w:t>.</w:t>
-      </w:r>
-    </w:p>
-    <w:p>
-      <w:pPr>
-        <w:pStyle w:val="template"/>
-        <w:numPr>
-          <w:ilvl w:val="0"/>
-          <w:numId w:val="4"/>
-        </w:numPr>
-        <w:jc w:val="both"/>
-      </w:pPr>
-      <w:r>
-        <w:t>Describe briefly what level of security is expected from this product by your client and provide a bulleted (or numbered) list of the major security requirements.&gt;</w:t>
-      </w:r>
-    </w:p>
-    <w:p>
-      <w:pPr>
-        <w:pStyle w:val="Heading2"/>
-        <w:rPr>
-          <w:rFonts w:ascii="Arial" w:hAnsi="Arial"/>
-        </w:rPr>
-      </w:pPr>
-      <w:bookmarkStart w:id="54" w:name="_Toc439994693"/>
-      <w:bookmarkStart w:id="55" w:name="_Toc113291711"/>
-      <w:r>
-        <w:rPr>
-          <w:rFonts w:ascii="Arial" w:hAnsi="Arial"/>
-        </w:rPr>
-        <w:t>Software Quality Attributes</w:t>
-      </w:r>
-      <w:bookmarkEnd w:id="54"/>
-      <w:bookmarkEnd w:id="55"/>
-    </w:p>
-    <w:p>
-      <w:pPr>
-        <w:pStyle w:val="template"/>
-        <w:jc w:val="both"/>
-      </w:pPr>
-      <w:r>
-        <w:t>&lt;</w:t>
-      </w:r>
-      <w:r>
-        <w:rPr>
-          <w:color w:val="0000FF"/>
-        </w:rPr>
-        <w:t xml:space="preserve">Specify any additional quality characteristics for the product that will be important to either the customers or the developers. Some to consider are: adaptability, availability, correctness, flexibility, </w:t>
-      </w:r>
-      <w:r>
-        <w:rPr>
-          <w:color w:val="0000FF"/>
-        </w:rPr>
-        <w:lastRenderedPageBreak/>
-        <w:t>interoperability, maintainability, portability, reliability, reusability, robustness, testability, and usability. Write these to be specific, quantitative, and verifiable when possible. At the least, clarify the relative preferences for various attributes, such as ease of use over ease of learning.</w:t>
-      </w:r>
-      <w:r>
-        <w:t xml:space="preserve"> </w:t>
-      </w:r>
-    </w:p>
-    <w:p>
-      <w:pPr>
-        <w:pStyle w:val="template"/>
-        <w:jc w:val="both"/>
-      </w:pPr>
-    </w:p>
-    <w:p>
-      <w:pPr>
-        <w:pStyle w:val="template"/>
-        <w:jc w:val="both"/>
-      </w:pPr>
-      <w:r>
-        <w:t>TODO: Use subsections (e.g., 4.3.1 Reliability, 4.3.2 Portability, etc…) provide requirements related to the different software quality attributes. Base the information you include in these subsections on the material you have learned in the class. Make sure, that you do not just write “This software shall be maintainable…” Indicate ho</w:t>
-      </w:r>
-      <w:r>
-        <w:t>w you plan to achieve it, etc</w:t>
-      </w:r>
-      <w:r>
-        <w:t>.&gt;</w:t>
-      </w:r>
-    </w:p>
-    <w:p>
-      <w:pPr>
-        <w:pStyle w:val="template"/>
-        <w:rPr>
-          <w:i w:val="0"/>
-        </w:rPr>
-      </w:pPr>
-    </w:p>
-    <w:p>
-      <w:pPr>
-        <w:pStyle w:val="template"/>
-      </w:pPr>
-    </w:p>
-    <w:p>
-      <w:pPr>
-        <w:pStyle w:val="template"/>
-      </w:pPr>
-    </w:p>
-    <w:p>
-      <w:pPr>
-        <w:pStyle w:val="template"/>
-      </w:pPr>
-    </w:p>
-    <w:p>
-      <w:pPr>
-        <w:pStyle w:val="template"/>
-      </w:pPr>
-    </w:p>
-    <w:p>
-      <w:pPr>
-        <w:pStyle w:val="Heading1"/>
-        <w:pBdr>
-          <w:top w:val="single" w:sz="4" w:space="1" w:color="auto"/>
-          <w:left w:val="single" w:sz="4" w:space="4" w:color="auto"/>
-          <w:bottom w:val="single" w:sz="4" w:space="1" w:color="auto"/>
-          <w:right w:val="single" w:sz="4" w:space="4" w:color="auto"/>
-        </w:pBdr>
-        <w:shd w:val="clear" w:color="auto" w:fill="4C4C4C"/>
-        <w:jc w:val="center"/>
-        <w:rPr>
-          <w:rFonts w:ascii="Arial" w:hAnsi="Arial"/>
-          <w:color w:val="FFFFFF"/>
-        </w:rPr>
-      </w:pPr>
       <w:bookmarkStart w:id="56" w:name="_Toc439994695"/>
       <w:bookmarkStart w:id="57" w:name="_Toc113291712"/>
       <w:r>
@@ -5025,6 +5970,7 @@
           <w:rFonts w:ascii="Arial" w:hAnsi="Arial"/>
           <w:color w:val="FFFFFF"/>
         </w:rPr>
+        <w:lastRenderedPageBreak/>
         <w:t>Other Requirements</w:t>
       </w:r>
       <w:bookmarkEnd w:id="56"/>
@@ -5307,6 +6253,7 @@
           <w:rFonts w:ascii="Arial" w:hAnsi="Arial"/>
           <w:color w:val="FFFFFF"/>
         </w:rPr>
+        <w:lastRenderedPageBreak/>
         <w:t>Appendix A – Data Dictionary</w:t>
       </w:r>
       <w:bookmarkEnd w:id="60"/>
@@ -5405,6 +6352,7 @@
           <w:rFonts w:ascii="Arial" w:hAnsi="Arial"/>
           <w:color w:val="FFFFFF"/>
         </w:rPr>
+        <w:lastRenderedPageBreak/>
         <w:t>Appendix B</w:t>
       </w:r>
       <w:bookmarkEnd w:id="59"/>
@@ -5427,7 +6375,7 @@
       </w:r>
     </w:p>
     <w:sectPr>
-      <w:headerReference w:type="default" r:id="rId14"/>
+      <w:headerReference w:type="default" r:id="rId15"/>
       <w:pgSz w:w="12240" w:h="15840" w:code="1"/>
       <w:pgMar w:top="1440" w:right="1296" w:bottom="1440" w:left="1296" w:header="720" w:footer="720" w:gutter="0"/>
       <w:pgNumType w:start="1"/>
@@ -5507,10 +6455,7 @@
       <w:t xml:space="preserve"> </w:t>
     </w:r>
     <w:r>
-      <w:t xml:space="preserve">Requirements Specification for </w:t>
-    </w:r>
-    <w:r>
-      <w:t>Web Project</w:t>
+      <w:t>Requirements Specification for Web Project</w:t>
     </w:r>
     <w:r>
       <w:tab/>
@@ -5562,10 +6507,7 @@
       <w:t xml:space="preserve"> </w:t>
     </w:r>
     <w:r>
-      <w:t xml:space="preserve">Requirements Specification for </w:t>
-    </w:r>
-    <w:r>
-      <w:t>PDF Share and Schedule</w:t>
+      <w:t>Requirements Specification for PDF Share and Schedule</w:t>
     </w:r>
     <w:r>
       <w:tab/>
@@ -5723,6 +6665,127 @@
     </w:lvl>
   </w:abstractNum>
   <w:abstractNum w:abstractNumId="1" w15:restartNumberingAfterBreak="0">
+    <w:nsid w:val="013918B0"/>
+    <w:multiLevelType w:val="multilevel"/>
+    <w:tmpl w:val="9AA07CD6"/>
+    <w:lvl w:ilvl="0">
+      <w:start w:val="1"/>
+      <w:numFmt w:val="decimal"/>
+      <w:lvlText w:val="%1."/>
+      <w:lvlJc w:val="left"/>
+      <w:pPr>
+        <w:ind w:left="720" w:hanging="360"/>
+      </w:pPr>
+      <w:rPr>
+        <w:rFonts w:hint="default"/>
+      </w:rPr>
+    </w:lvl>
+    <w:lvl w:ilvl="1">
+      <w:start w:val="1"/>
+      <w:numFmt w:val="decimal"/>
+      <w:isLgl/>
+      <w:lvlText w:val="%1.%2."/>
+      <w:lvlJc w:val="left"/>
+      <w:pPr>
+        <w:ind w:left="1440" w:hanging="720"/>
+      </w:pPr>
+      <w:rPr>
+        <w:rFonts w:hint="default"/>
+      </w:rPr>
+    </w:lvl>
+    <w:lvl w:ilvl="2">
+      <w:start w:val="1"/>
+      <w:numFmt w:val="decimal"/>
+      <w:isLgl/>
+      <w:lvlText w:val="%1.%2.%3."/>
+      <w:lvlJc w:val="left"/>
+      <w:pPr>
+        <w:ind w:left="1800" w:hanging="720"/>
+      </w:pPr>
+      <w:rPr>
+        <w:rFonts w:hint="default"/>
+      </w:rPr>
+    </w:lvl>
+    <w:lvl w:ilvl="3">
+      <w:start w:val="1"/>
+      <w:numFmt w:val="decimal"/>
+      <w:isLgl/>
+      <w:lvlText w:val="%1.%2.%3.%4."/>
+      <w:lvlJc w:val="left"/>
+      <w:pPr>
+        <w:ind w:left="2520" w:hanging="1080"/>
+      </w:pPr>
+      <w:rPr>
+        <w:rFonts w:hint="default"/>
+      </w:rPr>
+    </w:lvl>
+    <w:lvl w:ilvl="4">
+      <w:start w:val="1"/>
+      <w:numFmt w:val="decimal"/>
+      <w:isLgl/>
+      <w:lvlText w:val="%1.%2.%3.%4.%5."/>
+      <w:lvlJc w:val="left"/>
+      <w:pPr>
+        <w:ind w:left="2880" w:hanging="1080"/>
+      </w:pPr>
+      <w:rPr>
+        <w:rFonts w:hint="default"/>
+      </w:rPr>
+    </w:lvl>
+    <w:lvl w:ilvl="5">
+      <w:start w:val="1"/>
+      <w:numFmt w:val="decimal"/>
+      <w:isLgl/>
+      <w:lvlText w:val="%1.%2.%3.%4.%5.%6."/>
+      <w:lvlJc w:val="left"/>
+      <w:pPr>
+        <w:ind w:left="3600" w:hanging="1440"/>
+      </w:pPr>
+      <w:rPr>
+        <w:rFonts w:hint="default"/>
+      </w:rPr>
+    </w:lvl>
+    <w:lvl w:ilvl="6">
+      <w:start w:val="1"/>
+      <w:numFmt w:val="decimal"/>
+      <w:isLgl/>
+      <w:lvlText w:val="%1.%2.%3.%4.%5.%6.%7."/>
+      <w:lvlJc w:val="left"/>
+      <w:pPr>
+        <w:ind w:left="3960" w:hanging="1440"/>
+      </w:pPr>
+      <w:rPr>
+        <w:rFonts w:hint="default"/>
+      </w:rPr>
+    </w:lvl>
+    <w:lvl w:ilvl="7">
+      <w:start w:val="1"/>
+      <w:numFmt w:val="decimal"/>
+      <w:isLgl/>
+      <w:lvlText w:val="%1.%2.%3.%4.%5.%6.%7.%8."/>
+      <w:lvlJc w:val="left"/>
+      <w:pPr>
+        <w:ind w:left="4680" w:hanging="1800"/>
+      </w:pPr>
+      <w:rPr>
+        <w:rFonts w:hint="default"/>
+      </w:rPr>
+    </w:lvl>
+    <w:lvl w:ilvl="8">
+      <w:start w:val="1"/>
+      <w:numFmt w:val="decimal"/>
+      <w:isLgl/>
+      <w:lvlText w:val="%1.%2.%3.%4.%5.%6.%7.%8.%9."/>
+      <w:lvlJc w:val="left"/>
+      <w:pPr>
+        <w:ind w:left="5040" w:hanging="1800"/>
+      </w:pPr>
+      <w:rPr>
+        <w:rFonts w:hint="default"/>
+      </w:rPr>
+    </w:lvl>
+  </w:abstractNum>
+  <w:abstractNum w:abstractNumId="2" w15:restartNumberingAfterBreak="0">
     <w:nsid w:val="1856587E"/>
     <w:multiLevelType w:val="hybridMultilevel"/>
     <w:tmpl w:val="3F668FCA"/>
@@ -5862,7 +6925,7 @@
       </w:rPr>
     </w:lvl>
   </w:abstractNum>
-  <w:abstractNum w:abstractNumId="2" w15:restartNumberingAfterBreak="0">
+  <w:abstractNum w:abstractNumId="3" w15:restartNumberingAfterBreak="0">
     <w:nsid w:val="27ED7A2B"/>
     <w:multiLevelType w:val="hybridMultilevel"/>
     <w:tmpl w:val="D73497EA"/>
@@ -5952,7 +7015,7 @@
       </w:pPr>
     </w:lvl>
   </w:abstractNum>
-  <w:abstractNum w:abstractNumId="3" w15:restartNumberingAfterBreak="0">
+  <w:abstractNum w:abstractNumId="4" w15:restartNumberingAfterBreak="0">
     <w:nsid w:val="28754A74"/>
     <w:multiLevelType w:val="multilevel"/>
     <w:tmpl w:val="54BAE08E"/>
@@ -6068,7 +7131,7 @@
       </w:pPr>
     </w:lvl>
   </w:abstractNum>
-  <w:abstractNum w:abstractNumId="4" w15:restartNumberingAfterBreak="0">
+  <w:abstractNum w:abstractNumId="5" w15:restartNumberingAfterBreak="0">
     <w:nsid w:val="2DA71206"/>
     <w:multiLevelType w:val="multilevel"/>
     <w:tmpl w:val="D8BC5BE2"/>
@@ -6136,7 +7199,7 @@
       <w:lvlJc w:val="left"/>
     </w:lvl>
   </w:abstractNum>
-  <w:abstractNum w:abstractNumId="5" w15:restartNumberingAfterBreak="0">
+  <w:abstractNum w:abstractNumId="6" w15:restartNumberingAfterBreak="0">
     <w:nsid w:val="4A26685C"/>
     <w:multiLevelType w:val="hybridMultilevel"/>
     <w:tmpl w:val="A7528644"/>
@@ -6225,7 +7288,7 @@
       </w:pPr>
     </w:lvl>
   </w:abstractNum>
-  <w:abstractNum w:abstractNumId="6" w15:restartNumberingAfterBreak="0">
+  <w:abstractNum w:abstractNumId="7" w15:restartNumberingAfterBreak="0">
     <w:nsid w:val="6CEC5940"/>
     <w:multiLevelType w:val="hybridMultilevel"/>
     <w:tmpl w:val="3946C62E"/>
@@ -6338,7 +7401,7 @@
       </w:rPr>
     </w:lvl>
   </w:abstractNum>
-  <w:abstractNum w:abstractNumId="7" w15:restartNumberingAfterBreak="0">
+  <w:abstractNum w:abstractNumId="8" w15:restartNumberingAfterBreak="0">
     <w:nsid w:val="6D244A0C"/>
     <w:multiLevelType w:val="hybridMultilevel"/>
     <w:tmpl w:val="01B255FE"/>
@@ -6451,7 +7514,7 @@
       </w:rPr>
     </w:lvl>
   </w:abstractNum>
-  <w:abstractNum w:abstractNumId="8" w15:restartNumberingAfterBreak="0">
+  <w:abstractNum w:abstractNumId="9" w15:restartNumberingAfterBreak="0">
     <w:nsid w:val="7E2638AD"/>
     <w:multiLevelType w:val="hybridMultilevel"/>
     <w:tmpl w:val="2CC26E4A"/>
@@ -6545,28 +7608,31 @@
     <w:abstractNumId w:val="0"/>
   </w:num>
   <w:num w:numId="2">
+    <w:abstractNumId w:val="5"/>
+  </w:num>
+  <w:num w:numId="3">
     <w:abstractNumId w:val="4"/>
   </w:num>
-  <w:num w:numId="3">
+  <w:num w:numId="4">
+    <w:abstractNumId w:val="2"/>
+  </w:num>
+  <w:num w:numId="5">
+    <w:abstractNumId w:val="7"/>
+  </w:num>
+  <w:num w:numId="6">
     <w:abstractNumId w:val="3"/>
   </w:num>
-  <w:num w:numId="4">
-    <w:abstractNumId w:val="1"/>
+  <w:num w:numId="7">
+    <w:abstractNumId w:val="9"/>
   </w:num>
-  <w:num w:numId="5">
+  <w:num w:numId="8">
     <w:abstractNumId w:val="6"/>
   </w:num>
-  <w:num w:numId="6">
-    <w:abstractNumId w:val="2"/>
-  </w:num>
-  <w:num w:numId="7">
+  <w:num w:numId="9">
     <w:abstractNumId w:val="8"/>
   </w:num>
-  <w:num w:numId="8">
-    <w:abstractNumId w:val="5"/>
-  </w:num>
-  <w:num w:numId="9">
-    <w:abstractNumId w:val="7"/>
+  <w:num w:numId="10">
+    <w:abstractNumId w:val="1"/>
   </w:num>
 </w:numbering>
 </file>
@@ -7611,6 +8677,17 @@
       <w:shd w:val="clear" w:color="auto" w:fill="E1DFDD"/>
     </w:rPr>
   </w:style>
+  <w:style w:type="paragraph" w:styleId="ListParagraph">
+    <w:name w:val="List Paragraph"/>
+    <w:basedOn w:val="Normal"/>
+    <w:uiPriority w:val="34"/>
+    <w:qFormat/>
+    <w:rsid w:val="000712A0"/>
+    <w:pPr>
+      <w:ind w:left="720"/>
+      <w:contextualSpacing/>
+    </w:pPr>
+  </w:style>
 </w:styles>
 </file>
 

</xml_diff>

<commit_message>
finished 4.1 and 4.2
</commit_message>
<xml_diff>
--- a/srs_template.docx
+++ b/srs_template.docx
@@ -5647,45 +5647,6 @@
     <w:p>
       <w:pPr>
         <w:pStyle w:val="template"/>
-        <w:jc w:val="both"/>
-      </w:pPr>
-      <w:r>
-        <w:t>&lt;</w:t>
-      </w:r>
-      <w:r>
-        <w:rPr>
-          <w:color w:val="0000FF"/>
-        </w:rPr>
-        <w:t>If there are performance requirements for the product under various circumstances, state them here and explain their rationale, to help the developers understand the intent and make suitable design choices. Specify the timing relationships for real time systems. Make such requirements as specific as possible. You may need to state performance requirements for individual functional requirements or features.</w:t>
-      </w:r>
-      <w:r>
-        <w:t xml:space="preserve"> </w:t>
-      </w:r>
-    </w:p>
-    <w:p>
-      <w:pPr>
-        <w:pStyle w:val="template"/>
-        <w:jc w:val="both"/>
-      </w:pPr>
-      <w:r>
-        <w:t xml:space="preserve">TODO: Provide </w:t>
-      </w:r>
-      <w:r>
-        <w:t>relevant</w:t>
-      </w:r>
-      <w:r>
-        <w:t xml:space="preserve"> performance requirements based on the information you collected from the client. For example you can say “1. Any transaction will not take more than 10 seconds, etc…&gt;</w:t>
-      </w:r>
-    </w:p>
-    <w:p>
-      <w:pPr>
-        <w:pStyle w:val="template"/>
-        <w:jc w:val="both"/>
-      </w:pPr>
-    </w:p>
-    <w:p>
-      <w:pPr>
-        <w:pStyle w:val="template"/>
         <w:numPr>
           <w:ilvl w:val="0"/>
           <w:numId w:val="11"/>
@@ -5742,6 +5703,25 @@
     </w:p>
     <w:p>
       <w:pPr>
+        <w:pStyle w:val="template"/>
+        <w:numPr>
+          <w:ilvl w:val="0"/>
+          <w:numId w:val="11"/>
+        </w:numPr>
+        <w:jc w:val="both"/>
+        <w:rPr>
+          <w:i w:val="0"/>
+        </w:rPr>
+      </w:pPr>
+      <w:r>
+        <w:rPr>
+          <w:i w:val="0"/>
+        </w:rPr>
+        <w:t>The webpage should load within 5 seconds with a stable connection.</w:t>
+      </w:r>
+    </w:p>
+    <w:p>
+      <w:pPr>
         <w:pStyle w:val="Heading2"/>
         <w:rPr>
           <w:rFonts w:ascii="Arial" w:hAnsi="Arial"/>
@@ -5755,93 +5735,73 @@
         </w:rPr>
         <w:t>Safety and Security Requirements</w:t>
       </w:r>
+      <w:bookmarkStart w:id="53" w:name="_GoBack"/>
       <w:bookmarkEnd w:id="51"/>
       <w:bookmarkEnd w:id="52"/>
-    </w:p>
-    <w:p>
-      <w:pPr>
-        <w:pStyle w:val="template"/>
-        <w:jc w:val="both"/>
-      </w:pPr>
-      <w:r>
-        <w:t>&lt;</w:t>
-      </w:r>
-      <w:r>
-        <w:rPr>
-          <w:color w:val="0000FF"/>
-        </w:rPr>
-        <w:t>Specify those requirements that are concerned with possible loss, damage, or harm that could result from the use of the product. Define any safeguards or actions that must be taken, as well as actions that must be prevented. Refer to any external policies or regulations that state safety issues that affect the product’s design or use. Define any safety certifications that must be satisfied</w:t>
-      </w:r>
-      <w:r>
-        <w:t xml:space="preserve">. </w:t>
-      </w:r>
-      <w:r>
-        <w:rPr>
-          <w:color w:val="0000FF"/>
-        </w:rPr>
-        <w:t>Specify any requirements regarding security or privacy issues surrounding use of the product or protection of the data used or created by the product. Define any user identity authentication requirements.</w:t>
-      </w:r>
-    </w:p>
-    <w:p>
-      <w:pPr>
-        <w:pStyle w:val="template"/>
-        <w:jc w:val="both"/>
-      </w:pPr>
-      <w:r>
-        <w:t xml:space="preserve">TODO: </w:t>
-      </w:r>
-    </w:p>
-    <w:p>
-      <w:pPr>
-        <w:pStyle w:val="template"/>
-        <w:numPr>
-          <w:ilvl w:val="0"/>
-          <w:numId w:val="4"/>
-        </w:numPr>
-        <w:jc w:val="both"/>
-      </w:pPr>
-      <w:r>
-        <w:t xml:space="preserve">Provide relevant </w:t>
-      </w:r>
-      <w:r>
-        <w:t xml:space="preserve">safety requirements based on your interview with the client or, on your </w:t>
-      </w:r>
-      <w:r>
-        <w:t>expectation for the product</w:t>
-      </w:r>
-      <w:r>
-        <w:t>.</w:t>
-      </w:r>
-    </w:p>
-    <w:p>
-      <w:pPr>
-        <w:pStyle w:val="template"/>
-        <w:numPr>
-          <w:ilvl w:val="0"/>
-          <w:numId w:val="4"/>
-        </w:numPr>
-        <w:jc w:val="both"/>
-      </w:pPr>
-      <w:r>
-        <w:t>Describe briefly what level of security is expected from this product by your client and provide a bulleted (or numbered) list of the major security requirements.&gt;</w:t>
-      </w:r>
-    </w:p>
-    <w:p>
-      <w:pPr>
-        <w:pStyle w:val="template"/>
-        <w:jc w:val="both"/>
-      </w:pPr>
-    </w:p>
-    <w:p>
-      <w:pPr>
-        <w:pStyle w:val="template"/>
-        <w:jc w:val="both"/>
-        <w:rPr>
-          <w:i w:val="0"/>
-        </w:rPr>
-      </w:pPr>
-      <w:bookmarkStart w:id="53" w:name="_GoBack"/>
       <w:bookmarkEnd w:id="53"/>
+    </w:p>
+    <w:p>
+      <w:pPr>
+        <w:pStyle w:val="template"/>
+        <w:jc w:val="both"/>
+        <w:rPr>
+          <w:i w:val="0"/>
+        </w:rPr>
+      </w:pPr>
+      <w:r>
+        <w:rPr>
+          <w:i w:val="0"/>
+        </w:rPr>
+        <w:t xml:space="preserve">A moderate level of security is required of this product. That is, the product shouldn’t be succeptable to explotation from user input via GUI. The program should limit what the user inputs into the date sections and which files they upload so that exploation or malicious files be limited. </w:t>
+      </w:r>
+    </w:p>
+    <w:p>
+      <w:pPr>
+        <w:pStyle w:val="template"/>
+        <w:jc w:val="both"/>
+        <w:rPr>
+          <w:i w:val="0"/>
+        </w:rPr>
+      </w:pPr>
+    </w:p>
+    <w:p>
+      <w:pPr>
+        <w:pStyle w:val="template"/>
+        <w:jc w:val="both"/>
+        <w:rPr>
+          <w:i w:val="0"/>
+        </w:rPr>
+      </w:pPr>
+      <w:r>
+        <w:rPr>
+          <w:i w:val="0"/>
+        </w:rPr>
+        <w:t xml:space="preserve">The program should open a calendar GUI to select a calendar date. This removes the oppourtunity of text-box based exploitation. </w:t>
+      </w:r>
+    </w:p>
+    <w:p>
+      <w:pPr>
+        <w:pStyle w:val="template"/>
+        <w:jc w:val="both"/>
+        <w:rPr>
+          <w:i w:val="0"/>
+        </w:rPr>
+      </w:pPr>
+    </w:p>
+    <w:p>
+      <w:pPr>
+        <w:pStyle w:val="template"/>
+        <w:jc w:val="both"/>
+        <w:rPr>
+          <w:i w:val="0"/>
+        </w:rPr>
+      </w:pPr>
+      <w:r>
+        <w:rPr>
+          <w:i w:val="0"/>
+        </w:rPr>
+        <w:t>The program should only accept PDFs when uploading. This protectes against uploading of malicious files.</w:t>
+      </w:r>
     </w:p>
     <w:p>
       <w:pPr>
@@ -5902,21 +5862,32 @@
     </w:p>
     <w:p>
       <w:pPr>
-        <w:pStyle w:val="template"/>
-        <w:rPr>
-          <w:i w:val="0"/>
-        </w:rPr>
-      </w:pPr>
-    </w:p>
-    <w:p>
-      <w:pPr>
-        <w:pStyle w:val="template"/>
-      </w:pPr>
-    </w:p>
-    <w:p>
-      <w:pPr>
-        <w:pStyle w:val="template"/>
-      </w:pPr>
+        <w:pStyle w:val="Heading3"/>
+        <w:spacing w:line="240" w:lineRule="auto"/>
+        <w:rPr>
+          <w:rFonts w:ascii="Arial" w:hAnsi="Arial"/>
+        </w:rPr>
+      </w:pPr>
+      <w:r>
+        <w:rPr>
+          <w:rFonts w:ascii="Arial" w:hAnsi="Arial"/>
+        </w:rPr>
+        <w:t>Avalibility</w:t>
+      </w:r>
+    </w:p>
+    <w:p>
+      <w:pPr>
+        <w:pStyle w:val="template"/>
+        <w:rPr>
+          <w:i w:val="0"/>
+        </w:rPr>
+      </w:pPr>
+      <w:r>
+        <w:rPr>
+          <w:i w:val="0"/>
+        </w:rPr>
+        <w:t>The application must store all of the entries to the main webpage indefinetley. This way, users can refer to previous entries and download older files.</w:t>
+      </w:r>
     </w:p>
     <w:p>
       <w:pPr>
@@ -5951,7 +5922,6 @@
           <w:rFonts w:ascii="Arial" w:hAnsi="Arial"/>
           <w:color w:val="FFFFFF"/>
         </w:rPr>
-        <w:lastRenderedPageBreak/>
         <w:t>Other Requirements</w:t>
       </w:r>
       <w:bookmarkEnd w:id="56"/>
@@ -6234,27 +6204,35 @@
           <w:rFonts w:ascii="Arial" w:hAnsi="Arial"/>
           <w:color w:val="FFFFFF"/>
         </w:rPr>
+        <w:t>Appendix A – Data Dictionary</w:t>
+      </w:r>
+      <w:bookmarkEnd w:id="60"/>
+    </w:p>
+    <w:p/>
+    <w:p>
+      <w:pPr>
+        <w:rPr>
+          <w:rFonts w:ascii="Arial" w:hAnsi="Arial"/>
+          <w:i/>
+          <w:sz w:val="22"/>
+        </w:rPr>
+      </w:pPr>
+      <w:r>
+        <w:rPr>
+          <w:rFonts w:ascii="Arial" w:hAnsi="Arial"/>
+          <w:i/>
+          <w:sz w:val="22"/>
+        </w:rPr>
+        <w:t xml:space="preserve">&lt;Data dictionary is used to track all the different variables, states and functional requirements that you described in your document. Make sure to include the complete list of all constants, state </w:t>
+      </w:r>
+      <w:r>
+        <w:rPr>
+          <w:rFonts w:ascii="Arial" w:hAnsi="Arial"/>
+          <w:i/>
+          <w:sz w:val="22"/>
+        </w:rPr>
         <w:lastRenderedPageBreak/>
-        <w:t>Appendix A – Data Dictionary</w:t>
-      </w:r>
-      <w:bookmarkEnd w:id="60"/>
-    </w:p>
-    <w:p/>
-    <w:p>
-      <w:pPr>
-        <w:rPr>
-          <w:rFonts w:ascii="Arial" w:hAnsi="Arial"/>
-          <w:i/>
-          <w:sz w:val="22"/>
-        </w:rPr>
-      </w:pPr>
-      <w:r>
-        <w:rPr>
-          <w:rFonts w:ascii="Arial" w:hAnsi="Arial"/>
-          <w:i/>
-          <w:sz w:val="22"/>
-        </w:rPr>
-        <w:t>&lt;Data dictionary is used to track all the different variables, states and functional requirements that you described in your document. Make sure to include the complete list of all constants, state variables (and their possible states), inputs and outputs in a table. In the table, include the description of these items as well as all related operations and requirements.&gt;</w:t>
+        <w:t>variables (and their possible states), inputs and outputs in a table. In the table, include the description of these items as well as all related operations and requirements.&gt;</w:t>
       </w:r>
     </w:p>
     <w:p>

</xml_diff>

<commit_message>
Adding Appendix B and simple revising
</commit_message>
<xml_diff>
--- a/srs_template.docx
+++ b/srs_template.docx
@@ -2370,7 +2370,19 @@
         <w:rPr>
           <w:i w:val="0"/>
         </w:rPr>
-        <w:t>Uploaded files are organised by date when the band is scheduled to play. Letting each band member know what songs they are playing and when.</w:t>
+        <w:t>Uploaded files are organi</w:t>
+      </w:r>
+      <w:r>
+        <w:rPr>
+          <w:i w:val="0"/>
+        </w:rPr>
+        <w:t>z</w:t>
+      </w:r>
+      <w:r>
+        <w:rPr>
+          <w:i w:val="0"/>
+        </w:rPr>
+        <w:t>ed by date when the band is scheduled to play. Letting each band member know what songs they are playing and when.</w:t>
       </w:r>
     </w:p>
     <w:p>
@@ -2487,13 +2499,15 @@
         <w:rPr>
           <w:i w:val="0"/>
           <w:color w:val="0000FF"/>
-        </w:rPr>
-      </w:pPr>
-      <w:r>
-        <w:rPr>
-          <w:i w:val="0"/>
-        </w:rPr>
-        <w:t>Product Description</w:t>
+          <w:highlight w:val="yellow"/>
+        </w:rPr>
+      </w:pPr>
+      <w:r>
+        <w:rPr>
+          <w:i w:val="0"/>
+          <w:highlight w:val="yellow"/>
+        </w:rPr>
+        <w:t>Overall Description</w:t>
       </w:r>
     </w:p>
     <w:p>
@@ -2507,13 +2521,15 @@
         <w:rPr>
           <w:i w:val="0"/>
           <w:color w:val="0000FF"/>
-        </w:rPr>
-      </w:pPr>
-      <w:r>
-        <w:rPr>
-          <w:i w:val="0"/>
-        </w:rPr>
-        <w:t>Purpose</w:t>
+          <w:highlight w:val="yellow"/>
+        </w:rPr>
+      </w:pPr>
+      <w:r>
+        <w:rPr>
+          <w:i w:val="0"/>
+          <w:highlight w:val="yellow"/>
+        </w:rPr>
+        <w:t>Overview</w:t>
       </w:r>
     </w:p>
     <w:p>
@@ -2527,13 +2543,15 @@
         <w:rPr>
           <w:i w:val="0"/>
           <w:color w:val="0000FF"/>
-        </w:rPr>
-      </w:pPr>
-      <w:r>
-        <w:rPr>
-          <w:i w:val="0"/>
-        </w:rPr>
-        <w:t>Functionality</w:t>
+          <w:highlight w:val="yellow"/>
+        </w:rPr>
+      </w:pPr>
+      <w:r>
+        <w:rPr>
+          <w:i w:val="0"/>
+          <w:highlight w:val="yellow"/>
+        </w:rPr>
+        <w:t>Purpose</w:t>
       </w:r>
     </w:p>
     <w:p>
@@ -2547,13 +2565,15 @@
         <w:rPr>
           <w:i w:val="0"/>
           <w:color w:val="0000FF"/>
-        </w:rPr>
-      </w:pPr>
-      <w:r>
-        <w:rPr>
-          <w:i w:val="0"/>
-        </w:rPr>
-        <w:t>User Interface &amp; Characteristics</w:t>
+          <w:highlight w:val="yellow"/>
+        </w:rPr>
+      </w:pPr>
+      <w:r>
+        <w:rPr>
+          <w:i w:val="0"/>
+          <w:highlight w:val="yellow"/>
+        </w:rPr>
+        <w:t>Functionality</w:t>
       </w:r>
     </w:p>
     <w:p>
@@ -2567,13 +2587,15 @@
         <w:rPr>
           <w:i w:val="0"/>
           <w:color w:val="0000FF"/>
-        </w:rPr>
-      </w:pPr>
-      <w:r>
-        <w:rPr>
-          <w:i w:val="0"/>
-        </w:rPr>
-        <w:t>Product Environment</w:t>
+          <w:highlight w:val="yellow"/>
+        </w:rPr>
+      </w:pPr>
+      <w:r>
+        <w:rPr>
+          <w:i w:val="0"/>
+          <w:highlight w:val="yellow"/>
+        </w:rPr>
+        <w:t>Specific Envirionments</w:t>
       </w:r>
     </w:p>
     <w:p>
@@ -2587,11 +2609,13 @@
         <w:rPr>
           <w:i w:val="0"/>
           <w:color w:val="0000FF"/>
-        </w:rPr>
-      </w:pPr>
-      <w:r>
-        <w:rPr>
-          <w:i w:val="0"/>
+          <w:highlight w:val="yellow"/>
+        </w:rPr>
+      </w:pPr>
+      <w:r>
+        <w:rPr>
+          <w:i w:val="0"/>
+          <w:highlight w:val="yellow"/>
         </w:rPr>
         <w:t>Operation &amp; Hardware Platforms</w:t>
       </w:r>
@@ -2607,11 +2631,13 @@
         <w:rPr>
           <w:i w:val="0"/>
           <w:color w:val="0000FF"/>
-        </w:rPr>
-      </w:pPr>
-      <w:r>
-        <w:rPr>
-          <w:i w:val="0"/>
+          <w:highlight w:val="yellow"/>
+        </w:rPr>
+      </w:pPr>
+      <w:r>
+        <w:rPr>
+          <w:i w:val="0"/>
+          <w:highlight w:val="yellow"/>
         </w:rPr>
         <w:t>Possible Constraints</w:t>
       </w:r>
@@ -2627,13 +2653,15 @@
         <w:rPr>
           <w:i w:val="0"/>
           <w:color w:val="0000FF"/>
-        </w:rPr>
-      </w:pPr>
-      <w:r>
-        <w:rPr>
-          <w:i w:val="0"/>
-        </w:rPr>
-        <w:t>Product Utility</w:t>
+          <w:highlight w:val="yellow"/>
+        </w:rPr>
+      </w:pPr>
+      <w:r>
+        <w:rPr>
+          <w:i w:val="0"/>
+          <w:highlight w:val="yellow"/>
+        </w:rPr>
+        <w:t>Requirements</w:t>
       </w:r>
     </w:p>
     <w:p>
@@ -2647,13 +2675,103 @@
         <w:rPr>
           <w:i w:val="0"/>
           <w:color w:val="0000FF"/>
-        </w:rPr>
-      </w:pPr>
-      <w:r>
-        <w:rPr>
-          <w:i w:val="0"/>
-        </w:rPr>
-        <w:t>WORK ON AS WE MOVE FORWARD</w:t>
+          <w:highlight w:val="yellow"/>
+        </w:rPr>
+      </w:pPr>
+      <w:r>
+        <w:rPr>
+          <w:i w:val="0"/>
+          <w:highlight w:val="yellow"/>
+        </w:rPr>
+        <w:t>User Interfaces</w:t>
+      </w:r>
+    </w:p>
+    <w:p>
+      <w:pPr>
+        <w:pStyle w:val="template"/>
+        <w:numPr>
+          <w:ilvl w:val="1"/>
+          <w:numId w:val="7"/>
+        </w:numPr>
+        <w:jc w:val="both"/>
+        <w:rPr>
+          <w:i w:val="0"/>
+          <w:color w:val="0000FF"/>
+          <w:highlight w:val="yellow"/>
+        </w:rPr>
+      </w:pPr>
+      <w:r>
+        <w:rPr>
+          <w:i w:val="0"/>
+          <w:highlight w:val="yellow"/>
+        </w:rPr>
+        <w:t>Functional Interfaces</w:t>
+      </w:r>
+    </w:p>
+    <w:p>
+      <w:pPr>
+        <w:pStyle w:val="template"/>
+        <w:numPr>
+          <w:ilvl w:val="0"/>
+          <w:numId w:val="7"/>
+        </w:numPr>
+        <w:jc w:val="both"/>
+        <w:rPr>
+          <w:i w:val="0"/>
+          <w:color w:val="0000FF"/>
+          <w:highlight w:val="yellow"/>
+        </w:rPr>
+      </w:pPr>
+      <w:r>
+        <w:rPr>
+          <w:i w:val="0"/>
+          <w:highlight w:val="yellow"/>
+        </w:rPr>
+        <w:t>Non-Functional Reqiurements</w:t>
+      </w:r>
+    </w:p>
+    <w:p>
+      <w:pPr>
+        <w:pStyle w:val="template"/>
+        <w:numPr>
+          <w:ilvl w:val="1"/>
+          <w:numId w:val="7"/>
+        </w:numPr>
+        <w:jc w:val="both"/>
+        <w:rPr>
+          <w:i w:val="0"/>
+          <w:color w:val="0000FF"/>
+          <w:highlight w:val="yellow"/>
+        </w:rPr>
+      </w:pPr>
+      <w:r>
+        <w:rPr>
+          <w:i w:val="0"/>
+          <w:highlight w:val="yellow"/>
+        </w:rPr>
+        <w:t>Performance</w:t>
+      </w:r>
+    </w:p>
+    <w:p>
+      <w:pPr>
+        <w:pStyle w:val="template"/>
+        <w:numPr>
+          <w:ilvl w:val="1"/>
+          <w:numId w:val="7"/>
+        </w:numPr>
+        <w:jc w:val="both"/>
+        <w:rPr>
+          <w:i w:val="0"/>
+          <w:color w:val="0000FF"/>
+          <w:highlight w:val="yellow"/>
+        </w:rPr>
+      </w:pPr>
+      <w:r>
+        <w:rPr>
+          <w:i w:val="0"/>
+          <w:highlight w:val="yellow"/>
+        </w:rPr>
+        <w:t>Safety and Security</w:t>
       </w:r>
     </w:p>
     <w:p>
@@ -3176,13 +3294,31 @@
         <w:rPr>
           <w:i w:val="0"/>
         </w:rPr>
-        <w:t xml:space="preserve"> helpin</w:t>
-      </w:r>
-      <w:r>
-        <w:rPr>
-          <w:i w:val="0"/>
-        </w:rPr>
-        <w:t xml:space="preserve">g </w:t>
+        <w:t xml:space="preserve"> </w:t>
+      </w:r>
+      <w:r>
+        <w:rPr>
+          <w:i w:val="0"/>
+        </w:rPr>
+        <w:t xml:space="preserve">that </w:t>
+      </w:r>
+      <w:r>
+        <w:rPr>
+          <w:i w:val="0"/>
+        </w:rPr>
+        <w:t>help</w:t>
+      </w:r>
+      <w:r>
+        <w:rPr>
+          <w:i w:val="0"/>
+        </w:rPr>
+        <w:t>s</w:t>
+      </w:r>
+      <w:r>
+        <w:rPr>
+          <w:i w:val="0"/>
+        </w:rPr>
+        <w:t xml:space="preserve"> </w:t>
       </w:r>
       <w:r>
         <w:rPr>
@@ -5735,130 +5871,89 @@
         </w:rPr>
         <w:t>Safety and Security Requirements</w:t>
       </w:r>
-      <w:bookmarkStart w:id="53" w:name="_GoBack"/>
       <w:bookmarkEnd w:id="51"/>
       <w:bookmarkEnd w:id="52"/>
+    </w:p>
+    <w:p>
+      <w:pPr>
+        <w:pStyle w:val="template"/>
+        <w:jc w:val="both"/>
+        <w:rPr>
+          <w:i w:val="0"/>
+        </w:rPr>
+      </w:pPr>
+      <w:r>
+        <w:rPr>
+          <w:i w:val="0"/>
+        </w:rPr>
+        <w:t xml:space="preserve">A moderate level of security is required of this product. That is, the product shouldn’t be succeptable to explotation from user input via GUI. The program should limit what the user inputs into the date sections and which files they upload so that exploation or malicious files be limited. </w:t>
+      </w:r>
+    </w:p>
+    <w:p>
+      <w:pPr>
+        <w:pStyle w:val="template"/>
+        <w:jc w:val="both"/>
+        <w:rPr>
+          <w:i w:val="0"/>
+        </w:rPr>
+      </w:pPr>
+    </w:p>
+    <w:p>
+      <w:pPr>
+        <w:pStyle w:val="template"/>
+        <w:jc w:val="both"/>
+        <w:rPr>
+          <w:i w:val="0"/>
+        </w:rPr>
+      </w:pPr>
+      <w:r>
+        <w:rPr>
+          <w:i w:val="0"/>
+        </w:rPr>
+        <w:t xml:space="preserve">The program should open a calendar GUI to select a calendar date. This removes the oppourtunity of text-box based exploitation. </w:t>
+      </w:r>
+    </w:p>
+    <w:p>
+      <w:pPr>
+        <w:pStyle w:val="template"/>
+        <w:jc w:val="both"/>
+        <w:rPr>
+          <w:i w:val="0"/>
+        </w:rPr>
+      </w:pPr>
+    </w:p>
+    <w:p>
+      <w:pPr>
+        <w:pStyle w:val="template"/>
+        <w:jc w:val="both"/>
+        <w:rPr>
+          <w:i w:val="0"/>
+        </w:rPr>
+      </w:pPr>
+      <w:r>
+        <w:rPr>
+          <w:i w:val="0"/>
+        </w:rPr>
+        <w:t>The program should only accept PDFs when uploading. This protectes against uploading of malicious files.</w:t>
+      </w:r>
+    </w:p>
+    <w:p>
+      <w:pPr>
+        <w:pStyle w:val="Heading2"/>
+        <w:rPr>
+          <w:rFonts w:ascii="Arial" w:hAnsi="Arial"/>
+        </w:rPr>
+      </w:pPr>
+      <w:bookmarkStart w:id="53" w:name="_Toc439994693"/>
+      <w:bookmarkStart w:id="54" w:name="_Toc113291711"/>
+      <w:r>
+        <w:rPr>
+          <w:rFonts w:ascii="Arial" w:hAnsi="Arial"/>
+        </w:rPr>
+        <w:t>Software Quality Attributes</w:t>
+      </w:r>
       <w:bookmarkEnd w:id="53"/>
-    </w:p>
-    <w:p>
-      <w:pPr>
-        <w:pStyle w:val="template"/>
-        <w:jc w:val="both"/>
-        <w:rPr>
-          <w:i w:val="0"/>
-        </w:rPr>
-      </w:pPr>
-      <w:r>
-        <w:rPr>
-          <w:i w:val="0"/>
-        </w:rPr>
-        <w:t xml:space="preserve">A moderate level of security is required of this product. That is, the product shouldn’t be succeptable to explotation from user input via GUI. The program should limit what the user inputs into the date sections and which files they upload so that exploation or malicious files be limited. </w:t>
-      </w:r>
-    </w:p>
-    <w:p>
-      <w:pPr>
-        <w:pStyle w:val="template"/>
-        <w:jc w:val="both"/>
-        <w:rPr>
-          <w:i w:val="0"/>
-        </w:rPr>
-      </w:pPr>
-    </w:p>
-    <w:p>
-      <w:pPr>
-        <w:pStyle w:val="template"/>
-        <w:jc w:val="both"/>
-        <w:rPr>
-          <w:i w:val="0"/>
-        </w:rPr>
-      </w:pPr>
-      <w:r>
-        <w:rPr>
-          <w:i w:val="0"/>
-        </w:rPr>
-        <w:t xml:space="preserve">The program should open a calendar GUI to select a calendar date. This removes the oppourtunity of text-box based exploitation. </w:t>
-      </w:r>
-    </w:p>
-    <w:p>
-      <w:pPr>
-        <w:pStyle w:val="template"/>
-        <w:jc w:val="both"/>
-        <w:rPr>
-          <w:i w:val="0"/>
-        </w:rPr>
-      </w:pPr>
-    </w:p>
-    <w:p>
-      <w:pPr>
-        <w:pStyle w:val="template"/>
-        <w:jc w:val="both"/>
-        <w:rPr>
-          <w:i w:val="0"/>
-        </w:rPr>
-      </w:pPr>
-      <w:r>
-        <w:rPr>
-          <w:i w:val="0"/>
-        </w:rPr>
-        <w:t>The program should only accept PDFs when uploading. This protectes against uploading of malicious files.</w:t>
-      </w:r>
-    </w:p>
-    <w:p>
-      <w:pPr>
-        <w:pStyle w:val="Heading2"/>
-        <w:rPr>
-          <w:rFonts w:ascii="Arial" w:hAnsi="Arial"/>
-        </w:rPr>
-      </w:pPr>
-      <w:bookmarkStart w:id="54" w:name="_Toc439994693"/>
-      <w:bookmarkStart w:id="55" w:name="_Toc113291711"/>
-      <w:r>
-        <w:rPr>
-          <w:rFonts w:ascii="Arial" w:hAnsi="Arial"/>
-        </w:rPr>
-        <w:t>Software Quality Attributes</w:t>
-      </w:r>
       <w:bookmarkEnd w:id="54"/>
-      <w:bookmarkEnd w:id="55"/>
-    </w:p>
-    <w:p>
-      <w:pPr>
-        <w:pStyle w:val="template"/>
-        <w:jc w:val="both"/>
-      </w:pPr>
-      <w:r>
-        <w:t>&lt;</w:t>
-      </w:r>
-      <w:r>
-        <w:rPr>
-          <w:color w:val="0000FF"/>
-        </w:rPr>
-        <w:t>Specify any additional quality characteristics for the product that will be important to either the customers or the developers. Some to consider are: adaptability, availability, correctness, flexibility, interoperability, maintainability, portability, reliability, reusability, robustness, testability, and usability. Write these to be specific, quantitative, and verifiable when possible. At the least, clarify the relative preferences for various attributes, such as ease of use over ease of learning.</w:t>
-      </w:r>
-      <w:r>
-        <w:t xml:space="preserve"> </w:t>
-      </w:r>
-    </w:p>
-    <w:p>
-      <w:pPr>
-        <w:pStyle w:val="template"/>
-        <w:jc w:val="both"/>
-      </w:pPr>
-    </w:p>
-    <w:p>
-      <w:pPr>
-        <w:pStyle w:val="template"/>
-        <w:jc w:val="both"/>
-      </w:pPr>
-      <w:r>
-        <w:t>TODO: Use subsections (e.g., 4.3.1 Reliability, 4.3.2 Portability, etc…) provide requirements related to the different software quality attributes. Base the information you include in these subsections on the material you have learned in the class. Make sure, that you do not just write “This software shall be maintainable…” Indicate ho</w:t>
-      </w:r>
-      <w:r>
-        <w:t>w you plan to achieve it, etc</w:t>
-      </w:r>
-      <w:r>
-        <w:t>.&gt;</w:t>
-      </w:r>
     </w:p>
     <w:p>
       <w:pPr>
@@ -5886,302 +5981,163 @@
         <w:rPr>
           <w:i w:val="0"/>
         </w:rPr>
-        <w:t>The application must store all of the entries to the main webpage indefinetley. This way, users can refer to previous entries and download older files.</w:t>
-      </w:r>
-    </w:p>
-    <w:p>
-      <w:pPr>
-        <w:pStyle w:val="template"/>
-      </w:pPr>
-    </w:p>
-    <w:p>
-      <w:pPr>
-        <w:pStyle w:val="template"/>
-      </w:pPr>
-    </w:p>
-    <w:p>
-      <w:pPr>
-        <w:pStyle w:val="Heading1"/>
-        <w:pBdr>
-          <w:top w:val="single" w:sz="4" w:space="1" w:color="auto"/>
-          <w:left w:val="single" w:sz="4" w:space="4" w:color="auto"/>
-          <w:bottom w:val="single" w:sz="4" w:space="1" w:color="auto"/>
-          <w:right w:val="single" w:sz="4" w:space="4" w:color="auto"/>
-        </w:pBdr>
-        <w:shd w:val="clear" w:color="auto" w:fill="4C4C4C"/>
-        <w:jc w:val="center"/>
-        <w:rPr>
-          <w:rFonts w:ascii="Arial" w:hAnsi="Arial"/>
-          <w:color w:val="FFFFFF"/>
-        </w:rPr>
-      </w:pPr>
-      <w:bookmarkStart w:id="56" w:name="_Toc439994695"/>
-      <w:bookmarkStart w:id="57" w:name="_Toc113291712"/>
-      <w:r>
-        <w:rPr>
-          <w:rFonts w:ascii="Arial" w:hAnsi="Arial"/>
-          <w:color w:val="FFFFFF"/>
-        </w:rPr>
-        <w:t>Other Requirements</w:t>
-      </w:r>
-      <w:bookmarkEnd w:id="56"/>
-      <w:bookmarkEnd w:id="57"/>
-    </w:p>
-    <w:p>
-      <w:pPr>
-        <w:pStyle w:val="template"/>
-        <w:jc w:val="both"/>
-      </w:pPr>
-      <w:r>
-        <w:t xml:space="preserve">&lt;This section is </w:t>
-      </w:r>
-      <w:r>
-        <w:rPr>
-          <w:b/>
-          <w:u w:val="single"/>
-        </w:rPr>
-        <w:t>Optional</w:t>
-      </w:r>
-      <w:r>
-        <w:rPr>
-          <w:b/>
-        </w:rPr>
-        <w:t xml:space="preserve">. </w:t>
-      </w:r>
-      <w:r>
-        <w:rPr>
-          <w:color w:val="0000FF"/>
-        </w:rPr>
-        <w:t>Define any other requirements not covered elsewhere in the SRS. This might include database requirements, internationalization requirements, legal requirements, reuse objectives for the project, and so on. Add any new sections that are pertinent to the project.</w:t>
-      </w:r>
-      <w:r>
-        <w:t>&gt;</w:t>
-      </w:r>
-      <w:bookmarkStart w:id="58" w:name="_Toc439994696"/>
-    </w:p>
-    <w:p>
-      <w:pPr>
-        <w:pStyle w:val="template"/>
-      </w:pPr>
-    </w:p>
-    <w:p>
-      <w:pPr>
-        <w:pStyle w:val="template"/>
-      </w:pPr>
-    </w:p>
-    <w:p>
-      <w:pPr>
-        <w:pStyle w:val="template"/>
-      </w:pPr>
-    </w:p>
-    <w:p>
-      <w:pPr>
-        <w:pStyle w:val="template"/>
-      </w:pPr>
-    </w:p>
-    <w:p>
-      <w:pPr>
-        <w:pStyle w:val="template"/>
-      </w:pPr>
-    </w:p>
-    <w:p>
-      <w:pPr>
-        <w:pStyle w:val="template"/>
-      </w:pPr>
-    </w:p>
-    <w:p>
-      <w:pPr>
-        <w:pStyle w:val="template"/>
-      </w:pPr>
-    </w:p>
-    <w:p>
-      <w:pPr>
-        <w:pStyle w:val="template"/>
-      </w:pPr>
-    </w:p>
-    <w:p>
-      <w:pPr>
-        <w:pStyle w:val="template"/>
-      </w:pPr>
-    </w:p>
-    <w:p>
-      <w:pPr>
-        <w:pStyle w:val="template"/>
-      </w:pPr>
-    </w:p>
-    <w:p>
-      <w:pPr>
-        <w:pStyle w:val="template"/>
-      </w:pPr>
-    </w:p>
-    <w:p>
-      <w:pPr>
-        <w:pStyle w:val="template"/>
-      </w:pPr>
-    </w:p>
-    <w:p>
-      <w:pPr>
-        <w:pStyle w:val="template"/>
-      </w:pPr>
-    </w:p>
-    <w:p>
-      <w:pPr>
-        <w:pStyle w:val="template"/>
-      </w:pPr>
-    </w:p>
-    <w:p>
-      <w:pPr>
-        <w:pStyle w:val="template"/>
-      </w:pPr>
-    </w:p>
-    <w:p>
-      <w:pPr>
-        <w:pStyle w:val="template"/>
-      </w:pPr>
-    </w:p>
-    <w:p>
-      <w:pPr>
-        <w:pStyle w:val="template"/>
-      </w:pPr>
-    </w:p>
-    <w:p>
-      <w:pPr>
-        <w:pStyle w:val="template"/>
-      </w:pPr>
-    </w:p>
-    <w:p>
-      <w:pPr>
-        <w:pStyle w:val="template"/>
-      </w:pPr>
-    </w:p>
-    <w:p>
-      <w:pPr>
-        <w:pStyle w:val="template"/>
-      </w:pPr>
-    </w:p>
-    <w:p>
-      <w:pPr>
-        <w:pStyle w:val="template"/>
-      </w:pPr>
-    </w:p>
-    <w:p>
-      <w:pPr>
-        <w:pStyle w:val="template"/>
-      </w:pPr>
-    </w:p>
-    <w:p>
-      <w:pPr>
-        <w:pStyle w:val="template"/>
-      </w:pPr>
-    </w:p>
-    <w:p>
-      <w:pPr>
-        <w:pStyle w:val="template"/>
-      </w:pPr>
-    </w:p>
-    <w:p>
-      <w:pPr>
-        <w:pStyle w:val="template"/>
-      </w:pPr>
-    </w:p>
-    <w:p>
-      <w:pPr>
-        <w:pStyle w:val="template"/>
-      </w:pPr>
-    </w:p>
-    <w:p>
-      <w:pPr>
-        <w:pStyle w:val="template"/>
-      </w:pPr>
-    </w:p>
-    <w:p>
-      <w:pPr>
-        <w:pStyle w:val="template"/>
-      </w:pPr>
-    </w:p>
-    <w:p>
-      <w:pPr>
-        <w:pStyle w:val="template"/>
-      </w:pPr>
-    </w:p>
-    <w:p>
-      <w:pPr>
-        <w:pStyle w:val="template"/>
-      </w:pPr>
-    </w:p>
-    <w:p>
-      <w:pPr>
-        <w:pStyle w:val="template"/>
-      </w:pPr>
-    </w:p>
-    <w:p>
-      <w:pPr>
-        <w:pStyle w:val="template"/>
-      </w:pPr>
-    </w:p>
-    <w:p>
-      <w:pPr>
-        <w:pStyle w:val="template"/>
-      </w:pPr>
-    </w:p>
-    <w:p>
-      <w:pPr>
-        <w:pStyle w:val="template"/>
-      </w:pPr>
-    </w:p>
-    <w:p>
-      <w:pPr>
-        <w:pStyle w:val="template"/>
-      </w:pPr>
-    </w:p>
-    <w:p>
-      <w:pPr>
-        <w:pStyle w:val="template"/>
-      </w:pPr>
-    </w:p>
-    <w:p>
-      <w:pPr>
-        <w:pStyle w:val="template"/>
-      </w:pPr>
-    </w:p>
-    <w:p>
-      <w:pPr>
-        <w:pStyle w:val="template"/>
-      </w:pPr>
-    </w:p>
-    <w:p>
-      <w:pPr>
-        <w:pStyle w:val="template"/>
-      </w:pPr>
-    </w:p>
-    <w:p>
-      <w:pPr>
-        <w:pStyle w:val="template"/>
-      </w:pPr>
-    </w:p>
-    <w:p>
-      <w:pPr>
-        <w:pStyle w:val="template"/>
-      </w:pPr>
-    </w:p>
-    <w:p>
-      <w:pPr>
-        <w:pStyle w:val="template"/>
-      </w:pPr>
-    </w:p>
-    <w:p>
-      <w:pPr>
-        <w:pStyle w:val="template"/>
-      </w:pPr>
-    </w:p>
-    <w:p>
-      <w:bookmarkStart w:id="59" w:name="_Toc439994698"/>
-      <w:bookmarkEnd w:id="58"/>
-    </w:p>
-    <w:p/>
-    <w:p/>
-    <w:p/>
-    <w:p/>
+        <w:t xml:space="preserve">The application must store all of the entries to the main webpage </w:t>
+      </w:r>
+      <w:r>
+        <w:rPr>
+          <w:i w:val="0"/>
+        </w:rPr>
+        <w:t>indefinitely</w:t>
+      </w:r>
+      <w:r>
+        <w:rPr>
+          <w:i w:val="0"/>
+        </w:rPr>
+        <w:t xml:space="preserve">. This way, users can </w:t>
+      </w:r>
+      <w:r>
+        <w:rPr>
+          <w:i w:val="0"/>
+        </w:rPr>
+        <w:t>refer to previous entries and download older files.</w:t>
+      </w:r>
+    </w:p>
+    <w:p>
+      <w:pPr>
+        <w:pStyle w:val="template"/>
+        <w:rPr>
+          <w:i w:val="0"/>
+        </w:rPr>
+      </w:pPr>
+    </w:p>
+    <w:p>
+      <w:pPr>
+        <w:pStyle w:val="template"/>
+        <w:rPr>
+          <w:i w:val="0"/>
+        </w:rPr>
+      </w:pPr>
+    </w:p>
+    <w:p>
+      <w:pPr>
+        <w:pStyle w:val="Heading3"/>
+        <w:rPr>
+          <w:rFonts w:ascii="Arial" w:hAnsi="Arial" w:cs="Arial"/>
+          <w:highlight w:val="yellow"/>
+        </w:rPr>
+      </w:pPr>
+      <w:r>
+        <w:rPr>
+          <w:rFonts w:ascii="Arial" w:hAnsi="Arial" w:cs="Arial"/>
+          <w:highlight w:val="yellow"/>
+        </w:rPr>
+        <w:t>Reusability</w:t>
+      </w:r>
+    </w:p>
+    <w:p>
+      <w:pPr>
+        <w:pStyle w:val="template"/>
+        <w:rPr>
+          <w:i w:val="0"/>
+          <w:highlight w:val="yellow"/>
+        </w:rPr>
+      </w:pPr>
+      <w:r>
+        <w:rPr>
+          <w:i w:val="0"/>
+          <w:highlight w:val="yellow"/>
+        </w:rPr>
+        <w:t xml:space="preserve">This product will allow both customers and developers to reuse this code </w:t>
+      </w:r>
+      <w:r>
+        <w:rPr>
+          <w:iCs w:val="0"/>
+          <w:highlight w:val="yellow"/>
+        </w:rPr>
+        <w:t>and</w:t>
+      </w:r>
+      <w:r>
+        <w:rPr>
+          <w:i w:val="0"/>
+          <w:highlight w:val="yellow"/>
+        </w:rPr>
+        <w:t xml:space="preserve"> applications involved in the webpage for future needs. For developers, reusing parts of the GUI’s that will be designed and the webpage layout may be valuable for future wepage applications or personal projects. For customers (primarily band members), being able to access the webpage multiple times and whenever needed, allows for flexibility when it comes to accessing the product. </w:t>
+      </w:r>
+    </w:p>
+    <w:p>
+      <w:pPr>
+        <w:pStyle w:val="template"/>
+        <w:rPr>
+          <w:i w:val="0"/>
+          <w:highlight w:val="yellow"/>
+        </w:rPr>
+      </w:pPr>
+    </w:p>
+    <w:p>
+      <w:pPr>
+        <w:pStyle w:val="template"/>
+        <w:rPr>
+          <w:i w:val="0"/>
+        </w:rPr>
+      </w:pPr>
+      <w:r>
+        <w:rPr>
+          <w:i w:val="0"/>
+          <w:highlight w:val="yellow"/>
+        </w:rPr>
+        <w:t>In order for this to be possible, a maintanance of the product should regularly be done for future uses either by the developers or customers.</w:t>
+      </w:r>
+    </w:p>
+    <w:p>
+      <w:pPr>
+        <w:pStyle w:val="template"/>
+      </w:pPr>
+    </w:p>
+    <w:p>
+      <w:pPr>
+        <w:pStyle w:val="template"/>
+      </w:pPr>
+      <w:bookmarkStart w:id="55" w:name="_Toc439994696"/>
+    </w:p>
+    <w:p>
+      <w:pPr>
+        <w:pStyle w:val="template"/>
+      </w:pPr>
+    </w:p>
+    <w:p>
+      <w:pPr>
+        <w:pStyle w:val="template"/>
+      </w:pPr>
+    </w:p>
+    <w:p>
+      <w:pPr>
+        <w:pStyle w:val="template"/>
+      </w:pPr>
+    </w:p>
+    <w:p>
+      <w:pPr>
+        <w:pStyle w:val="template"/>
+      </w:pPr>
+    </w:p>
+    <w:p>
+      <w:pPr>
+        <w:pStyle w:val="template"/>
+      </w:pPr>
+    </w:p>
+    <w:p>
+      <w:pPr>
+        <w:pStyle w:val="template"/>
+      </w:pPr>
+    </w:p>
+    <w:p>
+      <w:pPr>
+        <w:pStyle w:val="template"/>
+      </w:pPr>
+    </w:p>
+    <w:p>
+      <w:bookmarkStart w:id="56" w:name="_Toc439994698"/>
+      <w:bookmarkEnd w:id="55"/>
+    </w:p>
     <w:p>
       <w:pPr>
         <w:pStyle w:val="TOCEntry"/>
@@ -6198,15 +6154,16 @@
           <w:color w:val="FFFFFF"/>
         </w:rPr>
       </w:pPr>
-      <w:bookmarkStart w:id="60" w:name="_Toc113291713"/>
+      <w:bookmarkStart w:id="57" w:name="_Toc113291713"/>
       <w:r>
         <w:rPr>
           <w:rFonts w:ascii="Arial" w:hAnsi="Arial"/>
           <w:color w:val="FFFFFF"/>
         </w:rPr>
+        <w:lastRenderedPageBreak/>
         <w:t>Appendix A – Data Dictionary</w:t>
       </w:r>
-      <w:bookmarkEnd w:id="60"/>
+      <w:bookmarkEnd w:id="57"/>
     </w:p>
     <w:p/>
     <w:p>
@@ -6223,16 +6180,7 @@
           <w:i/>
           <w:sz w:val="22"/>
         </w:rPr>
-        <w:t xml:space="preserve">&lt;Data dictionary is used to track all the different variables, states and functional requirements that you described in your document. Make sure to include the complete list of all constants, state </w:t>
-      </w:r>
-      <w:r>
-        <w:rPr>
-          <w:rFonts w:ascii="Arial" w:hAnsi="Arial"/>
-          <w:i/>
-          <w:sz w:val="22"/>
-        </w:rPr>
-        <w:lastRenderedPageBreak/>
-        <w:t>variables (and their possible states), inputs and outputs in a table. In the table, include the description of these items as well as all related operations and requirements.&gt;</w:t>
+        <w:t>&lt;Data dictionary is used to track all the different variables, states and functional requirements that you described in your document. Make sure to include the complete list of all constants, state variables (and their possible states), inputs and outputs in a table. In the table, include the description of these items as well as all related operations and requirements.&gt;</w:t>
       </w:r>
     </w:p>
     <w:p>
@@ -6305,7 +6253,7 @@
           <w:color w:val="FFFFFF"/>
         </w:rPr>
       </w:pPr>
-      <w:bookmarkStart w:id="61" w:name="_Toc113291714"/>
+      <w:bookmarkStart w:id="58" w:name="_Toc113291714"/>
       <w:r>
         <w:rPr>
           <w:rFonts w:ascii="Arial" w:hAnsi="Arial"/>
@@ -6314,24 +6262,306 @@
         <w:lastRenderedPageBreak/>
         <w:t>Appendix B</w:t>
       </w:r>
+      <w:bookmarkEnd w:id="56"/>
+      <w:r>
+        <w:rPr>
+          <w:rFonts w:ascii="Arial" w:hAnsi="Arial"/>
+          <w:color w:val="FFFFFF"/>
+        </w:rPr>
+        <w:t xml:space="preserve"> - Group Log</w:t>
+      </w:r>
+      <w:bookmarkEnd w:id="58"/>
+    </w:p>
+    <w:p>
+      <w:pPr>
+        <w:pStyle w:val="template"/>
+        <w:jc w:val="both"/>
+      </w:pPr>
+      <w:r>
+        <w:t>&lt;Please include here all the minutes from your group meetings, your group activities, and any other relevant information that will assist the Teaching Assistant to determine the effort put forth to produce this document&gt;</w:t>
+      </w:r>
+    </w:p>
+    <w:p>
+      <w:pPr>
+        <w:pStyle w:val="template"/>
+        <w:jc w:val="both"/>
+      </w:pPr>
+    </w:p>
+    <w:p>
+      <w:pPr>
+        <w:pStyle w:val="template"/>
+        <w:jc w:val="both"/>
+        <w:rPr>
+          <w:b/>
+          <w:bCs/>
+          <w:i w:val="0"/>
+          <w:iCs w:val="0"/>
+        </w:rPr>
+      </w:pPr>
+      <w:r>
+        <w:rPr>
+          <w:b/>
+          <w:bCs/>
+          <w:i w:val="0"/>
+          <w:iCs w:val="0"/>
+        </w:rPr>
+        <w:t>Meetings:</w:t>
+      </w:r>
+    </w:p>
+    <w:p>
+      <w:pPr>
+        <w:pStyle w:val="template"/>
+        <w:jc w:val="both"/>
+        <w:rPr>
+          <w:b/>
+          <w:bCs/>
+          <w:i w:val="0"/>
+          <w:iCs w:val="0"/>
+        </w:rPr>
+      </w:pPr>
+    </w:p>
+    <w:p>
+      <w:pPr>
+        <w:pStyle w:val="template"/>
+        <w:jc w:val="both"/>
+        <w:rPr>
+          <w:highlight w:val="yellow"/>
+        </w:rPr>
+      </w:pPr>
+      <w:r>
+        <w:rPr>
+          <w:i w:val="0"/>
+          <w:iCs w:val="0"/>
+          <w:highlight w:val="yellow"/>
+        </w:rPr>
+        <w:t>October 10, 2019</w:t>
+      </w:r>
+      <w:r>
+        <w:rPr>
+          <w:i w:val="0"/>
+          <w:iCs w:val="0"/>
+          <w:highlight w:val="yellow"/>
+        </w:rPr>
+        <w:tab/>
+      </w:r>
+      <w:r>
+        <w:rPr>
+          <w:highlight w:val="yellow"/>
+        </w:rPr>
+        <w:t>90 minutes</w:t>
+      </w:r>
+    </w:p>
+    <w:p>
+      <w:pPr>
+        <w:pStyle w:val="template"/>
+        <w:jc w:val="both"/>
+        <w:rPr>
+          <w:i w:val="0"/>
+          <w:iCs w:val="0"/>
+          <w:highlight w:val="yellow"/>
+        </w:rPr>
+      </w:pPr>
+      <w:r>
+        <w:rPr>
+          <w:i w:val="0"/>
+          <w:iCs w:val="0"/>
+          <w:highlight w:val="yellow"/>
+        </w:rPr>
+        <w:t>Meeting was conducted in order to organize the team members by distributing responsibilities, and time constraints that were assigned. A list of potential ideas was also generated by the group members and an idea was selected.</w:t>
+      </w:r>
+    </w:p>
+    <w:p>
+      <w:pPr>
+        <w:pStyle w:val="template"/>
+        <w:jc w:val="both"/>
+        <w:rPr>
+          <w:i w:val="0"/>
+          <w:iCs w:val="0"/>
+          <w:highlight w:val="yellow"/>
+        </w:rPr>
+      </w:pPr>
+    </w:p>
+    <w:p>
+      <w:pPr>
+        <w:pStyle w:val="template"/>
+        <w:jc w:val="both"/>
+        <w:rPr>
+          <w:highlight w:val="yellow"/>
+        </w:rPr>
+      </w:pPr>
+      <w:r>
+        <w:rPr>
+          <w:i w:val="0"/>
+          <w:iCs w:val="0"/>
+          <w:highlight w:val="yellow"/>
+        </w:rPr>
+        <w:t>October 15, 2019</w:t>
+      </w:r>
+      <w:r>
+        <w:rPr>
+          <w:i w:val="0"/>
+          <w:iCs w:val="0"/>
+          <w:highlight w:val="yellow"/>
+        </w:rPr>
+        <w:tab/>
+      </w:r>
+      <w:r>
+        <w:rPr>
+          <w:highlight w:val="yellow"/>
+        </w:rPr>
+        <w:t>90 minutes</w:t>
+      </w:r>
+    </w:p>
+    <w:p>
+      <w:pPr>
+        <w:pStyle w:val="template"/>
+        <w:jc w:val="both"/>
+        <w:rPr>
+          <w:i w:val="0"/>
+          <w:iCs w:val="0"/>
+          <w:highlight w:val="yellow"/>
+        </w:rPr>
+      </w:pPr>
+      <w:r>
+        <w:rPr>
+          <w:i w:val="0"/>
+          <w:iCs w:val="0"/>
+          <w:highlight w:val="yellow"/>
+        </w:rPr>
+        <w:t>A rough overview of the project was done, and team members seperated in order to work on the SRS report (mainly section 1: Introduction). All team members made sure that the sections that they were focusing on correlated to the overall arching idea of the product.</w:t>
+      </w:r>
+    </w:p>
+    <w:p>
+      <w:pPr>
+        <w:pStyle w:val="template"/>
+        <w:jc w:val="both"/>
+        <w:rPr>
+          <w:i w:val="0"/>
+          <w:iCs w:val="0"/>
+          <w:highlight w:val="yellow"/>
+        </w:rPr>
+      </w:pPr>
+    </w:p>
+    <w:p>
+      <w:pPr>
+        <w:pStyle w:val="template"/>
+        <w:jc w:val="both"/>
+        <w:rPr>
+          <w:highlight w:val="yellow"/>
+        </w:rPr>
+      </w:pPr>
+      <w:r>
+        <w:rPr>
+          <w:i w:val="0"/>
+          <w:iCs w:val="0"/>
+          <w:highlight w:val="yellow"/>
+        </w:rPr>
+        <w:t>October 17, 2019</w:t>
+      </w:r>
+      <w:r>
+        <w:rPr>
+          <w:i w:val="0"/>
+          <w:iCs w:val="0"/>
+          <w:highlight w:val="yellow"/>
+        </w:rPr>
+        <w:tab/>
+      </w:r>
+      <w:r>
+        <w:rPr>
+          <w:highlight w:val="yellow"/>
+        </w:rPr>
+        <w:t>60 minutes</w:t>
+      </w:r>
+    </w:p>
+    <w:p>
+      <w:pPr>
+        <w:pStyle w:val="template"/>
+        <w:jc w:val="both"/>
+        <w:rPr>
+          <w:i w:val="0"/>
+          <w:iCs w:val="0"/>
+          <w:highlight w:val="yellow"/>
+        </w:rPr>
+      </w:pPr>
+      <w:r>
+        <w:rPr>
+          <w:i w:val="0"/>
+          <w:iCs w:val="0"/>
+          <w:highlight w:val="yellow"/>
+        </w:rPr>
+        <w:t xml:space="preserve">All team members split up to work on the assigned sections for the week and work together if some information was not clearly stated for the project scope. </w:t>
+      </w:r>
+    </w:p>
+    <w:p>
+      <w:pPr>
+        <w:pStyle w:val="template"/>
+        <w:jc w:val="both"/>
+        <w:rPr>
+          <w:i w:val="0"/>
+          <w:iCs w:val="0"/>
+          <w:highlight w:val="yellow"/>
+        </w:rPr>
+      </w:pPr>
+    </w:p>
+    <w:p>
+      <w:pPr>
+        <w:pStyle w:val="template"/>
+        <w:jc w:val="both"/>
+        <w:rPr>
+          <w:highlight w:val="yellow"/>
+        </w:rPr>
+      </w:pPr>
+      <w:r>
+        <w:rPr>
+          <w:i w:val="0"/>
+          <w:iCs w:val="0"/>
+          <w:highlight w:val="yellow"/>
+        </w:rPr>
+        <w:t xml:space="preserve">October 24, 2019 </w:t>
+      </w:r>
+      <w:r>
+        <w:rPr>
+          <w:i w:val="0"/>
+          <w:iCs w:val="0"/>
+          <w:highlight w:val="yellow"/>
+        </w:rPr>
+        <w:tab/>
+      </w:r>
+      <w:r>
+        <w:rPr>
+          <w:highlight w:val="yellow"/>
+        </w:rPr>
+        <w:t>60 minutes</w:t>
+      </w:r>
+    </w:p>
+    <w:p>
+      <w:pPr>
+        <w:pStyle w:val="template"/>
+        <w:jc w:val="both"/>
+        <w:rPr>
+          <w:b/>
+          <w:bCs/>
+          <w:i w:val="0"/>
+          <w:iCs w:val="0"/>
+        </w:rPr>
+      </w:pPr>
+      <w:r>
+        <w:rPr>
+          <w:i w:val="0"/>
+          <w:iCs w:val="0"/>
+          <w:highlight w:val="yellow"/>
+        </w:rPr>
+        <w:t>Final evaluations and conlusions for the SRS and ideas for the webpage.</w:t>
+      </w:r>
+      <w:r>
+        <w:rPr>
+          <w:i w:val="0"/>
+          <w:iCs w:val="0"/>
+        </w:rPr>
+        <w:t xml:space="preserve"> </w:t>
+      </w:r>
+      <w:bookmarkStart w:id="59" w:name="_GoBack"/>
       <w:bookmarkEnd w:id="59"/>
-      <w:r>
-        <w:rPr>
-          <w:rFonts w:ascii="Arial" w:hAnsi="Arial"/>
-          <w:color w:val="FFFFFF"/>
-        </w:rPr>
-        <w:t xml:space="preserve"> - Group Log</w:t>
-      </w:r>
-      <w:bookmarkEnd w:id="61"/>
-    </w:p>
-    <w:p>
-      <w:pPr>
-        <w:pStyle w:val="template"/>
-        <w:jc w:val="both"/>
-      </w:pPr>
-      <w:r>
-        <w:t>&lt;Please include here all the minutes from your group meetings, your group activities, and any other relevant information that will assist the Teaching Assistant to determine the effort put forth to produce this document&gt;</w:t>
-      </w:r>
     </w:p>
     <w:sectPr>
       <w:headerReference w:type="default" r:id="rId15"/>
@@ -6496,7 +6726,7 @@
   <w:abstractNum w:abstractNumId="0" w15:restartNumberingAfterBreak="0">
     <w:nsid w:val="FFFFFFFB"/>
     <w:multiLevelType w:val="multilevel"/>
-    <w:tmpl w:val="04B0567C"/>
+    <w:tmpl w:val="759658BA"/>
     <w:lvl w:ilvl="0">
       <w:start w:val="1"/>
       <w:numFmt w:val="decimal"/>
@@ -6543,6 +6773,10 @@
         </w:tabs>
         <w:ind w:left="720" w:hanging="720"/>
       </w:pPr>
+      <w:rPr>
+        <w:sz w:val="24"/>
+        <w:szCs w:val="24"/>
+      </w:rPr>
     </w:lvl>
     <w:lvl w:ilvl="3">
       <w:start w:val="1"/>
@@ -6745,6 +6979,95 @@
     </w:lvl>
   </w:abstractNum>
   <w:abstractNum w:abstractNumId="2" w15:restartNumberingAfterBreak="0">
+    <w:nsid w:val="15744A0F"/>
+    <w:multiLevelType w:val="hybridMultilevel"/>
+    <w:tmpl w:val="563461F8"/>
+    <w:lvl w:ilvl="0" w:tplc="04090011">
+      <w:start w:val="1"/>
+      <w:numFmt w:val="decimal"/>
+      <w:lvlText w:val="%1)"/>
+      <w:lvlJc w:val="left"/>
+      <w:pPr>
+        <w:ind w:left="720" w:hanging="360"/>
+      </w:pPr>
+      <w:rPr>
+        <w:rFonts w:hint="default"/>
+      </w:rPr>
+    </w:lvl>
+    <w:lvl w:ilvl="1" w:tplc="04090019" w:tentative="1">
+      <w:start w:val="1"/>
+      <w:numFmt w:val="lowerLetter"/>
+      <w:lvlText w:val="%2."/>
+      <w:lvlJc w:val="left"/>
+      <w:pPr>
+        <w:ind w:left="1440" w:hanging="360"/>
+      </w:pPr>
+    </w:lvl>
+    <w:lvl w:ilvl="2" w:tplc="0409001B" w:tentative="1">
+      <w:start w:val="1"/>
+      <w:numFmt w:val="lowerRoman"/>
+      <w:lvlText w:val="%3."/>
+      <w:lvlJc w:val="right"/>
+      <w:pPr>
+        <w:ind w:left="2160" w:hanging="180"/>
+      </w:pPr>
+    </w:lvl>
+    <w:lvl w:ilvl="3" w:tplc="0409000F" w:tentative="1">
+      <w:start w:val="1"/>
+      <w:numFmt w:val="decimal"/>
+      <w:lvlText w:val="%4."/>
+      <w:lvlJc w:val="left"/>
+      <w:pPr>
+        <w:ind w:left="2880" w:hanging="360"/>
+      </w:pPr>
+    </w:lvl>
+    <w:lvl w:ilvl="4" w:tplc="04090019" w:tentative="1">
+      <w:start w:val="1"/>
+      <w:numFmt w:val="lowerLetter"/>
+      <w:lvlText w:val="%5."/>
+      <w:lvlJc w:val="left"/>
+      <w:pPr>
+        <w:ind w:left="3600" w:hanging="360"/>
+      </w:pPr>
+    </w:lvl>
+    <w:lvl w:ilvl="5" w:tplc="0409001B" w:tentative="1">
+      <w:start w:val="1"/>
+      <w:numFmt w:val="lowerRoman"/>
+      <w:lvlText w:val="%6."/>
+      <w:lvlJc w:val="right"/>
+      <w:pPr>
+        <w:ind w:left="4320" w:hanging="180"/>
+      </w:pPr>
+    </w:lvl>
+    <w:lvl w:ilvl="6" w:tplc="0409000F" w:tentative="1">
+      <w:start w:val="1"/>
+      <w:numFmt w:val="decimal"/>
+      <w:lvlText w:val="%7."/>
+      <w:lvlJc w:val="left"/>
+      <w:pPr>
+        <w:ind w:left="5040" w:hanging="360"/>
+      </w:pPr>
+    </w:lvl>
+    <w:lvl w:ilvl="7" w:tplc="04090019" w:tentative="1">
+      <w:start w:val="1"/>
+      <w:numFmt w:val="lowerLetter"/>
+      <w:lvlText w:val="%8."/>
+      <w:lvlJc w:val="left"/>
+      <w:pPr>
+        <w:ind w:left="5760" w:hanging="360"/>
+      </w:pPr>
+    </w:lvl>
+    <w:lvl w:ilvl="8" w:tplc="0409001B" w:tentative="1">
+      <w:start w:val="1"/>
+      <w:numFmt w:val="lowerRoman"/>
+      <w:lvlText w:val="%9."/>
+      <w:lvlJc w:val="right"/>
+      <w:pPr>
+        <w:ind w:left="6480" w:hanging="180"/>
+      </w:pPr>
+    </w:lvl>
+  </w:abstractNum>
+  <w:abstractNum w:abstractNumId="3" w15:restartNumberingAfterBreak="0">
     <w:nsid w:val="1856587E"/>
     <w:multiLevelType w:val="hybridMultilevel"/>
     <w:tmpl w:val="3F668FCA"/>
@@ -6884,7 +7207,7 @@
       </w:rPr>
     </w:lvl>
   </w:abstractNum>
-  <w:abstractNum w:abstractNumId="3" w15:restartNumberingAfterBreak="0">
+  <w:abstractNum w:abstractNumId="4" w15:restartNumberingAfterBreak="0">
     <w:nsid w:val="27ED7A2B"/>
     <w:multiLevelType w:val="hybridMultilevel"/>
     <w:tmpl w:val="D73497EA"/>
@@ -6974,7 +7297,7 @@
       </w:pPr>
     </w:lvl>
   </w:abstractNum>
-  <w:abstractNum w:abstractNumId="4" w15:restartNumberingAfterBreak="0">
+  <w:abstractNum w:abstractNumId="5" w15:restartNumberingAfterBreak="0">
     <w:nsid w:val="28754A74"/>
     <w:multiLevelType w:val="multilevel"/>
     <w:tmpl w:val="54BAE08E"/>
@@ -7090,7 +7413,7 @@
       </w:pPr>
     </w:lvl>
   </w:abstractNum>
-  <w:abstractNum w:abstractNumId="5" w15:restartNumberingAfterBreak="0">
+  <w:abstractNum w:abstractNumId="6" w15:restartNumberingAfterBreak="0">
     <w:nsid w:val="2DA71206"/>
     <w:multiLevelType w:val="multilevel"/>
     <w:tmpl w:val="D8BC5BE2"/>
@@ -7158,7 +7481,7 @@
       <w:lvlJc w:val="left"/>
     </w:lvl>
   </w:abstractNum>
-  <w:abstractNum w:abstractNumId="6" w15:restartNumberingAfterBreak="0">
+  <w:abstractNum w:abstractNumId="7" w15:restartNumberingAfterBreak="0">
     <w:nsid w:val="4A26685C"/>
     <w:multiLevelType w:val="hybridMultilevel"/>
     <w:tmpl w:val="A7528644"/>
@@ -7247,7 +7570,7 @@
       </w:pPr>
     </w:lvl>
   </w:abstractNum>
-  <w:abstractNum w:abstractNumId="7" w15:restartNumberingAfterBreak="0">
+  <w:abstractNum w:abstractNumId="8" w15:restartNumberingAfterBreak="0">
     <w:nsid w:val="59B52C50"/>
     <w:multiLevelType w:val="hybridMultilevel"/>
     <w:tmpl w:val="05C48F10"/>
@@ -7336,7 +7659,7 @@
       </w:pPr>
     </w:lvl>
   </w:abstractNum>
-  <w:abstractNum w:abstractNumId="8" w15:restartNumberingAfterBreak="0">
+  <w:abstractNum w:abstractNumId="9" w15:restartNumberingAfterBreak="0">
     <w:nsid w:val="6CEC5940"/>
     <w:multiLevelType w:val="hybridMultilevel"/>
     <w:tmpl w:val="3946C62E"/>
@@ -7449,7 +7772,7 @@
       </w:rPr>
     </w:lvl>
   </w:abstractNum>
-  <w:abstractNum w:abstractNumId="9" w15:restartNumberingAfterBreak="0">
+  <w:abstractNum w:abstractNumId="10" w15:restartNumberingAfterBreak="0">
     <w:nsid w:val="6D244A0C"/>
     <w:multiLevelType w:val="hybridMultilevel"/>
     <w:tmpl w:val="01B255FE"/>
@@ -7562,7 +7885,7 @@
       </w:rPr>
     </w:lvl>
   </w:abstractNum>
-  <w:abstractNum w:abstractNumId="10" w15:restartNumberingAfterBreak="0">
+  <w:abstractNum w:abstractNumId="11" w15:restartNumberingAfterBreak="0">
     <w:nsid w:val="7E2638AD"/>
     <w:multiLevelType w:val="hybridMultilevel"/>
     <w:tmpl w:val="2CC26E4A"/>
@@ -7656,34 +7979,37 @@
     <w:abstractNumId w:val="0"/>
   </w:num>
   <w:num w:numId="2">
+    <w:abstractNumId w:val="6"/>
+  </w:num>
+  <w:num w:numId="3">
     <w:abstractNumId w:val="5"/>
   </w:num>
-  <w:num w:numId="3">
+  <w:num w:numId="4">
+    <w:abstractNumId w:val="3"/>
+  </w:num>
+  <w:num w:numId="5">
+    <w:abstractNumId w:val="9"/>
+  </w:num>
+  <w:num w:numId="6">
     <w:abstractNumId w:val="4"/>
   </w:num>
-  <w:num w:numId="4">
-    <w:abstractNumId w:val="2"/>
-  </w:num>
-  <w:num w:numId="5">
-    <w:abstractNumId w:val="8"/>
-  </w:num>
-  <w:num w:numId="6">
-    <w:abstractNumId w:val="3"/>
-  </w:num>
   <w:num w:numId="7">
-    <w:abstractNumId w:val="10"/>
+    <w:abstractNumId w:val="11"/>
   </w:num>
   <w:num w:numId="8">
-    <w:abstractNumId w:val="6"/>
+    <w:abstractNumId w:val="7"/>
   </w:num>
   <w:num w:numId="9">
-    <w:abstractNumId w:val="9"/>
+    <w:abstractNumId w:val="10"/>
   </w:num>
   <w:num w:numId="10">
     <w:abstractNumId w:val="1"/>
   </w:num>
   <w:num w:numId="11">
-    <w:abstractNumId w:val="7"/>
+    <w:abstractNumId w:val="8"/>
+  </w:num>
+  <w:num w:numId="12">
+    <w:abstractNumId w:val="2"/>
   </w:num>
 </w:numbering>
 </file>
@@ -7699,7 +8025,7 @@
     </w:rPrDefault>
     <w:pPrDefault/>
   </w:docDefaults>
-  <w:latentStyles w:defLockedState="0" w:defUIPriority="99" w:defSemiHidden="0" w:defUnhideWhenUsed="0" w:defQFormat="0" w:count="375">
+  <w:latentStyles w:defLockedState="0" w:defUIPriority="99" w:defSemiHidden="0" w:defUnhideWhenUsed="0" w:defQFormat="0" w:count="377">
     <w:lsdException w:name="Normal" w:uiPriority="0" w:qFormat="1"/>
     <w:lsdException w:name="heading 1" w:uiPriority="9" w:qFormat="1"/>
     <w:lsdException w:name="heading 2" w:uiPriority="9" w:qFormat="1"/>
@@ -7805,7 +8131,6 @@
     <w:lsdException w:name="HTML Sample" w:semiHidden="1" w:unhideWhenUsed="1"/>
     <w:lsdException w:name="HTML Typewriter" w:semiHidden="1" w:unhideWhenUsed="1"/>
     <w:lsdException w:name="HTML Variable" w:semiHidden="1" w:unhideWhenUsed="1"/>
-    <w:lsdException w:name="Normal Table" w:semiHidden="1" w:unhideWhenUsed="1"/>
     <w:lsdException w:name="annotation subject" w:semiHidden="1" w:unhideWhenUsed="1"/>
     <w:lsdException w:name="No List" w:semiHidden="1" w:unhideWhenUsed="1"/>
     <w:lsdException w:name="Outline List 1" w:semiHidden="1" w:unhideWhenUsed="1"/>
@@ -7851,11 +8176,9 @@
     <w:lsdException w:name="Table Subtle 1" w:semiHidden="1" w:unhideWhenUsed="1"/>
     <w:lsdException w:name="Table Subtle 2" w:semiHidden="1" w:unhideWhenUsed="1"/>
     <w:lsdException w:name="Table Web 1" w:semiHidden="1" w:unhideWhenUsed="1"/>
-    <w:lsdException w:name="Table Web 2" w:semiHidden="1" w:unhideWhenUsed="1"/>
     <w:lsdException w:name="Table Web 3" w:semiHidden="1" w:unhideWhenUsed="1"/>
     <w:lsdException w:name="Balloon Text" w:semiHidden="1" w:unhideWhenUsed="1"/>
     <w:lsdException w:name="Table Grid" w:uiPriority="59"/>
-    <w:lsdException w:name="Table Theme" w:semiHidden="1" w:unhideWhenUsed="1"/>
     <w:lsdException w:name="Placeholder Text" w:semiHidden="1"/>
     <w:lsdException w:name="No Spacing" w:uiPriority="1" w:qFormat="1"/>
     <w:lsdException w:name="Light Shading" w:uiPriority="60"/>
@@ -8066,6 +8389,8 @@
     <w:lsdException w:name="Smart Hyperlink" w:semiHidden="1" w:unhideWhenUsed="1"/>
     <w:lsdException w:name="Hashtag" w:semiHidden="1" w:unhideWhenUsed="1"/>
     <w:lsdException w:name="Unresolved Mention" w:semiHidden="1" w:unhideWhenUsed="1"/>
+    <w:lsdException w:name="Smart Link" w:semiHidden="1" w:unhideWhenUsed="1"/>
+    <w:lsdException w:name="Smart Link Error" w:semiHidden="1" w:unhideWhenUsed="1"/>
   </w:latentStyles>
   <w:style w:type="paragraph" w:default="1" w:styleId="Normal">
     <w:name w:val="Normal"/>

</xml_diff>

<commit_message>
More additions to 4.3 and group log
</commit_message>
<xml_diff>
--- a/srs_template.docx
+++ b/srs_template.docx
@@ -2128,7 +2128,13 @@
               <w:jc w:val="center"/>
             </w:pPr>
             <w:r>
-              <w:t>10/03/2019</w:t>
+              <w:t>10/</w:t>
+            </w:r>
+            <w:r>
+              <w:t>25</w:t>
+            </w:r>
+            <w:r>
+              <w:t>/2019</w:t>
             </w:r>
           </w:p>
         </w:tc>
@@ -2214,7 +2220,19 @@
         <w:rPr>
           <w:i w:val="0"/>
         </w:rPr>
-        <w:t>This document (v 0.1, Oct. 3 2019), describes the design, data, and structure of a web based PDF sharing and schedule system</w:t>
+        <w:t xml:space="preserve">This document (v 0.1, Oct. </w:t>
+      </w:r>
+      <w:r>
+        <w:rPr>
+          <w:i w:val="0"/>
+        </w:rPr>
+        <w:t>25</w:t>
+      </w:r>
+      <w:r>
+        <w:rPr>
+          <w:i w:val="0"/>
+        </w:rPr>
+        <w:t xml:space="preserve"> 2019), describes the design, data, and structure of a web based PDF sharing and schedule system</w:t>
       </w:r>
       <w:r>
         <w:rPr>
@@ -2777,6 +2795,28 @@
     <w:p>
       <w:pPr>
         <w:pStyle w:val="template"/>
+        <w:numPr>
+          <w:ilvl w:val="1"/>
+          <w:numId w:val="7"/>
+        </w:numPr>
+        <w:jc w:val="both"/>
+        <w:rPr>
+          <w:i w:val="0"/>
+          <w:color w:val="0000FF"/>
+          <w:highlight w:val="yellow"/>
+        </w:rPr>
+      </w:pPr>
+      <w:r>
+        <w:rPr>
+          <w:i w:val="0"/>
+          <w:highlight w:val="yellow"/>
+        </w:rPr>
+        <w:t>Attributes</w:t>
+      </w:r>
+    </w:p>
+    <w:p>
+      <w:pPr>
+        <w:pStyle w:val="template"/>
         <w:jc w:val="both"/>
         <w:rPr>
           <w:color w:val="0000FF"/>
@@ -2796,7 +2836,6 @@
         <w:rPr>
           <w:rFonts w:ascii="Arial" w:hAnsi="Arial"/>
         </w:rPr>
-        <w:lastRenderedPageBreak/>
         <w:t>Definitions, Acronyms and Abbreviations</w:t>
       </w:r>
       <w:bookmarkEnd w:id="19"/>
@@ -3012,42 +3051,6 @@
         </w:rPr>
         <w:t xml:space="preserve"> (USE IEEE CITATION IF WRITING A REFERENCE)</w:t>
       </w:r>
-    </w:p>
-    <w:p>
-      <w:pPr>
-        <w:pStyle w:val="template"/>
-        <w:jc w:val="both"/>
-      </w:pPr>
-    </w:p>
-    <w:p>
-      <w:pPr>
-        <w:pStyle w:val="template"/>
-        <w:jc w:val="both"/>
-      </w:pPr>
-    </w:p>
-    <w:p>
-      <w:pPr>
-        <w:pStyle w:val="template"/>
-        <w:jc w:val="both"/>
-      </w:pPr>
-    </w:p>
-    <w:p>
-      <w:pPr>
-        <w:pStyle w:val="template"/>
-        <w:jc w:val="both"/>
-      </w:pPr>
-    </w:p>
-    <w:p>
-      <w:pPr>
-        <w:pStyle w:val="template"/>
-        <w:jc w:val="both"/>
-      </w:pPr>
-    </w:p>
-    <w:p>
-      <w:pPr>
-        <w:pStyle w:val="template"/>
-        <w:jc w:val="both"/>
-      </w:pPr>
     </w:p>
     <w:p>
       <w:pPr>
@@ -3246,6 +3249,7 @@
           <w:rFonts w:ascii="Arial" w:hAnsi="Arial"/>
           <w:color w:val="FFFFFF"/>
         </w:rPr>
+        <w:lastRenderedPageBreak/>
         <w:t>Overall Description</w:t>
       </w:r>
       <w:bookmarkEnd w:id="24"/>
@@ -3585,6 +3589,16 @@
     </w:p>
     <w:p>
       <w:pPr>
+        <w:pStyle w:val="template"/>
+        <w:spacing w:line="240" w:lineRule="auto"/>
+        <w:jc w:val="center"/>
+        <w:rPr>
+          <w:i w:val="0"/>
+        </w:rPr>
+      </w:pPr>
+    </w:p>
+    <w:p>
+      <w:pPr>
         <w:pStyle w:val="Heading2"/>
         <w:spacing w:line="240" w:lineRule="auto"/>
         <w:rPr>
@@ -5176,6 +5190,14 @@
           <w:sz w:val="22"/>
         </w:rPr>
       </w:pPr>
+    </w:p>
+    <w:p>
+      <w:pPr>
+        <w:rPr>
+          <w:rFonts w:ascii="Arial" w:hAnsi="Arial"/>
+          <w:sz w:val="22"/>
+        </w:rPr>
+      </w:pPr>
       <w:r>
         <w:rPr>
           <w:rFonts w:ascii="Arial" w:hAnsi="Arial"/>
@@ -5223,7 +5245,6 @@
           <w:rFonts w:ascii="Arial" w:hAnsi="Arial"/>
           <w:sz w:val="22"/>
         </w:rPr>
-        <w:lastRenderedPageBreak/>
         <w:t>Edit a date GUI</w:t>
       </w:r>
     </w:p>
@@ -5730,11 +5751,9 @@
       </w:r>
     </w:p>
     <w:p>
-      <w:pPr>
-        <w:spacing w:line="240" w:lineRule="auto"/>
-      </w:pPr>
-    </w:p>
-    <w:p/>
+      <w:bookmarkStart w:id="48" w:name="_GoBack"/>
+      <w:bookmarkEnd w:id="48"/>
+    </w:p>
     <w:p/>
     <w:p>
       <w:pPr>
@@ -5751,8 +5770,8 @@
           <w:color w:val="FFFFFF"/>
         </w:rPr>
       </w:pPr>
-      <w:bookmarkStart w:id="48" w:name="_Toc113291708"/>
-      <w:bookmarkStart w:id="49" w:name="_Toc439994690"/>
+      <w:bookmarkStart w:id="49" w:name="_Toc113291708"/>
+      <w:bookmarkStart w:id="50" w:name="_Toc439994690"/>
       <w:r>
         <w:rPr>
           <w:rFonts w:ascii="Arial" w:hAnsi="Arial"/>
@@ -5761,7 +5780,7 @@
         <w:lastRenderedPageBreak/>
         <w:t>Other Non-functional Requirements</w:t>
       </w:r>
-      <w:bookmarkEnd w:id="48"/>
+      <w:bookmarkEnd w:id="49"/>
     </w:p>
     <w:p>
       <w:pPr>
@@ -5770,15 +5789,15 @@
           <w:rFonts w:ascii="Arial" w:hAnsi="Arial"/>
         </w:rPr>
       </w:pPr>
-      <w:bookmarkStart w:id="50" w:name="_Toc113291709"/>
+      <w:bookmarkStart w:id="51" w:name="_Toc113291709"/>
       <w:r>
         <w:rPr>
           <w:rFonts w:ascii="Arial" w:hAnsi="Arial"/>
         </w:rPr>
         <w:t>Performance Requirements</w:t>
       </w:r>
-      <w:bookmarkEnd w:id="49"/>
       <w:bookmarkEnd w:id="50"/>
+      <w:bookmarkEnd w:id="51"/>
     </w:p>
     <w:p>
       <w:pPr>
@@ -5863,16 +5882,16 @@
           <w:rFonts w:ascii="Arial" w:hAnsi="Arial"/>
         </w:rPr>
       </w:pPr>
-      <w:bookmarkStart w:id="51" w:name="_Toc439994691"/>
-      <w:bookmarkStart w:id="52" w:name="_Toc113291710"/>
+      <w:bookmarkStart w:id="52" w:name="_Toc439994691"/>
+      <w:bookmarkStart w:id="53" w:name="_Toc113291710"/>
       <w:r>
         <w:rPr>
           <w:rFonts w:ascii="Arial" w:hAnsi="Arial"/>
         </w:rPr>
         <w:t>Safety and Security Requirements</w:t>
       </w:r>
-      <w:bookmarkEnd w:id="51"/>
       <w:bookmarkEnd w:id="52"/>
+      <w:bookmarkEnd w:id="53"/>
     </w:p>
     <w:p>
       <w:pPr>
@@ -5944,16 +5963,16 @@
           <w:rFonts w:ascii="Arial" w:hAnsi="Arial"/>
         </w:rPr>
       </w:pPr>
-      <w:bookmarkStart w:id="53" w:name="_Toc439994693"/>
-      <w:bookmarkStart w:id="54" w:name="_Toc113291711"/>
+      <w:bookmarkStart w:id="54" w:name="_Toc439994693"/>
+      <w:bookmarkStart w:id="55" w:name="_Toc113291711"/>
       <w:r>
         <w:rPr>
           <w:rFonts w:ascii="Arial" w:hAnsi="Arial"/>
         </w:rPr>
         <w:t>Software Quality Attributes</w:t>
       </w:r>
-      <w:bookmarkEnd w:id="53"/>
       <w:bookmarkEnd w:id="54"/>
+      <w:bookmarkEnd w:id="55"/>
     </w:p>
     <w:p>
       <w:pPr>
@@ -5999,7 +6018,49 @@
         <w:rPr>
           <w:i w:val="0"/>
         </w:rPr>
-        <w:t>refer to previous entries and download older files.</w:t>
+        <w:t>refer to previous entries and download older files</w:t>
+      </w:r>
+      <w:r>
+        <w:rPr>
+          <w:i w:val="0"/>
+          <w:highlight w:val="yellow"/>
+        </w:rPr>
+        <w:t>.</w:t>
+      </w:r>
+      <w:r>
+        <w:rPr>
+          <w:i w:val="0"/>
+          <w:highlight w:val="yellow"/>
+        </w:rPr>
+        <w:t xml:space="preserve"> A requirement necessary for the avalibilty attribute to stay constant is </w:t>
+      </w:r>
+      <w:r>
+        <w:rPr>
+          <w:i w:val="0"/>
+          <w:highlight w:val="yellow"/>
+        </w:rPr>
+        <w:t>frequent</w:t>
+      </w:r>
+      <w:r>
+        <w:rPr>
+          <w:i w:val="0"/>
+          <w:highlight w:val="yellow"/>
+        </w:rPr>
+        <w:t xml:space="preserve"> check-ups on the software to make sure it is stable, and up to date with any browser and software updates that might have been </w:t>
+      </w:r>
+      <w:r>
+        <w:rPr>
+          <w:i w:val="0"/>
+          <w:highlight w:val="yellow"/>
+        </w:rPr>
+        <w:t>applied</w:t>
+      </w:r>
+      <w:r>
+        <w:rPr>
+          <w:i w:val="0"/>
+          <w:highlight w:val="yellow"/>
+        </w:rPr>
+        <w:t>.</w:t>
       </w:r>
     </w:p>
     <w:p>
@@ -6092,51 +6153,41 @@
       <w:pPr>
         <w:pStyle w:val="template"/>
       </w:pPr>
-    </w:p>
-    <w:p>
-      <w:pPr>
-        <w:pStyle w:val="template"/>
-      </w:pPr>
-      <w:bookmarkStart w:id="55" w:name="_Toc439994696"/>
-    </w:p>
-    <w:p>
-      <w:pPr>
-        <w:pStyle w:val="template"/>
-      </w:pPr>
-    </w:p>
-    <w:p>
-      <w:pPr>
-        <w:pStyle w:val="template"/>
-      </w:pPr>
-    </w:p>
-    <w:p>
-      <w:pPr>
-        <w:pStyle w:val="template"/>
-      </w:pPr>
-    </w:p>
-    <w:p>
-      <w:pPr>
-        <w:pStyle w:val="template"/>
-      </w:pPr>
-    </w:p>
-    <w:p>
-      <w:pPr>
-        <w:pStyle w:val="template"/>
-      </w:pPr>
-    </w:p>
-    <w:p>
-      <w:pPr>
-        <w:pStyle w:val="template"/>
-      </w:pPr>
-    </w:p>
-    <w:p>
-      <w:pPr>
-        <w:pStyle w:val="template"/>
-      </w:pPr>
-    </w:p>
-    <w:p>
-      <w:bookmarkStart w:id="56" w:name="_Toc439994698"/>
-      <w:bookmarkEnd w:id="55"/>
+      <w:bookmarkStart w:id="56" w:name="_Toc439994696"/>
+    </w:p>
+    <w:p>
+      <w:pPr>
+        <w:pStyle w:val="template"/>
+      </w:pPr>
+    </w:p>
+    <w:p>
+      <w:pPr>
+        <w:pStyle w:val="template"/>
+      </w:pPr>
+    </w:p>
+    <w:p>
+      <w:pPr>
+        <w:pStyle w:val="template"/>
+      </w:pPr>
+    </w:p>
+    <w:p>
+      <w:pPr>
+        <w:pStyle w:val="template"/>
+      </w:pPr>
+    </w:p>
+    <w:p>
+      <w:pPr>
+        <w:pStyle w:val="template"/>
+      </w:pPr>
+    </w:p>
+    <w:p>
+      <w:pPr>
+        <w:pStyle w:val="template"/>
+      </w:pPr>
+    </w:p>
+    <w:p>
+      <w:bookmarkStart w:id="57" w:name="_Toc439994698"/>
+      <w:bookmarkEnd w:id="56"/>
     </w:p>
     <w:p>
       <w:pPr>
@@ -6154,7 +6205,7 @@
           <w:color w:val="FFFFFF"/>
         </w:rPr>
       </w:pPr>
-      <w:bookmarkStart w:id="57" w:name="_Toc113291713"/>
+      <w:bookmarkStart w:id="58" w:name="_Toc113291713"/>
       <w:r>
         <w:rPr>
           <w:rFonts w:ascii="Arial" w:hAnsi="Arial"/>
@@ -6163,7 +6214,7 @@
         <w:lastRenderedPageBreak/>
         <w:t>Appendix A – Data Dictionary</w:t>
       </w:r>
-      <w:bookmarkEnd w:id="57"/>
+      <w:bookmarkEnd w:id="58"/>
     </w:p>
     <w:p/>
     <w:p>
@@ -6253,7 +6304,7 @@
           <w:color w:val="FFFFFF"/>
         </w:rPr>
       </w:pPr>
-      <w:bookmarkStart w:id="58" w:name="_Toc113291714"/>
+      <w:bookmarkStart w:id="59" w:name="_Toc113291714"/>
       <w:r>
         <w:rPr>
           <w:rFonts w:ascii="Arial" w:hAnsi="Arial"/>
@@ -6262,7 +6313,7 @@
         <w:lastRenderedPageBreak/>
         <w:t>Appendix B</w:t>
       </w:r>
-      <w:bookmarkEnd w:id="56"/>
+      <w:bookmarkEnd w:id="57"/>
       <w:r>
         <w:rPr>
           <w:rFonts w:ascii="Arial" w:hAnsi="Arial"/>
@@ -6270,22 +6321,7 @@
         </w:rPr>
         <w:t xml:space="preserve"> - Group Log</w:t>
       </w:r>
-      <w:bookmarkEnd w:id="58"/>
-    </w:p>
-    <w:p>
-      <w:pPr>
-        <w:pStyle w:val="template"/>
-        <w:jc w:val="both"/>
-      </w:pPr>
-      <w:r>
-        <w:t>&lt;Please include here all the minutes from your group meetings, your group activities, and any other relevant information that will assist the Teaching Assistant to determine the effort put forth to produce this document&gt;</w:t>
-      </w:r>
-    </w:p>
-    <w:p>
-      <w:pPr>
-        <w:pStyle w:val="template"/>
-        <w:jc w:val="both"/>
-      </w:pPr>
+      <w:bookmarkEnd w:id="59"/>
     </w:p>
     <w:p>
       <w:pPr>
@@ -6324,6 +6360,48 @@
       <w:pPr>
         <w:pStyle w:val="template"/>
         <w:jc w:val="both"/>
+      </w:pPr>
+      <w:r>
+        <w:rPr>
+          <w:highlight w:val="yellow"/>
+        </w:rPr>
+        <w:t xml:space="preserve">Most meetings </w:t>
+      </w:r>
+      <w:r>
+        <w:rPr>
+          <w:highlight w:val="yellow"/>
+        </w:rPr>
+        <w:t>consisted of</w:t>
+      </w:r>
+      <w:r>
+        <w:rPr>
+          <w:highlight w:val="yellow"/>
+        </w:rPr>
+        <w:t xml:space="preserve"> a </w:t>
+      </w:r>
+      <w:r>
+        <w:rPr>
+          <w:highlight w:val="yellow"/>
+        </w:rPr>
+        <w:t>pair programming approach to filling out the SRS and pushing / pulling onto GitHub.</w:t>
+      </w:r>
+    </w:p>
+    <w:p>
+      <w:pPr>
+        <w:pStyle w:val="template"/>
+        <w:jc w:val="both"/>
+        <w:rPr>
+          <w:b/>
+          <w:bCs/>
+          <w:i w:val="0"/>
+          <w:iCs w:val="0"/>
+        </w:rPr>
+      </w:pPr>
+    </w:p>
+    <w:p>
+      <w:pPr>
+        <w:pStyle w:val="template"/>
+        <w:jc w:val="both"/>
         <w:rPr>
           <w:highlight w:val="yellow"/>
         </w:rPr>
@@ -6560,8 +6638,6 @@
         </w:rPr>
         <w:t xml:space="preserve"> </w:t>
       </w:r>
-      <w:bookmarkStart w:id="59" w:name="_GoBack"/>
-      <w:bookmarkEnd w:id="59"/>
     </w:p>
     <w:sectPr>
       <w:headerReference w:type="default" r:id="rId15"/>
@@ -8131,6 +8207,7 @@
     <w:lsdException w:name="HTML Sample" w:semiHidden="1" w:unhideWhenUsed="1"/>
     <w:lsdException w:name="HTML Typewriter" w:semiHidden="1" w:unhideWhenUsed="1"/>
     <w:lsdException w:name="HTML Variable" w:semiHidden="1" w:unhideWhenUsed="1"/>
+    <w:lsdException w:name="Normal Table" w:semiHidden="1" w:unhideWhenUsed="1"/>
     <w:lsdException w:name="annotation subject" w:semiHidden="1" w:unhideWhenUsed="1"/>
     <w:lsdException w:name="No List" w:semiHidden="1" w:unhideWhenUsed="1"/>
     <w:lsdException w:name="Outline List 1" w:semiHidden="1" w:unhideWhenUsed="1"/>
@@ -8176,9 +8253,11 @@
     <w:lsdException w:name="Table Subtle 1" w:semiHidden="1" w:unhideWhenUsed="1"/>
     <w:lsdException w:name="Table Subtle 2" w:semiHidden="1" w:unhideWhenUsed="1"/>
     <w:lsdException w:name="Table Web 1" w:semiHidden="1" w:unhideWhenUsed="1"/>
+    <w:lsdException w:name="Table Web 2" w:semiHidden="1" w:unhideWhenUsed="1"/>
     <w:lsdException w:name="Table Web 3" w:semiHidden="1" w:unhideWhenUsed="1"/>
     <w:lsdException w:name="Balloon Text" w:semiHidden="1" w:unhideWhenUsed="1"/>
     <w:lsdException w:name="Table Grid" w:uiPriority="59"/>
+    <w:lsdException w:name="Table Theme" w:semiHidden="1" w:unhideWhenUsed="1"/>
     <w:lsdException w:name="Placeholder Text" w:semiHidden="1"/>
     <w:lsdException w:name="No Spacing" w:uiPriority="1" w:qFormat="1"/>
     <w:lsdException w:name="Light Shading" w:uiPriority="60"/>

</xml_diff>

<commit_message>
finished Appendix A, final 0.1 version
</commit_message>
<xml_diff>
--- a/srs_template.docx
+++ b/srs_template.docx
@@ -2517,13 +2517,11 @@
         <w:rPr>
           <w:i w:val="0"/>
           <w:color w:val="0000FF"/>
-          <w:highlight w:val="yellow"/>
-        </w:rPr>
-      </w:pPr>
-      <w:r>
-        <w:rPr>
-          <w:i w:val="0"/>
-          <w:highlight w:val="yellow"/>
+        </w:rPr>
+      </w:pPr>
+      <w:r>
+        <w:rPr>
+          <w:i w:val="0"/>
         </w:rPr>
         <w:t>Overall Description</w:t>
       </w:r>
@@ -2539,13 +2537,11 @@
         <w:rPr>
           <w:i w:val="0"/>
           <w:color w:val="0000FF"/>
-          <w:highlight w:val="yellow"/>
-        </w:rPr>
-      </w:pPr>
-      <w:r>
-        <w:rPr>
-          <w:i w:val="0"/>
-          <w:highlight w:val="yellow"/>
+        </w:rPr>
+      </w:pPr>
+      <w:r>
+        <w:rPr>
+          <w:i w:val="0"/>
         </w:rPr>
         <w:t>Overview</w:t>
       </w:r>
@@ -2561,13 +2557,11 @@
         <w:rPr>
           <w:i w:val="0"/>
           <w:color w:val="0000FF"/>
-          <w:highlight w:val="yellow"/>
-        </w:rPr>
-      </w:pPr>
-      <w:r>
-        <w:rPr>
-          <w:i w:val="0"/>
-          <w:highlight w:val="yellow"/>
+        </w:rPr>
+      </w:pPr>
+      <w:r>
+        <w:rPr>
+          <w:i w:val="0"/>
         </w:rPr>
         <w:t>Purpose</w:t>
       </w:r>
@@ -2583,13 +2577,11 @@
         <w:rPr>
           <w:i w:val="0"/>
           <w:color w:val="0000FF"/>
-          <w:highlight w:val="yellow"/>
-        </w:rPr>
-      </w:pPr>
-      <w:r>
-        <w:rPr>
-          <w:i w:val="0"/>
-          <w:highlight w:val="yellow"/>
+        </w:rPr>
+      </w:pPr>
+      <w:r>
+        <w:rPr>
+          <w:i w:val="0"/>
         </w:rPr>
         <w:t>Functionality</w:t>
       </w:r>
@@ -2605,13 +2597,11 @@
         <w:rPr>
           <w:i w:val="0"/>
           <w:color w:val="0000FF"/>
-          <w:highlight w:val="yellow"/>
-        </w:rPr>
-      </w:pPr>
-      <w:r>
-        <w:rPr>
-          <w:i w:val="0"/>
-          <w:highlight w:val="yellow"/>
+        </w:rPr>
+      </w:pPr>
+      <w:r>
+        <w:rPr>
+          <w:i w:val="0"/>
         </w:rPr>
         <w:t>Specific Envirionments</w:t>
       </w:r>
@@ -2627,13 +2617,11 @@
         <w:rPr>
           <w:i w:val="0"/>
           <w:color w:val="0000FF"/>
-          <w:highlight w:val="yellow"/>
-        </w:rPr>
-      </w:pPr>
-      <w:r>
-        <w:rPr>
-          <w:i w:val="0"/>
-          <w:highlight w:val="yellow"/>
+        </w:rPr>
+      </w:pPr>
+      <w:r>
+        <w:rPr>
+          <w:i w:val="0"/>
         </w:rPr>
         <w:t>Operation &amp; Hardware Platforms</w:t>
       </w:r>
@@ -2649,13 +2637,11 @@
         <w:rPr>
           <w:i w:val="0"/>
           <w:color w:val="0000FF"/>
-          <w:highlight w:val="yellow"/>
-        </w:rPr>
-      </w:pPr>
-      <w:r>
-        <w:rPr>
-          <w:i w:val="0"/>
-          <w:highlight w:val="yellow"/>
+        </w:rPr>
+      </w:pPr>
+      <w:r>
+        <w:rPr>
+          <w:i w:val="0"/>
         </w:rPr>
         <w:t>Possible Constraints</w:t>
       </w:r>
@@ -2671,13 +2657,11 @@
         <w:rPr>
           <w:i w:val="0"/>
           <w:color w:val="0000FF"/>
-          <w:highlight w:val="yellow"/>
-        </w:rPr>
-      </w:pPr>
-      <w:r>
-        <w:rPr>
-          <w:i w:val="0"/>
-          <w:highlight w:val="yellow"/>
+        </w:rPr>
+      </w:pPr>
+      <w:r>
+        <w:rPr>
+          <w:i w:val="0"/>
         </w:rPr>
         <w:t>Requirements</w:t>
       </w:r>
@@ -2693,13 +2677,11 @@
         <w:rPr>
           <w:i w:val="0"/>
           <w:color w:val="0000FF"/>
-          <w:highlight w:val="yellow"/>
-        </w:rPr>
-      </w:pPr>
-      <w:r>
-        <w:rPr>
-          <w:i w:val="0"/>
-          <w:highlight w:val="yellow"/>
+        </w:rPr>
+      </w:pPr>
+      <w:r>
+        <w:rPr>
+          <w:i w:val="0"/>
         </w:rPr>
         <w:t>User Interfaces</w:t>
       </w:r>
@@ -2715,13 +2697,11 @@
         <w:rPr>
           <w:i w:val="0"/>
           <w:color w:val="0000FF"/>
-          <w:highlight w:val="yellow"/>
-        </w:rPr>
-      </w:pPr>
-      <w:r>
-        <w:rPr>
-          <w:i w:val="0"/>
-          <w:highlight w:val="yellow"/>
+        </w:rPr>
+      </w:pPr>
+      <w:r>
+        <w:rPr>
+          <w:i w:val="0"/>
         </w:rPr>
         <w:t>Functional Interfaces</w:t>
       </w:r>
@@ -2737,13 +2717,11 @@
         <w:rPr>
           <w:i w:val="0"/>
           <w:color w:val="0000FF"/>
-          <w:highlight w:val="yellow"/>
-        </w:rPr>
-      </w:pPr>
-      <w:r>
-        <w:rPr>
-          <w:i w:val="0"/>
-          <w:highlight w:val="yellow"/>
+        </w:rPr>
+      </w:pPr>
+      <w:r>
+        <w:rPr>
+          <w:i w:val="0"/>
         </w:rPr>
         <w:t>Non-Functional Reqiurements</w:t>
       </w:r>
@@ -2759,13 +2737,11 @@
         <w:rPr>
           <w:i w:val="0"/>
           <w:color w:val="0000FF"/>
-          <w:highlight w:val="yellow"/>
-        </w:rPr>
-      </w:pPr>
-      <w:r>
-        <w:rPr>
-          <w:i w:val="0"/>
-          <w:highlight w:val="yellow"/>
+        </w:rPr>
+      </w:pPr>
+      <w:r>
+        <w:rPr>
+          <w:i w:val="0"/>
         </w:rPr>
         <w:t>Performance</w:t>
       </w:r>
@@ -2781,13 +2757,11 @@
         <w:rPr>
           <w:i w:val="0"/>
           <w:color w:val="0000FF"/>
-          <w:highlight w:val="yellow"/>
-        </w:rPr>
-      </w:pPr>
-      <w:r>
-        <w:rPr>
-          <w:i w:val="0"/>
-          <w:highlight w:val="yellow"/>
+        </w:rPr>
+      </w:pPr>
+      <w:r>
+        <w:rPr>
+          <w:i w:val="0"/>
         </w:rPr>
         <w:t>Safety and Security</w:t>
       </w:r>
@@ -2803,13 +2777,11 @@
         <w:rPr>
           <w:i w:val="0"/>
           <w:color w:val="0000FF"/>
-          <w:highlight w:val="yellow"/>
-        </w:rPr>
-      </w:pPr>
-      <w:r>
-        <w:rPr>
-          <w:i w:val="0"/>
-          <w:highlight w:val="yellow"/>
+        </w:rPr>
+      </w:pPr>
+      <w:r>
+        <w:rPr>
+          <w:i w:val="0"/>
         </w:rPr>
         <w:t>Attributes</w:t>
       </w:r>
@@ -4856,14 +4828,7 @@
           <w:rFonts w:ascii="Arial" w:hAnsi="Arial"/>
           <w:sz w:val="22"/>
         </w:rPr>
-        <w:t>Make a date GUI</w:t>
-      </w:r>
-      <w:r>
-        <w:rPr>
-          <w:rFonts w:ascii="Arial" w:hAnsi="Arial"/>
-          <w:sz w:val="22"/>
-        </w:rPr>
-        <w:t xml:space="preserve">  </w:t>
+        <w:t xml:space="preserve">Make a date GUI  </w:t>
       </w:r>
     </w:p>
     <w:p>
@@ -5628,13 +5593,7 @@
         <w:rPr>
           <w:rFonts w:ascii="Arial" w:hAnsi="Arial" w:cs="Arial"/>
         </w:rPr>
-        <w:t>Add a date</w:t>
-      </w:r>
-      <w:r>
-        <w:rPr>
-          <w:rFonts w:ascii="Arial" w:hAnsi="Arial" w:cs="Arial"/>
-        </w:rPr>
-        <w:t xml:space="preserve"> – Adds a date entry (along with PDFs) to the main webpage</w:t>
+        <w:t>Add a date – Adds a date entry (along with PDFs) to the main webpage</w:t>
       </w:r>
     </w:p>
     <w:p>
@@ -5750,10 +5709,7 @@
         </w:drawing>
       </w:r>
     </w:p>
-    <w:p>
-      <w:bookmarkStart w:id="48" w:name="_GoBack"/>
-      <w:bookmarkEnd w:id="48"/>
-    </w:p>
+    <w:p/>
     <w:p/>
     <w:p>
       <w:pPr>
@@ -5770,8 +5726,8 @@
           <w:color w:val="FFFFFF"/>
         </w:rPr>
       </w:pPr>
-      <w:bookmarkStart w:id="49" w:name="_Toc113291708"/>
-      <w:bookmarkStart w:id="50" w:name="_Toc439994690"/>
+      <w:bookmarkStart w:id="48" w:name="_Toc113291708"/>
+      <w:bookmarkStart w:id="49" w:name="_Toc439994690"/>
       <w:r>
         <w:rPr>
           <w:rFonts w:ascii="Arial" w:hAnsi="Arial"/>
@@ -5780,24 +5736,24 @@
         <w:lastRenderedPageBreak/>
         <w:t>Other Non-functional Requirements</w:t>
       </w:r>
+      <w:bookmarkEnd w:id="48"/>
+    </w:p>
+    <w:p>
+      <w:pPr>
+        <w:pStyle w:val="Heading2"/>
+        <w:rPr>
+          <w:rFonts w:ascii="Arial" w:hAnsi="Arial"/>
+        </w:rPr>
+      </w:pPr>
+      <w:bookmarkStart w:id="50" w:name="_Toc113291709"/>
+      <w:r>
+        <w:rPr>
+          <w:rFonts w:ascii="Arial" w:hAnsi="Arial"/>
+        </w:rPr>
+        <w:t>Performance Requirements</w:t>
+      </w:r>
       <w:bookmarkEnd w:id="49"/>
-    </w:p>
-    <w:p>
-      <w:pPr>
-        <w:pStyle w:val="Heading2"/>
-        <w:rPr>
-          <w:rFonts w:ascii="Arial" w:hAnsi="Arial"/>
-        </w:rPr>
-      </w:pPr>
-      <w:bookmarkStart w:id="51" w:name="_Toc113291709"/>
-      <w:r>
-        <w:rPr>
-          <w:rFonts w:ascii="Arial" w:hAnsi="Arial"/>
-        </w:rPr>
-        <w:t>Performance Requirements</w:t>
-      </w:r>
       <w:bookmarkEnd w:id="50"/>
-      <w:bookmarkEnd w:id="51"/>
     </w:p>
     <w:p>
       <w:pPr>
@@ -5882,97 +5838,97 @@
           <w:rFonts w:ascii="Arial" w:hAnsi="Arial"/>
         </w:rPr>
       </w:pPr>
-      <w:bookmarkStart w:id="52" w:name="_Toc439994691"/>
-      <w:bookmarkStart w:id="53" w:name="_Toc113291710"/>
+      <w:bookmarkStart w:id="51" w:name="_Toc439994691"/>
+      <w:bookmarkStart w:id="52" w:name="_Toc113291710"/>
       <w:r>
         <w:rPr>
           <w:rFonts w:ascii="Arial" w:hAnsi="Arial"/>
         </w:rPr>
         <w:t>Safety and Security Requirements</w:t>
       </w:r>
+      <w:bookmarkEnd w:id="51"/>
       <w:bookmarkEnd w:id="52"/>
+    </w:p>
+    <w:p>
+      <w:pPr>
+        <w:pStyle w:val="template"/>
+        <w:jc w:val="both"/>
+        <w:rPr>
+          <w:i w:val="0"/>
+        </w:rPr>
+      </w:pPr>
+      <w:r>
+        <w:rPr>
+          <w:i w:val="0"/>
+        </w:rPr>
+        <w:t xml:space="preserve">A moderate level of security is required of this product. That is, the product shouldn’t be succeptable to explotation from user input via GUI. The program should limit what the user inputs into the date sections and which files they upload so that exploation or malicious files be limited. </w:t>
+      </w:r>
+    </w:p>
+    <w:p>
+      <w:pPr>
+        <w:pStyle w:val="template"/>
+        <w:jc w:val="both"/>
+        <w:rPr>
+          <w:i w:val="0"/>
+        </w:rPr>
+      </w:pPr>
+    </w:p>
+    <w:p>
+      <w:pPr>
+        <w:pStyle w:val="template"/>
+        <w:jc w:val="both"/>
+        <w:rPr>
+          <w:i w:val="0"/>
+        </w:rPr>
+      </w:pPr>
+      <w:r>
+        <w:rPr>
+          <w:i w:val="0"/>
+        </w:rPr>
+        <w:t xml:space="preserve">The program should open a calendar GUI to select a calendar date. This removes the oppourtunity of text-box based exploitation. </w:t>
+      </w:r>
+    </w:p>
+    <w:p>
+      <w:pPr>
+        <w:pStyle w:val="template"/>
+        <w:jc w:val="both"/>
+        <w:rPr>
+          <w:i w:val="0"/>
+        </w:rPr>
+      </w:pPr>
+    </w:p>
+    <w:p>
+      <w:pPr>
+        <w:pStyle w:val="template"/>
+        <w:jc w:val="both"/>
+        <w:rPr>
+          <w:i w:val="0"/>
+        </w:rPr>
+      </w:pPr>
+      <w:r>
+        <w:rPr>
+          <w:i w:val="0"/>
+        </w:rPr>
+        <w:t>The program should only accept PDFs when uploading. This protectes against uploading of malicious files.</w:t>
+      </w:r>
+    </w:p>
+    <w:p>
+      <w:pPr>
+        <w:pStyle w:val="Heading2"/>
+        <w:rPr>
+          <w:rFonts w:ascii="Arial" w:hAnsi="Arial"/>
+        </w:rPr>
+      </w:pPr>
+      <w:bookmarkStart w:id="53" w:name="_Toc439994693"/>
+      <w:bookmarkStart w:id="54" w:name="_Toc113291711"/>
+      <w:r>
+        <w:rPr>
+          <w:rFonts w:ascii="Arial" w:hAnsi="Arial"/>
+        </w:rPr>
+        <w:t>Software Quality Attributes</w:t>
+      </w:r>
       <w:bookmarkEnd w:id="53"/>
-    </w:p>
-    <w:p>
-      <w:pPr>
-        <w:pStyle w:val="template"/>
-        <w:jc w:val="both"/>
-        <w:rPr>
-          <w:i w:val="0"/>
-        </w:rPr>
-      </w:pPr>
-      <w:r>
-        <w:rPr>
-          <w:i w:val="0"/>
-        </w:rPr>
-        <w:t xml:space="preserve">A moderate level of security is required of this product. That is, the product shouldn’t be succeptable to explotation from user input via GUI. The program should limit what the user inputs into the date sections and which files they upload so that exploation or malicious files be limited. </w:t>
-      </w:r>
-    </w:p>
-    <w:p>
-      <w:pPr>
-        <w:pStyle w:val="template"/>
-        <w:jc w:val="both"/>
-        <w:rPr>
-          <w:i w:val="0"/>
-        </w:rPr>
-      </w:pPr>
-    </w:p>
-    <w:p>
-      <w:pPr>
-        <w:pStyle w:val="template"/>
-        <w:jc w:val="both"/>
-        <w:rPr>
-          <w:i w:val="0"/>
-        </w:rPr>
-      </w:pPr>
-      <w:r>
-        <w:rPr>
-          <w:i w:val="0"/>
-        </w:rPr>
-        <w:t xml:space="preserve">The program should open a calendar GUI to select a calendar date. This removes the oppourtunity of text-box based exploitation. </w:t>
-      </w:r>
-    </w:p>
-    <w:p>
-      <w:pPr>
-        <w:pStyle w:val="template"/>
-        <w:jc w:val="both"/>
-        <w:rPr>
-          <w:i w:val="0"/>
-        </w:rPr>
-      </w:pPr>
-    </w:p>
-    <w:p>
-      <w:pPr>
-        <w:pStyle w:val="template"/>
-        <w:jc w:val="both"/>
-        <w:rPr>
-          <w:i w:val="0"/>
-        </w:rPr>
-      </w:pPr>
-      <w:r>
-        <w:rPr>
-          <w:i w:val="0"/>
-        </w:rPr>
-        <w:t>The program should only accept PDFs when uploading. This protectes against uploading of malicious files.</w:t>
-      </w:r>
-    </w:p>
-    <w:p>
-      <w:pPr>
-        <w:pStyle w:val="Heading2"/>
-        <w:rPr>
-          <w:rFonts w:ascii="Arial" w:hAnsi="Arial"/>
-        </w:rPr>
-      </w:pPr>
-      <w:bookmarkStart w:id="54" w:name="_Toc439994693"/>
-      <w:bookmarkStart w:id="55" w:name="_Toc113291711"/>
-      <w:r>
-        <w:rPr>
-          <w:rFonts w:ascii="Arial" w:hAnsi="Arial"/>
-        </w:rPr>
-        <w:t>Software Quality Attributes</w:t>
-      </w:r>
       <w:bookmarkEnd w:id="54"/>
-      <w:bookmarkEnd w:id="55"/>
     </w:p>
     <w:p>
       <w:pPr>
@@ -6012,55 +5968,13 @@
         <w:rPr>
           <w:i w:val="0"/>
         </w:rPr>
-        <w:t xml:space="preserve">. This way, users can </w:t>
-      </w:r>
-      <w:r>
-        <w:rPr>
-          <w:i w:val="0"/>
-        </w:rPr>
-        <w:t>refer to previous entries and download older files</w:t>
-      </w:r>
-      <w:r>
-        <w:rPr>
-          <w:i w:val="0"/>
-          <w:highlight w:val="yellow"/>
-        </w:rPr>
-        <w:t>.</w:t>
-      </w:r>
-      <w:r>
-        <w:rPr>
-          <w:i w:val="0"/>
-          <w:highlight w:val="yellow"/>
-        </w:rPr>
-        <w:t xml:space="preserve"> A requirement necessary for the avalibilty attribute to stay constant is </w:t>
-      </w:r>
-      <w:r>
-        <w:rPr>
-          <w:i w:val="0"/>
-          <w:highlight w:val="yellow"/>
-        </w:rPr>
-        <w:t>frequent</w:t>
-      </w:r>
-      <w:r>
-        <w:rPr>
-          <w:i w:val="0"/>
-          <w:highlight w:val="yellow"/>
-        </w:rPr>
-        <w:t xml:space="preserve"> check-ups on the software to make sure it is stable, and up to date with any browser and software updates that might have been </w:t>
-      </w:r>
-      <w:r>
-        <w:rPr>
-          <w:i w:val="0"/>
-          <w:highlight w:val="yellow"/>
-        </w:rPr>
-        <w:t>applied</w:t>
-      </w:r>
-      <w:r>
-        <w:rPr>
-          <w:i w:val="0"/>
-          <w:highlight w:val="yellow"/>
-        </w:rPr>
-        <w:t>.</w:t>
+        <w:t>. This way, users can refer to previous entries and download older files.</w:t>
+      </w:r>
+      <w:r>
+        <w:rPr>
+          <w:i w:val="0"/>
+        </w:rPr>
+        <w:t xml:space="preserve"> A requirement necessary for the avalibilty attribute to stay constant is frequent check-ups on the software to make sure it is stable, and up to date with any browser and software updates that might have been applied.</w:t>
       </w:r>
     </w:p>
     <w:p>
@@ -6084,13 +5998,11 @@
         <w:pStyle w:val="Heading3"/>
         <w:rPr>
           <w:rFonts w:ascii="Arial" w:hAnsi="Arial" w:cs="Arial"/>
-          <w:highlight w:val="yellow"/>
         </w:rPr>
       </w:pPr>
       <w:r>
         <w:rPr>
           <w:rFonts w:ascii="Arial" w:hAnsi="Arial" w:cs="Arial"/>
-          <w:highlight w:val="yellow"/>
         </w:rPr>
         <w:t>Reusability</w:t>
       </w:r>
@@ -6100,27 +6012,23 @@
         <w:pStyle w:val="template"/>
         <w:rPr>
           <w:i w:val="0"/>
-          <w:highlight w:val="yellow"/>
-        </w:rPr>
-      </w:pPr>
-      <w:r>
-        <w:rPr>
-          <w:i w:val="0"/>
-          <w:highlight w:val="yellow"/>
+        </w:rPr>
+      </w:pPr>
+      <w:r>
+        <w:rPr>
+          <w:i w:val="0"/>
         </w:rPr>
         <w:t xml:space="preserve">This product will allow both customers and developers to reuse this code </w:t>
       </w:r>
       <w:r>
         <w:rPr>
           <w:iCs w:val="0"/>
-          <w:highlight w:val="yellow"/>
         </w:rPr>
         <w:t>and</w:t>
       </w:r>
       <w:r>
         <w:rPr>
           <w:i w:val="0"/>
-          <w:highlight w:val="yellow"/>
         </w:rPr>
         <w:t xml:space="preserve"> applications involved in the webpage for future needs. For developers, reusing parts of the GUI’s that will be designed and the webpage layout may be valuable for future wepage applications or personal projects. For customers (primarily band members), being able to access the webpage multiple times and whenever needed, allows for flexibility when it comes to accessing the product. </w:t>
       </w:r>
@@ -6130,21 +6038,19 @@
         <w:pStyle w:val="template"/>
         <w:rPr>
           <w:i w:val="0"/>
-          <w:highlight w:val="yellow"/>
-        </w:rPr>
-      </w:pPr>
-    </w:p>
-    <w:p>
-      <w:pPr>
-        <w:pStyle w:val="template"/>
-        <w:rPr>
-          <w:i w:val="0"/>
-        </w:rPr>
-      </w:pPr>
-      <w:r>
-        <w:rPr>
-          <w:i w:val="0"/>
-          <w:highlight w:val="yellow"/>
+        </w:rPr>
+      </w:pPr>
+    </w:p>
+    <w:p>
+      <w:pPr>
+        <w:pStyle w:val="template"/>
+        <w:rPr>
+          <w:i w:val="0"/>
+        </w:rPr>
+      </w:pPr>
+      <w:r>
+        <w:rPr>
+          <w:i w:val="0"/>
         </w:rPr>
         <w:t>In order for this to be possible, a maintanance of the product should regularly be done for future uses either by the developers or customers.</w:t>
       </w:r>
@@ -6153,41 +6059,41 @@
       <w:pPr>
         <w:pStyle w:val="template"/>
       </w:pPr>
-      <w:bookmarkStart w:id="56" w:name="_Toc439994696"/>
-    </w:p>
-    <w:p>
-      <w:pPr>
-        <w:pStyle w:val="template"/>
-      </w:pPr>
-    </w:p>
-    <w:p>
-      <w:pPr>
-        <w:pStyle w:val="template"/>
-      </w:pPr>
-    </w:p>
-    <w:p>
-      <w:pPr>
-        <w:pStyle w:val="template"/>
-      </w:pPr>
-    </w:p>
-    <w:p>
-      <w:pPr>
-        <w:pStyle w:val="template"/>
-      </w:pPr>
-    </w:p>
-    <w:p>
-      <w:pPr>
-        <w:pStyle w:val="template"/>
-      </w:pPr>
-    </w:p>
-    <w:p>
-      <w:pPr>
-        <w:pStyle w:val="template"/>
-      </w:pPr>
-    </w:p>
-    <w:p>
-      <w:bookmarkStart w:id="57" w:name="_Toc439994698"/>
-      <w:bookmarkEnd w:id="56"/>
+      <w:bookmarkStart w:id="55" w:name="_Toc439994696"/>
+    </w:p>
+    <w:p>
+      <w:pPr>
+        <w:pStyle w:val="template"/>
+      </w:pPr>
+    </w:p>
+    <w:p>
+      <w:pPr>
+        <w:pStyle w:val="template"/>
+      </w:pPr>
+    </w:p>
+    <w:p>
+      <w:pPr>
+        <w:pStyle w:val="template"/>
+      </w:pPr>
+    </w:p>
+    <w:p>
+      <w:pPr>
+        <w:pStyle w:val="template"/>
+      </w:pPr>
+    </w:p>
+    <w:p>
+      <w:pPr>
+        <w:pStyle w:val="template"/>
+      </w:pPr>
+    </w:p>
+    <w:p>
+      <w:pPr>
+        <w:pStyle w:val="template"/>
+      </w:pPr>
+    </w:p>
+    <w:p>
+      <w:bookmarkStart w:id="56" w:name="_Toc439994698"/>
+      <w:bookmarkEnd w:id="55"/>
     </w:p>
     <w:p>
       <w:pPr>
@@ -6205,7 +6111,7 @@
           <w:color w:val="FFFFFF"/>
         </w:rPr>
       </w:pPr>
-      <w:bookmarkStart w:id="58" w:name="_Toc113291713"/>
+      <w:bookmarkStart w:id="57" w:name="_Toc113291713"/>
       <w:r>
         <w:rPr>
           <w:rFonts w:ascii="Arial" w:hAnsi="Arial"/>
@@ -6214,9 +6120,25 @@
         <w:lastRenderedPageBreak/>
         <w:t>Appendix A – Data Dictionary</w:t>
       </w:r>
+      <w:bookmarkStart w:id="58" w:name="_GoBack"/>
+      <w:bookmarkEnd w:id="57"/>
       <w:bookmarkEnd w:id="58"/>
     </w:p>
-    <w:p/>
+    <w:p>
+      <w:pPr>
+        <w:rPr>
+          <w:rFonts w:ascii="Arial" w:hAnsi="Arial"/>
+          <w:sz w:val="22"/>
+        </w:rPr>
+      </w:pPr>
+      <w:r>
+        <w:rPr>
+          <w:rFonts w:ascii="Arial" w:hAnsi="Arial"/>
+          <w:sz w:val="22"/>
+        </w:rPr>
+        <w:t>Main Page – Holds a list of dates (in order of calendar date)</w:t>
+      </w:r>
+    </w:p>
     <w:p>
       <w:pPr>
         <w:rPr>
@@ -6225,14 +6147,82 @@
           <w:sz w:val="22"/>
         </w:rPr>
       </w:pPr>
-      <w:r>
-        <w:rPr>
-          <w:rFonts w:ascii="Arial" w:hAnsi="Arial"/>
-          <w:i/>
-          <w:sz w:val="22"/>
-        </w:rPr>
-        <w:t>&lt;Data dictionary is used to track all the different variables, states and functional requirements that you described in your document. Make sure to include the complete list of all constants, state variables (and their possible states), inputs and outputs in a table. In the table, include the description of these items as well as all related operations and requirements.&gt;</w:t>
-      </w:r>
+    </w:p>
+    <w:p>
+      <w:pPr>
+        <w:jc w:val="both"/>
+        <w:rPr>
+          <w:rFonts w:ascii="Arial" w:hAnsi="Arial"/>
+          <w:sz w:val="22"/>
+        </w:rPr>
+      </w:pPr>
+      <w:r>
+        <w:rPr>
+          <w:rFonts w:ascii="Arial" w:hAnsi="Arial"/>
+          <w:sz w:val="22"/>
+        </w:rPr>
+        <w:t>Date – Holds two variables</w:t>
+      </w:r>
+    </w:p>
+    <w:p>
+      <w:pPr>
+        <w:jc w:val="both"/>
+        <w:rPr>
+          <w:rFonts w:ascii="Arial" w:hAnsi="Arial"/>
+          <w:sz w:val="22"/>
+        </w:rPr>
+      </w:pPr>
+    </w:p>
+    <w:p>
+      <w:pPr>
+        <w:pStyle w:val="ListParagraph"/>
+        <w:numPr>
+          <w:ilvl w:val="0"/>
+          <w:numId w:val="13"/>
+        </w:numPr>
+        <w:jc w:val="both"/>
+        <w:rPr>
+          <w:rFonts w:ascii="Arial" w:hAnsi="Arial"/>
+          <w:sz w:val="22"/>
+        </w:rPr>
+      </w:pPr>
+      <w:r>
+        <w:rPr>
+          <w:rFonts w:ascii="Arial" w:hAnsi="Arial"/>
+          <w:sz w:val="22"/>
+        </w:rPr>
+        <w:t>Calendar date</w:t>
+      </w:r>
+    </w:p>
+    <w:p>
+      <w:pPr>
+        <w:pStyle w:val="ListParagraph"/>
+        <w:numPr>
+          <w:ilvl w:val="0"/>
+          <w:numId w:val="13"/>
+        </w:numPr>
+        <w:jc w:val="both"/>
+        <w:rPr>
+          <w:rFonts w:ascii="Arial" w:hAnsi="Arial"/>
+          <w:sz w:val="22"/>
+        </w:rPr>
+      </w:pPr>
+      <w:r>
+        <w:rPr>
+          <w:rFonts w:ascii="Arial" w:hAnsi="Arial"/>
+          <w:sz w:val="22"/>
+        </w:rPr>
+        <w:t>PDFs avalible for download</w:t>
+      </w:r>
+    </w:p>
+    <w:p>
+      <w:pPr>
+        <w:jc w:val="both"/>
+        <w:rPr>
+          <w:rFonts w:ascii="Arial" w:hAnsi="Arial"/>
+          <w:sz w:val="22"/>
+        </w:rPr>
+      </w:pPr>
     </w:p>
     <w:p>
       <w:pPr>
@@ -6310,10 +6300,9 @@
           <w:rFonts w:ascii="Arial" w:hAnsi="Arial"/>
           <w:color w:val="FFFFFF"/>
         </w:rPr>
-        <w:lastRenderedPageBreak/>
         <w:t>Appendix B</w:t>
       </w:r>
-      <w:bookmarkEnd w:id="57"/>
+      <w:bookmarkEnd w:id="56"/>
       <w:r>
         <w:rPr>
           <w:rFonts w:ascii="Arial" w:hAnsi="Arial"/>
@@ -6362,27 +6351,15 @@
         <w:jc w:val="both"/>
       </w:pPr>
       <w:r>
-        <w:rPr>
-          <w:highlight w:val="yellow"/>
-        </w:rPr>
         <w:t xml:space="preserve">Most meetings </w:t>
       </w:r>
       <w:r>
-        <w:rPr>
-          <w:highlight w:val="yellow"/>
-        </w:rPr>
         <w:t>consisted of</w:t>
       </w:r>
       <w:r>
-        <w:rPr>
-          <w:highlight w:val="yellow"/>
-        </w:rPr>
         <w:t xml:space="preserve"> a </w:t>
       </w:r>
       <w:r>
-        <w:rPr>
-          <w:highlight w:val="yellow"/>
-        </w:rPr>
         <w:t>pair programming approach to filling out the SRS and pushing / pulling onto GitHub.</w:t>
       </w:r>
     </w:p>
@@ -6402,15 +6379,11 @@
       <w:pPr>
         <w:pStyle w:val="template"/>
         <w:jc w:val="both"/>
-        <w:rPr>
-          <w:highlight w:val="yellow"/>
-        </w:rPr>
       </w:pPr>
       <w:r>
         <w:rPr>
           <w:i w:val="0"/>
           <w:iCs w:val="0"/>
-          <w:highlight w:val="yellow"/>
         </w:rPr>
         <w:t>October 10, 2019</w:t>
       </w:r>
@@ -6418,14 +6391,10 @@
         <w:rPr>
           <w:i w:val="0"/>
           <w:iCs w:val="0"/>
-          <w:highlight w:val="yellow"/>
         </w:rPr>
         <w:tab/>
       </w:r>
       <w:r>
-        <w:rPr>
-          <w:highlight w:val="yellow"/>
-        </w:rPr>
         <w:t>90 minutes</w:t>
       </w:r>
     </w:p>
@@ -6436,14 +6405,12 @@
         <w:rPr>
           <w:i w:val="0"/>
           <w:iCs w:val="0"/>
-          <w:highlight w:val="yellow"/>
         </w:rPr>
       </w:pPr>
       <w:r>
         <w:rPr>
           <w:i w:val="0"/>
           <w:iCs w:val="0"/>
-          <w:highlight w:val="yellow"/>
         </w:rPr>
         <w:t>Meeting was conducted in order to organize the team members by distributing responsibilities, and time constraints that were assigned. A list of potential ideas was also generated by the group members and an idea was selected.</w:t>
       </w:r>
@@ -6455,23 +6422,18 @@
         <w:rPr>
           <w:i w:val="0"/>
           <w:iCs w:val="0"/>
-          <w:highlight w:val="yellow"/>
-        </w:rPr>
-      </w:pPr>
-    </w:p>
-    <w:p>
-      <w:pPr>
-        <w:pStyle w:val="template"/>
-        <w:jc w:val="both"/>
-        <w:rPr>
-          <w:highlight w:val="yellow"/>
-        </w:rPr>
+        </w:rPr>
+      </w:pPr>
+    </w:p>
+    <w:p>
+      <w:pPr>
+        <w:pStyle w:val="template"/>
+        <w:jc w:val="both"/>
       </w:pPr>
       <w:r>
         <w:rPr>
           <w:i w:val="0"/>
           <w:iCs w:val="0"/>
-          <w:highlight w:val="yellow"/>
         </w:rPr>
         <w:t>October 15, 2019</w:t>
       </w:r>
@@ -6479,14 +6441,10 @@
         <w:rPr>
           <w:i w:val="0"/>
           <w:iCs w:val="0"/>
-          <w:highlight w:val="yellow"/>
         </w:rPr>
         <w:tab/>
       </w:r>
       <w:r>
-        <w:rPr>
-          <w:highlight w:val="yellow"/>
-        </w:rPr>
         <w:t>90 minutes</w:t>
       </w:r>
     </w:p>
@@ -6497,14 +6455,12 @@
         <w:rPr>
           <w:i w:val="0"/>
           <w:iCs w:val="0"/>
-          <w:highlight w:val="yellow"/>
         </w:rPr>
       </w:pPr>
       <w:r>
         <w:rPr>
           <w:i w:val="0"/>
           <w:iCs w:val="0"/>
-          <w:highlight w:val="yellow"/>
         </w:rPr>
         <w:t>A rough overview of the project was done, and team members seperated in order to work on the SRS report (mainly section 1: Introduction). All team members made sure that the sections that they were focusing on correlated to the overall arching idea of the product.</w:t>
       </w:r>
@@ -6516,23 +6472,18 @@
         <w:rPr>
           <w:i w:val="0"/>
           <w:iCs w:val="0"/>
-          <w:highlight w:val="yellow"/>
-        </w:rPr>
-      </w:pPr>
-    </w:p>
-    <w:p>
-      <w:pPr>
-        <w:pStyle w:val="template"/>
-        <w:jc w:val="both"/>
-        <w:rPr>
-          <w:highlight w:val="yellow"/>
-        </w:rPr>
+        </w:rPr>
+      </w:pPr>
+    </w:p>
+    <w:p>
+      <w:pPr>
+        <w:pStyle w:val="template"/>
+        <w:jc w:val="both"/>
       </w:pPr>
       <w:r>
         <w:rPr>
           <w:i w:val="0"/>
           <w:iCs w:val="0"/>
-          <w:highlight w:val="yellow"/>
         </w:rPr>
         <w:t>October 17, 2019</w:t>
       </w:r>
@@ -6540,14 +6491,10 @@
         <w:rPr>
           <w:i w:val="0"/>
           <w:iCs w:val="0"/>
-          <w:highlight w:val="yellow"/>
         </w:rPr>
         <w:tab/>
       </w:r>
       <w:r>
-        <w:rPr>
-          <w:highlight w:val="yellow"/>
-        </w:rPr>
         <w:t>60 minutes</w:t>
       </w:r>
     </w:p>
@@ -6558,14 +6505,12 @@
         <w:rPr>
           <w:i w:val="0"/>
           <w:iCs w:val="0"/>
-          <w:highlight w:val="yellow"/>
         </w:rPr>
       </w:pPr>
       <w:r>
         <w:rPr>
           <w:i w:val="0"/>
           <w:iCs w:val="0"/>
-          <w:highlight w:val="yellow"/>
         </w:rPr>
         <w:t xml:space="preserve">All team members split up to work on the assigned sections for the week and work together if some information was not clearly stated for the project scope. </w:t>
       </w:r>
@@ -6577,23 +6522,18 @@
         <w:rPr>
           <w:i w:val="0"/>
           <w:iCs w:val="0"/>
-          <w:highlight w:val="yellow"/>
-        </w:rPr>
-      </w:pPr>
-    </w:p>
-    <w:p>
-      <w:pPr>
-        <w:pStyle w:val="template"/>
-        <w:jc w:val="both"/>
-        <w:rPr>
-          <w:highlight w:val="yellow"/>
-        </w:rPr>
+        </w:rPr>
+      </w:pPr>
+    </w:p>
+    <w:p>
+      <w:pPr>
+        <w:pStyle w:val="template"/>
+        <w:jc w:val="both"/>
       </w:pPr>
       <w:r>
         <w:rPr>
           <w:i w:val="0"/>
           <w:iCs w:val="0"/>
-          <w:highlight w:val="yellow"/>
         </w:rPr>
         <w:t xml:space="preserve">October 24, 2019 </w:t>
       </w:r>
@@ -6601,14 +6541,10 @@
         <w:rPr>
           <w:i w:val="0"/>
           <w:iCs w:val="0"/>
-          <w:highlight w:val="yellow"/>
         </w:rPr>
         <w:tab/>
       </w:r>
       <w:r>
-        <w:rPr>
-          <w:highlight w:val="yellow"/>
-        </w:rPr>
         <w:t>60 minutes</w:t>
       </w:r>
     </w:p>
@@ -6627,7 +6563,6 @@
         <w:rPr>
           <w:i w:val="0"/>
           <w:iCs w:val="0"/>
-          <w:highlight w:val="yellow"/>
         </w:rPr>
         <w:t>Final evaluations and conlusions for the SRS and ideas for the webpage.</w:t>
       </w:r>
@@ -7736,6 +7671,95 @@
     </w:lvl>
   </w:abstractNum>
   <w:abstractNum w:abstractNumId="9" w15:restartNumberingAfterBreak="0">
+    <w:nsid w:val="6C9A17AC"/>
+    <w:multiLevelType w:val="hybridMultilevel"/>
+    <w:tmpl w:val="73C01058"/>
+    <w:lvl w:ilvl="0" w:tplc="8DC4434E">
+      <w:start w:val="1"/>
+      <w:numFmt w:val="decimal"/>
+      <w:lvlText w:val="%1."/>
+      <w:lvlJc w:val="left"/>
+      <w:pPr>
+        <w:ind w:left="1080" w:hanging="360"/>
+      </w:pPr>
+      <w:rPr>
+        <w:rFonts w:hint="default"/>
+      </w:rPr>
+    </w:lvl>
+    <w:lvl w:ilvl="1" w:tplc="04090019" w:tentative="1">
+      <w:start w:val="1"/>
+      <w:numFmt w:val="lowerLetter"/>
+      <w:lvlText w:val="%2."/>
+      <w:lvlJc w:val="left"/>
+      <w:pPr>
+        <w:ind w:left="1800" w:hanging="360"/>
+      </w:pPr>
+    </w:lvl>
+    <w:lvl w:ilvl="2" w:tplc="0409001B" w:tentative="1">
+      <w:start w:val="1"/>
+      <w:numFmt w:val="lowerRoman"/>
+      <w:lvlText w:val="%3."/>
+      <w:lvlJc w:val="right"/>
+      <w:pPr>
+        <w:ind w:left="2520" w:hanging="180"/>
+      </w:pPr>
+    </w:lvl>
+    <w:lvl w:ilvl="3" w:tplc="0409000F" w:tentative="1">
+      <w:start w:val="1"/>
+      <w:numFmt w:val="decimal"/>
+      <w:lvlText w:val="%4."/>
+      <w:lvlJc w:val="left"/>
+      <w:pPr>
+        <w:ind w:left="3240" w:hanging="360"/>
+      </w:pPr>
+    </w:lvl>
+    <w:lvl w:ilvl="4" w:tplc="04090019" w:tentative="1">
+      <w:start w:val="1"/>
+      <w:numFmt w:val="lowerLetter"/>
+      <w:lvlText w:val="%5."/>
+      <w:lvlJc w:val="left"/>
+      <w:pPr>
+        <w:ind w:left="3960" w:hanging="360"/>
+      </w:pPr>
+    </w:lvl>
+    <w:lvl w:ilvl="5" w:tplc="0409001B" w:tentative="1">
+      <w:start w:val="1"/>
+      <w:numFmt w:val="lowerRoman"/>
+      <w:lvlText w:val="%6."/>
+      <w:lvlJc w:val="right"/>
+      <w:pPr>
+        <w:ind w:left="4680" w:hanging="180"/>
+      </w:pPr>
+    </w:lvl>
+    <w:lvl w:ilvl="6" w:tplc="0409000F" w:tentative="1">
+      <w:start w:val="1"/>
+      <w:numFmt w:val="decimal"/>
+      <w:lvlText w:val="%7."/>
+      <w:lvlJc w:val="left"/>
+      <w:pPr>
+        <w:ind w:left="5400" w:hanging="360"/>
+      </w:pPr>
+    </w:lvl>
+    <w:lvl w:ilvl="7" w:tplc="04090019" w:tentative="1">
+      <w:start w:val="1"/>
+      <w:numFmt w:val="lowerLetter"/>
+      <w:lvlText w:val="%8."/>
+      <w:lvlJc w:val="left"/>
+      <w:pPr>
+        <w:ind w:left="6120" w:hanging="360"/>
+      </w:pPr>
+    </w:lvl>
+    <w:lvl w:ilvl="8" w:tplc="0409001B" w:tentative="1">
+      <w:start w:val="1"/>
+      <w:numFmt w:val="lowerRoman"/>
+      <w:lvlText w:val="%9."/>
+      <w:lvlJc w:val="right"/>
+      <w:pPr>
+        <w:ind w:left="6840" w:hanging="180"/>
+      </w:pPr>
+    </w:lvl>
+  </w:abstractNum>
+  <w:abstractNum w:abstractNumId="10" w15:restartNumberingAfterBreak="0">
     <w:nsid w:val="6CEC5940"/>
     <w:multiLevelType w:val="hybridMultilevel"/>
     <w:tmpl w:val="3946C62E"/>
@@ -7848,7 +7872,7 @@
       </w:rPr>
     </w:lvl>
   </w:abstractNum>
-  <w:abstractNum w:abstractNumId="10" w15:restartNumberingAfterBreak="0">
+  <w:abstractNum w:abstractNumId="11" w15:restartNumberingAfterBreak="0">
     <w:nsid w:val="6D244A0C"/>
     <w:multiLevelType w:val="hybridMultilevel"/>
     <w:tmpl w:val="01B255FE"/>
@@ -7961,7 +7985,7 @@
       </w:rPr>
     </w:lvl>
   </w:abstractNum>
-  <w:abstractNum w:abstractNumId="11" w15:restartNumberingAfterBreak="0">
+  <w:abstractNum w:abstractNumId="12" w15:restartNumberingAfterBreak="0">
     <w:nsid w:val="7E2638AD"/>
     <w:multiLevelType w:val="hybridMultilevel"/>
     <w:tmpl w:val="2CC26E4A"/>
@@ -8064,19 +8088,19 @@
     <w:abstractNumId w:val="3"/>
   </w:num>
   <w:num w:numId="5">
-    <w:abstractNumId w:val="9"/>
+    <w:abstractNumId w:val="10"/>
   </w:num>
   <w:num w:numId="6">
     <w:abstractNumId w:val="4"/>
   </w:num>
   <w:num w:numId="7">
-    <w:abstractNumId w:val="11"/>
+    <w:abstractNumId w:val="12"/>
   </w:num>
   <w:num w:numId="8">
     <w:abstractNumId w:val="7"/>
   </w:num>
   <w:num w:numId="9">
-    <w:abstractNumId w:val="10"/>
+    <w:abstractNumId w:val="11"/>
   </w:num>
   <w:num w:numId="10">
     <w:abstractNumId w:val="1"/>
@@ -8086,6 +8110,9 @@
   </w:num>
   <w:num w:numId="12">
     <w:abstractNumId w:val="2"/>
+  </w:num>
+  <w:num w:numId="13">
+    <w:abstractNumId w:val="9"/>
   </w:num>
 </w:numbering>
 </file>
@@ -8101,7 +8128,7 @@
     </w:rPrDefault>
     <w:pPrDefault/>
   </w:docDefaults>
-  <w:latentStyles w:defLockedState="0" w:defUIPriority="99" w:defSemiHidden="0" w:defUnhideWhenUsed="0" w:defQFormat="0" w:count="377">
+  <w:latentStyles w:defLockedState="0" w:defUIPriority="99" w:defSemiHidden="0" w:defUnhideWhenUsed="0" w:defQFormat="0" w:count="375">
     <w:lsdException w:name="Normal" w:uiPriority="0" w:qFormat="1"/>
     <w:lsdException w:name="heading 1" w:uiPriority="9" w:qFormat="1"/>
     <w:lsdException w:name="heading 2" w:uiPriority="9" w:qFormat="1"/>
@@ -8468,8 +8495,6 @@
     <w:lsdException w:name="Smart Hyperlink" w:semiHidden="1" w:unhideWhenUsed="1"/>
     <w:lsdException w:name="Hashtag" w:semiHidden="1" w:unhideWhenUsed="1"/>
     <w:lsdException w:name="Unresolved Mention" w:semiHidden="1" w:unhideWhenUsed="1"/>
-    <w:lsdException w:name="Smart Link" w:semiHidden="1" w:unhideWhenUsed="1"/>
-    <w:lsdException w:name="Smart Link Error" w:semiHidden="1" w:unhideWhenUsed="1"/>
   </w:latentStyles>
   <w:style w:type="paragraph" w:default="1" w:styleId="Normal">
     <w:name w:val="Normal"/>

</xml_diff>